<commit_message>
touch ups on group_report - might need some font/style edits
</commit_message>
<xml_diff>
--- a/src/docs/group_report.docx
+++ b/src/docs/group_report.docx
@@ -329,123 +329,40 @@
       </w:pPr>
     </w:p>
     <w:p>
-      <w:pPr>
-        <w:pStyle w:val="PlainText"/>
-        <w:jc w:val="both"/>
-        <w:rPr>
-          <w:rFonts w:ascii="Times New Roman" w:hAnsi="Times New Roman" w:cs="Times New Roman"/>
-          <w:sz w:val="24"/>
-          <w:szCs w:val="28"/>
-          <w:u w:val="single"/>
-        </w:rPr>
-      </w:pPr>
-      <w:r>
-        <w:rPr>
-          <w:rFonts w:ascii="Times New Roman" w:hAnsi="Times New Roman" w:cs="Times New Roman"/>
-          <w:sz w:val="24"/>
-          <w:szCs w:val="28"/>
-          <w:u w:val="single"/>
-        </w:rPr>
+      <w:r>
         <w:t xml:space="preserve">Percentage of Group Submission: </w:t>
       </w:r>
-    </w:p>
-    <w:p>
-      <w:pPr>
-        <w:pStyle w:val="PlainText"/>
-        <w:jc w:val="both"/>
-        <w:rPr>
-          <w:rFonts w:ascii="Times New Roman" w:hAnsi="Times New Roman" w:cs="Times New Roman"/>
-          <w:sz w:val="24"/>
-          <w:szCs w:val="28"/>
-          <w:u w:val="single"/>
-        </w:rPr>
-      </w:pPr>
-    </w:p>
-    <w:p>
-      <w:pPr>
-        <w:pStyle w:val="PlainText"/>
-        <w:jc w:val="both"/>
-        <w:rPr>
-          <w:rFonts w:ascii="Times New Roman" w:hAnsi="Times New Roman" w:cs="Times New Roman"/>
-          <w:sz w:val="24"/>
-          <w:szCs w:val="28"/>
-          <w:u w:val="single"/>
-        </w:rPr>
-      </w:pPr>
-      <w:r>
-        <w:rPr>
-          <w:rFonts w:ascii="Times New Roman" w:hAnsi="Times New Roman" w:cs="Times New Roman"/>
-          <w:sz w:val="24"/>
-          <w:szCs w:val="28"/>
-          <w:u w:val="single"/>
-        </w:rPr>
+      <w:proofErr w:type="spellStart"/>
+      <w:r>
+        <w:t>dunno</w:t>
+      </w:r>
+      <w:proofErr w:type="spellEnd"/>
+    </w:p>
+    <w:p>
+      <w:r>
         <w:t>Skills Practised:</w:t>
       </w:r>
-    </w:p>
-    <w:p>
-      <w:pPr>
-        <w:pStyle w:val="PlainText"/>
-        <w:jc w:val="both"/>
-        <w:rPr>
-          <w:rFonts w:ascii="Times New Roman" w:hAnsi="Times New Roman" w:cs="Times New Roman"/>
-          <w:sz w:val="24"/>
-          <w:szCs w:val="28"/>
-          <w:u w:val="single"/>
-        </w:rPr>
-      </w:pPr>
-    </w:p>
-    <w:p>
-      <w:pPr>
-        <w:pStyle w:val="PlainText"/>
-        <w:jc w:val="both"/>
-        <w:rPr>
-          <w:rFonts w:ascii="Times New Roman" w:hAnsi="Times New Roman" w:cs="Times New Roman"/>
-          <w:sz w:val="24"/>
-          <w:szCs w:val="28"/>
-          <w:u w:val="single"/>
-        </w:rPr>
-      </w:pPr>
-      <w:r>
-        <w:rPr>
-          <w:rFonts w:ascii="Times New Roman" w:hAnsi="Times New Roman" w:cs="Times New Roman"/>
-          <w:sz w:val="24"/>
-          <w:szCs w:val="28"/>
-          <w:u w:val="single"/>
-        </w:rPr>
-        <w:t xml:space="preserve">Learning Done: </w:t>
-      </w:r>
-    </w:p>
-    <w:p>
-      <w:pPr>
-        <w:pStyle w:val="PlainText"/>
-        <w:jc w:val="both"/>
-        <w:rPr>
-          <w:rFonts w:ascii="Times New Roman" w:hAnsi="Times New Roman" w:cs="Times New Roman"/>
-          <w:sz w:val="24"/>
-          <w:szCs w:val="28"/>
-          <w:u w:val="single"/>
-        </w:rPr>
-      </w:pPr>
-    </w:p>
-    <w:p>
-      <w:pPr>
-        <w:pStyle w:val="PlainText"/>
-        <w:jc w:val="both"/>
-        <w:rPr>
-          <w:rFonts w:ascii="Times New Roman" w:hAnsi="Times New Roman" w:cs="Times New Roman"/>
-          <w:sz w:val="24"/>
-          <w:szCs w:val="28"/>
-          <w:u w:val="single"/>
-        </w:rPr>
-      </w:pPr>
-      <w:r>
-        <w:rPr>
-          <w:rFonts w:ascii="Times New Roman" w:hAnsi="Times New Roman" w:cs="Times New Roman"/>
-          <w:sz w:val="24"/>
-          <w:szCs w:val="28"/>
-          <w:u w:val="single"/>
-        </w:rPr>
-        <w:t>Goals:</w:t>
+      <w:r>
+        <w:t xml:space="preserve"> </w:t>
+      </w:r>
+      <w:r>
+        <w:t>Flask (make practice apps), creating RDS MYSQL database</w:t>
+      </w:r>
+    </w:p>
+    <w:p>
+      <w:r>
+        <w:t>Learning Done: ins and outs of Amazon RDS and VPC. Learned about Flask's use and basic functions</w:t>
+      </w:r>
+    </w:p>
+    <w:p>
+      <w:r>
+        <w:t>Goals: Redesign database structure, get it p</w:t>
+      </w:r>
+      <w:r>
+        <w:t>opulated with data, work on que</w:t>
+      </w:r>
+      <w:r>
+        <w:t>ries to database</w:t>
       </w:r>
     </w:p>
     <w:p>
@@ -841,7 +758,6 @@
           <w:szCs w:val="28"/>
           <w:u w:val="single"/>
         </w:rPr>
-        <w:lastRenderedPageBreak/>
         <w:t xml:space="preserve">Burndown: </w:t>
       </w:r>
     </w:p>
@@ -874,7 +790,7 @@
           <w:noProof/>
           <w:sz w:val="24"/>
           <w:szCs w:val="28"/>
-          <w:lang w:eastAsia="en-IE"/>
+          <w:lang w:val="en-US"/>
         </w:rPr>
         <w:drawing>
           <wp:inline distT="0" distB="0" distL="0" distR="0" wp14:anchorId="5A67B65D" wp14:editId="57CC0166">
@@ -1186,7 +1102,6 @@
           <w:szCs w:val="28"/>
           <w:u w:val="single"/>
         </w:rPr>
-        <w:lastRenderedPageBreak/>
         <w:t>Sprint</w:t>
       </w:r>
       <w:r>
@@ -1473,7 +1388,7 @@
           <w:noProof/>
           <w:sz w:val="24"/>
           <w:szCs w:val="24"/>
-          <w:lang w:eastAsia="en-IE"/>
+          <w:lang w:val="en-US"/>
         </w:rPr>
         <w:drawing>
           <wp:inline distT="0" distB="0" distL="0" distR="0">
@@ -2464,7 +2379,6 @@
                 <w:sz w:val="24"/>
                 <w:szCs w:val="24"/>
               </w:rPr>
-              <w:lastRenderedPageBreak/>
               <w:t>Research Flask</w:t>
             </w:r>
           </w:p>
@@ -2642,6 +2556,7 @@
                 <w:sz w:val="24"/>
                 <w:szCs w:val="24"/>
               </w:rPr>
+              <w:lastRenderedPageBreak/>
               <w:t>Organise Trello &amp; burndowns</w:t>
             </w:r>
           </w:p>
@@ -2809,8 +2724,6 @@
               </w:rPr>
               <w:t>-</w:t>
             </w:r>
-            <w:bookmarkStart w:id="1" w:name="_GoBack"/>
-            <w:bookmarkEnd w:id="1"/>
           </w:p>
         </w:tc>
         <w:tc>
@@ -2890,8 +2803,18 @@
                 <w:sz w:val="24"/>
                 <w:szCs w:val="24"/>
               </w:rPr>
-              <w:t>Plan Standups</w:t>
+              <w:t xml:space="preserve">Plan </w:t>
             </w:r>
+            <w:proofErr w:type="spellStart"/>
+            <w:r>
+              <w:rPr>
+                <w:rFonts w:ascii="Times New Roman" w:hAnsi="Times New Roman" w:cs="Times New Roman"/>
+                <w:sz w:val="24"/>
+                <w:szCs w:val="24"/>
+              </w:rPr>
+              <w:t>Standups</w:t>
+            </w:r>
+            <w:proofErr w:type="spellEnd"/>
           </w:p>
         </w:tc>
         <w:tc>
@@ -3678,6 +3601,7 @@
           <w:u w:val="single"/>
         </w:rPr>
       </w:pPr>
+      <w:proofErr w:type="spellStart"/>
       <w:r>
         <w:rPr>
           <w:rFonts w:ascii="Times New Roman" w:hAnsi="Times New Roman" w:cs="Times New Roman"/>
@@ -3685,7 +3609,17 @@
           <w:szCs w:val="28"/>
           <w:u w:val="single"/>
         </w:rPr>
-        <w:t>Standup Meeting</w:t>
+        <w:t>Standup</w:t>
+      </w:r>
+      <w:proofErr w:type="spellEnd"/>
+      <w:r>
+        <w:rPr>
+          <w:rFonts w:ascii="Times New Roman" w:hAnsi="Times New Roman" w:cs="Times New Roman"/>
+          <w:sz w:val="28"/>
+          <w:szCs w:val="28"/>
+          <w:u w:val="single"/>
+        </w:rPr>
+        <w:t xml:space="preserve"> Meeting</w:t>
       </w:r>
       <w:r>
         <w:rPr>
@@ -3987,7 +3921,23 @@
           <w:sz w:val="24"/>
           <w:szCs w:val="28"/>
         </w:rPr>
-        <w:t xml:space="preserve">Started researching Flask, looked at Flask tutorials. </w:t>
+        <w:t>Started researching Flask, looked at Flask tutorials</w:t>
+      </w:r>
+      <w:r>
+        <w:rPr>
+          <w:rFonts w:ascii="Times New Roman" w:hAnsi="Times New Roman" w:cs="Times New Roman"/>
+          <w:sz w:val="24"/>
+          <w:szCs w:val="28"/>
+        </w:rPr>
+        <w:t>, created test flask apps</w:t>
+      </w:r>
+      <w:r>
+        <w:rPr>
+          <w:rFonts w:ascii="Times New Roman" w:hAnsi="Times New Roman" w:cs="Times New Roman"/>
+          <w:sz w:val="24"/>
+          <w:szCs w:val="28"/>
+        </w:rPr>
+        <w:t xml:space="preserve">. </w:t>
       </w:r>
     </w:p>
     <w:p>
@@ -4158,39 +4108,39 @@
           <w:sz w:val="24"/>
           <w:szCs w:val="28"/>
         </w:rPr>
+        <w:t xml:space="preserve">Not Blocked.  </w:t>
+      </w:r>
+    </w:p>
+    <w:p>
+      <w:pPr>
+        <w:pStyle w:val="PlainText"/>
+        <w:jc w:val="both"/>
+        <w:rPr>
+          <w:rFonts w:ascii="Times New Roman" w:hAnsi="Times New Roman" w:cs="Times New Roman"/>
+          <w:sz w:val="24"/>
+          <w:szCs w:val="28"/>
+        </w:rPr>
+      </w:pPr>
+    </w:p>
+    <w:p>
+      <w:pPr>
+        <w:pStyle w:val="PlainText"/>
+        <w:jc w:val="both"/>
+        <w:rPr>
+          <w:rFonts w:ascii="Times New Roman" w:hAnsi="Times New Roman" w:cs="Times New Roman"/>
+          <w:sz w:val="24"/>
+          <w:szCs w:val="28"/>
+          <w:u w:val="single"/>
+        </w:rPr>
+      </w:pPr>
+      <w:r>
+        <w:rPr>
+          <w:rFonts w:ascii="Times New Roman" w:hAnsi="Times New Roman" w:cs="Times New Roman"/>
+          <w:sz w:val="24"/>
+          <w:szCs w:val="28"/>
+          <w:u w:val="single"/>
+        </w:rPr>
         <w:lastRenderedPageBreak/>
-        <w:t xml:space="preserve">Not Blocked.  </w:t>
-      </w:r>
-    </w:p>
-    <w:p>
-      <w:pPr>
-        <w:pStyle w:val="PlainText"/>
-        <w:jc w:val="both"/>
-        <w:rPr>
-          <w:rFonts w:ascii="Times New Roman" w:hAnsi="Times New Roman" w:cs="Times New Roman"/>
-          <w:sz w:val="24"/>
-          <w:szCs w:val="28"/>
-        </w:rPr>
-      </w:pPr>
-    </w:p>
-    <w:p>
-      <w:pPr>
-        <w:pStyle w:val="PlainText"/>
-        <w:jc w:val="both"/>
-        <w:rPr>
-          <w:rFonts w:ascii="Times New Roman" w:hAnsi="Times New Roman" w:cs="Times New Roman"/>
-          <w:sz w:val="24"/>
-          <w:szCs w:val="28"/>
-          <w:u w:val="single"/>
-        </w:rPr>
-      </w:pPr>
-      <w:r>
-        <w:rPr>
-          <w:rFonts w:ascii="Times New Roman" w:hAnsi="Times New Roman" w:cs="Times New Roman"/>
-          <w:sz w:val="24"/>
-          <w:szCs w:val="28"/>
-          <w:u w:val="single"/>
-        </w:rPr>
         <w:t xml:space="preserve">Emma: </w:t>
       </w:r>
     </w:p>
@@ -4237,7 +4187,25 @@
           <w:sz w:val="24"/>
           <w:szCs w:val="28"/>
         </w:rPr>
-        <w:t xml:space="preserve">Looked at scraping the API and using javascript to access information. </w:t>
+        <w:t xml:space="preserve">Looked at scraping the API and using </w:t>
+      </w:r>
+      <w:proofErr w:type="spellStart"/>
+      <w:r>
+        <w:rPr>
+          <w:rFonts w:ascii="Times New Roman" w:hAnsi="Times New Roman" w:cs="Times New Roman"/>
+          <w:sz w:val="24"/>
+          <w:szCs w:val="28"/>
+        </w:rPr>
+        <w:t>javascript</w:t>
+      </w:r>
+      <w:proofErr w:type="spellEnd"/>
+      <w:r>
+        <w:rPr>
+          <w:rFonts w:ascii="Times New Roman" w:hAnsi="Times New Roman" w:cs="Times New Roman"/>
+          <w:sz w:val="24"/>
+          <w:szCs w:val="28"/>
+        </w:rPr>
+        <w:t xml:space="preserve"> to access information. </w:t>
       </w:r>
     </w:p>
     <w:p>
@@ -4973,6 +4941,7 @@
           <w:u w:val="single"/>
         </w:rPr>
       </w:pPr>
+      <w:proofErr w:type="spellStart"/>
       <w:r>
         <w:rPr>
           <w:rFonts w:ascii="Times New Roman" w:hAnsi="Times New Roman" w:cs="Times New Roman"/>
@@ -4980,7 +4949,17 @@
           <w:szCs w:val="28"/>
           <w:u w:val="single"/>
         </w:rPr>
-        <w:t>Standup Meeting</w:t>
+        <w:t>Standup</w:t>
+      </w:r>
+      <w:proofErr w:type="spellEnd"/>
+      <w:r>
+        <w:rPr>
+          <w:rFonts w:ascii="Times New Roman" w:hAnsi="Times New Roman" w:cs="Times New Roman"/>
+          <w:sz w:val="28"/>
+          <w:szCs w:val="28"/>
+          <w:u w:val="single"/>
+        </w:rPr>
+        <w:t xml:space="preserve"> Meeting</w:t>
       </w:r>
       <w:r>
         <w:rPr>
@@ -5350,7 +5329,15 @@
           <w:sz w:val="24"/>
           <w:szCs w:val="28"/>
         </w:rPr>
-        <w:t xml:space="preserve">Started working on the front end HTML and CSS. Signed up for a Google API key for use of maps and markers. </w:t>
+        <w:t>Started working on the front</w:t>
+      </w:r>
+      <w:r>
+        <w:rPr>
+          <w:rFonts w:ascii="Times New Roman" w:hAnsi="Times New Roman" w:cs="Times New Roman"/>
+          <w:sz w:val="24"/>
+          <w:szCs w:val="28"/>
+        </w:rPr>
+        <w:t xml:space="preserve">end HTML and CSS. Signed up for a Google API key for use of maps and markers. </w:t>
       </w:r>
     </w:p>
     <w:p>
@@ -5396,7 +5383,15 @@
           <w:sz w:val="24"/>
           <w:szCs w:val="28"/>
         </w:rPr>
-        <w:t xml:space="preserve">Note Blocked. </w:t>
+        <w:t>Not</w:t>
+      </w:r>
+      <w:r>
+        <w:rPr>
+          <w:rFonts w:ascii="Times New Roman" w:hAnsi="Times New Roman" w:cs="Times New Roman"/>
+          <w:sz w:val="24"/>
+          <w:szCs w:val="28"/>
+        </w:rPr>
+        <w:t xml:space="preserve"> Blocked. </w:t>
       </w:r>
     </w:p>
     <w:p>
@@ -5585,6 +5580,7 @@
           <w:szCs w:val="28"/>
           <w:u w:val="single"/>
         </w:rPr>
+        <w:lastRenderedPageBreak/>
         <w:t>Tasks From Now Until Next Meeting:</w:t>
       </w:r>
     </w:p>
@@ -6327,6 +6323,7 @@
           <w:u w:val="single"/>
         </w:rPr>
       </w:pPr>
+      <w:proofErr w:type="spellStart"/>
       <w:r>
         <w:rPr>
           <w:rFonts w:ascii="Times New Roman" w:hAnsi="Times New Roman" w:cs="Times New Roman"/>
@@ -6343,7 +6340,17 @@
           <w:szCs w:val="28"/>
           <w:u w:val="single"/>
         </w:rPr>
-        <w:t>tandup Meeting:</w:t>
+        <w:t>tandup</w:t>
+      </w:r>
+      <w:proofErr w:type="spellEnd"/>
+      <w:r>
+        <w:rPr>
+          <w:rFonts w:ascii="Times New Roman" w:hAnsi="Times New Roman" w:cs="Times New Roman"/>
+          <w:sz w:val="28"/>
+          <w:szCs w:val="28"/>
+          <w:u w:val="single"/>
+        </w:rPr>
+        <w:t xml:space="preserve"> Meeting:</w:t>
       </w:r>
       <w:r>
         <w:rPr>
@@ -6605,7 +6612,25 @@
           <w:sz w:val="24"/>
           <w:szCs w:val="28"/>
         </w:rPr>
-        <w:t xml:space="preserve">Got sidetracked by some git and eclipse errors which needed to be resolved before moving forward. </w:t>
+        <w:t xml:space="preserve">Got </w:t>
+      </w:r>
+      <w:proofErr w:type="spellStart"/>
+      <w:r>
+        <w:rPr>
+          <w:rFonts w:ascii="Times New Roman" w:hAnsi="Times New Roman" w:cs="Times New Roman"/>
+          <w:sz w:val="24"/>
+          <w:szCs w:val="28"/>
+        </w:rPr>
+        <w:t>sidetracked</w:t>
+      </w:r>
+      <w:proofErr w:type="spellEnd"/>
+      <w:r>
+        <w:rPr>
+          <w:rFonts w:ascii="Times New Roman" w:hAnsi="Times New Roman" w:cs="Times New Roman"/>
+          <w:sz w:val="24"/>
+          <w:szCs w:val="28"/>
+        </w:rPr>
+        <w:t xml:space="preserve"> by some git and eclipse errors which needed to be resolved before moving forward. </w:t>
       </w:r>
     </w:p>
     <w:p>
@@ -6709,7 +6734,25 @@
           <w:sz w:val="24"/>
           <w:szCs w:val="28"/>
         </w:rPr>
-        <w:t xml:space="preserve">The map and first marker marker are set up. </w:t>
+        <w:t xml:space="preserve">The map and first marker </w:t>
+      </w:r>
+      <w:proofErr w:type="spellStart"/>
+      <w:r>
+        <w:rPr>
+          <w:rFonts w:ascii="Times New Roman" w:hAnsi="Times New Roman" w:cs="Times New Roman"/>
+          <w:sz w:val="24"/>
+          <w:szCs w:val="28"/>
+        </w:rPr>
+        <w:t>marker</w:t>
+      </w:r>
+      <w:proofErr w:type="spellEnd"/>
+      <w:r>
+        <w:rPr>
+          <w:rFonts w:ascii="Times New Roman" w:hAnsi="Times New Roman" w:cs="Times New Roman"/>
+          <w:sz w:val="24"/>
+          <w:szCs w:val="28"/>
+        </w:rPr>
+        <w:t xml:space="preserve"> are set up. </w:t>
       </w:r>
     </w:p>
     <w:p>
@@ -6789,6 +6832,29 @@
           <w:szCs w:val="28"/>
         </w:rPr>
         <w:t xml:space="preserve">Read over the Amazon RDS documentation. Decided the best route will be to go with a MYSQL database instance. </w:t>
+      </w:r>
+    </w:p>
+    <w:p>
+      <w:pPr>
+        <w:pStyle w:val="PlainText"/>
+        <w:numPr>
+          <w:ilvl w:val="0"/>
+          <w:numId w:val="12"/>
+        </w:numPr>
+        <w:jc w:val="both"/>
+        <w:rPr>
+          <w:rFonts w:ascii="Times New Roman" w:hAnsi="Times New Roman" w:cs="Times New Roman"/>
+          <w:sz w:val="24"/>
+          <w:szCs w:val="28"/>
+        </w:rPr>
+      </w:pPr>
+      <w:r>
+        <w:rPr>
+          <w:rFonts w:ascii="Times New Roman" w:hAnsi="Times New Roman" w:cs="Times New Roman"/>
+          <w:sz w:val="24"/>
+          <w:szCs w:val="28"/>
+        </w:rPr>
+        <w:t>Learned how create tables from python.</w:t>
       </w:r>
     </w:p>
     <w:p>
@@ -7251,7 +7317,25 @@
                 <w:sz w:val="24"/>
                 <w:szCs w:val="24"/>
               </w:rPr>
-              <w:t>Set up onclick info windows for markers on map</w:t>
+              <w:t xml:space="preserve">Set up </w:t>
+            </w:r>
+            <w:proofErr w:type="spellStart"/>
+            <w:r>
+              <w:rPr>
+                <w:rFonts w:ascii="Times New Roman" w:hAnsi="Times New Roman" w:cs="Times New Roman"/>
+                <w:sz w:val="24"/>
+                <w:szCs w:val="24"/>
+              </w:rPr>
+              <w:t>onclick</w:t>
+            </w:r>
+            <w:proofErr w:type="spellEnd"/>
+            <w:r>
+              <w:rPr>
+                <w:rFonts w:ascii="Times New Roman" w:hAnsi="Times New Roman" w:cs="Times New Roman"/>
+                <w:sz w:val="24"/>
+                <w:szCs w:val="24"/>
+              </w:rPr>
+              <w:t xml:space="preserve"> info windows for markers on map</w:t>
             </w:r>
           </w:p>
         </w:tc>
@@ -7758,7 +7842,25 @@
           <w:sz w:val="24"/>
           <w:szCs w:val="28"/>
         </w:rPr>
-        <w:t>Bikes API and storing it locally on EC2 (and backed up on local machine aswell) in text files. The scraper</w:t>
+        <w:t xml:space="preserve">Bikes API and storing it locally on EC2 (and backed up on local machine </w:t>
+      </w:r>
+      <w:proofErr w:type="spellStart"/>
+      <w:r>
+        <w:rPr>
+          <w:rFonts w:ascii="Times New Roman" w:hAnsi="Times New Roman" w:cs="Times New Roman"/>
+          <w:sz w:val="24"/>
+          <w:szCs w:val="28"/>
+        </w:rPr>
+        <w:t>aswell</w:t>
+      </w:r>
+      <w:proofErr w:type="spellEnd"/>
+      <w:r>
+        <w:rPr>
+          <w:rFonts w:ascii="Times New Roman" w:hAnsi="Times New Roman" w:cs="Times New Roman"/>
+          <w:sz w:val="24"/>
+          <w:szCs w:val="28"/>
+        </w:rPr>
+        <w:t>) in text files. The scraper</w:t>
       </w:r>
       <w:r>
         <w:rPr>
@@ -7902,7 +8004,25 @@
           <w:sz w:val="24"/>
           <w:szCs w:val="28"/>
         </w:rPr>
-        <w:t xml:space="preserve"> by the scraper. The json dump is producing additional unwanted forwar</w:t>
+        <w:t xml:space="preserve"> by the scraper. The </w:t>
+      </w:r>
+      <w:proofErr w:type="spellStart"/>
+      <w:r>
+        <w:rPr>
+          <w:rFonts w:ascii="Times New Roman" w:hAnsi="Times New Roman" w:cs="Times New Roman"/>
+          <w:sz w:val="24"/>
+          <w:szCs w:val="28"/>
+        </w:rPr>
+        <w:t>json</w:t>
+      </w:r>
+      <w:proofErr w:type="spellEnd"/>
+      <w:r>
+        <w:rPr>
+          <w:rFonts w:ascii="Times New Roman" w:hAnsi="Times New Roman" w:cs="Times New Roman"/>
+          <w:sz w:val="24"/>
+          <w:szCs w:val="28"/>
+        </w:rPr>
+        <w:t xml:space="preserve"> dump is producing additional unwanted forwar</w:t>
       </w:r>
       <w:r>
         <w:rPr>
@@ -8853,130 +8973,117 @@
         <w:jc w:val="both"/>
         <w:rPr>
           <w:rFonts w:ascii="Times New Roman" w:hAnsi="Times New Roman" w:cs="Times New Roman"/>
-          <w:sz w:val="28"/>
-          <w:szCs w:val="28"/>
-          <w:u w:val="single"/>
-        </w:rPr>
-      </w:pPr>
-    </w:p>
-    <w:p>
-      <w:pPr>
-        <w:pStyle w:val="PlainText"/>
-        <w:jc w:val="both"/>
-        <w:rPr>
-          <w:rFonts w:ascii="Times New Roman" w:hAnsi="Times New Roman" w:cs="Times New Roman"/>
-          <w:sz w:val="24"/>
-          <w:szCs w:val="28"/>
-          <w:u w:val="single"/>
-        </w:rPr>
-      </w:pPr>
-      <w:r>
-        <w:rPr>
-          <w:rFonts w:ascii="Times New Roman" w:hAnsi="Times New Roman" w:cs="Times New Roman"/>
-          <w:sz w:val="24"/>
-          <w:szCs w:val="28"/>
-          <w:u w:val="single"/>
-        </w:rPr>
-        <w:t xml:space="preserve">Percentage of Group Submission: </w:t>
-      </w:r>
-    </w:p>
-    <w:p>
-      <w:pPr>
-        <w:pStyle w:val="PlainText"/>
-        <w:jc w:val="both"/>
-        <w:rPr>
-          <w:rFonts w:ascii="Times New Roman" w:hAnsi="Times New Roman" w:cs="Times New Roman"/>
-          <w:sz w:val="24"/>
-          <w:szCs w:val="28"/>
-          <w:u w:val="single"/>
-        </w:rPr>
-      </w:pPr>
-    </w:p>
-    <w:p>
-      <w:pPr>
-        <w:pStyle w:val="PlainText"/>
-        <w:jc w:val="both"/>
-        <w:rPr>
-          <w:rFonts w:ascii="Times New Roman" w:hAnsi="Times New Roman" w:cs="Times New Roman"/>
-          <w:sz w:val="24"/>
-          <w:szCs w:val="28"/>
-          <w:u w:val="single"/>
-        </w:rPr>
-      </w:pPr>
-      <w:r>
-        <w:rPr>
-          <w:rFonts w:ascii="Times New Roman" w:hAnsi="Times New Roman" w:cs="Times New Roman"/>
-          <w:sz w:val="24"/>
-          <w:szCs w:val="28"/>
-          <w:u w:val="single"/>
-        </w:rPr>
+          <w:sz w:val="24"/>
+          <w:szCs w:val="28"/>
+          <w:u w:val="single"/>
+        </w:rPr>
+      </w:pPr>
+    </w:p>
+    <w:p>
+      <w:r>
+        <w:t>Percentage of Group Submission:</w:t>
+      </w:r>
+    </w:p>
+    <w:p/>
+    <w:p>
+      <w:r>
         <w:t>Skills Practised:</w:t>
       </w:r>
-    </w:p>
-    <w:p>
-      <w:pPr>
-        <w:pStyle w:val="PlainText"/>
-        <w:jc w:val="both"/>
-        <w:rPr>
-          <w:rFonts w:ascii="Times New Roman" w:hAnsi="Times New Roman" w:cs="Times New Roman"/>
-          <w:sz w:val="24"/>
-          <w:szCs w:val="28"/>
-          <w:u w:val="single"/>
-        </w:rPr>
-      </w:pPr>
-    </w:p>
-    <w:p>
-      <w:pPr>
-        <w:pStyle w:val="PlainText"/>
-        <w:jc w:val="both"/>
-        <w:rPr>
-          <w:rFonts w:ascii="Times New Roman" w:hAnsi="Times New Roman" w:cs="Times New Roman"/>
-          <w:sz w:val="24"/>
-          <w:szCs w:val="28"/>
-          <w:u w:val="single"/>
-        </w:rPr>
-      </w:pPr>
-      <w:r>
-        <w:rPr>
-          <w:rFonts w:ascii="Times New Roman" w:hAnsi="Times New Roman" w:cs="Times New Roman"/>
-          <w:sz w:val="24"/>
-          <w:szCs w:val="28"/>
-          <w:u w:val="single"/>
-        </w:rPr>
-        <w:t xml:space="preserve">Learning Done: </w:t>
-      </w:r>
-    </w:p>
-    <w:p>
-      <w:pPr>
-        <w:pStyle w:val="PlainText"/>
-        <w:jc w:val="both"/>
-        <w:rPr>
-          <w:rFonts w:ascii="Times New Roman" w:hAnsi="Times New Roman" w:cs="Times New Roman"/>
-          <w:sz w:val="24"/>
-          <w:szCs w:val="28"/>
-          <w:u w:val="single"/>
-        </w:rPr>
-      </w:pPr>
-    </w:p>
-    <w:p>
-      <w:pPr>
-        <w:pStyle w:val="PlainText"/>
-        <w:jc w:val="both"/>
-        <w:rPr>
-          <w:rFonts w:ascii="Times New Roman" w:hAnsi="Times New Roman" w:cs="Times New Roman"/>
-          <w:sz w:val="24"/>
-          <w:szCs w:val="28"/>
-          <w:u w:val="single"/>
-        </w:rPr>
-      </w:pPr>
-      <w:r>
-        <w:rPr>
-          <w:rFonts w:ascii="Times New Roman" w:hAnsi="Times New Roman" w:cs="Times New Roman"/>
-          <w:sz w:val="24"/>
-          <w:szCs w:val="28"/>
-          <w:u w:val="single"/>
-        </w:rPr>
-        <w:t>Goals:</w:t>
+      <w:r>
+        <w:t xml:space="preserve"> </w:t>
+      </w:r>
+      <w:r>
+        <w:t xml:space="preserve">deleting, creating, and populating databases on </w:t>
+      </w:r>
+      <w:proofErr w:type="spellStart"/>
+      <w:r>
+        <w:t>rds</w:t>
+      </w:r>
+      <w:proofErr w:type="spellEnd"/>
+      <w:r>
+        <w:t xml:space="preserve"> via python code. creating tables and adding and deleting rows via code.  Accessing APIs, working with APIs, reading JSON, interpreting and taking specific data from a JSON fil</w:t>
+      </w:r>
+      <w:r>
+        <w:t>e and putting that in a table. B</w:t>
+      </w:r>
+      <w:r>
+        <w:t>uilding a scraper with python, attaching code to databases and APIs, securely acce</w:t>
+      </w:r>
+      <w:r>
+        <w:t>ssing APIs via code. Debugging.</w:t>
+      </w:r>
+    </w:p>
+    <w:p>
+      <w:r>
+        <w:t>Learning Done:</w:t>
+      </w:r>
+      <w:r>
+        <w:t xml:space="preserve"> </w:t>
+      </w:r>
+      <w:r>
+        <w:t xml:space="preserve">Security on Amazon RDS and workarounds - learning to set everything to open access. how to work and manipulate tables with python and python packages.  </w:t>
+      </w:r>
+      <w:r>
+        <w:t xml:space="preserve">Learned how to make code accessing DBs secure. </w:t>
+      </w:r>
+      <w:bookmarkStart w:id="1" w:name="_GoBack"/>
+      <w:bookmarkEnd w:id="1"/>
+      <w:r>
+        <w:t>Regarding python packages learning how to work with pip and working around libraries not installing properly (</w:t>
+      </w:r>
+      <w:proofErr w:type="spellStart"/>
+      <w:r>
+        <w:t>ie</w:t>
+      </w:r>
+      <w:proofErr w:type="spellEnd"/>
+      <w:r>
+        <w:t xml:space="preserve">. </w:t>
+      </w:r>
+      <w:proofErr w:type="spellStart"/>
+      <w:r>
+        <w:t>pymysql</w:t>
+      </w:r>
+      <w:proofErr w:type="spellEnd"/>
+      <w:r>
+        <w:t xml:space="preserve">) Learning how to access and scrape APIs via python and </w:t>
+      </w:r>
+      <w:r>
+        <w:t xml:space="preserve">use that data to populate a </w:t>
+      </w:r>
+      <w:proofErr w:type="spellStart"/>
+      <w:r>
+        <w:t>db.v</w:t>
+      </w:r>
+      <w:r>
+        <w:t>Learning</w:t>
+      </w:r>
+      <w:proofErr w:type="spellEnd"/>
+      <w:r>
+        <w:t xml:space="preserve"> how</w:t>
+      </w:r>
+      <w:r>
+        <w:t xml:space="preserve"> </w:t>
+      </w:r>
+      <w:proofErr w:type="spellStart"/>
+      <w:r>
+        <w:t>sql</w:t>
+      </w:r>
+      <w:proofErr w:type="spellEnd"/>
+      <w:r>
+        <w:t xml:space="preserve"> alchemy reasons JSON files.</w:t>
+      </w:r>
+    </w:p>
+    <w:p>
+      <w:r>
+        <w:t xml:space="preserve">Goals: Join the weather and bikes databases via code, create a live weather display on the website, create </w:t>
+      </w:r>
+      <w:proofErr w:type="spellStart"/>
+      <w:r>
+        <w:t>sql</w:t>
+      </w:r>
+      <w:proofErr w:type="spellEnd"/>
+      <w:r>
+        <w:t xml:space="preserve"> queries for dynamic data/predictive analysis and connect that with flask</w:t>
       </w:r>
     </w:p>
     <w:p>
@@ -9236,7 +9343,7 @@
           <w:noProof/>
           <w:sz w:val="24"/>
           <w:szCs w:val="28"/>
-          <w:lang w:eastAsia="en-IE"/>
+          <w:lang w:val="en-US"/>
         </w:rPr>
         <w:lastRenderedPageBreak/>
         <w:drawing>
@@ -9563,7 +9670,25 @@
           <w:sz w:val="24"/>
           <w:szCs w:val="28"/>
         </w:rPr>
-        <w:t xml:space="preserve"> advice given by Devin, we are going to implement the db through python instead</w:t>
+        <w:t xml:space="preserve"> advice given by Devin, we are going to implement the </w:t>
+      </w:r>
+      <w:proofErr w:type="spellStart"/>
+      <w:r>
+        <w:rPr>
+          <w:rFonts w:ascii="Times New Roman" w:hAnsi="Times New Roman" w:cs="Times New Roman"/>
+          <w:sz w:val="24"/>
+          <w:szCs w:val="28"/>
+        </w:rPr>
+        <w:t>db</w:t>
+      </w:r>
+      <w:proofErr w:type="spellEnd"/>
+      <w:r>
+        <w:rPr>
+          <w:rFonts w:ascii="Times New Roman" w:hAnsi="Times New Roman" w:cs="Times New Roman"/>
+          <w:sz w:val="24"/>
+          <w:szCs w:val="28"/>
+        </w:rPr>
+        <w:t xml:space="preserve"> through python instead</w:t>
       </w:r>
       <w:r>
         <w:rPr>
@@ -9638,7 +9763,25 @@
           <w:sz w:val="24"/>
           <w:szCs w:val="28"/>
         </w:rPr>
-        <w:t xml:space="preserve">r writing to the database, using SQL alchemy and/or pymysql. </w:t>
+        <w:t xml:space="preserve">r writing to the database, using SQL alchemy and/or </w:t>
+      </w:r>
+      <w:proofErr w:type="spellStart"/>
+      <w:r>
+        <w:rPr>
+          <w:rFonts w:ascii="Times New Roman" w:hAnsi="Times New Roman" w:cs="Times New Roman"/>
+          <w:sz w:val="24"/>
+          <w:szCs w:val="28"/>
+        </w:rPr>
+        <w:t>pymysql</w:t>
+      </w:r>
+      <w:proofErr w:type="spellEnd"/>
+      <w:r>
+        <w:rPr>
+          <w:rFonts w:ascii="Times New Roman" w:hAnsi="Times New Roman" w:cs="Times New Roman"/>
+          <w:sz w:val="24"/>
+          <w:szCs w:val="28"/>
+        </w:rPr>
+        <w:t xml:space="preserve">. </w:t>
       </w:r>
     </w:p>
     <w:p>
@@ -9784,6 +9927,7 @@
           <w:u w:val="single"/>
         </w:rPr>
       </w:pPr>
+      <w:proofErr w:type="spellStart"/>
       <w:r>
         <w:rPr>
           <w:rFonts w:ascii="Times New Roman" w:hAnsi="Times New Roman" w:cs="Times New Roman"/>
@@ -9791,7 +9935,17 @@
           <w:szCs w:val="28"/>
           <w:u w:val="single"/>
         </w:rPr>
-        <w:t xml:space="preserve">Standup Meeting: 31st March 2017: </w:t>
+        <w:t>Standup</w:t>
+      </w:r>
+      <w:proofErr w:type="spellEnd"/>
+      <w:r>
+        <w:rPr>
+          <w:rFonts w:ascii="Times New Roman" w:hAnsi="Times New Roman" w:cs="Times New Roman"/>
+          <w:sz w:val="28"/>
+          <w:szCs w:val="28"/>
+          <w:u w:val="single"/>
+        </w:rPr>
+        <w:t xml:space="preserve"> Meeting: 31st March 2017: </w:t>
       </w:r>
     </w:p>
     <w:p>
@@ -9966,13 +10120,23 @@
         </w:rPr>
         <w:t xml:space="preserve">nstalled flask, </w:t>
       </w:r>
-      <w:r>
-        <w:rPr>
-          <w:rFonts w:ascii="Times New Roman" w:hAnsi="Times New Roman" w:cs="Times New Roman"/>
-          <w:sz w:val="24"/>
-          <w:szCs w:val="28"/>
-        </w:rPr>
-        <w:t>sqlalchemy, and other packages in preparation for next step</w:t>
+      <w:proofErr w:type="spellStart"/>
+      <w:r>
+        <w:rPr>
+          <w:rFonts w:ascii="Times New Roman" w:hAnsi="Times New Roman" w:cs="Times New Roman"/>
+          <w:sz w:val="24"/>
+          <w:szCs w:val="28"/>
+        </w:rPr>
+        <w:t>sqlalchemy</w:t>
+      </w:r>
+      <w:proofErr w:type="spellEnd"/>
+      <w:r>
+        <w:rPr>
+          <w:rFonts w:ascii="Times New Roman" w:hAnsi="Times New Roman" w:cs="Times New Roman"/>
+          <w:sz w:val="24"/>
+          <w:szCs w:val="28"/>
+        </w:rPr>
+        <w:t>, and other packages in preparation for next step</w:t>
       </w:r>
     </w:p>
     <w:p>
@@ -10105,7 +10269,25 @@
           <w:sz w:val="24"/>
           <w:szCs w:val="28"/>
         </w:rPr>
-        <w:t>Helped debug the db script</w:t>
+        <w:t xml:space="preserve">Helped debug the </w:t>
+      </w:r>
+      <w:proofErr w:type="spellStart"/>
+      <w:r>
+        <w:rPr>
+          <w:rFonts w:ascii="Times New Roman" w:hAnsi="Times New Roman" w:cs="Times New Roman"/>
+          <w:sz w:val="24"/>
+          <w:szCs w:val="28"/>
+        </w:rPr>
+        <w:t>db</w:t>
+      </w:r>
+      <w:proofErr w:type="spellEnd"/>
+      <w:r>
+        <w:rPr>
+          <w:rFonts w:ascii="Times New Roman" w:hAnsi="Times New Roman" w:cs="Times New Roman"/>
+          <w:sz w:val="24"/>
+          <w:szCs w:val="28"/>
+        </w:rPr>
+        <w:t xml:space="preserve"> script</w:t>
       </w:r>
       <w:r>
         <w:rPr>
@@ -10360,7 +10542,7 @@
           <w:noProof/>
           <w:sz w:val="24"/>
           <w:szCs w:val="28"/>
-          <w:lang w:eastAsia="en-IE"/>
+          <w:lang w:val="en-US"/>
         </w:rPr>
         <w:lastRenderedPageBreak/>
         <w:drawing>
@@ -10428,6 +10610,7 @@
           <w:u w:val="single"/>
         </w:rPr>
       </w:pPr>
+      <w:proofErr w:type="spellStart"/>
       <w:r>
         <w:rPr>
           <w:rFonts w:ascii="Times New Roman" w:hAnsi="Times New Roman" w:cs="Times New Roman"/>
@@ -10435,7 +10618,17 @@
           <w:szCs w:val="28"/>
           <w:u w:val="single"/>
         </w:rPr>
-        <w:t xml:space="preserve">Standup Meeting: 5th April 2017: </w:t>
+        <w:t>Standup</w:t>
+      </w:r>
+      <w:proofErr w:type="spellEnd"/>
+      <w:r>
+        <w:rPr>
+          <w:rFonts w:ascii="Times New Roman" w:hAnsi="Times New Roman" w:cs="Times New Roman"/>
+          <w:sz w:val="28"/>
+          <w:szCs w:val="28"/>
+          <w:u w:val="single"/>
+        </w:rPr>
+        <w:t xml:space="preserve"> Meeting: 5th April 2017: </w:t>
       </w:r>
     </w:p>
     <w:p>
@@ -10933,7 +11126,7 @@
           <w:noProof/>
           <w:sz w:val="24"/>
           <w:szCs w:val="28"/>
-          <w:lang w:eastAsia="en-IE"/>
+          <w:lang w:val="en-US"/>
         </w:rPr>
         <w:lastRenderedPageBreak/>
         <w:drawing>
@@ -11046,7 +11239,7 @@
           <w:noProof/>
           <w:sz w:val="24"/>
           <w:szCs w:val="28"/>
-          <w:lang w:eastAsia="en-IE"/>
+          <w:lang w:val="en-US"/>
         </w:rPr>
         <w:drawing>
           <wp:inline distT="0" distB="0" distL="0" distR="0">
@@ -11169,7 +11362,7 @@
           <w:noProof/>
           <w:sz w:val="24"/>
           <w:szCs w:val="28"/>
-          <w:lang w:eastAsia="en-IE"/>
+          <w:lang w:val="en-US"/>
         </w:rPr>
         <w:lastRenderedPageBreak/>
         <w:drawing>
@@ -11783,7 +11976,61 @@
           <w:sz w:val="24"/>
           <w:szCs w:val="28"/>
         </w:rPr>
-        <w:t>last updated column which continuously noted that there were duplicate values, which should not have been the case (it was a composite key with station_number.  Setting up the table in such a way should have, theoretically, made duplicate values impossible). After several hours of research, rewriting code, and checking the database, it was discovered that the data type given for last_updated, date time, was too small to contain the number it was receiving.  The database attempted to execute the code despite this issue by plugging in the largest possible integer it could handle, in this case an integer known as the Mercian Prime. Because each entry was the Mercian Prime, there were obviously several duplicates. This problem which caused a lot of grief had a straightforward and quick fix and was solved by simply changing the data type for that column to BigInt.</w:t>
+        <w:t xml:space="preserve">last updated column which continuously noted that there were duplicate values, which should not have been the case (it was a composite key with </w:t>
+      </w:r>
+      <w:proofErr w:type="spellStart"/>
+      <w:r>
+        <w:rPr>
+          <w:rFonts w:ascii="Times New Roman" w:hAnsi="Times New Roman" w:cs="Times New Roman"/>
+          <w:sz w:val="24"/>
+          <w:szCs w:val="28"/>
+        </w:rPr>
+        <w:t>station_number</w:t>
+      </w:r>
+      <w:proofErr w:type="spellEnd"/>
+      <w:r>
+        <w:rPr>
+          <w:rFonts w:ascii="Times New Roman" w:hAnsi="Times New Roman" w:cs="Times New Roman"/>
+          <w:sz w:val="24"/>
+          <w:szCs w:val="28"/>
+        </w:rPr>
+        <w:t xml:space="preserve">.  Setting up the table in such a way should have, theoretically, made duplicate values impossible). After several hours of research, rewriting code, and checking the database, it was discovered that the data type given for </w:t>
+      </w:r>
+      <w:proofErr w:type="spellStart"/>
+      <w:r>
+        <w:rPr>
+          <w:rFonts w:ascii="Times New Roman" w:hAnsi="Times New Roman" w:cs="Times New Roman"/>
+          <w:sz w:val="24"/>
+          <w:szCs w:val="28"/>
+        </w:rPr>
+        <w:t>last_updated</w:t>
+      </w:r>
+      <w:proofErr w:type="spellEnd"/>
+      <w:r>
+        <w:rPr>
+          <w:rFonts w:ascii="Times New Roman" w:hAnsi="Times New Roman" w:cs="Times New Roman"/>
+          <w:sz w:val="24"/>
+          <w:szCs w:val="28"/>
+        </w:rPr>
+        <w:t xml:space="preserve">, date time, was too small to contain the number it was receiving.  The database attempted to execute the code despite this issue by plugging in the largest possible integer it could handle, in this case an integer known as the Mercian Prime. Because each entry was the Mercian Prime, there were obviously several duplicates. This problem which caused a lot of grief had a straightforward and quick fix and was solved by simply changing the data type for that column to </w:t>
+      </w:r>
+      <w:proofErr w:type="spellStart"/>
+      <w:r>
+        <w:rPr>
+          <w:rFonts w:ascii="Times New Roman" w:hAnsi="Times New Roman" w:cs="Times New Roman"/>
+          <w:sz w:val="24"/>
+          <w:szCs w:val="28"/>
+        </w:rPr>
+        <w:t>BigInt</w:t>
+      </w:r>
+      <w:proofErr w:type="spellEnd"/>
+      <w:r>
+        <w:rPr>
+          <w:rFonts w:ascii="Times New Roman" w:hAnsi="Times New Roman" w:cs="Times New Roman"/>
+          <w:sz w:val="24"/>
+          <w:szCs w:val="28"/>
+        </w:rPr>
+        <w:t>.</w:t>
       </w:r>
     </w:p>
     <w:p>
@@ -11903,7 +12150,25 @@
           <w:sz w:val="24"/>
           <w:szCs w:val="28"/>
         </w:rPr>
-        <w:t>There is apparently an issue with windows 7 pip installing the correct version of pymysql.  The first thought was that pip3 could resolve the issue, however</w:t>
+        <w:t xml:space="preserve">There is apparently an issue with windows 7 pip installing the correct version of </w:t>
+      </w:r>
+      <w:proofErr w:type="spellStart"/>
+      <w:r>
+        <w:rPr>
+          <w:rFonts w:ascii="Times New Roman" w:hAnsi="Times New Roman" w:cs="Times New Roman"/>
+          <w:sz w:val="24"/>
+          <w:szCs w:val="28"/>
+        </w:rPr>
+        <w:t>pymysql</w:t>
+      </w:r>
+      <w:proofErr w:type="spellEnd"/>
+      <w:r>
+        <w:rPr>
+          <w:rFonts w:ascii="Times New Roman" w:hAnsi="Times New Roman" w:cs="Times New Roman"/>
+          <w:sz w:val="24"/>
+          <w:szCs w:val="28"/>
+        </w:rPr>
+        <w:t>.  The first thought was that pip3 could resolve the issue, however</w:t>
       </w:r>
       <w:r>
         <w:rPr>
@@ -11935,7 +12200,25 @@
           <w:sz w:val="24"/>
           <w:szCs w:val="28"/>
         </w:rPr>
-        <w:t>run any code requiring pymysql.  Work arounds were developed so that if such a code written by her needed to be tested, it would be pushed to git, run, and any errors would be reported back to her.</w:t>
+        <w:t xml:space="preserve">run any code requiring </w:t>
+      </w:r>
+      <w:proofErr w:type="spellStart"/>
+      <w:r>
+        <w:rPr>
+          <w:rFonts w:ascii="Times New Roman" w:hAnsi="Times New Roman" w:cs="Times New Roman"/>
+          <w:sz w:val="24"/>
+          <w:szCs w:val="28"/>
+        </w:rPr>
+        <w:t>pymysql</w:t>
+      </w:r>
+      <w:proofErr w:type="spellEnd"/>
+      <w:r>
+        <w:rPr>
+          <w:rFonts w:ascii="Times New Roman" w:hAnsi="Times New Roman" w:cs="Times New Roman"/>
+          <w:sz w:val="24"/>
+          <w:szCs w:val="28"/>
+        </w:rPr>
+        <w:t>.  Work arounds were developed so that if such a code written by her needed to be tested, it would be pushed to git, run, and any errors would be reported back to her.</w:t>
       </w:r>
     </w:p>
     <w:p>
@@ -12181,26 +12464,23 @@
         <w:jc w:val="both"/>
         <w:rPr>
           <w:rFonts w:ascii="Times New Roman" w:hAnsi="Times New Roman" w:cs="Times New Roman"/>
-          <w:sz w:val="28"/>
-          <w:szCs w:val="28"/>
-          <w:u w:val="single"/>
-        </w:rPr>
-      </w:pPr>
-      <w:r>
-        <w:rPr>
-          <w:rFonts w:ascii="Times New Roman" w:hAnsi="Times New Roman" w:cs="Times New Roman"/>
-          <w:sz w:val="28"/>
-          <w:szCs w:val="28"/>
-          <w:u w:val="single"/>
+          <w:sz w:val="24"/>
+          <w:szCs w:val="24"/>
+        </w:rPr>
+      </w:pPr>
+      <w:r>
+        <w:rPr>
+          <w:rFonts w:ascii="Times New Roman" w:hAnsi="Times New Roman" w:cs="Times New Roman"/>
+          <w:sz w:val="24"/>
+          <w:szCs w:val="24"/>
         </w:rPr>
         <w:t>Name: Katherine Campbell</w:t>
       </w:r>
       <w:r>
         <w:rPr>
           <w:rFonts w:ascii="Times New Roman" w:hAnsi="Times New Roman" w:cs="Times New Roman"/>
-          <w:sz w:val="28"/>
-          <w:szCs w:val="28"/>
-          <w:u w:val="single"/>
+          <w:sz w:val="24"/>
+          <w:szCs w:val="24"/>
         </w:rPr>
         <w:tab/>
         <w:t>Group: 7</w:t>
@@ -12208,9 +12488,8 @@
       <w:r>
         <w:rPr>
           <w:rFonts w:ascii="Times New Roman" w:hAnsi="Times New Roman" w:cs="Times New Roman"/>
-          <w:sz w:val="28"/>
-          <w:szCs w:val="28"/>
-          <w:u w:val="single"/>
+          <w:sz w:val="24"/>
+          <w:szCs w:val="24"/>
         </w:rPr>
         <w:tab/>
         <w:t>Sprint# 3</w:t>
@@ -12218,9 +12497,8 @@
       <w:r>
         <w:rPr>
           <w:rFonts w:ascii="Times New Roman" w:hAnsi="Times New Roman" w:cs="Times New Roman"/>
-          <w:sz w:val="28"/>
-          <w:szCs w:val="28"/>
-          <w:u w:val="single"/>
+          <w:sz w:val="24"/>
+          <w:szCs w:val="24"/>
         </w:rPr>
         <w:tab/>
         <w:t>Date:</w:t>
@@ -12232,6 +12510,520 @@
         <w:jc w:val="both"/>
         <w:rPr>
           <w:rFonts w:ascii="Times New Roman" w:hAnsi="Times New Roman" w:cs="Times New Roman"/>
+          <w:sz w:val="24"/>
+          <w:szCs w:val="24"/>
+        </w:rPr>
+      </w:pPr>
+      <w:r>
+        <w:rPr>
+          <w:rFonts w:ascii="Times New Roman" w:hAnsi="Times New Roman" w:cs="Times New Roman"/>
+          <w:sz w:val="24"/>
+          <w:szCs w:val="24"/>
+        </w:rPr>
+        <w:t>Percentage of Group Submission:</w:t>
+      </w:r>
+    </w:p>
+    <w:p>
+      <w:pPr>
+        <w:pStyle w:val="PlainText"/>
+        <w:jc w:val="both"/>
+        <w:rPr>
+          <w:rFonts w:ascii="Times New Roman" w:hAnsi="Times New Roman" w:cs="Times New Roman"/>
+          <w:sz w:val="24"/>
+          <w:szCs w:val="24"/>
+        </w:rPr>
+      </w:pPr>
+    </w:p>
+    <w:p>
+      <w:pPr>
+        <w:pStyle w:val="PlainText"/>
+        <w:jc w:val="both"/>
+        <w:rPr>
+          <w:rFonts w:ascii="Times New Roman" w:hAnsi="Times New Roman" w:cs="Times New Roman"/>
+          <w:sz w:val="24"/>
+          <w:szCs w:val="24"/>
+        </w:rPr>
+      </w:pPr>
+      <w:r>
+        <w:rPr>
+          <w:rFonts w:ascii="Times New Roman" w:hAnsi="Times New Roman" w:cs="Times New Roman"/>
+          <w:sz w:val="24"/>
+          <w:szCs w:val="24"/>
+        </w:rPr>
+        <w:t xml:space="preserve">Skills Practised: Writing python code copying a table from one </w:t>
+      </w:r>
+      <w:proofErr w:type="spellStart"/>
+      <w:r>
+        <w:rPr>
+          <w:rFonts w:ascii="Times New Roman" w:hAnsi="Times New Roman" w:cs="Times New Roman"/>
+          <w:sz w:val="24"/>
+          <w:szCs w:val="24"/>
+        </w:rPr>
+        <w:t>db</w:t>
+      </w:r>
+      <w:proofErr w:type="spellEnd"/>
+      <w:r>
+        <w:rPr>
+          <w:rFonts w:ascii="Times New Roman" w:hAnsi="Times New Roman" w:cs="Times New Roman"/>
+          <w:sz w:val="24"/>
+          <w:szCs w:val="24"/>
+        </w:rPr>
+        <w:t xml:space="preserve"> into another using </w:t>
+      </w:r>
+      <w:proofErr w:type="spellStart"/>
+      <w:r>
+        <w:rPr>
+          <w:rFonts w:ascii="Times New Roman" w:hAnsi="Times New Roman" w:cs="Times New Roman"/>
+          <w:sz w:val="24"/>
+          <w:szCs w:val="24"/>
+        </w:rPr>
+        <w:t>sql</w:t>
+      </w:r>
+      <w:proofErr w:type="spellEnd"/>
+      <w:r>
+        <w:rPr>
+          <w:rFonts w:ascii="Times New Roman" w:hAnsi="Times New Roman" w:cs="Times New Roman"/>
+          <w:sz w:val="24"/>
+          <w:szCs w:val="24"/>
+        </w:rPr>
+        <w:t xml:space="preserve"> alchemy.</w:t>
+      </w:r>
+    </w:p>
+    <w:p>
+      <w:pPr>
+        <w:pStyle w:val="PlainText"/>
+        <w:jc w:val="both"/>
+        <w:rPr>
+          <w:rFonts w:ascii="Times New Roman" w:hAnsi="Times New Roman" w:cs="Times New Roman"/>
+          <w:sz w:val="24"/>
+          <w:szCs w:val="24"/>
+        </w:rPr>
+      </w:pPr>
+      <w:r>
+        <w:rPr>
+          <w:rFonts w:ascii="Times New Roman" w:hAnsi="Times New Roman" w:cs="Times New Roman"/>
+          <w:sz w:val="24"/>
+          <w:szCs w:val="24"/>
+        </w:rPr>
+        <w:lastRenderedPageBreak/>
+        <w:t xml:space="preserve">Dumping data import/export with </w:t>
+      </w:r>
+      <w:proofErr w:type="spellStart"/>
+      <w:r>
+        <w:rPr>
+          <w:rFonts w:ascii="Times New Roman" w:hAnsi="Times New Roman" w:cs="Times New Roman"/>
+          <w:sz w:val="24"/>
+          <w:szCs w:val="24"/>
+        </w:rPr>
+        <w:t>mysql</w:t>
+      </w:r>
+      <w:proofErr w:type="spellEnd"/>
+      <w:r>
+        <w:rPr>
+          <w:rFonts w:ascii="Times New Roman" w:hAnsi="Times New Roman" w:cs="Times New Roman"/>
+          <w:sz w:val="24"/>
+          <w:szCs w:val="24"/>
+        </w:rPr>
+        <w:t>, working with dynamic flask appli</w:t>
+      </w:r>
+      <w:r>
+        <w:rPr>
+          <w:rFonts w:ascii="Times New Roman" w:hAnsi="Times New Roman" w:cs="Times New Roman"/>
+          <w:sz w:val="24"/>
+          <w:szCs w:val="24"/>
+        </w:rPr>
+        <w:t xml:space="preserve">cations, Queries in </w:t>
+      </w:r>
+      <w:proofErr w:type="spellStart"/>
+      <w:r>
+        <w:rPr>
+          <w:rFonts w:ascii="Times New Roman" w:hAnsi="Times New Roman" w:cs="Times New Roman"/>
+          <w:sz w:val="24"/>
+          <w:szCs w:val="24"/>
+        </w:rPr>
+        <w:t>sql</w:t>
+      </w:r>
+      <w:proofErr w:type="spellEnd"/>
+      <w:r>
+        <w:rPr>
+          <w:rFonts w:ascii="Times New Roman" w:hAnsi="Times New Roman" w:cs="Times New Roman"/>
+          <w:sz w:val="24"/>
+          <w:szCs w:val="24"/>
+        </w:rPr>
+        <w:t xml:space="preserve"> alchemy. </w:t>
+      </w:r>
+      <w:r>
+        <w:rPr>
+          <w:rFonts w:ascii="Times New Roman" w:hAnsi="Times New Roman" w:cs="Times New Roman"/>
+          <w:sz w:val="24"/>
+          <w:szCs w:val="24"/>
+        </w:rPr>
+        <w:t xml:space="preserve">JavaScript, </w:t>
+      </w:r>
+      <w:r>
+        <w:rPr>
+          <w:rFonts w:ascii="Times New Roman" w:hAnsi="Times New Roman" w:cs="Times New Roman"/>
+          <w:sz w:val="24"/>
+          <w:szCs w:val="24"/>
+        </w:rPr>
+        <w:t xml:space="preserve">HTML, </w:t>
+      </w:r>
+      <w:proofErr w:type="spellStart"/>
+      <w:r>
+        <w:rPr>
+          <w:rFonts w:ascii="Times New Roman" w:hAnsi="Times New Roman" w:cs="Times New Roman"/>
+          <w:sz w:val="24"/>
+          <w:szCs w:val="24"/>
+        </w:rPr>
+        <w:t>JQuery</w:t>
+      </w:r>
+      <w:proofErr w:type="spellEnd"/>
+      <w:r>
+        <w:rPr>
+          <w:rFonts w:ascii="Times New Roman" w:hAnsi="Times New Roman" w:cs="Times New Roman"/>
+          <w:sz w:val="24"/>
+          <w:szCs w:val="24"/>
+        </w:rPr>
+        <w:t xml:space="preserve">, </w:t>
+      </w:r>
+      <w:proofErr w:type="spellStart"/>
+      <w:r>
+        <w:rPr>
+          <w:rFonts w:ascii="Times New Roman" w:hAnsi="Times New Roman" w:cs="Times New Roman"/>
+          <w:sz w:val="24"/>
+          <w:szCs w:val="24"/>
+        </w:rPr>
+        <w:t>JQ</w:t>
+      </w:r>
+      <w:r>
+        <w:rPr>
+          <w:rFonts w:ascii="Times New Roman" w:hAnsi="Times New Roman" w:cs="Times New Roman"/>
+          <w:sz w:val="24"/>
+          <w:szCs w:val="24"/>
+        </w:rPr>
+        <w:t>uery</w:t>
+      </w:r>
+      <w:proofErr w:type="spellEnd"/>
+      <w:r>
+        <w:rPr>
+          <w:rFonts w:ascii="Times New Roman" w:hAnsi="Times New Roman" w:cs="Times New Roman"/>
+          <w:sz w:val="24"/>
+          <w:szCs w:val="24"/>
+        </w:rPr>
+        <w:t xml:space="preserve"> uses connecting with HTML, connecting and reading JSON from</w:t>
+      </w:r>
+      <w:r>
+        <w:rPr>
+          <w:rFonts w:ascii="Times New Roman" w:hAnsi="Times New Roman" w:cs="Times New Roman"/>
+          <w:sz w:val="24"/>
+          <w:szCs w:val="24"/>
+        </w:rPr>
+        <w:t xml:space="preserve"> </w:t>
+      </w:r>
+      <w:proofErr w:type="spellStart"/>
+      <w:r>
+        <w:rPr>
+          <w:rFonts w:ascii="Times New Roman" w:hAnsi="Times New Roman" w:cs="Times New Roman"/>
+          <w:sz w:val="24"/>
+          <w:szCs w:val="24"/>
+        </w:rPr>
+        <w:t>Openweathermap</w:t>
+      </w:r>
+      <w:proofErr w:type="spellEnd"/>
+      <w:r>
+        <w:rPr>
+          <w:rFonts w:ascii="Times New Roman" w:hAnsi="Times New Roman" w:cs="Times New Roman"/>
+          <w:sz w:val="24"/>
+          <w:szCs w:val="24"/>
+        </w:rPr>
+        <w:t xml:space="preserve"> API, writing SRS</w:t>
+      </w:r>
+      <w:r>
+        <w:rPr>
+          <w:rFonts w:ascii="Times New Roman" w:hAnsi="Times New Roman" w:cs="Times New Roman"/>
+          <w:sz w:val="24"/>
+          <w:szCs w:val="24"/>
+        </w:rPr>
+        <w:t xml:space="preserve">. </w:t>
+      </w:r>
+    </w:p>
+    <w:p>
+      <w:pPr>
+        <w:pStyle w:val="PlainText"/>
+        <w:jc w:val="both"/>
+        <w:rPr>
+          <w:rFonts w:ascii="Times New Roman" w:hAnsi="Times New Roman" w:cs="Times New Roman"/>
+          <w:sz w:val="24"/>
+          <w:szCs w:val="24"/>
+        </w:rPr>
+      </w:pPr>
+    </w:p>
+    <w:p>
+      <w:pPr>
+        <w:pStyle w:val="PlainText"/>
+        <w:jc w:val="both"/>
+        <w:rPr>
+          <w:rFonts w:ascii="Times New Roman" w:hAnsi="Times New Roman" w:cs="Times New Roman"/>
+          <w:sz w:val="24"/>
+          <w:szCs w:val="24"/>
+        </w:rPr>
+      </w:pPr>
+      <w:r>
+        <w:rPr>
+          <w:rFonts w:ascii="Times New Roman" w:hAnsi="Times New Roman" w:cs="Times New Roman"/>
+          <w:sz w:val="24"/>
+          <w:szCs w:val="24"/>
+        </w:rPr>
+        <w:t xml:space="preserve">Learning Done: 3 ways to copy a table from one </w:t>
+      </w:r>
+      <w:proofErr w:type="spellStart"/>
+      <w:r>
+        <w:rPr>
+          <w:rFonts w:ascii="Times New Roman" w:hAnsi="Times New Roman" w:cs="Times New Roman"/>
+          <w:sz w:val="24"/>
+          <w:szCs w:val="24"/>
+        </w:rPr>
+        <w:t>db</w:t>
+      </w:r>
+      <w:proofErr w:type="spellEnd"/>
+      <w:r>
+        <w:rPr>
+          <w:rFonts w:ascii="Times New Roman" w:hAnsi="Times New Roman" w:cs="Times New Roman"/>
+          <w:sz w:val="24"/>
+          <w:szCs w:val="24"/>
+        </w:rPr>
+        <w:t xml:space="preserve"> to another - using dumps</w:t>
+      </w:r>
+      <w:r>
+        <w:rPr>
+          <w:rFonts w:ascii="Times New Roman" w:hAnsi="Times New Roman" w:cs="Times New Roman"/>
+          <w:sz w:val="24"/>
+          <w:szCs w:val="24"/>
+        </w:rPr>
+        <w:t xml:space="preserve">, CREATE TABLE..LIKE db1.table; </w:t>
+      </w:r>
+      <w:r>
+        <w:rPr>
+          <w:rFonts w:ascii="Times New Roman" w:hAnsi="Times New Roman" w:cs="Times New Roman"/>
+          <w:sz w:val="24"/>
+          <w:szCs w:val="24"/>
+        </w:rPr>
+        <w:t>INSERT INTO db2  SELECT * FROM db1.table, and via python using alchemy, 2 engines and metadata. Copying said t</w:t>
+      </w:r>
+      <w:r>
+        <w:rPr>
+          <w:rFonts w:ascii="Times New Roman" w:hAnsi="Times New Roman" w:cs="Times New Roman"/>
+          <w:sz w:val="24"/>
+          <w:szCs w:val="24"/>
+        </w:rPr>
+        <w:t xml:space="preserve">able and data with python code. </w:t>
+      </w:r>
+      <w:r>
+        <w:rPr>
+          <w:rFonts w:ascii="Times New Roman" w:hAnsi="Times New Roman" w:cs="Times New Roman"/>
+          <w:sz w:val="24"/>
+          <w:szCs w:val="24"/>
+        </w:rPr>
+        <w:t xml:space="preserve">Learned that </w:t>
+      </w:r>
+      <w:proofErr w:type="spellStart"/>
+      <w:r>
+        <w:rPr>
+          <w:rFonts w:ascii="Times New Roman" w:hAnsi="Times New Roman" w:cs="Times New Roman"/>
+          <w:sz w:val="24"/>
+          <w:szCs w:val="24"/>
+        </w:rPr>
+        <w:t>rds</w:t>
+      </w:r>
+      <w:proofErr w:type="spellEnd"/>
+      <w:r>
+        <w:rPr>
+          <w:rFonts w:ascii="Times New Roman" w:hAnsi="Times New Roman" w:cs="Times New Roman"/>
+          <w:sz w:val="24"/>
+          <w:szCs w:val="24"/>
+        </w:rPr>
+        <w:t xml:space="preserve"> allows tables to be copied but not data. Must</w:t>
+      </w:r>
+      <w:r>
+        <w:rPr>
+          <w:rFonts w:ascii="Times New Roman" w:hAnsi="Times New Roman" w:cs="Times New Roman"/>
+          <w:sz w:val="24"/>
+          <w:szCs w:val="24"/>
+        </w:rPr>
+        <w:t xml:space="preserve"> use charged migration service. Learned </w:t>
+      </w:r>
+      <w:proofErr w:type="spellStart"/>
+      <w:r>
+        <w:rPr>
+          <w:rFonts w:ascii="Times New Roman" w:hAnsi="Times New Roman" w:cs="Times New Roman"/>
+          <w:sz w:val="24"/>
+          <w:szCs w:val="24"/>
+        </w:rPr>
+        <w:t>JQuery</w:t>
+      </w:r>
+      <w:proofErr w:type="spellEnd"/>
+      <w:r>
+        <w:rPr>
+          <w:rFonts w:ascii="Times New Roman" w:hAnsi="Times New Roman" w:cs="Times New Roman"/>
+          <w:sz w:val="24"/>
+          <w:szCs w:val="24"/>
+        </w:rPr>
+        <w:t>. L</w:t>
+      </w:r>
+      <w:r>
+        <w:rPr>
+          <w:rFonts w:ascii="Times New Roman" w:hAnsi="Times New Roman" w:cs="Times New Roman"/>
+          <w:sz w:val="24"/>
+          <w:szCs w:val="24"/>
+        </w:rPr>
+        <w:t xml:space="preserve">earned how to use </w:t>
+      </w:r>
+      <w:proofErr w:type="spellStart"/>
+      <w:r>
+        <w:rPr>
+          <w:rFonts w:ascii="Times New Roman" w:hAnsi="Times New Roman" w:cs="Times New Roman"/>
+          <w:sz w:val="24"/>
+          <w:szCs w:val="24"/>
+        </w:rPr>
+        <w:t>JQuery</w:t>
+      </w:r>
+      <w:proofErr w:type="spellEnd"/>
+      <w:r>
+        <w:rPr>
+          <w:rFonts w:ascii="Times New Roman" w:hAnsi="Times New Roman" w:cs="Times New Roman"/>
+          <w:sz w:val="24"/>
+          <w:szCs w:val="24"/>
+        </w:rPr>
+        <w:t xml:space="preserve"> with APIs and html. Learned how to write </w:t>
+      </w:r>
+      <w:proofErr w:type="spellStart"/>
+      <w:r>
+        <w:rPr>
+          <w:rFonts w:ascii="Times New Roman" w:hAnsi="Times New Roman" w:cs="Times New Roman"/>
+          <w:sz w:val="24"/>
+          <w:szCs w:val="24"/>
+        </w:rPr>
+        <w:t>sql</w:t>
+      </w:r>
+      <w:proofErr w:type="spellEnd"/>
+      <w:r>
+        <w:rPr>
+          <w:rFonts w:ascii="Times New Roman" w:hAnsi="Times New Roman" w:cs="Times New Roman"/>
+          <w:sz w:val="24"/>
+          <w:szCs w:val="24"/>
+        </w:rPr>
+        <w:t xml:space="preserve"> queries, select only the most updating e</w:t>
+      </w:r>
+      <w:r>
+        <w:rPr>
+          <w:rFonts w:ascii="Times New Roman" w:hAnsi="Times New Roman" w:cs="Times New Roman"/>
+          <w:sz w:val="24"/>
+          <w:szCs w:val="24"/>
+        </w:rPr>
+        <w:t xml:space="preserve">ntries. </w:t>
+      </w:r>
+      <w:r>
+        <w:rPr>
+          <w:rFonts w:ascii="Times New Roman" w:hAnsi="Times New Roman" w:cs="Times New Roman"/>
+          <w:sz w:val="24"/>
+          <w:szCs w:val="24"/>
+        </w:rPr>
+        <w:t>Learned how to</w:t>
+      </w:r>
+      <w:r>
+        <w:rPr>
+          <w:rFonts w:ascii="Times New Roman" w:hAnsi="Times New Roman" w:cs="Times New Roman"/>
+          <w:sz w:val="24"/>
+          <w:szCs w:val="24"/>
+        </w:rPr>
+        <w:t xml:space="preserve"> work around the previous </w:t>
+      </w:r>
+      <w:proofErr w:type="spellStart"/>
+      <w:r>
+        <w:rPr>
+          <w:rFonts w:ascii="Times New Roman" w:hAnsi="Times New Roman" w:cs="Times New Roman"/>
+          <w:sz w:val="24"/>
+          <w:szCs w:val="24"/>
+        </w:rPr>
+        <w:t>pymysq</w:t>
+      </w:r>
+      <w:r>
+        <w:rPr>
+          <w:rFonts w:ascii="Times New Roman" w:hAnsi="Times New Roman" w:cs="Times New Roman"/>
+          <w:sz w:val="24"/>
+          <w:szCs w:val="24"/>
+        </w:rPr>
+        <w:t>l</w:t>
+      </w:r>
+      <w:proofErr w:type="spellEnd"/>
+      <w:r>
+        <w:rPr>
+          <w:rFonts w:ascii="Times New Roman" w:hAnsi="Times New Roman" w:cs="Times New Roman"/>
+          <w:sz w:val="24"/>
+          <w:szCs w:val="24"/>
+        </w:rPr>
+        <w:t xml:space="preserve"> issue with </w:t>
+      </w:r>
+      <w:proofErr w:type="spellStart"/>
+      <w:r>
+        <w:rPr>
+          <w:rFonts w:ascii="Times New Roman" w:hAnsi="Times New Roman" w:cs="Times New Roman"/>
+          <w:sz w:val="24"/>
+          <w:szCs w:val="24"/>
+        </w:rPr>
+        <w:t>mysqldb</w:t>
+      </w:r>
+      <w:proofErr w:type="spellEnd"/>
+      <w:r>
+        <w:rPr>
+          <w:rFonts w:ascii="Times New Roman" w:hAnsi="Times New Roman" w:cs="Times New Roman"/>
+          <w:sz w:val="24"/>
+          <w:szCs w:val="24"/>
+        </w:rPr>
+        <w:t>.</w:t>
+      </w:r>
+    </w:p>
+    <w:p>
+      <w:pPr>
+        <w:pStyle w:val="PlainText"/>
+        <w:jc w:val="both"/>
+        <w:rPr>
+          <w:rFonts w:ascii="Times New Roman" w:hAnsi="Times New Roman" w:cs="Times New Roman"/>
+          <w:sz w:val="24"/>
+          <w:szCs w:val="24"/>
+        </w:rPr>
+      </w:pPr>
+      <w:r>
+        <w:rPr>
+          <w:rFonts w:ascii="Times New Roman" w:hAnsi="Times New Roman" w:cs="Times New Roman"/>
+          <w:sz w:val="24"/>
+          <w:szCs w:val="24"/>
+        </w:rPr>
+        <w:t xml:space="preserve">work with predictive data, and </w:t>
+      </w:r>
+      <w:r>
+        <w:rPr>
+          <w:rFonts w:ascii="Times New Roman" w:hAnsi="Times New Roman" w:cs="Times New Roman"/>
+          <w:sz w:val="24"/>
+          <w:szCs w:val="24"/>
+        </w:rPr>
+        <w:t>put this in</w:t>
+      </w:r>
+      <w:r>
+        <w:rPr>
+          <w:rFonts w:ascii="Times New Roman" w:hAnsi="Times New Roman" w:cs="Times New Roman"/>
+          <w:sz w:val="24"/>
+          <w:szCs w:val="24"/>
+        </w:rPr>
+        <w:t>to a dynamic flask app.</w:t>
+      </w:r>
+    </w:p>
+    <w:p>
+      <w:pPr>
+        <w:pStyle w:val="PlainText"/>
+        <w:jc w:val="both"/>
+        <w:rPr>
+          <w:rFonts w:ascii="Times New Roman" w:hAnsi="Times New Roman" w:cs="Times New Roman"/>
           <w:sz w:val="28"/>
           <w:szCs w:val="28"/>
           <w:u w:val="single"/>
@@ -12244,114 +13036,15 @@
         <w:jc w:val="both"/>
         <w:rPr>
           <w:rFonts w:ascii="Times New Roman" w:hAnsi="Times New Roman" w:cs="Times New Roman"/>
-          <w:sz w:val="24"/>
-          <w:szCs w:val="28"/>
-          <w:u w:val="single"/>
-        </w:rPr>
-      </w:pPr>
-      <w:r>
-        <w:rPr>
-          <w:rFonts w:ascii="Times New Roman" w:hAnsi="Times New Roman" w:cs="Times New Roman"/>
-          <w:sz w:val="24"/>
-          <w:szCs w:val="28"/>
-          <w:u w:val="single"/>
-        </w:rPr>
-        <w:t xml:space="preserve">Percentage of Group Submission: </w:t>
-      </w:r>
-    </w:p>
-    <w:p>
-      <w:pPr>
-        <w:pStyle w:val="PlainText"/>
-        <w:jc w:val="both"/>
-        <w:rPr>
-          <w:rFonts w:ascii="Times New Roman" w:hAnsi="Times New Roman" w:cs="Times New Roman"/>
-          <w:sz w:val="24"/>
-          <w:szCs w:val="28"/>
-          <w:u w:val="single"/>
-        </w:rPr>
-      </w:pPr>
-    </w:p>
-    <w:p>
-      <w:pPr>
-        <w:pStyle w:val="PlainText"/>
-        <w:jc w:val="both"/>
-        <w:rPr>
-          <w:rFonts w:ascii="Times New Roman" w:hAnsi="Times New Roman" w:cs="Times New Roman"/>
-          <w:sz w:val="24"/>
-          <w:szCs w:val="28"/>
-          <w:u w:val="single"/>
-        </w:rPr>
-      </w:pPr>
-      <w:r>
-        <w:rPr>
-          <w:rFonts w:ascii="Times New Roman" w:hAnsi="Times New Roman" w:cs="Times New Roman"/>
-          <w:sz w:val="24"/>
-          <w:szCs w:val="28"/>
-          <w:u w:val="single"/>
-        </w:rPr>
-        <w:t>Skills Practised:</w:t>
-      </w:r>
-    </w:p>
-    <w:p>
-      <w:pPr>
-        <w:pStyle w:val="PlainText"/>
-        <w:jc w:val="both"/>
-        <w:rPr>
-          <w:rFonts w:ascii="Times New Roman" w:hAnsi="Times New Roman" w:cs="Times New Roman"/>
-          <w:sz w:val="24"/>
-          <w:szCs w:val="28"/>
-          <w:u w:val="single"/>
-        </w:rPr>
-      </w:pPr>
-    </w:p>
-    <w:p>
-      <w:pPr>
-        <w:pStyle w:val="PlainText"/>
-        <w:jc w:val="both"/>
-        <w:rPr>
-          <w:rFonts w:ascii="Times New Roman" w:hAnsi="Times New Roman" w:cs="Times New Roman"/>
-          <w:sz w:val="24"/>
-          <w:szCs w:val="28"/>
-          <w:u w:val="single"/>
-        </w:rPr>
-      </w:pPr>
-      <w:r>
-        <w:rPr>
-          <w:rFonts w:ascii="Times New Roman" w:hAnsi="Times New Roman" w:cs="Times New Roman"/>
-          <w:sz w:val="24"/>
-          <w:szCs w:val="28"/>
-          <w:u w:val="single"/>
-        </w:rPr>
-        <w:t xml:space="preserve">Learning Done: </w:t>
-      </w:r>
-    </w:p>
-    <w:p>
-      <w:pPr>
-        <w:pStyle w:val="PlainText"/>
-        <w:jc w:val="both"/>
-        <w:rPr>
-          <w:rFonts w:ascii="Times New Roman" w:hAnsi="Times New Roman" w:cs="Times New Roman"/>
-          <w:sz w:val="24"/>
-          <w:szCs w:val="28"/>
-          <w:u w:val="single"/>
-        </w:rPr>
-      </w:pPr>
-    </w:p>
-    <w:p>
-      <w:pPr>
-        <w:pStyle w:val="PlainText"/>
-        <w:jc w:val="both"/>
-        <w:rPr>
-          <w:rFonts w:ascii="Times New Roman" w:hAnsi="Times New Roman" w:cs="Times New Roman"/>
-          <w:sz w:val="24"/>
-          <w:szCs w:val="28"/>
-          <w:u w:val="single"/>
-        </w:rPr>
-      </w:pPr>
-      <w:r>
-        <w:rPr>
-          <w:rFonts w:ascii="Times New Roman" w:hAnsi="Times New Roman" w:cs="Times New Roman"/>
-          <w:sz w:val="24"/>
+          <w:sz w:val="28"/>
+          <w:szCs w:val="28"/>
+          <w:u w:val="single"/>
+        </w:rPr>
+      </w:pPr>
+      <w:r>
+        <w:rPr>
+          <w:rFonts w:ascii="Times New Roman" w:hAnsi="Times New Roman" w:cs="Times New Roman"/>
+          <w:sz w:val="28"/>
           <w:szCs w:val="28"/>
           <w:u w:val="single"/>
         </w:rPr>
@@ -13025,6 +13718,7 @@
           <w:sz w:val="24"/>
           <w:szCs w:val="28"/>
         </w:rPr>
+        <w:lastRenderedPageBreak/>
         <w:t>Discussed the challenges facing us in designing our queries as to maximise performance and not have queries that take a long time to load.</w:t>
       </w:r>
     </w:p>
@@ -13342,7 +14036,39 @@
           <w:sz w:val="24"/>
           <w:szCs w:val="28"/>
         </w:rPr>
-        <w:t>Did some pair programming with Emma with regards flask</w:t>
+        <w:t xml:space="preserve">Did some pair programming with Emma </w:t>
+      </w:r>
+      <w:r>
+        <w:rPr>
+          <w:rFonts w:ascii="Times New Roman" w:hAnsi="Times New Roman" w:cs="Times New Roman"/>
+          <w:sz w:val="24"/>
+          <w:szCs w:val="28"/>
+        </w:rPr>
+        <w:t xml:space="preserve">and Katherine </w:t>
+      </w:r>
+      <w:r>
+        <w:rPr>
+          <w:rFonts w:ascii="Times New Roman" w:hAnsi="Times New Roman" w:cs="Times New Roman"/>
+          <w:sz w:val="24"/>
+          <w:szCs w:val="28"/>
+        </w:rPr>
+        <w:t xml:space="preserve">with regards </w:t>
+      </w:r>
+      <w:r>
+        <w:rPr>
+          <w:rFonts w:ascii="Times New Roman" w:hAnsi="Times New Roman" w:cs="Times New Roman"/>
+          <w:sz w:val="24"/>
+          <w:szCs w:val="28"/>
+        </w:rPr>
+        <w:t xml:space="preserve">to </w:t>
+      </w:r>
+      <w:r>
+        <w:rPr>
+          <w:rFonts w:ascii="Times New Roman" w:hAnsi="Times New Roman" w:cs="Times New Roman"/>
+          <w:sz w:val="24"/>
+          <w:szCs w:val="28"/>
+        </w:rPr>
+        <w:t>flask</w:t>
       </w:r>
     </w:p>
     <w:p>
@@ -13465,7 +14191,57 @@
           <w:sz w:val="24"/>
           <w:szCs w:val="28"/>
         </w:rPr>
-        <w:t>Looked into sql queries for querying dynamic data</w:t>
+        <w:t>C</w:t>
+      </w:r>
+      <w:r>
+        <w:rPr>
+          <w:rFonts w:ascii="Times New Roman" w:hAnsi="Times New Roman" w:cs="Times New Roman"/>
+          <w:sz w:val="24"/>
+          <w:szCs w:val="28"/>
+        </w:rPr>
+        <w:t>reated</w:t>
+      </w:r>
+      <w:r>
+        <w:rPr>
+          <w:rFonts w:ascii="Times New Roman" w:hAnsi="Times New Roman" w:cs="Times New Roman"/>
+          <w:sz w:val="24"/>
+          <w:szCs w:val="28"/>
+        </w:rPr>
+        <w:t xml:space="preserve"> </w:t>
+      </w:r>
+      <w:proofErr w:type="spellStart"/>
+      <w:r>
+        <w:rPr>
+          <w:rFonts w:ascii="Times New Roman" w:hAnsi="Times New Roman" w:cs="Times New Roman"/>
+          <w:sz w:val="24"/>
+          <w:szCs w:val="28"/>
+        </w:rPr>
+        <w:t>sql</w:t>
+      </w:r>
+      <w:proofErr w:type="spellEnd"/>
+      <w:r>
+        <w:rPr>
+          <w:rFonts w:ascii="Times New Roman" w:hAnsi="Times New Roman" w:cs="Times New Roman"/>
+          <w:sz w:val="24"/>
+          <w:szCs w:val="28"/>
+        </w:rPr>
+        <w:t xml:space="preserve"> queries for querying dynamic</w:t>
+      </w:r>
+      <w:r>
+        <w:rPr>
+          <w:rFonts w:ascii="Times New Roman" w:hAnsi="Times New Roman" w:cs="Times New Roman"/>
+          <w:sz w:val="24"/>
+          <w:szCs w:val="28"/>
+        </w:rPr>
+        <w:t>/predictive</w:t>
+      </w:r>
+      <w:r>
+        <w:rPr>
+          <w:rFonts w:ascii="Times New Roman" w:hAnsi="Times New Roman" w:cs="Times New Roman"/>
+          <w:sz w:val="24"/>
+          <w:szCs w:val="28"/>
+        </w:rPr>
+        <w:t xml:space="preserve"> data</w:t>
       </w:r>
     </w:p>
     <w:p>
@@ -13488,7 +14264,15 @@
           <w:sz w:val="24"/>
           <w:szCs w:val="28"/>
         </w:rPr>
-        <w:t>Looked into connecting flask with the sql queries</w:t>
+        <w:t>Tested connecting flask with the SQL</w:t>
+      </w:r>
+      <w:r>
+        <w:rPr>
+          <w:rFonts w:ascii="Times New Roman" w:hAnsi="Times New Roman" w:cs="Times New Roman"/>
+          <w:sz w:val="24"/>
+          <w:szCs w:val="28"/>
+        </w:rPr>
+        <w:t xml:space="preserve"> queries</w:t>
       </w:r>
     </w:p>
     <w:p>
@@ -13511,7 +14295,71 @@
           <w:sz w:val="24"/>
           <w:szCs w:val="28"/>
         </w:rPr>
-        <w:t>Next step: Joining databases together</w:t>
+        <w:t xml:space="preserve">Did some pair programming with </w:t>
+      </w:r>
+      <w:r>
+        <w:rPr>
+          <w:rFonts w:ascii="Times New Roman" w:hAnsi="Times New Roman" w:cs="Times New Roman"/>
+          <w:sz w:val="24"/>
+          <w:szCs w:val="28"/>
+        </w:rPr>
+        <w:t>Pamela</w:t>
+      </w:r>
+      <w:r>
+        <w:rPr>
+          <w:rFonts w:ascii="Times New Roman" w:hAnsi="Times New Roman" w:cs="Times New Roman"/>
+          <w:sz w:val="24"/>
+          <w:szCs w:val="28"/>
+        </w:rPr>
+        <w:t xml:space="preserve"> </w:t>
+      </w:r>
+      <w:r>
+        <w:rPr>
+          <w:rFonts w:ascii="Times New Roman" w:hAnsi="Times New Roman" w:cs="Times New Roman"/>
+          <w:sz w:val="24"/>
+          <w:szCs w:val="28"/>
+        </w:rPr>
+        <w:t xml:space="preserve">and </w:t>
+      </w:r>
+      <w:r>
+        <w:rPr>
+          <w:rFonts w:ascii="Times New Roman" w:hAnsi="Times New Roman" w:cs="Times New Roman"/>
+          <w:sz w:val="24"/>
+          <w:szCs w:val="28"/>
+        </w:rPr>
+        <w:t>Emma</w:t>
+      </w:r>
+      <w:r>
+        <w:rPr>
+          <w:rFonts w:ascii="Times New Roman" w:hAnsi="Times New Roman" w:cs="Times New Roman"/>
+          <w:sz w:val="24"/>
+          <w:szCs w:val="28"/>
+        </w:rPr>
+        <w:t xml:space="preserve"> </w:t>
+      </w:r>
+      <w:r>
+        <w:rPr>
+          <w:rFonts w:ascii="Times New Roman" w:hAnsi="Times New Roman" w:cs="Times New Roman"/>
+          <w:sz w:val="24"/>
+          <w:szCs w:val="28"/>
+        </w:rPr>
+        <w:t xml:space="preserve">with regards </w:t>
+      </w:r>
+      <w:r>
+        <w:rPr>
+          <w:rFonts w:ascii="Times New Roman" w:hAnsi="Times New Roman" w:cs="Times New Roman"/>
+          <w:sz w:val="24"/>
+          <w:szCs w:val="28"/>
+        </w:rPr>
+        <w:t xml:space="preserve">to </w:t>
+      </w:r>
+      <w:r>
+        <w:rPr>
+          <w:rFonts w:ascii="Times New Roman" w:hAnsi="Times New Roman" w:cs="Times New Roman"/>
+          <w:sz w:val="24"/>
+          <w:szCs w:val="28"/>
+        </w:rPr>
+        <w:t>flask</w:t>
       </w:r>
     </w:p>
     <w:p>
@@ -13534,15 +14382,7 @@
           <w:sz w:val="24"/>
           <w:szCs w:val="28"/>
         </w:rPr>
-        <w:t xml:space="preserve">Creating a div </w:t>
-      </w:r>
-      <w:r>
-        <w:rPr>
-          <w:rFonts w:ascii="Times New Roman" w:hAnsi="Times New Roman" w:cs="Times New Roman"/>
-          <w:sz w:val="24"/>
-          <w:szCs w:val="28"/>
-        </w:rPr>
-        <w:t>for where the weather data will be displayed</w:t>
+        <w:t>Next step: Joining databases together</w:t>
       </w:r>
     </w:p>
     <w:p>
@@ -13565,60 +14405,16 @@
           <w:sz w:val="24"/>
           <w:szCs w:val="28"/>
         </w:rPr>
-        <w:t>Pair programming with Emma to get predictive analysis for weather data</w:t>
-      </w:r>
-    </w:p>
-    <w:p>
-      <w:pPr>
-        <w:pStyle w:val="PlainText"/>
-        <w:jc w:val="both"/>
-        <w:rPr>
-          <w:rFonts w:ascii="Times New Roman" w:hAnsi="Times New Roman" w:cs="Times New Roman"/>
-          <w:sz w:val="24"/>
-          <w:szCs w:val="28"/>
-        </w:rPr>
-      </w:pPr>
-    </w:p>
-    <w:p>
-      <w:pPr>
-        <w:pStyle w:val="PlainText"/>
-        <w:jc w:val="both"/>
-        <w:rPr>
-          <w:rFonts w:ascii="Times New Roman" w:hAnsi="Times New Roman" w:cs="Times New Roman"/>
-          <w:sz w:val="24"/>
-          <w:szCs w:val="28"/>
-          <w:u w:val="single"/>
-        </w:rPr>
-      </w:pPr>
-      <w:r>
-        <w:rPr>
-          <w:rFonts w:ascii="Times New Roman" w:hAnsi="Times New Roman" w:cs="Times New Roman"/>
-          <w:sz w:val="24"/>
-          <w:szCs w:val="28"/>
-          <w:u w:val="single"/>
-        </w:rPr>
-        <w:t>Emma</w:t>
-      </w:r>
-      <w:r>
-        <w:rPr>
-          <w:rFonts w:ascii="Times New Roman" w:hAnsi="Times New Roman" w:cs="Times New Roman"/>
-          <w:sz w:val="24"/>
-          <w:szCs w:val="28"/>
-          <w:u w:val="single"/>
-        </w:rPr>
-        <w:t>:</w:t>
-      </w:r>
-    </w:p>
-    <w:p>
-      <w:pPr>
-        <w:pStyle w:val="PlainText"/>
-        <w:jc w:val="both"/>
-        <w:rPr>
-          <w:rFonts w:ascii="Times New Roman" w:hAnsi="Times New Roman" w:cs="Times New Roman"/>
-          <w:sz w:val="24"/>
-          <w:szCs w:val="28"/>
-        </w:rPr>
-      </w:pPr>
+        <w:t xml:space="preserve">Creating a div </w:t>
+      </w:r>
+      <w:r>
+        <w:rPr>
+          <w:rFonts w:ascii="Times New Roman" w:hAnsi="Times New Roman" w:cs="Times New Roman"/>
+          <w:sz w:val="24"/>
+          <w:szCs w:val="28"/>
+        </w:rPr>
+        <w:t>for where the weather data will be displayed</w:t>
+      </w:r>
     </w:p>
     <w:p>
       <w:pPr>
@@ -13640,8 +14436,60 @@
           <w:sz w:val="24"/>
           <w:szCs w:val="28"/>
         </w:rPr>
-        <w:t xml:space="preserve">Set up the flask app </w:t>
-      </w:r>
+        <w:t>Pair programming with Emma to get predictive analysis for weather data</w:t>
+      </w:r>
+    </w:p>
+    <w:p>
+      <w:pPr>
+        <w:pStyle w:val="PlainText"/>
+        <w:jc w:val="both"/>
+        <w:rPr>
+          <w:rFonts w:ascii="Times New Roman" w:hAnsi="Times New Roman" w:cs="Times New Roman"/>
+          <w:sz w:val="24"/>
+          <w:szCs w:val="28"/>
+        </w:rPr>
+      </w:pPr>
+    </w:p>
+    <w:p>
+      <w:pPr>
+        <w:pStyle w:val="PlainText"/>
+        <w:jc w:val="both"/>
+        <w:rPr>
+          <w:rFonts w:ascii="Times New Roman" w:hAnsi="Times New Roman" w:cs="Times New Roman"/>
+          <w:sz w:val="24"/>
+          <w:szCs w:val="28"/>
+          <w:u w:val="single"/>
+        </w:rPr>
+      </w:pPr>
+      <w:r>
+        <w:rPr>
+          <w:rFonts w:ascii="Times New Roman" w:hAnsi="Times New Roman" w:cs="Times New Roman"/>
+          <w:sz w:val="24"/>
+          <w:szCs w:val="28"/>
+          <w:u w:val="single"/>
+        </w:rPr>
+        <w:t>Emma</w:t>
+      </w:r>
+      <w:r>
+        <w:rPr>
+          <w:rFonts w:ascii="Times New Roman" w:hAnsi="Times New Roman" w:cs="Times New Roman"/>
+          <w:sz w:val="24"/>
+          <w:szCs w:val="28"/>
+          <w:u w:val="single"/>
+        </w:rPr>
+        <w:t>:</w:t>
+      </w:r>
+    </w:p>
+    <w:p>
+      <w:pPr>
+        <w:pStyle w:val="PlainText"/>
+        <w:jc w:val="both"/>
+        <w:rPr>
+          <w:rFonts w:ascii="Times New Roman" w:hAnsi="Times New Roman" w:cs="Times New Roman"/>
+          <w:sz w:val="24"/>
+          <w:szCs w:val="28"/>
+        </w:rPr>
+      </w:pPr>
     </w:p>
     <w:p>
       <w:pPr>
@@ -13663,7 +14511,7 @@
           <w:sz w:val="24"/>
           <w:szCs w:val="28"/>
         </w:rPr>
-        <w:t>Linked the flask app to the front end via pair programming with Pamela</w:t>
+        <w:t xml:space="preserve">Set up the flask app </w:t>
       </w:r>
     </w:p>
     <w:p>
@@ -13686,7 +14534,7 @@
           <w:sz w:val="24"/>
           <w:szCs w:val="28"/>
         </w:rPr>
-        <w:t>Got the map with markers up and running via the flask app and javaScript</w:t>
+        <w:t>Linked the flask app to the front end via pair programming with Pamela</w:t>
       </w:r>
     </w:p>
     <w:p>
@@ -13709,8 +14557,18 @@
           <w:sz w:val="24"/>
           <w:szCs w:val="28"/>
         </w:rPr>
-        <w:t>Accessed static station information via the flask app</w:t>
-      </w:r>
+        <w:t xml:space="preserve">Got the map with markers up and running via the flask app and </w:t>
+      </w:r>
+      <w:proofErr w:type="spellStart"/>
+      <w:r>
+        <w:rPr>
+          <w:rFonts w:ascii="Times New Roman" w:hAnsi="Times New Roman" w:cs="Times New Roman"/>
+          <w:sz w:val="24"/>
+          <w:szCs w:val="28"/>
+        </w:rPr>
+        <w:t>javaScript</w:t>
+      </w:r>
+      <w:proofErr w:type="spellEnd"/>
     </w:p>
     <w:p>
       <w:pPr>
@@ -13732,7 +14590,7 @@
           <w:sz w:val="24"/>
           <w:szCs w:val="28"/>
         </w:rPr>
-        <w:t>Accessed weather and occupancy information via flask app but not very efficiently – Katherine will be working on queries for the weather app</w:t>
+        <w:t>Accessed static station information via the flask app</w:t>
       </w:r>
     </w:p>
     <w:p>
@@ -13755,15 +14613,7 @@
           <w:sz w:val="24"/>
           <w:szCs w:val="28"/>
         </w:rPr>
-        <w:t xml:space="preserve">Next step: </w:t>
-      </w:r>
-      <w:r>
-        <w:rPr>
-          <w:rFonts w:ascii="Times New Roman" w:hAnsi="Times New Roman" w:cs="Times New Roman"/>
-          <w:sz w:val="24"/>
-          <w:szCs w:val="28"/>
-        </w:rPr>
-        <w:t>Linking everything to the front end – linking the weather information, google charts and other necessary information to the javaScript and HTML</w:t>
+        <w:t>Accessed weather and occupancy information via flask app but not very efficiently – Katherine will be working on queries for the weather app</w:t>
       </w:r>
     </w:p>
     <w:p>
@@ -13786,7 +14636,33 @@
           <w:sz w:val="24"/>
           <w:szCs w:val="28"/>
         </w:rPr>
-        <w:t>Pair programming with Katherine to get the predictive analysis for the weather</w:t>
+        <w:t xml:space="preserve">Next step: </w:t>
+      </w:r>
+      <w:r>
+        <w:rPr>
+          <w:rFonts w:ascii="Times New Roman" w:hAnsi="Times New Roman" w:cs="Times New Roman"/>
+          <w:sz w:val="24"/>
+          <w:szCs w:val="28"/>
+        </w:rPr>
+        <w:t xml:space="preserve">Linking everything to the front end – linking the weather information, google charts and other necessary information to the </w:t>
+      </w:r>
+      <w:proofErr w:type="spellStart"/>
+      <w:r>
+        <w:rPr>
+          <w:rFonts w:ascii="Times New Roman" w:hAnsi="Times New Roman" w:cs="Times New Roman"/>
+          <w:sz w:val="24"/>
+          <w:szCs w:val="28"/>
+        </w:rPr>
+        <w:t>javaScript</w:t>
+      </w:r>
+      <w:proofErr w:type="spellEnd"/>
+      <w:r>
+        <w:rPr>
+          <w:rFonts w:ascii="Times New Roman" w:hAnsi="Times New Roman" w:cs="Times New Roman"/>
+          <w:sz w:val="24"/>
+          <w:szCs w:val="28"/>
+        </w:rPr>
+        <w:t xml:space="preserve"> and HTML</w:t>
       </w:r>
     </w:p>
     <w:p>
@@ -13809,6 +14685,29 @@
           <w:sz w:val="24"/>
           <w:szCs w:val="28"/>
         </w:rPr>
+        <w:t>Pair programming with Katherine to get the predictive analysis for the weather</w:t>
+      </w:r>
+    </w:p>
+    <w:p>
+      <w:pPr>
+        <w:pStyle w:val="PlainText"/>
+        <w:numPr>
+          <w:ilvl w:val="0"/>
+          <w:numId w:val="17"/>
+        </w:numPr>
+        <w:jc w:val="both"/>
+        <w:rPr>
+          <w:rFonts w:ascii="Times New Roman" w:hAnsi="Times New Roman" w:cs="Times New Roman"/>
+          <w:sz w:val="24"/>
+          <w:szCs w:val="28"/>
+        </w:rPr>
+      </w:pPr>
+      <w:r>
+        <w:rPr>
+          <w:rFonts w:ascii="Times New Roman" w:hAnsi="Times New Roman" w:cs="Times New Roman"/>
+          <w:sz w:val="24"/>
+          <w:szCs w:val="28"/>
+        </w:rPr>
         <w:t>Not blocked</w:t>
       </w:r>
     </w:p>
@@ -13966,6 +14865,7 @@
           <w:sz w:val="24"/>
           <w:szCs w:val="28"/>
         </w:rPr>
+        <w:lastRenderedPageBreak/>
         <w:t>Modularised and refactored the code – scraper.py</w:t>
       </w:r>
     </w:p>
@@ -14038,7 +14938,25 @@
           <w:sz w:val="24"/>
           <w:szCs w:val="28"/>
         </w:rPr>
-        <w:t>Started working on the sql queries for hourly/daily dynamic data</w:t>
+        <w:t xml:space="preserve">Started working on the </w:t>
+      </w:r>
+      <w:proofErr w:type="spellStart"/>
+      <w:r>
+        <w:rPr>
+          <w:rFonts w:ascii="Times New Roman" w:hAnsi="Times New Roman" w:cs="Times New Roman"/>
+          <w:sz w:val="24"/>
+          <w:szCs w:val="28"/>
+        </w:rPr>
+        <w:t>sql</w:t>
+      </w:r>
+      <w:proofErr w:type="spellEnd"/>
+      <w:r>
+        <w:rPr>
+          <w:rFonts w:ascii="Times New Roman" w:hAnsi="Times New Roman" w:cs="Times New Roman"/>
+          <w:sz w:val="24"/>
+          <w:szCs w:val="28"/>
+        </w:rPr>
+        <w:t xml:space="preserve"> queries for hourly/daily dynamic data</w:t>
       </w:r>
     </w:p>
     <w:p>
@@ -14145,6 +15063,14 @@
         </w:rPr>
         <w:t>Looked up how to merge databases</w:t>
       </w:r>
+      <w:r>
+        <w:rPr>
+          <w:rFonts w:ascii="Times New Roman" w:hAnsi="Times New Roman" w:cs="Times New Roman"/>
+          <w:sz w:val="24"/>
+          <w:szCs w:val="28"/>
+        </w:rPr>
+        <w:t xml:space="preserve">: three ways to do this </w:t>
+      </w:r>
     </w:p>
     <w:p>
       <w:pPr>
@@ -14167,7 +15093,15 @@
           <w:sz w:val="24"/>
           <w:szCs w:val="28"/>
         </w:rPr>
-        <w:t>Tried to determine the best way to do this</w:t>
+        <w:t>T</w:t>
+      </w:r>
+      <w:r>
+        <w:rPr>
+          <w:rFonts w:ascii="Times New Roman" w:hAnsi="Times New Roman" w:cs="Times New Roman"/>
+          <w:sz w:val="24"/>
+          <w:szCs w:val="28"/>
+        </w:rPr>
+        <w:t>ried to determine the best way to do this</w:t>
       </w:r>
     </w:p>
     <w:p>
@@ -14191,7 +15125,23 @@
           <w:sz w:val="24"/>
           <w:szCs w:val="28"/>
         </w:rPr>
-        <w:t>Also looked at how to do this by writing a python function</w:t>
+        <w:t>Also looked at</w:t>
+      </w:r>
+      <w:r>
+        <w:rPr>
+          <w:rFonts w:ascii="Times New Roman" w:hAnsi="Times New Roman" w:cs="Times New Roman"/>
+          <w:sz w:val="24"/>
+          <w:szCs w:val="28"/>
+        </w:rPr>
+        <w:t>/practiced</w:t>
+      </w:r>
+      <w:r>
+        <w:rPr>
+          <w:rFonts w:ascii="Times New Roman" w:hAnsi="Times New Roman" w:cs="Times New Roman"/>
+          <w:sz w:val="24"/>
+          <w:szCs w:val="28"/>
+        </w:rPr>
+        <w:t xml:space="preserve"> how to do this by writing a python function</w:t>
       </w:r>
     </w:p>
     <w:p>
@@ -14215,8 +15165,7 @@
           <w:sz w:val="24"/>
           <w:szCs w:val="28"/>
         </w:rPr>
-        <w:lastRenderedPageBreak/>
-        <w:t>Testing merging databases</w:t>
+        <w:t>Pair programmed with Emma on writing dynamic flask apps with queries</w:t>
       </w:r>
     </w:p>
     <w:p>
@@ -14240,6 +15189,30 @@
           <w:sz w:val="24"/>
           <w:szCs w:val="28"/>
         </w:rPr>
+        <w:t>Testing merging databases</w:t>
+      </w:r>
+    </w:p>
+    <w:p>
+      <w:pPr>
+        <w:pStyle w:val="PlainText"/>
+        <w:numPr>
+          <w:ilvl w:val="0"/>
+          <w:numId w:val="23"/>
+        </w:numPr>
+        <w:jc w:val="both"/>
+        <w:rPr>
+          <w:rFonts w:ascii="Times New Roman" w:hAnsi="Times New Roman" w:cs="Times New Roman"/>
+          <w:sz w:val="24"/>
+          <w:szCs w:val="28"/>
+          <w:u w:val="single"/>
+        </w:rPr>
+      </w:pPr>
+      <w:r>
+        <w:rPr>
+          <w:rFonts w:ascii="Times New Roman" w:hAnsi="Times New Roman" w:cs="Times New Roman"/>
+          <w:sz w:val="24"/>
+          <w:szCs w:val="28"/>
+        </w:rPr>
         <w:t>Not blocked</w:t>
       </w:r>
     </w:p>
@@ -14308,7 +15281,25 @@
           <w:sz w:val="24"/>
           <w:szCs w:val="28"/>
         </w:rPr>
-        <w:t>Researched how to connect flask to javaScript and back again – get and post methods</w:t>
+        <w:t xml:space="preserve">Researched how to connect flask to </w:t>
+      </w:r>
+      <w:proofErr w:type="spellStart"/>
+      <w:r>
+        <w:rPr>
+          <w:rFonts w:ascii="Times New Roman" w:hAnsi="Times New Roman" w:cs="Times New Roman"/>
+          <w:sz w:val="24"/>
+          <w:szCs w:val="28"/>
+        </w:rPr>
+        <w:t>javaScript</w:t>
+      </w:r>
+      <w:proofErr w:type="spellEnd"/>
+      <w:r>
+        <w:rPr>
+          <w:rFonts w:ascii="Times New Roman" w:hAnsi="Times New Roman" w:cs="Times New Roman"/>
+          <w:sz w:val="24"/>
+          <w:szCs w:val="28"/>
+        </w:rPr>
+        <w:t xml:space="preserve"> and back again – get and post methods</w:t>
       </w:r>
     </w:p>
     <w:p>
@@ -14400,6 +15391,29 @@
           <w:sz w:val="24"/>
           <w:szCs w:val="28"/>
         </w:rPr>
+        <w:t>Pair programmed with Katherine on writing dynamic flask app with queries</w:t>
+      </w:r>
+    </w:p>
+    <w:p>
+      <w:pPr>
+        <w:pStyle w:val="PlainText"/>
+        <w:numPr>
+          <w:ilvl w:val="0"/>
+          <w:numId w:val="21"/>
+        </w:numPr>
+        <w:jc w:val="both"/>
+        <w:rPr>
+          <w:rFonts w:ascii="Times New Roman" w:hAnsi="Times New Roman" w:cs="Times New Roman"/>
+          <w:sz w:val="24"/>
+          <w:szCs w:val="28"/>
+        </w:rPr>
+      </w:pPr>
+      <w:r>
+        <w:rPr>
+          <w:rFonts w:ascii="Times New Roman" w:hAnsi="Times New Roman" w:cs="Times New Roman"/>
+          <w:sz w:val="24"/>
+          <w:szCs w:val="28"/>
+        </w:rPr>
         <w:t>Blocked: Can’t quite figure out how to send a variable to the database via flask and get the results of the query displaying on the front end</w:t>
       </w:r>
     </w:p>
@@ -14819,7 +15833,25 @@
           <w:sz w:val="24"/>
           <w:szCs w:val="28"/>
         </w:rPr>
-        <w:t>Next step: Create a div in the HTML page and create a javaScript function to display live weather stats in that div</w:t>
+        <w:t xml:space="preserve">Next step: Create a div in the HTML page and create a </w:t>
+      </w:r>
+      <w:proofErr w:type="spellStart"/>
+      <w:r>
+        <w:rPr>
+          <w:rFonts w:ascii="Times New Roman" w:hAnsi="Times New Roman" w:cs="Times New Roman"/>
+          <w:sz w:val="24"/>
+          <w:szCs w:val="28"/>
+        </w:rPr>
+        <w:t>javaScript</w:t>
+      </w:r>
+      <w:proofErr w:type="spellEnd"/>
+      <w:r>
+        <w:rPr>
+          <w:rFonts w:ascii="Times New Roman" w:hAnsi="Times New Roman" w:cs="Times New Roman"/>
+          <w:sz w:val="24"/>
+          <w:szCs w:val="28"/>
+        </w:rPr>
+        <w:t xml:space="preserve"> function to display live weather stats in that div</w:t>
       </w:r>
     </w:p>
     <w:p>
@@ -14843,6 +15875,7 @@
           <w:sz w:val="24"/>
           <w:szCs w:val="28"/>
         </w:rPr>
+        <w:lastRenderedPageBreak/>
         <w:t>Incorporate weather icons also</w:t>
       </w:r>
     </w:p>
@@ -14912,15 +15945,51 @@
           <w:sz w:val="24"/>
           <w:szCs w:val="28"/>
         </w:rPr>
-        <w:t>Worked on passing the station number for a specific station into a sql query – pair programming with Pam</w:t>
-      </w:r>
-      <w:r>
-        <w:rPr>
-          <w:rFonts w:ascii="Times New Roman" w:hAnsi="Times New Roman" w:cs="Times New Roman"/>
-          <w:sz w:val="24"/>
-          <w:szCs w:val="28"/>
-        </w:rPr>
-        <w:t xml:space="preserve"> – for now this value is only passed into a javaScript function</w:t>
+        <w:t xml:space="preserve">Worked on passing the station number for a specific station into a </w:t>
+      </w:r>
+      <w:proofErr w:type="spellStart"/>
+      <w:r>
+        <w:rPr>
+          <w:rFonts w:ascii="Times New Roman" w:hAnsi="Times New Roman" w:cs="Times New Roman"/>
+          <w:sz w:val="24"/>
+          <w:szCs w:val="28"/>
+        </w:rPr>
+        <w:t>sql</w:t>
+      </w:r>
+      <w:proofErr w:type="spellEnd"/>
+      <w:r>
+        <w:rPr>
+          <w:rFonts w:ascii="Times New Roman" w:hAnsi="Times New Roman" w:cs="Times New Roman"/>
+          <w:sz w:val="24"/>
+          <w:szCs w:val="28"/>
+        </w:rPr>
+        <w:t xml:space="preserve"> query – pair programming with Pam</w:t>
+      </w:r>
+      <w:r>
+        <w:rPr>
+          <w:rFonts w:ascii="Times New Roman" w:hAnsi="Times New Roman" w:cs="Times New Roman"/>
+          <w:sz w:val="24"/>
+          <w:szCs w:val="28"/>
+        </w:rPr>
+        <w:t xml:space="preserve"> – for now this value is only passed into a </w:t>
+      </w:r>
+      <w:proofErr w:type="spellStart"/>
+      <w:r>
+        <w:rPr>
+          <w:rFonts w:ascii="Times New Roman" w:hAnsi="Times New Roman" w:cs="Times New Roman"/>
+          <w:sz w:val="24"/>
+          <w:szCs w:val="28"/>
+        </w:rPr>
+        <w:t>javaScript</w:t>
+      </w:r>
+      <w:proofErr w:type="spellEnd"/>
+      <w:r>
+        <w:rPr>
+          <w:rFonts w:ascii="Times New Roman" w:hAnsi="Times New Roman" w:cs="Times New Roman"/>
+          <w:sz w:val="24"/>
+          <w:szCs w:val="28"/>
+        </w:rPr>
+        <w:t xml:space="preserve"> function</w:t>
       </w:r>
     </w:p>
     <w:p>
@@ -14968,7 +16037,25 @@
           <w:sz w:val="24"/>
           <w:szCs w:val="28"/>
         </w:rPr>
-        <w:t>Made small changes to the CSS, HTML and javaScript files</w:t>
+        <w:t xml:space="preserve">Made small changes to the CSS, HTML and </w:t>
+      </w:r>
+      <w:proofErr w:type="spellStart"/>
+      <w:r>
+        <w:rPr>
+          <w:rFonts w:ascii="Times New Roman" w:hAnsi="Times New Roman" w:cs="Times New Roman"/>
+          <w:sz w:val="24"/>
+          <w:szCs w:val="28"/>
+        </w:rPr>
+        <w:t>javaScript</w:t>
+      </w:r>
+      <w:proofErr w:type="spellEnd"/>
+      <w:r>
+        <w:rPr>
+          <w:rFonts w:ascii="Times New Roman" w:hAnsi="Times New Roman" w:cs="Times New Roman"/>
+          <w:sz w:val="24"/>
+          <w:szCs w:val="28"/>
+        </w:rPr>
+        <w:t xml:space="preserve"> files</w:t>
       </w:r>
     </w:p>
     <w:p>
@@ -15000,7 +16087,25 @@
           <w:sz w:val="24"/>
           <w:szCs w:val="28"/>
         </w:rPr>
-        <w:t>Get the station number for a station to pass into a sql query to get the occupancy information for a specific station</w:t>
+        <w:t xml:space="preserve">Get the station number for a station to pass into a </w:t>
+      </w:r>
+      <w:proofErr w:type="spellStart"/>
+      <w:r>
+        <w:rPr>
+          <w:rFonts w:ascii="Times New Roman" w:hAnsi="Times New Roman" w:cs="Times New Roman"/>
+          <w:sz w:val="24"/>
+          <w:szCs w:val="28"/>
+        </w:rPr>
+        <w:t>sql</w:t>
+      </w:r>
+      <w:proofErr w:type="spellEnd"/>
+      <w:r>
+        <w:rPr>
+          <w:rFonts w:ascii="Times New Roman" w:hAnsi="Times New Roman" w:cs="Times New Roman"/>
+          <w:sz w:val="24"/>
+          <w:szCs w:val="28"/>
+        </w:rPr>
+        <w:t xml:space="preserve"> query to get the occupancy information for a specific station</w:t>
       </w:r>
     </w:p>
     <w:p>
@@ -15030,9 +16135,8 @@
           <w:noProof/>
           <w:sz w:val="24"/>
           <w:szCs w:val="28"/>
-          <w:lang w:eastAsia="en-IE"/>
-        </w:rPr>
-        <w:lastRenderedPageBreak/>
+          <w:lang w:val="en-US"/>
+        </w:rPr>
         <w:drawing>
           <wp:inline distT="0" distB="0" distL="0" distR="0">
             <wp:extent cx="5865495" cy="2708910"/>
@@ -19631,7 +20735,7 @@
 </file>
 
 <file path=customXml/itemProps1.xml><?xml version="1.0" encoding="utf-8"?>
-<ds:datastoreItem xmlns:ds="http://schemas.openxmlformats.org/officeDocument/2006/customXml" ds:itemID="{84690775-1BBD-4057-914D-5C527EA98CE2}">
+<ds:datastoreItem xmlns:ds="http://schemas.openxmlformats.org/officeDocument/2006/customXml" ds:itemID="{DE657957-C7C5-4825-BD19-7CBA6AB40A8F}">
   <ds:schemaRefs>
     <ds:schemaRef ds:uri="http://schemas.openxmlformats.org/officeDocument/2006/bibliography"/>
   </ds:schemaRefs>

</xml_diff>

<commit_message>
changes made grammar/things added
</commit_message>
<xml_diff>
--- a/src/docs/group_report.docx
+++ b/src/docs/group_report.docx
@@ -329,39 +329,108 @@
       </w:pPr>
     </w:p>
     <w:p>
-      <w:r>
-        <w:t xml:space="preserve">Percentage of Group Submission: </w:t>
+      <w:pPr>
+        <w:rPr>
+          <w:rFonts w:ascii="Times New Roman" w:hAnsi="Times New Roman" w:cs="Times New Roman"/>
+        </w:rPr>
+      </w:pPr>
+      <w:r>
+        <w:rPr>
+          <w:rFonts w:ascii="Times New Roman" w:hAnsi="Times New Roman" w:cs="Times New Roman"/>
+          <w:u w:val="single"/>
+        </w:rPr>
+        <w:t>Percentage of Group Submission:</w:t>
+      </w:r>
+      <w:r>
+        <w:rPr>
+          <w:rFonts w:ascii="Times New Roman" w:hAnsi="Times New Roman" w:cs="Times New Roman"/>
+        </w:rPr>
+        <w:t xml:space="preserve"> </w:t>
       </w:r>
       <w:proofErr w:type="spellStart"/>
       <w:r>
+        <w:rPr>
+          <w:rFonts w:ascii="Times New Roman" w:hAnsi="Times New Roman" w:cs="Times New Roman"/>
+        </w:rPr>
         <w:t>dunno</w:t>
       </w:r>
       <w:proofErr w:type="spellEnd"/>
     </w:p>
     <w:p>
-      <w:r>
+      <w:pPr>
+        <w:rPr>
+          <w:rFonts w:ascii="Times New Roman" w:hAnsi="Times New Roman" w:cs="Times New Roman"/>
+        </w:rPr>
+      </w:pPr>
+      <w:r>
+        <w:rPr>
+          <w:rFonts w:ascii="Times New Roman" w:hAnsi="Times New Roman" w:cs="Times New Roman"/>
+          <w:u w:val="single"/>
+        </w:rPr>
         <w:t>Skills Practised:</w:t>
       </w:r>
       <w:r>
+        <w:rPr>
+          <w:rFonts w:ascii="Times New Roman" w:hAnsi="Times New Roman" w:cs="Times New Roman"/>
+        </w:rPr>
         <w:t xml:space="preserve"> </w:t>
       </w:r>
       <w:r>
+        <w:rPr>
+          <w:rFonts w:ascii="Times New Roman" w:hAnsi="Times New Roman" w:cs="Times New Roman"/>
+        </w:rPr>
         <w:t>Flask (make practice apps), creating RDS MYSQL database</w:t>
       </w:r>
     </w:p>
     <w:p>
-      <w:r>
-        <w:t>Learning Done: ins and outs of Amazon RDS and VPC. Learned about Flask's use and basic functions</w:t>
-      </w:r>
-    </w:p>
-    <w:p>
-      <w:r>
-        <w:t>Goals: Redesign database structure, get it p</w:t>
-      </w:r>
-      <w:r>
+      <w:pPr>
+        <w:rPr>
+          <w:rFonts w:ascii="Times New Roman" w:hAnsi="Times New Roman" w:cs="Times New Roman"/>
+        </w:rPr>
+      </w:pPr>
+      <w:r>
+        <w:rPr>
+          <w:rFonts w:ascii="Times New Roman" w:hAnsi="Times New Roman" w:cs="Times New Roman"/>
+          <w:u w:val="single"/>
+        </w:rPr>
+        <w:t>Learning Done:</w:t>
+      </w:r>
+      <w:r>
+        <w:rPr>
+          <w:rFonts w:ascii="Times New Roman" w:hAnsi="Times New Roman" w:cs="Times New Roman"/>
+        </w:rPr>
+        <w:t xml:space="preserve"> ins and outs of Amazon RDS and VPC. Learned about Flask's use and basic functions</w:t>
+      </w:r>
+    </w:p>
+    <w:p>
+      <w:pPr>
+        <w:rPr>
+          <w:rFonts w:ascii="Times New Roman" w:hAnsi="Times New Roman" w:cs="Times New Roman"/>
+        </w:rPr>
+      </w:pPr>
+      <w:r>
+        <w:rPr>
+          <w:rFonts w:ascii="Times New Roman" w:hAnsi="Times New Roman" w:cs="Times New Roman"/>
+          <w:u w:val="single"/>
+        </w:rPr>
+        <w:t>Goals:</w:t>
+      </w:r>
+      <w:r>
+        <w:rPr>
+          <w:rFonts w:ascii="Times New Roman" w:hAnsi="Times New Roman" w:cs="Times New Roman"/>
+        </w:rPr>
+        <w:t xml:space="preserve"> Redesign database structure, get it p</w:t>
+      </w:r>
+      <w:r>
+        <w:rPr>
+          <w:rFonts w:ascii="Times New Roman" w:hAnsi="Times New Roman" w:cs="Times New Roman"/>
+        </w:rPr>
         <w:t>opulated with data, work on que</w:t>
       </w:r>
       <w:r>
+        <w:rPr>
+          <w:rFonts w:ascii="Times New Roman" w:hAnsi="Times New Roman" w:cs="Times New Roman"/>
+        </w:rPr>
         <w:t>ries to database</w:t>
       </w:r>
     </w:p>
@@ -376,6 +445,8 @@
           <w:u w:val="single"/>
         </w:rPr>
       </w:pPr>
+      <w:bookmarkStart w:id="1" w:name="_GoBack"/>
+      <w:bookmarkEnd w:id="1"/>
     </w:p>
     <w:p>
       <w:pPr>
@@ -8980,109 +9051,178 @@
       </w:pPr>
     </w:p>
     <w:p>
-      <w:r>
-        <w:t>Percentage of Group Submission:</w:t>
-      </w:r>
-    </w:p>
-    <w:p/>
-    <w:p>
-      <w:r>
+      <w:pPr>
+        <w:rPr>
+          <w:rFonts w:ascii="Times New Roman" w:hAnsi="Times New Roman" w:cs="Times New Roman"/>
+        </w:rPr>
+      </w:pPr>
+      <w:r>
+        <w:rPr>
+          <w:rFonts w:ascii="Times New Roman" w:hAnsi="Times New Roman" w:cs="Times New Roman"/>
+          <w:u w:val="single"/>
+        </w:rPr>
+        <w:t>Percentage of Group Submission</w:t>
+      </w:r>
+      <w:r>
+        <w:rPr>
+          <w:rFonts w:ascii="Times New Roman" w:hAnsi="Times New Roman" w:cs="Times New Roman"/>
+        </w:rPr>
+        <w:t>:</w:t>
+      </w:r>
+    </w:p>
+    <w:p>
+      <w:pPr>
+        <w:rPr>
+          <w:rFonts w:ascii="Times New Roman" w:hAnsi="Times New Roman" w:cs="Times New Roman"/>
+        </w:rPr>
+      </w:pPr>
+      <w:r>
+        <w:rPr>
+          <w:rFonts w:ascii="Times New Roman" w:hAnsi="Times New Roman" w:cs="Times New Roman"/>
+          <w:u w:val="single"/>
+        </w:rPr>
         <w:t>Skills Practised:</w:t>
       </w:r>
       <w:r>
-        <w:t xml:space="preserve"> </w:t>
-      </w:r>
-      <w:r>
-        <w:t xml:space="preserve">deleting, creating, and populating databases on </w:t>
+        <w:rPr>
+          <w:rFonts w:ascii="Times New Roman" w:hAnsi="Times New Roman" w:cs="Times New Roman"/>
+        </w:rPr>
+        <w:t xml:space="preserve"> deleting, creating, and populating databases on </w:t>
       </w:r>
       <w:proofErr w:type="spellStart"/>
       <w:r>
+        <w:rPr>
+          <w:rFonts w:ascii="Times New Roman" w:hAnsi="Times New Roman" w:cs="Times New Roman"/>
+        </w:rPr>
         <w:t>rds</w:t>
       </w:r>
       <w:proofErr w:type="spellEnd"/>
       <w:r>
-        <w:t xml:space="preserve"> via python code. creating tables and adding and deleting rows via code.  Accessing APIs, working with APIs, reading JSON, interpreting and taking specific data from a JSON fil</w:t>
-      </w:r>
-      <w:r>
-        <w:t>e and putting that in a table. B</w:t>
-      </w:r>
-      <w:r>
-        <w:t>uilding a scraper with python, attaching code to databases and APIs, securely acce</w:t>
-      </w:r>
-      <w:r>
-        <w:t>ssing APIs via code. Debugging.</w:t>
-      </w:r>
-    </w:p>
-    <w:p>
-      <w:r>
+        <w:rPr>
+          <w:rFonts w:ascii="Times New Roman" w:hAnsi="Times New Roman" w:cs="Times New Roman"/>
+        </w:rPr>
+        <w:t xml:space="preserve"> via python code. creating tables and adding and deleting rows via code.  Accessing APIs, working with APIs, reading JSON, interpreting and taking specific data from a JSON file and putting that in a table. Building a scraper with python, attaching code to databases and APIs, securely accessing APIs via code. Debugging.</w:t>
+      </w:r>
+    </w:p>
+    <w:p>
+      <w:pPr>
+        <w:rPr>
+          <w:rFonts w:ascii="Times New Roman" w:hAnsi="Times New Roman" w:cs="Times New Roman"/>
+        </w:rPr>
+      </w:pPr>
+      <w:r>
+        <w:rPr>
+          <w:rFonts w:ascii="Times New Roman" w:hAnsi="Times New Roman" w:cs="Times New Roman"/>
+          <w:u w:val="single"/>
+        </w:rPr>
         <w:t>Learning Done:</w:t>
       </w:r>
       <w:r>
-        <w:t xml:space="preserve"> </w:t>
-      </w:r>
-      <w:r>
-        <w:t xml:space="preserve">Security on Amazon RDS and workarounds - learning to set everything to open access. how to work and manipulate tables with python and python packages.  </w:t>
-      </w:r>
-      <w:r>
+        <w:rPr>
+          <w:rFonts w:ascii="Times New Roman" w:hAnsi="Times New Roman" w:cs="Times New Roman"/>
+        </w:rPr>
+        <w:t xml:space="preserve"> Security on Amazon RDS and workarounds - learning to set everything to open access. how to work and manipulate tables with python and python packages.  </w:t>
+      </w:r>
+      <w:r>
+        <w:rPr>
+          <w:rFonts w:ascii="Times New Roman" w:hAnsi="Times New Roman" w:cs="Times New Roman"/>
+        </w:rPr>
         <w:t xml:space="preserve">Learned how to make code accessing DBs secure. </w:t>
       </w:r>
-      <w:bookmarkStart w:id="1" w:name="_GoBack"/>
-      <w:bookmarkEnd w:id="1"/>
-      <w:r>
+      <w:r>
+        <w:rPr>
+          <w:rFonts w:ascii="Times New Roman" w:hAnsi="Times New Roman" w:cs="Times New Roman"/>
+        </w:rPr>
         <w:t>Regarding python packages learning how to work with pip and working around libraries not installing properly (</w:t>
       </w:r>
       <w:proofErr w:type="spellStart"/>
       <w:r>
+        <w:rPr>
+          <w:rFonts w:ascii="Times New Roman" w:hAnsi="Times New Roman" w:cs="Times New Roman"/>
+        </w:rPr>
         <w:t>ie</w:t>
       </w:r>
       <w:proofErr w:type="spellEnd"/>
       <w:r>
+        <w:rPr>
+          <w:rFonts w:ascii="Times New Roman" w:hAnsi="Times New Roman" w:cs="Times New Roman"/>
+        </w:rPr>
         <w:t xml:space="preserve">. </w:t>
       </w:r>
       <w:proofErr w:type="spellStart"/>
       <w:r>
+        <w:rPr>
+          <w:rFonts w:ascii="Times New Roman" w:hAnsi="Times New Roman" w:cs="Times New Roman"/>
+        </w:rPr>
         <w:t>pymysql</w:t>
       </w:r>
       <w:proofErr w:type="spellEnd"/>
       <w:r>
-        <w:t xml:space="preserve">) Learning how to access and scrape APIs via python and </w:t>
-      </w:r>
-      <w:r>
-        <w:t xml:space="preserve">use that data to populate a </w:t>
+        <w:rPr>
+          <w:rFonts w:ascii="Times New Roman" w:hAnsi="Times New Roman" w:cs="Times New Roman"/>
+        </w:rPr>
+        <w:t xml:space="preserve">) Learning how to access and scrape APIs via python and use that data to populate a </w:t>
       </w:r>
       <w:proofErr w:type="spellStart"/>
       <w:r>
-        <w:t>db.v</w:t>
-      </w:r>
-      <w:r>
-        <w:t>Learning</w:t>
+        <w:rPr>
+          <w:rFonts w:ascii="Times New Roman" w:hAnsi="Times New Roman" w:cs="Times New Roman"/>
+        </w:rPr>
+        <w:t>db.vLearning</w:t>
       </w:r>
       <w:proofErr w:type="spellEnd"/>
       <w:r>
-        <w:t xml:space="preserve"> how</w:t>
-      </w:r>
-      <w:r>
-        <w:t xml:space="preserve"> </w:t>
+        <w:rPr>
+          <w:rFonts w:ascii="Times New Roman" w:hAnsi="Times New Roman" w:cs="Times New Roman"/>
+        </w:rPr>
+        <w:t xml:space="preserve"> how </w:t>
       </w:r>
       <w:proofErr w:type="spellStart"/>
       <w:r>
+        <w:rPr>
+          <w:rFonts w:ascii="Times New Roman" w:hAnsi="Times New Roman" w:cs="Times New Roman"/>
+        </w:rPr>
         <w:t>sql</w:t>
       </w:r>
       <w:proofErr w:type="spellEnd"/>
       <w:r>
+        <w:rPr>
+          <w:rFonts w:ascii="Times New Roman" w:hAnsi="Times New Roman" w:cs="Times New Roman"/>
+        </w:rPr>
         <w:t xml:space="preserve"> alchemy reasons JSON files.</w:t>
       </w:r>
     </w:p>
     <w:p>
-      <w:r>
-        <w:t xml:space="preserve">Goals: Join the weather and bikes databases via code, create a live weather display on the website, create </w:t>
+      <w:pPr>
+        <w:rPr>
+          <w:rFonts w:ascii="Times New Roman" w:hAnsi="Times New Roman" w:cs="Times New Roman"/>
+        </w:rPr>
+      </w:pPr>
+      <w:r>
+        <w:rPr>
+          <w:rFonts w:ascii="Times New Roman" w:hAnsi="Times New Roman" w:cs="Times New Roman"/>
+          <w:u w:val="single"/>
+        </w:rPr>
+        <w:t>Goals:</w:t>
+      </w:r>
+      <w:r>
+        <w:rPr>
+          <w:rFonts w:ascii="Times New Roman" w:hAnsi="Times New Roman" w:cs="Times New Roman"/>
+        </w:rPr>
+        <w:t xml:space="preserve"> Join the weather and bikes databases via code, create a live weather display on the website, create </w:t>
       </w:r>
       <w:proofErr w:type="spellStart"/>
       <w:r>
+        <w:rPr>
+          <w:rFonts w:ascii="Times New Roman" w:hAnsi="Times New Roman" w:cs="Times New Roman"/>
+        </w:rPr>
         <w:t>sql</w:t>
       </w:r>
       <w:proofErr w:type="spellEnd"/>
       <w:r>
+        <w:rPr>
+          <w:rFonts w:ascii="Times New Roman" w:hAnsi="Times New Roman" w:cs="Times New Roman"/>
+        </w:rPr>
         <w:t xml:space="preserve"> queries for dynamic data/predictive analysis and connect that with flask</w:t>
       </w:r>
     </w:p>
@@ -20735,7 +20875,7 @@
 </file>
 
 <file path=customXml/itemProps1.xml><?xml version="1.0" encoding="utf-8"?>
-<ds:datastoreItem xmlns:ds="http://schemas.openxmlformats.org/officeDocument/2006/customXml" ds:itemID="{DE657957-C7C5-4825-BD19-7CBA6AB40A8F}">
+<ds:datastoreItem xmlns:ds="http://schemas.openxmlformats.org/officeDocument/2006/customXml" ds:itemID="{F1E7DF75-622C-428A-A4FB-C1976AFF3F6B}">
   <ds:schemaRefs>
     <ds:schemaRef ds:uri="http://schemas.openxmlformats.org/officeDocument/2006/bibliography"/>
   </ds:schemaRefs>

</xml_diff>

<commit_message>
Added my thoughts for the sprints
</commit_message>
<xml_diff>
--- a/src/docs/group_report.docx
+++ b/src/docs/group_report.docx
@@ -141,40 +141,46 @@
           <w:rFonts w:ascii="Times New Roman" w:hAnsi="Times New Roman" w:cs="Times New Roman"/>
           <w:sz w:val="24"/>
           <w:szCs w:val="28"/>
-          <w:u w:val="single"/>
-        </w:rPr>
-      </w:pPr>
-      <w:r>
-        <w:rPr>
-          <w:rFonts w:ascii="Times New Roman" w:hAnsi="Times New Roman" w:cs="Times New Roman"/>
-          <w:sz w:val="24"/>
-          <w:szCs w:val="28"/>
-          <w:u w:val="single"/>
-        </w:rPr>
-        <w:t xml:space="preserve">Percentage of Group Submission: </w:t>
-      </w:r>
-    </w:p>
-    <w:p>
-      <w:pPr>
-        <w:pStyle w:val="PlainText"/>
-        <w:jc w:val="both"/>
-        <w:rPr>
-          <w:rFonts w:ascii="Times New Roman" w:hAnsi="Times New Roman" w:cs="Times New Roman"/>
-          <w:sz w:val="24"/>
-          <w:szCs w:val="28"/>
-          <w:u w:val="single"/>
-        </w:rPr>
-      </w:pPr>
-    </w:p>
-    <w:p>
-      <w:pPr>
-        <w:pStyle w:val="PlainText"/>
-        <w:jc w:val="both"/>
-        <w:rPr>
-          <w:rFonts w:ascii="Times New Roman" w:hAnsi="Times New Roman" w:cs="Times New Roman"/>
-          <w:sz w:val="24"/>
-          <w:szCs w:val="28"/>
-          <w:u w:val="single"/>
+        </w:rPr>
+      </w:pPr>
+      <w:r>
+        <w:rPr>
+          <w:rFonts w:ascii="Times New Roman" w:hAnsi="Times New Roman" w:cs="Times New Roman"/>
+          <w:sz w:val="24"/>
+          <w:szCs w:val="28"/>
+          <w:u w:val="single"/>
+        </w:rPr>
+        <w:t>Percentage of Group Submission:</w:t>
+      </w:r>
+      <w:r>
+        <w:rPr>
+          <w:rFonts w:ascii="Times New Roman" w:hAnsi="Times New Roman" w:cs="Times New Roman"/>
+          <w:sz w:val="24"/>
+          <w:szCs w:val="28"/>
+        </w:rPr>
+        <w:t xml:space="preserve"> 33%</w:t>
+      </w:r>
+    </w:p>
+    <w:p>
+      <w:pPr>
+        <w:pStyle w:val="PlainText"/>
+        <w:jc w:val="both"/>
+        <w:rPr>
+          <w:rFonts w:ascii="Times New Roman" w:hAnsi="Times New Roman" w:cs="Times New Roman"/>
+          <w:sz w:val="24"/>
+          <w:szCs w:val="28"/>
+          <w:u w:val="single"/>
+        </w:rPr>
+      </w:pPr>
+    </w:p>
+    <w:p>
+      <w:pPr>
+        <w:pStyle w:val="PlainText"/>
+        <w:jc w:val="both"/>
+        <w:rPr>
+          <w:rFonts w:ascii="Times New Roman" w:hAnsi="Times New Roman" w:cs="Times New Roman"/>
+          <w:sz w:val="24"/>
+          <w:szCs w:val="28"/>
         </w:rPr>
       </w:pPr>
       <w:r>
@@ -186,28 +192,52 @@
         </w:rPr>
         <w:t>Skills Practised:</w:t>
       </w:r>
-    </w:p>
-    <w:p>
-      <w:pPr>
-        <w:pStyle w:val="PlainText"/>
-        <w:jc w:val="both"/>
-        <w:rPr>
-          <w:rFonts w:ascii="Times New Roman" w:hAnsi="Times New Roman" w:cs="Times New Roman"/>
-          <w:sz w:val="24"/>
-          <w:szCs w:val="28"/>
-          <w:u w:val="single"/>
-        </w:rPr>
-      </w:pPr>
-    </w:p>
-    <w:p>
-      <w:pPr>
-        <w:pStyle w:val="PlainText"/>
-        <w:jc w:val="both"/>
-        <w:rPr>
-          <w:rFonts w:ascii="Times New Roman" w:hAnsi="Times New Roman" w:cs="Times New Roman"/>
-          <w:sz w:val="24"/>
-          <w:szCs w:val="28"/>
-          <w:u w:val="single"/>
+      <w:r>
+        <w:rPr>
+          <w:rFonts w:ascii="Times New Roman" w:hAnsi="Times New Roman" w:cs="Times New Roman"/>
+          <w:sz w:val="24"/>
+          <w:szCs w:val="28"/>
+          <w:u w:val="single"/>
+        </w:rPr>
+        <w:t xml:space="preserve"> </w:t>
+      </w:r>
+      <w:r>
+        <w:rPr>
+          <w:rFonts w:ascii="Times New Roman" w:hAnsi="Times New Roman" w:cs="Times New Roman"/>
+          <w:sz w:val="24"/>
+          <w:szCs w:val="28"/>
+        </w:rPr>
+        <w:t>HTML, CSS, JavaScript</w:t>
+      </w:r>
+      <w:r>
+        <w:rPr>
+          <w:rFonts w:ascii="Times New Roman" w:hAnsi="Times New Roman" w:cs="Times New Roman"/>
+          <w:sz w:val="24"/>
+          <w:szCs w:val="28"/>
+        </w:rPr>
+        <w:t>, incorporating Google Maps on front end</w:t>
+      </w:r>
+    </w:p>
+    <w:p>
+      <w:pPr>
+        <w:pStyle w:val="PlainText"/>
+        <w:jc w:val="both"/>
+        <w:rPr>
+          <w:rFonts w:ascii="Times New Roman" w:hAnsi="Times New Roman" w:cs="Times New Roman"/>
+          <w:sz w:val="24"/>
+          <w:szCs w:val="28"/>
+          <w:u w:val="single"/>
+        </w:rPr>
+      </w:pPr>
+    </w:p>
+    <w:p>
+      <w:pPr>
+        <w:pStyle w:val="PlainText"/>
+        <w:jc w:val="both"/>
+        <w:rPr>
+          <w:rFonts w:ascii="Times New Roman" w:hAnsi="Times New Roman" w:cs="Times New Roman"/>
+          <w:sz w:val="24"/>
+          <w:szCs w:val="28"/>
         </w:rPr>
       </w:pPr>
       <w:r>
@@ -219,28 +249,43 @@
         </w:rPr>
         <w:t xml:space="preserve">Learning Done: </w:t>
       </w:r>
-    </w:p>
-    <w:p>
-      <w:pPr>
-        <w:pStyle w:val="PlainText"/>
-        <w:jc w:val="both"/>
-        <w:rPr>
-          <w:rFonts w:ascii="Times New Roman" w:hAnsi="Times New Roman" w:cs="Times New Roman"/>
-          <w:sz w:val="24"/>
-          <w:szCs w:val="28"/>
-          <w:u w:val="single"/>
-        </w:rPr>
-      </w:pPr>
-    </w:p>
-    <w:p>
-      <w:pPr>
-        <w:pStyle w:val="PlainText"/>
-        <w:jc w:val="both"/>
-        <w:rPr>
-          <w:rFonts w:ascii="Times New Roman" w:hAnsi="Times New Roman" w:cs="Times New Roman"/>
-          <w:sz w:val="24"/>
-          <w:szCs w:val="28"/>
-          <w:u w:val="single"/>
+      <w:r>
+        <w:rPr>
+          <w:rFonts w:ascii="Times New Roman" w:hAnsi="Times New Roman" w:cs="Times New Roman"/>
+          <w:sz w:val="24"/>
+          <w:szCs w:val="28"/>
+        </w:rPr>
+        <w:t xml:space="preserve">Research on Dublin Bikes API, </w:t>
+      </w:r>
+      <w:r>
+        <w:rPr>
+          <w:rFonts w:ascii="Times New Roman" w:hAnsi="Times New Roman" w:cs="Times New Roman"/>
+          <w:sz w:val="24"/>
+          <w:szCs w:val="28"/>
+        </w:rPr>
+        <w:t>Amazon RDS, EC2, python scrapers (brief)</w:t>
+      </w:r>
+    </w:p>
+    <w:p>
+      <w:pPr>
+        <w:pStyle w:val="PlainText"/>
+        <w:jc w:val="both"/>
+        <w:rPr>
+          <w:rFonts w:ascii="Times New Roman" w:hAnsi="Times New Roman" w:cs="Times New Roman"/>
+          <w:sz w:val="24"/>
+          <w:szCs w:val="28"/>
+          <w:u w:val="single"/>
+        </w:rPr>
+      </w:pPr>
+    </w:p>
+    <w:p>
+      <w:pPr>
+        <w:pStyle w:val="PlainText"/>
+        <w:jc w:val="both"/>
+        <w:rPr>
+          <w:rFonts w:ascii="Times New Roman" w:hAnsi="Times New Roman" w:cs="Times New Roman"/>
+          <w:sz w:val="24"/>
+          <w:szCs w:val="28"/>
         </w:rPr>
       </w:pPr>
       <w:r>
@@ -251,6 +296,22 @@
           <w:u w:val="single"/>
         </w:rPr>
         <w:t>Goals:</w:t>
+      </w:r>
+      <w:r>
+        <w:rPr>
+          <w:rFonts w:ascii="Times New Roman" w:hAnsi="Times New Roman" w:cs="Times New Roman"/>
+          <w:sz w:val="24"/>
+          <w:szCs w:val="28"/>
+        </w:rPr>
+        <w:t xml:space="preserve"> Set up Flask app and incorporate Flask on the front end</w:t>
+      </w:r>
+      <w:r>
+        <w:rPr>
+          <w:rFonts w:ascii="Times New Roman" w:hAnsi="Times New Roman" w:cs="Times New Roman"/>
+          <w:sz w:val="24"/>
+          <w:szCs w:val="28"/>
+        </w:rPr>
+        <w:t>, setting up database for the weather information</w:t>
       </w:r>
     </w:p>
     <w:p>
@@ -322,21 +383,523 @@
         <w:jc w:val="both"/>
         <w:rPr>
           <w:rFonts w:ascii="Times New Roman" w:hAnsi="Times New Roman" w:cs="Times New Roman"/>
+          <w:sz w:val="24"/>
+          <w:szCs w:val="24"/>
+          <w:u w:val="single"/>
+        </w:rPr>
+      </w:pPr>
+    </w:p>
+    <w:p>
+      <w:pPr>
+        <w:rPr>
+          <w:rFonts w:ascii="Times New Roman" w:hAnsi="Times New Roman" w:cs="Times New Roman"/>
+          <w:sz w:val="24"/>
+          <w:szCs w:val="24"/>
+        </w:rPr>
+      </w:pPr>
+      <w:r>
+        <w:rPr>
+          <w:rFonts w:ascii="Times New Roman" w:hAnsi="Times New Roman" w:cs="Times New Roman"/>
+          <w:sz w:val="24"/>
+          <w:szCs w:val="24"/>
+          <w:u w:val="single"/>
+        </w:rPr>
+        <w:t>Percentage of Group Submission:</w:t>
+      </w:r>
+      <w:r>
+        <w:rPr>
+          <w:rFonts w:ascii="Times New Roman" w:hAnsi="Times New Roman" w:cs="Times New Roman"/>
+          <w:sz w:val="24"/>
+          <w:szCs w:val="24"/>
+        </w:rPr>
+        <w:t xml:space="preserve"> </w:t>
+      </w:r>
+      <w:r>
+        <w:rPr>
+          <w:rFonts w:ascii="Times New Roman" w:hAnsi="Times New Roman" w:cs="Times New Roman"/>
+          <w:sz w:val="24"/>
+          <w:szCs w:val="24"/>
+        </w:rPr>
+        <w:t>33%</w:t>
+      </w:r>
+    </w:p>
+    <w:p>
+      <w:pPr>
+        <w:rPr>
+          <w:rFonts w:ascii="Times New Roman" w:hAnsi="Times New Roman" w:cs="Times New Roman"/>
+          <w:sz w:val="24"/>
+          <w:szCs w:val="24"/>
+        </w:rPr>
+      </w:pPr>
+      <w:r>
+        <w:rPr>
+          <w:rFonts w:ascii="Times New Roman" w:hAnsi="Times New Roman" w:cs="Times New Roman"/>
+          <w:sz w:val="24"/>
+          <w:szCs w:val="24"/>
+          <w:u w:val="single"/>
+        </w:rPr>
+        <w:t>Skills Practised:</w:t>
+      </w:r>
+      <w:r>
+        <w:rPr>
+          <w:rFonts w:ascii="Times New Roman" w:hAnsi="Times New Roman" w:cs="Times New Roman"/>
+          <w:sz w:val="24"/>
+          <w:szCs w:val="24"/>
+        </w:rPr>
+        <w:t xml:space="preserve"> </w:t>
+      </w:r>
+      <w:r>
+        <w:rPr>
+          <w:rFonts w:ascii="Times New Roman" w:hAnsi="Times New Roman" w:cs="Times New Roman"/>
+          <w:sz w:val="24"/>
+          <w:szCs w:val="24"/>
+        </w:rPr>
+        <w:t>Flask (make practice apps), creating RDS MYSQL database</w:t>
+      </w:r>
+    </w:p>
+    <w:p>
+      <w:pPr>
+        <w:rPr>
+          <w:rFonts w:ascii="Times New Roman" w:hAnsi="Times New Roman" w:cs="Times New Roman"/>
+          <w:sz w:val="24"/>
+          <w:szCs w:val="24"/>
+        </w:rPr>
+      </w:pPr>
+      <w:r>
+        <w:rPr>
+          <w:rFonts w:ascii="Times New Roman" w:hAnsi="Times New Roman" w:cs="Times New Roman"/>
+          <w:sz w:val="24"/>
+          <w:szCs w:val="24"/>
+          <w:u w:val="single"/>
+        </w:rPr>
+        <w:t>Learning Done:</w:t>
+      </w:r>
+      <w:r>
+        <w:rPr>
+          <w:rFonts w:ascii="Times New Roman" w:hAnsi="Times New Roman" w:cs="Times New Roman"/>
+          <w:sz w:val="24"/>
+          <w:szCs w:val="24"/>
+        </w:rPr>
+        <w:t xml:space="preserve"> ins and outs of Amazon RDS and VPC. Learned about Flask's use and basic functions</w:t>
+      </w:r>
+    </w:p>
+    <w:p>
+      <w:pPr>
+        <w:rPr>
+          <w:rFonts w:ascii="Times New Roman" w:hAnsi="Times New Roman" w:cs="Times New Roman"/>
+          <w:sz w:val="24"/>
+          <w:szCs w:val="24"/>
+        </w:rPr>
+      </w:pPr>
+      <w:r>
+        <w:rPr>
+          <w:rFonts w:ascii="Times New Roman" w:hAnsi="Times New Roman" w:cs="Times New Roman"/>
+          <w:sz w:val="24"/>
+          <w:szCs w:val="24"/>
+          <w:u w:val="single"/>
+        </w:rPr>
+        <w:t>Goals:</w:t>
+      </w:r>
+      <w:r>
+        <w:rPr>
+          <w:rFonts w:ascii="Times New Roman" w:hAnsi="Times New Roman" w:cs="Times New Roman"/>
+          <w:sz w:val="24"/>
+          <w:szCs w:val="24"/>
+        </w:rPr>
+        <w:t xml:space="preserve"> Redesign database structure, get it p</w:t>
+      </w:r>
+      <w:r>
+        <w:rPr>
+          <w:rFonts w:ascii="Times New Roman" w:hAnsi="Times New Roman" w:cs="Times New Roman"/>
+          <w:sz w:val="24"/>
+          <w:szCs w:val="24"/>
+        </w:rPr>
+        <w:t>opulated with data, work on que</w:t>
+      </w:r>
+      <w:r>
+        <w:rPr>
+          <w:rFonts w:ascii="Times New Roman" w:hAnsi="Times New Roman" w:cs="Times New Roman"/>
+          <w:sz w:val="24"/>
+          <w:szCs w:val="24"/>
+        </w:rPr>
+        <w:t>ries to database</w:t>
+      </w:r>
+    </w:p>
+    <w:p>
+      <w:pPr>
+        <w:pStyle w:val="PlainText"/>
+        <w:jc w:val="both"/>
+        <w:rPr>
+          <w:rFonts w:ascii="Times New Roman" w:hAnsi="Times New Roman" w:cs="Times New Roman"/>
+          <w:sz w:val="24"/>
+          <w:szCs w:val="28"/>
+          <w:u w:val="single"/>
+        </w:rPr>
+      </w:pPr>
+    </w:p>
+    <w:p>
+      <w:pPr>
+        <w:pStyle w:val="PlainText"/>
+        <w:jc w:val="both"/>
+        <w:rPr>
+          <w:rFonts w:ascii="Times New Roman" w:hAnsi="Times New Roman" w:cs="Times New Roman"/>
           <w:sz w:val="28"/>
           <w:szCs w:val="28"/>
           <w:u w:val="single"/>
         </w:rPr>
       </w:pPr>
-    </w:p>
-    <w:p>
-      <w:pPr>
-        <w:rPr>
-          <w:rFonts w:ascii="Times New Roman" w:hAnsi="Times New Roman" w:cs="Times New Roman"/>
-        </w:rPr>
-      </w:pPr>
-      <w:r>
-        <w:rPr>
-          <w:rFonts w:ascii="Times New Roman" w:hAnsi="Times New Roman" w:cs="Times New Roman"/>
+      <w:r>
+        <w:rPr>
+          <w:rFonts w:ascii="Times New Roman" w:hAnsi="Times New Roman" w:cs="Times New Roman"/>
+          <w:sz w:val="28"/>
+          <w:szCs w:val="28"/>
+          <w:u w:val="single"/>
+        </w:rPr>
+        <w:t>Name: Pamela Kelly</w:t>
+      </w:r>
+      <w:r>
+        <w:rPr>
+          <w:rFonts w:ascii="Times New Roman" w:hAnsi="Times New Roman" w:cs="Times New Roman"/>
+          <w:sz w:val="28"/>
+          <w:szCs w:val="28"/>
+          <w:u w:val="single"/>
+        </w:rPr>
+        <w:tab/>
+        <w:t>Group: 7</w:t>
+      </w:r>
+      <w:r>
+        <w:rPr>
+          <w:rFonts w:ascii="Times New Roman" w:hAnsi="Times New Roman" w:cs="Times New Roman"/>
+          <w:sz w:val="28"/>
+          <w:szCs w:val="28"/>
+          <w:u w:val="single"/>
+        </w:rPr>
+        <w:tab/>
+        <w:t>Sprint# 1</w:t>
+      </w:r>
+      <w:r>
+        <w:rPr>
+          <w:rFonts w:ascii="Times New Roman" w:hAnsi="Times New Roman" w:cs="Times New Roman"/>
+          <w:sz w:val="28"/>
+          <w:szCs w:val="28"/>
+          <w:u w:val="single"/>
+        </w:rPr>
+        <w:tab/>
+        <w:t xml:space="preserve">Date: </w:t>
+      </w:r>
+    </w:p>
+    <w:p>
+      <w:pPr>
+        <w:pStyle w:val="PlainText"/>
+        <w:jc w:val="both"/>
+        <w:rPr>
+          <w:rFonts w:ascii="Times New Roman" w:hAnsi="Times New Roman" w:cs="Times New Roman"/>
+          <w:sz w:val="28"/>
+          <w:szCs w:val="28"/>
+          <w:u w:val="single"/>
+        </w:rPr>
+      </w:pPr>
+    </w:p>
+    <w:p>
+      <w:pPr>
+        <w:pStyle w:val="PlainText"/>
+        <w:jc w:val="both"/>
+        <w:rPr>
+          <w:rFonts w:ascii="Times New Roman" w:hAnsi="Times New Roman" w:cs="Times New Roman"/>
+          <w:sz w:val="24"/>
+          <w:szCs w:val="28"/>
+        </w:rPr>
+      </w:pPr>
+      <w:r>
+        <w:rPr>
+          <w:rFonts w:ascii="Times New Roman" w:hAnsi="Times New Roman" w:cs="Times New Roman"/>
+          <w:sz w:val="24"/>
+          <w:szCs w:val="28"/>
+          <w:u w:val="single"/>
+        </w:rPr>
+        <w:t xml:space="preserve">Percentage of Group Submission: </w:t>
+      </w:r>
+      <w:r>
+        <w:rPr>
+          <w:rFonts w:ascii="Times New Roman" w:hAnsi="Times New Roman" w:cs="Times New Roman"/>
+          <w:sz w:val="24"/>
+          <w:szCs w:val="28"/>
+        </w:rPr>
+        <w:t>33%</w:t>
+      </w:r>
+    </w:p>
+    <w:p>
+      <w:pPr>
+        <w:pStyle w:val="PlainText"/>
+        <w:jc w:val="both"/>
+        <w:rPr>
+          <w:rFonts w:ascii="Times New Roman" w:hAnsi="Times New Roman" w:cs="Times New Roman"/>
+          <w:sz w:val="24"/>
+          <w:szCs w:val="28"/>
+          <w:u w:val="single"/>
+        </w:rPr>
+      </w:pPr>
+    </w:p>
+    <w:p>
+      <w:pPr>
+        <w:pStyle w:val="PlainText"/>
+        <w:jc w:val="both"/>
+        <w:rPr>
+          <w:rFonts w:ascii="Times New Roman" w:hAnsi="Times New Roman" w:cs="Times New Roman"/>
+          <w:sz w:val="24"/>
+          <w:szCs w:val="28"/>
+          <w:u w:val="single"/>
+        </w:rPr>
+      </w:pPr>
+      <w:r>
+        <w:rPr>
+          <w:rFonts w:ascii="Times New Roman" w:hAnsi="Times New Roman" w:cs="Times New Roman"/>
+          <w:sz w:val="24"/>
+          <w:szCs w:val="28"/>
+          <w:u w:val="single"/>
+        </w:rPr>
+        <w:t>Skills Practised:</w:t>
+      </w:r>
+    </w:p>
+    <w:p>
+      <w:pPr>
+        <w:pStyle w:val="PlainText"/>
+        <w:jc w:val="both"/>
+        <w:rPr>
+          <w:rFonts w:ascii="Times New Roman" w:hAnsi="Times New Roman" w:cs="Times New Roman"/>
+          <w:sz w:val="24"/>
+          <w:szCs w:val="28"/>
+          <w:u w:val="single"/>
+        </w:rPr>
+      </w:pPr>
+    </w:p>
+    <w:p>
+      <w:pPr>
+        <w:pStyle w:val="PlainText"/>
+        <w:jc w:val="both"/>
+        <w:rPr>
+          <w:rFonts w:ascii="Times New Roman" w:hAnsi="Times New Roman" w:cs="Times New Roman"/>
+          <w:sz w:val="24"/>
+          <w:szCs w:val="28"/>
+          <w:u w:val="single"/>
+        </w:rPr>
+      </w:pPr>
+      <w:r>
+        <w:rPr>
+          <w:rFonts w:ascii="Times New Roman" w:hAnsi="Times New Roman" w:cs="Times New Roman"/>
+          <w:sz w:val="24"/>
+          <w:szCs w:val="28"/>
+          <w:u w:val="single"/>
+        </w:rPr>
+        <w:t xml:space="preserve">Learning Done: </w:t>
+      </w:r>
+    </w:p>
+    <w:p>
+      <w:pPr>
+        <w:pStyle w:val="PlainText"/>
+        <w:jc w:val="both"/>
+        <w:rPr>
+          <w:rFonts w:ascii="Times New Roman" w:hAnsi="Times New Roman" w:cs="Times New Roman"/>
+          <w:sz w:val="24"/>
+          <w:szCs w:val="28"/>
+          <w:u w:val="single"/>
+        </w:rPr>
+      </w:pPr>
+    </w:p>
+    <w:p>
+      <w:pPr>
+        <w:pStyle w:val="PlainText"/>
+        <w:jc w:val="both"/>
+        <w:rPr>
+          <w:rFonts w:ascii="Times New Roman" w:hAnsi="Times New Roman" w:cs="Times New Roman"/>
+          <w:sz w:val="24"/>
+          <w:szCs w:val="28"/>
+          <w:u w:val="single"/>
+        </w:rPr>
+      </w:pPr>
+      <w:r>
+        <w:rPr>
+          <w:rFonts w:ascii="Times New Roman" w:hAnsi="Times New Roman" w:cs="Times New Roman"/>
+          <w:sz w:val="24"/>
+          <w:szCs w:val="28"/>
+          <w:u w:val="single"/>
+        </w:rPr>
+        <w:t>Goals:</w:t>
+      </w:r>
+    </w:p>
+    <w:p>
+      <w:pPr>
+        <w:rPr>
+          <w:rFonts w:ascii="Times New Roman" w:hAnsi="Times New Roman" w:cs="Times New Roman"/>
+          <w:sz w:val="24"/>
+          <w:szCs w:val="28"/>
+          <w:u w:val="single"/>
+        </w:rPr>
+      </w:pPr>
+      <w:r>
+        <w:rPr>
+          <w:rFonts w:ascii="Times New Roman" w:hAnsi="Times New Roman" w:cs="Times New Roman"/>
+          <w:sz w:val="24"/>
+          <w:szCs w:val="28"/>
+          <w:u w:val="single"/>
+        </w:rPr>
+        <w:br w:type="page"/>
+      </w:r>
+    </w:p>
+    <w:p>
+      <w:pPr>
+        <w:pStyle w:val="PlainText"/>
+        <w:jc w:val="both"/>
+        <w:rPr>
+          <w:rFonts w:ascii="Times New Roman" w:hAnsi="Times New Roman" w:cs="Times New Roman"/>
+          <w:sz w:val="28"/>
+          <w:szCs w:val="28"/>
+          <w:u w:val="single"/>
+        </w:rPr>
+      </w:pPr>
+      <w:r>
+        <w:rPr>
+          <w:rFonts w:ascii="Times New Roman" w:hAnsi="Times New Roman" w:cs="Times New Roman"/>
+          <w:sz w:val="28"/>
+          <w:szCs w:val="28"/>
+          <w:u w:val="single"/>
+        </w:rPr>
+        <w:lastRenderedPageBreak/>
+        <w:t>Sprint Overviews:</w:t>
+      </w:r>
+    </w:p>
+    <w:p>
+      <w:pPr>
+        <w:pStyle w:val="PlainText"/>
+        <w:jc w:val="both"/>
+        <w:rPr>
+          <w:rFonts w:ascii="Times New Roman" w:hAnsi="Times New Roman" w:cs="Times New Roman"/>
+          <w:sz w:val="28"/>
+          <w:szCs w:val="28"/>
+          <w:u w:val="single"/>
+        </w:rPr>
+      </w:pPr>
+    </w:p>
+    <w:p>
+      <w:pPr>
+        <w:pStyle w:val="PlainText"/>
+        <w:jc w:val="both"/>
+        <w:rPr>
+          <w:rFonts w:ascii="Times New Roman" w:hAnsi="Times New Roman" w:cs="Times New Roman"/>
+          <w:sz w:val="28"/>
+          <w:szCs w:val="28"/>
+          <w:u w:val="single"/>
+        </w:rPr>
+      </w:pPr>
+      <w:r>
+        <w:rPr>
+          <w:rFonts w:ascii="Times New Roman" w:hAnsi="Times New Roman" w:cs="Times New Roman"/>
+          <w:sz w:val="28"/>
+          <w:szCs w:val="28"/>
+          <w:u w:val="single"/>
+        </w:rPr>
+        <w:t xml:space="preserve">Sprint 2: </w:t>
+      </w:r>
+    </w:p>
+    <w:p>
+      <w:pPr>
+        <w:pStyle w:val="PlainText"/>
+        <w:jc w:val="both"/>
+        <w:rPr>
+          <w:rFonts w:ascii="Times New Roman" w:hAnsi="Times New Roman" w:cs="Times New Roman"/>
+          <w:sz w:val="28"/>
+          <w:szCs w:val="28"/>
+          <w:u w:val="single"/>
+        </w:rPr>
+      </w:pPr>
+    </w:p>
+    <w:p>
+      <w:pPr>
+        <w:pStyle w:val="PlainText"/>
+        <w:jc w:val="both"/>
+        <w:rPr>
+          <w:rFonts w:ascii="Times New Roman" w:hAnsi="Times New Roman" w:cs="Times New Roman"/>
+          <w:sz w:val="28"/>
+          <w:szCs w:val="28"/>
+          <w:u w:val="single"/>
+        </w:rPr>
+      </w:pPr>
+      <w:r>
+        <w:rPr>
+          <w:rFonts w:ascii="Times New Roman" w:hAnsi="Times New Roman" w:cs="Times New Roman"/>
+          <w:sz w:val="28"/>
+          <w:szCs w:val="28"/>
+          <w:u w:val="single"/>
+        </w:rPr>
+        <w:t>Nam</w:t>
+      </w:r>
+      <w:r>
+        <w:rPr>
+          <w:rFonts w:ascii="Times New Roman" w:hAnsi="Times New Roman" w:cs="Times New Roman"/>
+          <w:sz w:val="28"/>
+          <w:szCs w:val="28"/>
+          <w:u w:val="single"/>
+        </w:rPr>
+        <w:t>e: Emma Byrne</w:t>
+      </w:r>
+      <w:r>
+        <w:rPr>
+          <w:rFonts w:ascii="Times New Roman" w:hAnsi="Times New Roman" w:cs="Times New Roman"/>
+          <w:sz w:val="28"/>
+          <w:szCs w:val="28"/>
+          <w:u w:val="single"/>
+        </w:rPr>
+        <w:tab/>
+        <w:t>Group: 7</w:t>
+      </w:r>
+      <w:r>
+        <w:rPr>
+          <w:rFonts w:ascii="Times New Roman" w:hAnsi="Times New Roman" w:cs="Times New Roman"/>
+          <w:sz w:val="28"/>
+          <w:szCs w:val="28"/>
+          <w:u w:val="single"/>
+        </w:rPr>
+        <w:tab/>
+        <w:t>Sprint# 2</w:t>
+      </w:r>
+      <w:r>
+        <w:rPr>
+          <w:rFonts w:ascii="Times New Roman" w:hAnsi="Times New Roman" w:cs="Times New Roman"/>
+          <w:sz w:val="28"/>
+          <w:szCs w:val="28"/>
+          <w:u w:val="single"/>
+        </w:rPr>
+        <w:tab/>
+        <w:t xml:space="preserve">Date: </w:t>
+      </w:r>
+    </w:p>
+    <w:p>
+      <w:pPr>
+        <w:pStyle w:val="PlainText"/>
+        <w:jc w:val="both"/>
+        <w:rPr>
+          <w:rFonts w:ascii="Times New Roman" w:hAnsi="Times New Roman" w:cs="Times New Roman"/>
+          <w:sz w:val="28"/>
+          <w:szCs w:val="28"/>
+          <w:u w:val="single"/>
+        </w:rPr>
+      </w:pPr>
+    </w:p>
+    <w:p>
+      <w:pPr>
+        <w:pStyle w:val="PlainText"/>
+        <w:jc w:val="both"/>
+        <w:rPr>
+          <w:rFonts w:ascii="Times New Roman" w:hAnsi="Times New Roman" w:cs="Times New Roman"/>
+          <w:sz w:val="24"/>
+          <w:szCs w:val="28"/>
+        </w:rPr>
+      </w:pPr>
+      <w:r>
+        <w:rPr>
+          <w:rFonts w:ascii="Times New Roman" w:hAnsi="Times New Roman" w:cs="Times New Roman"/>
+          <w:sz w:val="24"/>
+          <w:szCs w:val="28"/>
           <w:u w:val="single"/>
         </w:rPr>
         <w:t>Percentage of Group Submission:</w:t>
@@ -344,27 +907,287 @@
       <w:r>
         <w:rPr>
           <w:rFonts w:ascii="Times New Roman" w:hAnsi="Times New Roman" w:cs="Times New Roman"/>
+          <w:sz w:val="24"/>
+          <w:szCs w:val="28"/>
+        </w:rPr>
+        <w:t xml:space="preserve"> 33%</w:t>
+      </w:r>
+    </w:p>
+    <w:p>
+      <w:pPr>
+        <w:pStyle w:val="PlainText"/>
+        <w:jc w:val="both"/>
+        <w:rPr>
+          <w:rFonts w:ascii="Times New Roman" w:hAnsi="Times New Roman" w:cs="Times New Roman"/>
+          <w:sz w:val="24"/>
+          <w:szCs w:val="28"/>
+          <w:u w:val="single"/>
+        </w:rPr>
+      </w:pPr>
+    </w:p>
+    <w:p>
+      <w:pPr>
+        <w:pStyle w:val="PlainText"/>
+        <w:jc w:val="both"/>
+        <w:rPr>
+          <w:rFonts w:ascii="Times New Roman" w:hAnsi="Times New Roman" w:cs="Times New Roman"/>
+          <w:sz w:val="24"/>
+          <w:szCs w:val="28"/>
+        </w:rPr>
+      </w:pPr>
+      <w:r>
+        <w:rPr>
+          <w:rFonts w:ascii="Times New Roman" w:hAnsi="Times New Roman" w:cs="Times New Roman"/>
+          <w:sz w:val="24"/>
+          <w:szCs w:val="28"/>
+          <w:u w:val="single"/>
+        </w:rPr>
+        <w:t xml:space="preserve">Skills Practised: </w:t>
+      </w:r>
+      <w:r>
+        <w:rPr>
+          <w:rFonts w:ascii="Times New Roman" w:hAnsi="Times New Roman" w:cs="Times New Roman"/>
+          <w:sz w:val="24"/>
+          <w:szCs w:val="28"/>
+        </w:rPr>
+        <w:t>Flask, JavaScript, creating a database</w:t>
+      </w:r>
+      <w:r>
+        <w:rPr>
+          <w:rFonts w:ascii="Times New Roman" w:hAnsi="Times New Roman" w:cs="Times New Roman"/>
+          <w:sz w:val="24"/>
+          <w:szCs w:val="28"/>
+        </w:rPr>
+        <w:t xml:space="preserve"> in Amazon RDS</w:t>
+      </w:r>
+      <w:r>
+        <w:rPr>
+          <w:rFonts w:ascii="Times New Roman" w:hAnsi="Times New Roman" w:cs="Times New Roman"/>
+          <w:sz w:val="24"/>
+          <w:szCs w:val="28"/>
+        </w:rPr>
+        <w:t xml:space="preserve"> using Python</w:t>
+      </w:r>
+    </w:p>
+    <w:p>
+      <w:pPr>
+        <w:pStyle w:val="PlainText"/>
+        <w:jc w:val="both"/>
+        <w:rPr>
+          <w:rFonts w:ascii="Times New Roman" w:hAnsi="Times New Roman" w:cs="Times New Roman"/>
+          <w:sz w:val="24"/>
+          <w:szCs w:val="28"/>
+          <w:u w:val="single"/>
+        </w:rPr>
+      </w:pPr>
+    </w:p>
+    <w:p>
+      <w:pPr>
+        <w:pStyle w:val="PlainText"/>
+        <w:jc w:val="both"/>
+        <w:rPr>
+          <w:rFonts w:ascii="Times New Roman" w:hAnsi="Times New Roman" w:cs="Times New Roman"/>
+          <w:sz w:val="24"/>
+          <w:szCs w:val="28"/>
+        </w:rPr>
+      </w:pPr>
+      <w:r>
+        <w:rPr>
+          <w:rFonts w:ascii="Times New Roman" w:hAnsi="Times New Roman" w:cs="Times New Roman"/>
+          <w:sz w:val="24"/>
+          <w:szCs w:val="28"/>
+          <w:u w:val="single"/>
+        </w:rPr>
+        <w:t xml:space="preserve">Learning Done: </w:t>
+      </w:r>
+      <w:r>
+        <w:rPr>
+          <w:rFonts w:ascii="Times New Roman" w:hAnsi="Times New Roman" w:cs="Times New Roman"/>
+          <w:sz w:val="24"/>
+          <w:szCs w:val="28"/>
+        </w:rPr>
+        <w:t>Incorporating Flask on the front end. Setting up a weather database on RDS</w:t>
+      </w:r>
+    </w:p>
+    <w:p>
+      <w:pPr>
+        <w:pStyle w:val="PlainText"/>
+        <w:jc w:val="both"/>
+        <w:rPr>
+          <w:rFonts w:ascii="Times New Roman" w:hAnsi="Times New Roman" w:cs="Times New Roman"/>
+          <w:sz w:val="24"/>
+          <w:szCs w:val="28"/>
+          <w:u w:val="single"/>
+        </w:rPr>
+      </w:pPr>
+    </w:p>
+    <w:p>
+      <w:pPr>
+        <w:pStyle w:val="PlainText"/>
+        <w:jc w:val="both"/>
+        <w:rPr>
+          <w:rFonts w:ascii="Times New Roman" w:hAnsi="Times New Roman" w:cs="Times New Roman"/>
+          <w:sz w:val="24"/>
+          <w:szCs w:val="28"/>
+        </w:rPr>
+      </w:pPr>
+      <w:r>
+        <w:rPr>
+          <w:rFonts w:ascii="Times New Roman" w:hAnsi="Times New Roman" w:cs="Times New Roman"/>
+          <w:sz w:val="24"/>
+          <w:szCs w:val="28"/>
+          <w:u w:val="single"/>
+        </w:rPr>
+        <w:t>Goals:</w:t>
+      </w:r>
+      <w:r>
+        <w:rPr>
+          <w:rFonts w:ascii="Times New Roman" w:hAnsi="Times New Roman" w:cs="Times New Roman"/>
+          <w:sz w:val="24"/>
+          <w:szCs w:val="28"/>
         </w:rPr>
         <w:t xml:space="preserve"> </w:t>
       </w:r>
-      <w:proofErr w:type="spellStart"/>
-      <w:r>
-        <w:rPr>
-          <w:rFonts w:ascii="Times New Roman" w:hAnsi="Times New Roman" w:cs="Times New Roman"/>
-        </w:rPr>
-        <w:t>dunno</w:t>
-      </w:r>
-      <w:proofErr w:type="spellEnd"/>
-    </w:p>
-    <w:p>
-      <w:pPr>
-        <w:rPr>
-          <w:rFonts w:ascii="Times New Roman" w:hAnsi="Times New Roman" w:cs="Times New Roman"/>
-        </w:rPr>
-      </w:pPr>
-      <w:r>
-        <w:rPr>
-          <w:rFonts w:ascii="Times New Roman" w:hAnsi="Times New Roman" w:cs="Times New Roman"/>
+      <w:r>
+        <w:rPr>
+          <w:rFonts w:ascii="Times New Roman" w:hAnsi="Times New Roman" w:cs="Times New Roman"/>
+          <w:sz w:val="24"/>
+          <w:szCs w:val="28"/>
+        </w:rPr>
+        <w:t>Front end design, pass values from JavaScript into Flask to query the database</w:t>
+      </w:r>
+    </w:p>
+    <w:p>
+      <w:pPr>
+        <w:pStyle w:val="PlainText"/>
+        <w:jc w:val="both"/>
+        <w:rPr>
+          <w:rFonts w:ascii="Times New Roman" w:hAnsi="Times New Roman" w:cs="Times New Roman"/>
+          <w:sz w:val="24"/>
+          <w:szCs w:val="28"/>
+          <w:u w:val="single"/>
+        </w:rPr>
+      </w:pPr>
+    </w:p>
+    <w:p>
+      <w:pPr>
+        <w:pStyle w:val="PlainText"/>
+        <w:jc w:val="both"/>
+        <w:rPr>
+          <w:rFonts w:ascii="Times New Roman" w:hAnsi="Times New Roman" w:cs="Times New Roman"/>
+          <w:sz w:val="28"/>
+          <w:szCs w:val="28"/>
+          <w:u w:val="single"/>
+        </w:rPr>
+      </w:pPr>
+      <w:r>
+        <w:rPr>
+          <w:rFonts w:ascii="Times New Roman" w:hAnsi="Times New Roman" w:cs="Times New Roman"/>
+          <w:sz w:val="28"/>
+          <w:szCs w:val="28"/>
+          <w:u w:val="single"/>
+        </w:rPr>
+        <w:t>Name: Katherine Campbell</w:t>
+      </w:r>
+      <w:r>
+        <w:rPr>
+          <w:rFonts w:ascii="Times New Roman" w:hAnsi="Times New Roman" w:cs="Times New Roman"/>
+          <w:sz w:val="28"/>
+          <w:szCs w:val="28"/>
+          <w:u w:val="single"/>
+        </w:rPr>
+        <w:tab/>
+        <w:t>Group: 7</w:t>
+      </w:r>
+      <w:r>
+        <w:rPr>
+          <w:rFonts w:ascii="Times New Roman" w:hAnsi="Times New Roman" w:cs="Times New Roman"/>
+          <w:sz w:val="28"/>
+          <w:szCs w:val="28"/>
+          <w:u w:val="single"/>
+        </w:rPr>
+        <w:tab/>
+        <w:t xml:space="preserve">Sprint# </w:t>
+      </w:r>
+      <w:r>
+        <w:rPr>
+          <w:rFonts w:ascii="Times New Roman" w:hAnsi="Times New Roman" w:cs="Times New Roman"/>
+          <w:sz w:val="28"/>
+          <w:szCs w:val="28"/>
+          <w:u w:val="single"/>
+        </w:rPr>
+        <w:t>2</w:t>
+      </w:r>
+      <w:r>
+        <w:rPr>
+          <w:rFonts w:ascii="Times New Roman" w:hAnsi="Times New Roman" w:cs="Times New Roman"/>
+          <w:sz w:val="28"/>
+          <w:szCs w:val="28"/>
+          <w:u w:val="single"/>
+        </w:rPr>
+        <w:tab/>
+        <w:t xml:space="preserve">Date: </w:t>
+      </w:r>
+    </w:p>
+    <w:p>
+      <w:pPr>
+        <w:pStyle w:val="PlainText"/>
+        <w:jc w:val="both"/>
+        <w:rPr>
+          <w:rFonts w:ascii="Times New Roman" w:hAnsi="Times New Roman" w:cs="Times New Roman"/>
+          <w:sz w:val="24"/>
+          <w:szCs w:val="24"/>
+          <w:u w:val="single"/>
+        </w:rPr>
+      </w:pPr>
+    </w:p>
+    <w:p>
+      <w:pPr>
+        <w:rPr>
+          <w:rFonts w:ascii="Times New Roman" w:hAnsi="Times New Roman" w:cs="Times New Roman"/>
+          <w:sz w:val="24"/>
+          <w:szCs w:val="24"/>
+        </w:rPr>
+      </w:pPr>
+      <w:r>
+        <w:rPr>
+          <w:rFonts w:ascii="Times New Roman" w:hAnsi="Times New Roman" w:cs="Times New Roman"/>
+          <w:sz w:val="24"/>
+          <w:szCs w:val="24"/>
+          <w:u w:val="single"/>
+        </w:rPr>
+        <w:t>Percentage of Group Submission:</w:t>
+      </w:r>
+      <w:r>
+        <w:rPr>
+          <w:rFonts w:ascii="Times New Roman" w:hAnsi="Times New Roman" w:cs="Times New Roman"/>
+          <w:sz w:val="24"/>
+          <w:szCs w:val="24"/>
+        </w:rPr>
+        <w:t xml:space="preserve"> </w:t>
+      </w:r>
+      <w:r>
+        <w:rPr>
+          <w:rFonts w:ascii="Times New Roman" w:hAnsi="Times New Roman" w:cs="Times New Roman"/>
+          <w:sz w:val="24"/>
+          <w:szCs w:val="24"/>
+        </w:rPr>
+        <w:t>33%</w:t>
+      </w:r>
+    </w:p>
+    <w:p>
+      <w:pPr>
+        <w:rPr>
+          <w:rFonts w:ascii="Times New Roman" w:hAnsi="Times New Roman" w:cs="Times New Roman"/>
+          <w:sz w:val="24"/>
+          <w:szCs w:val="24"/>
+        </w:rPr>
+      </w:pPr>
+      <w:r>
+        <w:rPr>
+          <w:rFonts w:ascii="Times New Roman" w:hAnsi="Times New Roman" w:cs="Times New Roman"/>
+          <w:sz w:val="24"/>
+          <w:szCs w:val="24"/>
           <w:u w:val="single"/>
         </w:rPr>
         <w:t>Skills Practised:</w:t>
@@ -372,25 +1195,25 @@
       <w:r>
         <w:rPr>
           <w:rFonts w:ascii="Times New Roman" w:hAnsi="Times New Roman" w:cs="Times New Roman"/>
+          <w:sz w:val="24"/>
+          <w:szCs w:val="24"/>
         </w:rPr>
         <w:t xml:space="preserve"> </w:t>
       </w:r>
-      <w:r>
-        <w:rPr>
-          <w:rFonts w:ascii="Times New Roman" w:hAnsi="Times New Roman" w:cs="Times New Roman"/>
-        </w:rPr>
-        <w:t>Flask (make practice apps), creating RDS MYSQL database</w:t>
-      </w:r>
-    </w:p>
-    <w:p>
-      <w:pPr>
-        <w:rPr>
-          <w:rFonts w:ascii="Times New Roman" w:hAnsi="Times New Roman" w:cs="Times New Roman"/>
-        </w:rPr>
-      </w:pPr>
-      <w:r>
-        <w:rPr>
-          <w:rFonts w:ascii="Times New Roman" w:hAnsi="Times New Roman" w:cs="Times New Roman"/>
+    </w:p>
+    <w:p>
+      <w:pPr>
+        <w:rPr>
+          <w:rFonts w:ascii="Times New Roman" w:hAnsi="Times New Roman" w:cs="Times New Roman"/>
+          <w:sz w:val="24"/>
+          <w:szCs w:val="24"/>
+        </w:rPr>
+      </w:pPr>
+      <w:r>
+        <w:rPr>
+          <w:rFonts w:ascii="Times New Roman" w:hAnsi="Times New Roman" w:cs="Times New Roman"/>
+          <w:sz w:val="24"/>
+          <w:szCs w:val="24"/>
           <w:u w:val="single"/>
         </w:rPr>
         <w:t>Learning Done:</w:t>
@@ -398,19 +1221,25 @@
       <w:r>
         <w:rPr>
           <w:rFonts w:ascii="Times New Roman" w:hAnsi="Times New Roman" w:cs="Times New Roman"/>
-        </w:rPr>
-        <w:t xml:space="preserve"> ins and outs of Amazon RDS and VPC. Learned about Flask's use and basic functions</w:t>
-      </w:r>
-    </w:p>
-    <w:p>
-      <w:pPr>
-        <w:rPr>
-          <w:rFonts w:ascii="Times New Roman" w:hAnsi="Times New Roman" w:cs="Times New Roman"/>
-        </w:rPr>
-      </w:pPr>
-      <w:r>
-        <w:rPr>
-          <w:rFonts w:ascii="Times New Roman" w:hAnsi="Times New Roman" w:cs="Times New Roman"/>
+          <w:sz w:val="24"/>
+          <w:szCs w:val="24"/>
+        </w:rPr>
+        <w:t xml:space="preserve"> </w:t>
+      </w:r>
+    </w:p>
+    <w:p>
+      <w:pPr>
+        <w:rPr>
+          <w:rFonts w:ascii="Times New Roman" w:hAnsi="Times New Roman" w:cs="Times New Roman"/>
+          <w:sz w:val="24"/>
+          <w:szCs w:val="24"/>
+        </w:rPr>
+      </w:pPr>
+      <w:r>
+        <w:rPr>
+          <w:rFonts w:ascii="Times New Roman" w:hAnsi="Times New Roman" w:cs="Times New Roman"/>
+          <w:sz w:val="24"/>
+          <w:szCs w:val="24"/>
           <w:u w:val="single"/>
         </w:rPr>
         <w:t>Goals:</w:t>
@@ -418,33 +1247,568 @@
       <w:r>
         <w:rPr>
           <w:rFonts w:ascii="Times New Roman" w:hAnsi="Times New Roman" w:cs="Times New Roman"/>
-        </w:rPr>
-        <w:t xml:space="preserve"> Redesign database structure, get it p</w:t>
-      </w:r>
-      <w:r>
-        <w:rPr>
-          <w:rFonts w:ascii="Times New Roman" w:hAnsi="Times New Roman" w:cs="Times New Roman"/>
-        </w:rPr>
-        <w:t>opulated with data, work on que</w:t>
-      </w:r>
-      <w:r>
-        <w:rPr>
-          <w:rFonts w:ascii="Times New Roman" w:hAnsi="Times New Roman" w:cs="Times New Roman"/>
-        </w:rPr>
-        <w:t>ries to database</w:t>
-      </w:r>
-    </w:p>
-    <w:p>
-      <w:pPr>
-        <w:pStyle w:val="PlainText"/>
-        <w:jc w:val="both"/>
-        <w:rPr>
-          <w:rFonts w:ascii="Times New Roman" w:hAnsi="Times New Roman" w:cs="Times New Roman"/>
-          <w:sz w:val="24"/>
-          <w:szCs w:val="28"/>
-          <w:u w:val="single"/>
-        </w:rPr>
-      </w:pPr>
+          <w:sz w:val="24"/>
+          <w:szCs w:val="24"/>
+        </w:rPr>
+        <w:t xml:space="preserve"> </w:t>
+      </w:r>
+    </w:p>
+    <w:p>
+      <w:pPr>
+        <w:pStyle w:val="PlainText"/>
+        <w:jc w:val="both"/>
+        <w:rPr>
+          <w:rFonts w:ascii="Times New Roman" w:hAnsi="Times New Roman" w:cs="Times New Roman"/>
+          <w:sz w:val="24"/>
+          <w:szCs w:val="28"/>
+          <w:u w:val="single"/>
+        </w:rPr>
+      </w:pPr>
+    </w:p>
+    <w:p>
+      <w:pPr>
+        <w:pStyle w:val="PlainText"/>
+        <w:jc w:val="both"/>
+        <w:rPr>
+          <w:rFonts w:ascii="Times New Roman" w:hAnsi="Times New Roman" w:cs="Times New Roman"/>
+          <w:sz w:val="28"/>
+          <w:szCs w:val="28"/>
+          <w:u w:val="single"/>
+        </w:rPr>
+      </w:pPr>
+      <w:r>
+        <w:rPr>
+          <w:rFonts w:ascii="Times New Roman" w:hAnsi="Times New Roman" w:cs="Times New Roman"/>
+          <w:sz w:val="28"/>
+          <w:szCs w:val="28"/>
+          <w:u w:val="single"/>
+        </w:rPr>
+        <w:t>Name:</w:t>
+      </w:r>
+      <w:r>
+        <w:rPr>
+          <w:rFonts w:ascii="Times New Roman" w:hAnsi="Times New Roman" w:cs="Times New Roman"/>
+          <w:sz w:val="28"/>
+          <w:szCs w:val="28"/>
+          <w:u w:val="single"/>
+        </w:rPr>
+        <w:t xml:space="preserve"> Pamela Kelly</w:t>
+      </w:r>
+      <w:r>
+        <w:rPr>
+          <w:rFonts w:ascii="Times New Roman" w:hAnsi="Times New Roman" w:cs="Times New Roman"/>
+          <w:sz w:val="28"/>
+          <w:szCs w:val="28"/>
+          <w:u w:val="single"/>
+        </w:rPr>
+        <w:tab/>
+        <w:t>Group: 7</w:t>
+      </w:r>
+      <w:r>
+        <w:rPr>
+          <w:rFonts w:ascii="Times New Roman" w:hAnsi="Times New Roman" w:cs="Times New Roman"/>
+          <w:sz w:val="28"/>
+          <w:szCs w:val="28"/>
+          <w:u w:val="single"/>
+        </w:rPr>
+        <w:tab/>
+        <w:t>Sprint# 2</w:t>
+      </w:r>
+      <w:r>
+        <w:rPr>
+          <w:rFonts w:ascii="Times New Roman" w:hAnsi="Times New Roman" w:cs="Times New Roman"/>
+          <w:sz w:val="28"/>
+          <w:szCs w:val="28"/>
+          <w:u w:val="single"/>
+        </w:rPr>
+        <w:tab/>
+        <w:t xml:space="preserve">Date: </w:t>
+      </w:r>
+    </w:p>
+    <w:p>
+      <w:pPr>
+        <w:pStyle w:val="PlainText"/>
+        <w:jc w:val="both"/>
+        <w:rPr>
+          <w:rFonts w:ascii="Times New Roman" w:hAnsi="Times New Roman" w:cs="Times New Roman"/>
+          <w:sz w:val="28"/>
+          <w:szCs w:val="28"/>
+          <w:u w:val="single"/>
+        </w:rPr>
+      </w:pPr>
+    </w:p>
+    <w:p>
+      <w:pPr>
+        <w:pStyle w:val="PlainText"/>
+        <w:jc w:val="both"/>
+        <w:rPr>
+          <w:rFonts w:ascii="Times New Roman" w:hAnsi="Times New Roman" w:cs="Times New Roman"/>
+          <w:sz w:val="24"/>
+          <w:szCs w:val="28"/>
+        </w:rPr>
+      </w:pPr>
+      <w:r>
+        <w:rPr>
+          <w:rFonts w:ascii="Times New Roman" w:hAnsi="Times New Roman" w:cs="Times New Roman"/>
+          <w:sz w:val="24"/>
+          <w:szCs w:val="28"/>
+          <w:u w:val="single"/>
+        </w:rPr>
+        <w:t xml:space="preserve">Percentage of Group Submission: </w:t>
+      </w:r>
+      <w:r>
+        <w:rPr>
+          <w:rFonts w:ascii="Times New Roman" w:hAnsi="Times New Roman" w:cs="Times New Roman"/>
+          <w:sz w:val="24"/>
+          <w:szCs w:val="28"/>
+        </w:rPr>
+        <w:t>33%</w:t>
+      </w:r>
+    </w:p>
+    <w:p>
+      <w:pPr>
+        <w:pStyle w:val="PlainText"/>
+        <w:jc w:val="both"/>
+        <w:rPr>
+          <w:rFonts w:ascii="Times New Roman" w:hAnsi="Times New Roman" w:cs="Times New Roman"/>
+          <w:sz w:val="24"/>
+          <w:szCs w:val="28"/>
+          <w:u w:val="single"/>
+        </w:rPr>
+      </w:pPr>
+    </w:p>
+    <w:p>
+      <w:pPr>
+        <w:pStyle w:val="PlainText"/>
+        <w:jc w:val="both"/>
+        <w:rPr>
+          <w:rFonts w:ascii="Times New Roman" w:hAnsi="Times New Roman" w:cs="Times New Roman"/>
+          <w:sz w:val="24"/>
+          <w:szCs w:val="28"/>
+          <w:u w:val="single"/>
+        </w:rPr>
+      </w:pPr>
+      <w:r>
+        <w:rPr>
+          <w:rFonts w:ascii="Times New Roman" w:hAnsi="Times New Roman" w:cs="Times New Roman"/>
+          <w:sz w:val="24"/>
+          <w:szCs w:val="28"/>
+          <w:u w:val="single"/>
+        </w:rPr>
+        <w:t>Skills Practised:</w:t>
+      </w:r>
+    </w:p>
+    <w:p>
+      <w:pPr>
+        <w:pStyle w:val="PlainText"/>
+        <w:jc w:val="both"/>
+        <w:rPr>
+          <w:rFonts w:ascii="Times New Roman" w:hAnsi="Times New Roman" w:cs="Times New Roman"/>
+          <w:sz w:val="24"/>
+          <w:szCs w:val="28"/>
+          <w:u w:val="single"/>
+        </w:rPr>
+      </w:pPr>
+    </w:p>
+    <w:p>
+      <w:pPr>
+        <w:pStyle w:val="PlainText"/>
+        <w:jc w:val="both"/>
+        <w:rPr>
+          <w:rFonts w:ascii="Times New Roman" w:hAnsi="Times New Roman" w:cs="Times New Roman"/>
+          <w:sz w:val="24"/>
+          <w:szCs w:val="28"/>
+          <w:u w:val="single"/>
+        </w:rPr>
+      </w:pPr>
+      <w:r>
+        <w:rPr>
+          <w:rFonts w:ascii="Times New Roman" w:hAnsi="Times New Roman" w:cs="Times New Roman"/>
+          <w:sz w:val="24"/>
+          <w:szCs w:val="28"/>
+          <w:u w:val="single"/>
+        </w:rPr>
+        <w:t xml:space="preserve">Learning Done: </w:t>
+      </w:r>
+    </w:p>
+    <w:p>
+      <w:pPr>
+        <w:pStyle w:val="PlainText"/>
+        <w:jc w:val="both"/>
+        <w:rPr>
+          <w:rFonts w:ascii="Times New Roman" w:hAnsi="Times New Roman" w:cs="Times New Roman"/>
+          <w:sz w:val="24"/>
+          <w:szCs w:val="28"/>
+          <w:u w:val="single"/>
+        </w:rPr>
+      </w:pPr>
+    </w:p>
+    <w:p>
+      <w:pPr>
+        <w:pStyle w:val="PlainText"/>
+        <w:jc w:val="both"/>
+        <w:rPr>
+          <w:rFonts w:ascii="Times New Roman" w:hAnsi="Times New Roman" w:cs="Times New Roman"/>
+          <w:sz w:val="24"/>
+          <w:szCs w:val="28"/>
+          <w:u w:val="single"/>
+        </w:rPr>
+      </w:pPr>
+      <w:r>
+        <w:rPr>
+          <w:rFonts w:ascii="Times New Roman" w:hAnsi="Times New Roman" w:cs="Times New Roman"/>
+          <w:sz w:val="24"/>
+          <w:szCs w:val="28"/>
+          <w:u w:val="single"/>
+        </w:rPr>
+        <w:t>Goals:</w:t>
+      </w:r>
+    </w:p>
+    <w:p>
+      <w:pPr>
+        <w:pStyle w:val="PlainText"/>
+        <w:jc w:val="both"/>
+        <w:rPr>
+          <w:rFonts w:ascii="Times New Roman" w:hAnsi="Times New Roman" w:cs="Times New Roman"/>
+          <w:sz w:val="24"/>
+          <w:szCs w:val="28"/>
+          <w:u w:val="single"/>
+        </w:rPr>
+      </w:pPr>
+    </w:p>
+    <w:p>
+      <w:pPr>
+        <w:pStyle w:val="PlainText"/>
+        <w:jc w:val="both"/>
+        <w:rPr>
+          <w:rFonts w:ascii="Times New Roman" w:hAnsi="Times New Roman" w:cs="Times New Roman"/>
+          <w:sz w:val="24"/>
+          <w:szCs w:val="28"/>
+          <w:u w:val="single"/>
+        </w:rPr>
+      </w:pPr>
+    </w:p>
+    <w:p>
+      <w:pPr>
+        <w:rPr>
+          <w:rFonts w:ascii="Times New Roman" w:hAnsi="Times New Roman" w:cs="Times New Roman"/>
+          <w:sz w:val="24"/>
+          <w:szCs w:val="28"/>
+          <w:u w:val="single"/>
+        </w:rPr>
+      </w:pPr>
+      <w:r>
+        <w:rPr>
+          <w:rFonts w:ascii="Times New Roman" w:hAnsi="Times New Roman" w:cs="Times New Roman"/>
+          <w:sz w:val="24"/>
+          <w:szCs w:val="28"/>
+          <w:u w:val="single"/>
+        </w:rPr>
+        <w:br w:type="page"/>
+      </w:r>
+    </w:p>
+    <w:p>
+      <w:pPr>
+        <w:pStyle w:val="PlainText"/>
+        <w:jc w:val="both"/>
+        <w:rPr>
+          <w:rFonts w:ascii="Times New Roman" w:hAnsi="Times New Roman" w:cs="Times New Roman"/>
+          <w:sz w:val="28"/>
+          <w:szCs w:val="28"/>
+          <w:u w:val="single"/>
+        </w:rPr>
+      </w:pPr>
+      <w:r>
+        <w:rPr>
+          <w:rFonts w:ascii="Times New Roman" w:hAnsi="Times New Roman" w:cs="Times New Roman"/>
+          <w:sz w:val="28"/>
+          <w:szCs w:val="28"/>
+          <w:u w:val="single"/>
+        </w:rPr>
+        <w:lastRenderedPageBreak/>
+        <w:t>Sprint Overviews:</w:t>
+      </w:r>
+    </w:p>
+    <w:p>
+      <w:pPr>
+        <w:pStyle w:val="PlainText"/>
+        <w:jc w:val="both"/>
+        <w:rPr>
+          <w:rFonts w:ascii="Times New Roman" w:hAnsi="Times New Roman" w:cs="Times New Roman"/>
+          <w:sz w:val="28"/>
+          <w:szCs w:val="28"/>
+          <w:u w:val="single"/>
+        </w:rPr>
+      </w:pPr>
+    </w:p>
+    <w:p>
+      <w:pPr>
+        <w:pStyle w:val="PlainText"/>
+        <w:jc w:val="both"/>
+        <w:rPr>
+          <w:rFonts w:ascii="Times New Roman" w:hAnsi="Times New Roman" w:cs="Times New Roman"/>
+          <w:sz w:val="28"/>
+          <w:szCs w:val="28"/>
+          <w:u w:val="single"/>
+        </w:rPr>
+      </w:pPr>
+      <w:r>
+        <w:rPr>
+          <w:rFonts w:ascii="Times New Roman" w:hAnsi="Times New Roman" w:cs="Times New Roman"/>
+          <w:sz w:val="28"/>
+          <w:szCs w:val="28"/>
+          <w:u w:val="single"/>
+        </w:rPr>
+        <w:t xml:space="preserve">Sprint 3: </w:t>
+      </w:r>
+    </w:p>
+    <w:p>
+      <w:pPr>
+        <w:pStyle w:val="PlainText"/>
+        <w:jc w:val="both"/>
+        <w:rPr>
+          <w:rFonts w:ascii="Times New Roman" w:hAnsi="Times New Roman" w:cs="Times New Roman"/>
+          <w:sz w:val="28"/>
+          <w:szCs w:val="28"/>
+          <w:u w:val="single"/>
+        </w:rPr>
+      </w:pPr>
+    </w:p>
+    <w:p>
+      <w:pPr>
+        <w:pStyle w:val="PlainText"/>
+        <w:jc w:val="both"/>
+        <w:rPr>
+          <w:rFonts w:ascii="Times New Roman" w:hAnsi="Times New Roman" w:cs="Times New Roman"/>
+          <w:sz w:val="28"/>
+          <w:szCs w:val="28"/>
+          <w:u w:val="single"/>
+        </w:rPr>
+      </w:pPr>
+      <w:r>
+        <w:rPr>
+          <w:rFonts w:ascii="Times New Roman" w:hAnsi="Times New Roman" w:cs="Times New Roman"/>
+          <w:sz w:val="28"/>
+          <w:szCs w:val="28"/>
+          <w:u w:val="single"/>
+        </w:rPr>
+        <w:t>Nam</w:t>
+      </w:r>
+      <w:r>
+        <w:rPr>
+          <w:rFonts w:ascii="Times New Roman" w:hAnsi="Times New Roman" w:cs="Times New Roman"/>
+          <w:sz w:val="28"/>
+          <w:szCs w:val="28"/>
+          <w:u w:val="single"/>
+        </w:rPr>
+        <w:t>e: Emma Byrne</w:t>
+      </w:r>
+      <w:r>
+        <w:rPr>
+          <w:rFonts w:ascii="Times New Roman" w:hAnsi="Times New Roman" w:cs="Times New Roman"/>
+          <w:sz w:val="28"/>
+          <w:szCs w:val="28"/>
+          <w:u w:val="single"/>
+        </w:rPr>
+        <w:tab/>
+        <w:t>Group: 7</w:t>
+      </w:r>
+      <w:r>
+        <w:rPr>
+          <w:rFonts w:ascii="Times New Roman" w:hAnsi="Times New Roman" w:cs="Times New Roman"/>
+          <w:sz w:val="28"/>
+          <w:szCs w:val="28"/>
+          <w:u w:val="single"/>
+        </w:rPr>
+        <w:tab/>
+        <w:t>Sprint# 3</w:t>
+      </w:r>
+      <w:r>
+        <w:rPr>
+          <w:rFonts w:ascii="Times New Roman" w:hAnsi="Times New Roman" w:cs="Times New Roman"/>
+          <w:sz w:val="28"/>
+          <w:szCs w:val="28"/>
+          <w:u w:val="single"/>
+        </w:rPr>
+        <w:tab/>
+        <w:t xml:space="preserve">Date: </w:t>
+      </w:r>
+    </w:p>
+    <w:p>
+      <w:pPr>
+        <w:pStyle w:val="PlainText"/>
+        <w:jc w:val="both"/>
+        <w:rPr>
+          <w:rFonts w:ascii="Times New Roman" w:hAnsi="Times New Roman" w:cs="Times New Roman"/>
+          <w:sz w:val="28"/>
+          <w:szCs w:val="28"/>
+          <w:u w:val="single"/>
+        </w:rPr>
+      </w:pPr>
+    </w:p>
+    <w:p>
+      <w:pPr>
+        <w:pStyle w:val="PlainText"/>
+        <w:jc w:val="both"/>
+        <w:rPr>
+          <w:rFonts w:ascii="Times New Roman" w:hAnsi="Times New Roman" w:cs="Times New Roman"/>
+          <w:sz w:val="24"/>
+          <w:szCs w:val="28"/>
+        </w:rPr>
+      </w:pPr>
+      <w:r>
+        <w:rPr>
+          <w:rFonts w:ascii="Times New Roman" w:hAnsi="Times New Roman" w:cs="Times New Roman"/>
+          <w:sz w:val="24"/>
+          <w:szCs w:val="28"/>
+          <w:u w:val="single"/>
+        </w:rPr>
+        <w:t>Percentage of Group Submission:</w:t>
+      </w:r>
+      <w:r>
+        <w:rPr>
+          <w:rFonts w:ascii="Times New Roman" w:hAnsi="Times New Roman" w:cs="Times New Roman"/>
+          <w:sz w:val="24"/>
+          <w:szCs w:val="28"/>
+        </w:rPr>
+        <w:t xml:space="preserve"> 33%</w:t>
+      </w:r>
+    </w:p>
+    <w:p>
+      <w:pPr>
+        <w:pStyle w:val="PlainText"/>
+        <w:jc w:val="both"/>
+        <w:rPr>
+          <w:rFonts w:ascii="Times New Roman" w:hAnsi="Times New Roman" w:cs="Times New Roman"/>
+          <w:sz w:val="24"/>
+          <w:szCs w:val="28"/>
+          <w:u w:val="single"/>
+        </w:rPr>
+      </w:pPr>
+    </w:p>
+    <w:p>
+      <w:pPr>
+        <w:pStyle w:val="PlainText"/>
+        <w:jc w:val="both"/>
+        <w:rPr>
+          <w:rFonts w:ascii="Times New Roman" w:hAnsi="Times New Roman" w:cs="Times New Roman"/>
+          <w:sz w:val="24"/>
+          <w:szCs w:val="28"/>
+        </w:rPr>
+      </w:pPr>
+      <w:r>
+        <w:rPr>
+          <w:rFonts w:ascii="Times New Roman" w:hAnsi="Times New Roman" w:cs="Times New Roman"/>
+          <w:sz w:val="24"/>
+          <w:szCs w:val="28"/>
+          <w:u w:val="single"/>
+        </w:rPr>
+        <w:t xml:space="preserve">Skills Practised: </w:t>
+      </w:r>
+      <w:r>
+        <w:rPr>
+          <w:rFonts w:ascii="Times New Roman" w:hAnsi="Times New Roman" w:cs="Times New Roman"/>
+          <w:sz w:val="24"/>
+          <w:szCs w:val="28"/>
+        </w:rPr>
+        <w:t>HTML, JavaScript, CSS, Flask</w:t>
+      </w:r>
+      <w:r>
+        <w:rPr>
+          <w:rFonts w:ascii="Times New Roman" w:hAnsi="Times New Roman" w:cs="Times New Roman"/>
+          <w:sz w:val="24"/>
+          <w:szCs w:val="28"/>
+        </w:rPr>
+        <w:t xml:space="preserve">, </w:t>
+      </w:r>
+      <w:r>
+        <w:rPr>
+          <w:rFonts w:ascii="Times New Roman" w:hAnsi="Times New Roman" w:cs="Times New Roman"/>
+          <w:sz w:val="24"/>
+          <w:szCs w:val="28"/>
+        </w:rPr>
+        <w:t>Python</w:t>
+      </w:r>
+    </w:p>
+    <w:p>
+      <w:pPr>
+        <w:pStyle w:val="PlainText"/>
+        <w:jc w:val="both"/>
+        <w:rPr>
+          <w:rFonts w:ascii="Times New Roman" w:hAnsi="Times New Roman" w:cs="Times New Roman"/>
+          <w:sz w:val="24"/>
+          <w:szCs w:val="28"/>
+          <w:u w:val="single"/>
+        </w:rPr>
+      </w:pPr>
+    </w:p>
+    <w:p>
+      <w:pPr>
+        <w:pStyle w:val="PlainText"/>
+        <w:jc w:val="both"/>
+        <w:rPr>
+          <w:rFonts w:ascii="Times New Roman" w:hAnsi="Times New Roman" w:cs="Times New Roman"/>
+          <w:sz w:val="24"/>
+          <w:szCs w:val="28"/>
+        </w:rPr>
+      </w:pPr>
+      <w:r>
+        <w:rPr>
+          <w:rFonts w:ascii="Times New Roman" w:hAnsi="Times New Roman" w:cs="Times New Roman"/>
+          <w:sz w:val="24"/>
+          <w:szCs w:val="28"/>
+          <w:u w:val="single"/>
+        </w:rPr>
+        <w:t xml:space="preserve">Learning Done: </w:t>
+      </w:r>
+      <w:r>
+        <w:rPr>
+          <w:rFonts w:ascii="Times New Roman" w:hAnsi="Times New Roman" w:cs="Times New Roman"/>
+          <w:sz w:val="24"/>
+          <w:szCs w:val="28"/>
+        </w:rPr>
+        <w:t>Passed JavaScript variable to Flask to query the database about occupancy information for a specific station – peer programming with Pamela</w:t>
+      </w:r>
+    </w:p>
+    <w:p>
+      <w:pPr>
+        <w:pStyle w:val="PlainText"/>
+        <w:jc w:val="both"/>
+        <w:rPr>
+          <w:rFonts w:ascii="Times New Roman" w:hAnsi="Times New Roman" w:cs="Times New Roman"/>
+          <w:sz w:val="24"/>
+          <w:szCs w:val="28"/>
+          <w:u w:val="single"/>
+        </w:rPr>
+      </w:pPr>
+    </w:p>
+    <w:p>
+      <w:pPr>
+        <w:pStyle w:val="PlainText"/>
+        <w:jc w:val="both"/>
+        <w:rPr>
+          <w:rFonts w:ascii="Times New Roman" w:hAnsi="Times New Roman" w:cs="Times New Roman"/>
+          <w:sz w:val="24"/>
+          <w:szCs w:val="28"/>
+        </w:rPr>
+      </w:pPr>
+      <w:r>
+        <w:rPr>
+          <w:rFonts w:ascii="Times New Roman" w:hAnsi="Times New Roman" w:cs="Times New Roman"/>
+          <w:sz w:val="24"/>
+          <w:szCs w:val="28"/>
+          <w:u w:val="single"/>
+        </w:rPr>
+        <w:t>Final Thoughts:</w:t>
+      </w:r>
+      <w:r>
+        <w:rPr>
+          <w:rFonts w:ascii="Times New Roman" w:hAnsi="Times New Roman" w:cs="Times New Roman"/>
+          <w:sz w:val="24"/>
+          <w:szCs w:val="28"/>
+        </w:rPr>
+        <w:t xml:space="preserve"> Successful project, set out what we wanted to achieve. Given more time some of the features in the backlog could have been incorporated.</w:t>
+      </w:r>
       <w:bookmarkStart w:id="1" w:name="_GoBack"/>
       <w:bookmarkEnd w:id="1"/>
     </w:p>
@@ -454,6 +1818,18 @@
         <w:jc w:val="both"/>
         <w:rPr>
           <w:rFonts w:ascii="Times New Roman" w:hAnsi="Times New Roman" w:cs="Times New Roman"/>
+          <w:sz w:val="24"/>
+          <w:szCs w:val="28"/>
+          <w:u w:val="single"/>
+        </w:rPr>
+      </w:pPr>
+    </w:p>
+    <w:p>
+      <w:pPr>
+        <w:pStyle w:val="PlainText"/>
+        <w:jc w:val="both"/>
+        <w:rPr>
+          <w:rFonts w:ascii="Times New Roman" w:hAnsi="Times New Roman" w:cs="Times New Roman"/>
           <w:sz w:val="28"/>
           <w:szCs w:val="28"/>
           <w:u w:val="single"/>
@@ -466,7 +1842,16 @@
           <w:szCs w:val="28"/>
           <w:u w:val="single"/>
         </w:rPr>
-        <w:t>Name: Pamela Kelly</w:t>
+        <w:t>Name: Kathe</w:t>
+      </w:r>
+      <w:r>
+        <w:rPr>
+          <w:rFonts w:ascii="Times New Roman" w:hAnsi="Times New Roman" w:cs="Times New Roman"/>
+          <w:sz w:val="28"/>
+          <w:szCs w:val="28"/>
+          <w:u w:val="single"/>
+        </w:rPr>
+        <w:t>rine Campbell</w:t>
       </w:r>
       <w:r>
         <w:rPr>
@@ -486,7 +1871,7 @@
           <w:u w:val="single"/>
         </w:rPr>
         <w:tab/>
-        <w:t>Sprint# 1</w:t>
+        <w:t>Sprint# 3</w:t>
       </w:r>
       <w:r>
         <w:rPr>
@@ -505,21 +1890,210 @@
         <w:jc w:val="both"/>
         <w:rPr>
           <w:rFonts w:ascii="Times New Roman" w:hAnsi="Times New Roman" w:cs="Times New Roman"/>
+          <w:sz w:val="24"/>
+          <w:szCs w:val="24"/>
+          <w:u w:val="single"/>
+        </w:rPr>
+      </w:pPr>
+    </w:p>
+    <w:p>
+      <w:pPr>
+        <w:rPr>
+          <w:rFonts w:ascii="Times New Roman" w:hAnsi="Times New Roman" w:cs="Times New Roman"/>
+          <w:sz w:val="24"/>
+          <w:szCs w:val="24"/>
+        </w:rPr>
+      </w:pPr>
+      <w:r>
+        <w:rPr>
+          <w:rFonts w:ascii="Times New Roman" w:hAnsi="Times New Roman" w:cs="Times New Roman"/>
+          <w:sz w:val="24"/>
+          <w:szCs w:val="24"/>
+          <w:u w:val="single"/>
+        </w:rPr>
+        <w:t>Percentage of Group Submission:</w:t>
+      </w:r>
+      <w:r>
+        <w:rPr>
+          <w:rFonts w:ascii="Times New Roman" w:hAnsi="Times New Roman" w:cs="Times New Roman"/>
+          <w:sz w:val="24"/>
+          <w:szCs w:val="24"/>
+        </w:rPr>
+        <w:t xml:space="preserve"> </w:t>
+      </w:r>
+      <w:r>
+        <w:rPr>
+          <w:rFonts w:ascii="Times New Roman" w:hAnsi="Times New Roman" w:cs="Times New Roman"/>
+          <w:sz w:val="24"/>
+          <w:szCs w:val="24"/>
+        </w:rPr>
+        <w:t>33%</w:t>
+      </w:r>
+    </w:p>
+    <w:p>
+      <w:pPr>
+        <w:rPr>
+          <w:rFonts w:ascii="Times New Roman" w:hAnsi="Times New Roman" w:cs="Times New Roman"/>
+          <w:sz w:val="24"/>
+          <w:szCs w:val="24"/>
+        </w:rPr>
+      </w:pPr>
+      <w:r>
+        <w:rPr>
+          <w:rFonts w:ascii="Times New Roman" w:hAnsi="Times New Roman" w:cs="Times New Roman"/>
+          <w:sz w:val="24"/>
+          <w:szCs w:val="24"/>
+          <w:u w:val="single"/>
+        </w:rPr>
+        <w:t>Skills Practised:</w:t>
+      </w:r>
+      <w:r>
+        <w:rPr>
+          <w:rFonts w:ascii="Times New Roman" w:hAnsi="Times New Roman" w:cs="Times New Roman"/>
+          <w:sz w:val="24"/>
+          <w:szCs w:val="24"/>
+        </w:rPr>
+        <w:t xml:space="preserve"> </w:t>
+      </w:r>
+    </w:p>
+    <w:p>
+      <w:pPr>
+        <w:rPr>
+          <w:rFonts w:ascii="Times New Roman" w:hAnsi="Times New Roman" w:cs="Times New Roman"/>
+          <w:sz w:val="24"/>
+          <w:szCs w:val="24"/>
+        </w:rPr>
+      </w:pPr>
+      <w:r>
+        <w:rPr>
+          <w:rFonts w:ascii="Times New Roman" w:hAnsi="Times New Roman" w:cs="Times New Roman"/>
+          <w:sz w:val="24"/>
+          <w:szCs w:val="24"/>
+          <w:u w:val="single"/>
+        </w:rPr>
+        <w:t>Learning Done:</w:t>
+      </w:r>
+      <w:r>
+        <w:rPr>
+          <w:rFonts w:ascii="Times New Roman" w:hAnsi="Times New Roman" w:cs="Times New Roman"/>
+          <w:sz w:val="24"/>
+          <w:szCs w:val="24"/>
+        </w:rPr>
+        <w:t xml:space="preserve"> </w:t>
+      </w:r>
+    </w:p>
+    <w:p>
+      <w:pPr>
+        <w:pStyle w:val="PlainText"/>
+        <w:jc w:val="both"/>
+        <w:rPr>
+          <w:rFonts w:ascii="Times New Roman" w:hAnsi="Times New Roman" w:cs="Times New Roman"/>
+          <w:sz w:val="24"/>
+          <w:szCs w:val="28"/>
+        </w:rPr>
+      </w:pPr>
+      <w:r>
+        <w:rPr>
+          <w:rFonts w:ascii="Times New Roman" w:hAnsi="Times New Roman" w:cs="Times New Roman"/>
+          <w:sz w:val="24"/>
+          <w:szCs w:val="28"/>
+          <w:u w:val="single"/>
+        </w:rPr>
+        <w:t>Final Thoughts:</w:t>
+      </w:r>
+    </w:p>
+    <w:p>
+      <w:pPr>
+        <w:pStyle w:val="PlainText"/>
+        <w:jc w:val="both"/>
+        <w:rPr>
+          <w:rFonts w:ascii="Times New Roman" w:hAnsi="Times New Roman" w:cs="Times New Roman"/>
+          <w:sz w:val="24"/>
+          <w:szCs w:val="28"/>
+          <w:u w:val="single"/>
+        </w:rPr>
+      </w:pPr>
+    </w:p>
+    <w:p>
+      <w:pPr>
+        <w:pStyle w:val="PlainText"/>
+        <w:jc w:val="both"/>
+        <w:rPr>
+          <w:rFonts w:ascii="Times New Roman" w:hAnsi="Times New Roman" w:cs="Times New Roman"/>
           <w:sz w:val="28"/>
           <w:szCs w:val="28"/>
           <w:u w:val="single"/>
         </w:rPr>
       </w:pPr>
-    </w:p>
-    <w:p>
-      <w:pPr>
-        <w:pStyle w:val="PlainText"/>
-        <w:jc w:val="both"/>
-        <w:rPr>
-          <w:rFonts w:ascii="Times New Roman" w:hAnsi="Times New Roman" w:cs="Times New Roman"/>
-          <w:sz w:val="24"/>
-          <w:szCs w:val="28"/>
-          <w:u w:val="single"/>
+      <w:r>
+        <w:rPr>
+          <w:rFonts w:ascii="Times New Roman" w:hAnsi="Times New Roman" w:cs="Times New Roman"/>
+          <w:sz w:val="28"/>
+          <w:szCs w:val="28"/>
+          <w:u w:val="single"/>
+        </w:rPr>
+        <w:t>Name:</w:t>
+      </w:r>
+      <w:r>
+        <w:rPr>
+          <w:rFonts w:ascii="Times New Roman" w:hAnsi="Times New Roman" w:cs="Times New Roman"/>
+          <w:sz w:val="28"/>
+          <w:szCs w:val="28"/>
+          <w:u w:val="single"/>
+        </w:rPr>
+        <w:t xml:space="preserve"> Pamela Kelly</w:t>
+      </w:r>
+      <w:r>
+        <w:rPr>
+          <w:rFonts w:ascii="Times New Roman" w:hAnsi="Times New Roman" w:cs="Times New Roman"/>
+          <w:sz w:val="28"/>
+          <w:szCs w:val="28"/>
+          <w:u w:val="single"/>
+        </w:rPr>
+        <w:tab/>
+        <w:t>Group: 7</w:t>
+      </w:r>
+      <w:r>
+        <w:rPr>
+          <w:rFonts w:ascii="Times New Roman" w:hAnsi="Times New Roman" w:cs="Times New Roman"/>
+          <w:sz w:val="28"/>
+          <w:szCs w:val="28"/>
+          <w:u w:val="single"/>
+        </w:rPr>
+        <w:tab/>
+        <w:t>Sprint# 3</w:t>
+      </w:r>
+      <w:r>
+        <w:rPr>
+          <w:rFonts w:ascii="Times New Roman" w:hAnsi="Times New Roman" w:cs="Times New Roman"/>
+          <w:sz w:val="28"/>
+          <w:szCs w:val="28"/>
+          <w:u w:val="single"/>
+        </w:rPr>
+        <w:tab/>
+        <w:t xml:space="preserve">Date: </w:t>
+      </w:r>
+    </w:p>
+    <w:p>
+      <w:pPr>
+        <w:pStyle w:val="PlainText"/>
+        <w:jc w:val="both"/>
+        <w:rPr>
+          <w:rFonts w:ascii="Times New Roman" w:hAnsi="Times New Roman" w:cs="Times New Roman"/>
+          <w:sz w:val="28"/>
+          <w:szCs w:val="28"/>
+          <w:u w:val="single"/>
+        </w:rPr>
+      </w:pPr>
+    </w:p>
+    <w:p>
+      <w:pPr>
+        <w:pStyle w:val="PlainText"/>
+        <w:jc w:val="both"/>
+        <w:rPr>
+          <w:rFonts w:ascii="Times New Roman" w:hAnsi="Times New Roman" w:cs="Times New Roman"/>
+          <w:sz w:val="24"/>
+          <w:szCs w:val="28"/>
         </w:rPr>
       </w:pPr>
       <w:r>
@@ -531,6 +2105,14 @@
         </w:rPr>
         <w:t xml:space="preserve">Percentage of Group Submission: </w:t>
       </w:r>
+      <w:r>
+        <w:rPr>
+          <w:rFonts w:ascii="Times New Roman" w:hAnsi="Times New Roman" w:cs="Times New Roman"/>
+          <w:sz w:val="24"/>
+          <w:szCs w:val="28"/>
+        </w:rPr>
+        <w:t>33%</w:t>
+      </w:r>
     </w:p>
     <w:p>
       <w:pPr>
@@ -618,217 +2200,217 @@
           <w:rFonts w:ascii="Times New Roman" w:hAnsi="Times New Roman" w:cs="Times New Roman"/>
           <w:sz w:val="24"/>
           <w:szCs w:val="28"/>
-          <w:u w:val="single"/>
-        </w:rPr>
-      </w:pPr>
-      <w:r>
-        <w:rPr>
-          <w:rFonts w:ascii="Times New Roman" w:hAnsi="Times New Roman" w:cs="Times New Roman"/>
-          <w:sz w:val="24"/>
-          <w:szCs w:val="28"/>
-          <w:u w:val="single"/>
-        </w:rPr>
-        <w:t>Goals:</w:t>
-      </w:r>
-    </w:p>
-    <w:p>
-      <w:pPr>
-        <w:pStyle w:val="PlainText"/>
-        <w:jc w:val="both"/>
-        <w:rPr>
-          <w:rFonts w:ascii="Times New Roman" w:hAnsi="Times New Roman" w:cs="Times New Roman"/>
-          <w:sz w:val="24"/>
-          <w:szCs w:val="28"/>
-          <w:u w:val="single"/>
-        </w:rPr>
-      </w:pPr>
-    </w:p>
-    <w:p>
-      <w:pPr>
-        <w:pStyle w:val="PlainText"/>
-        <w:jc w:val="both"/>
-        <w:rPr>
-          <w:rFonts w:ascii="Times New Roman" w:hAnsi="Times New Roman" w:cs="Times New Roman"/>
-          <w:sz w:val="24"/>
-          <w:szCs w:val="28"/>
-          <w:u w:val="single"/>
-        </w:rPr>
-      </w:pPr>
-    </w:p>
-    <w:p>
-      <w:pPr>
-        <w:pStyle w:val="PlainText"/>
-        <w:jc w:val="both"/>
-        <w:rPr>
-          <w:rFonts w:ascii="Times New Roman" w:hAnsi="Times New Roman" w:cs="Times New Roman"/>
-          <w:sz w:val="24"/>
-          <w:szCs w:val="28"/>
-          <w:u w:val="single"/>
-        </w:rPr>
-      </w:pPr>
-    </w:p>
-    <w:p>
-      <w:pPr>
-        <w:pStyle w:val="PlainText"/>
-        <w:jc w:val="both"/>
-        <w:rPr>
-          <w:rFonts w:ascii="Times New Roman" w:hAnsi="Times New Roman" w:cs="Times New Roman"/>
-          <w:sz w:val="24"/>
-          <w:szCs w:val="28"/>
-          <w:u w:val="single"/>
-        </w:rPr>
-      </w:pPr>
-    </w:p>
-    <w:p>
-      <w:pPr>
-        <w:pStyle w:val="PlainText"/>
-        <w:jc w:val="both"/>
-        <w:rPr>
-          <w:rFonts w:ascii="Times New Roman" w:hAnsi="Times New Roman" w:cs="Times New Roman"/>
-          <w:sz w:val="24"/>
-          <w:szCs w:val="28"/>
-          <w:u w:val="single"/>
-        </w:rPr>
-      </w:pPr>
-    </w:p>
-    <w:p>
-      <w:pPr>
-        <w:pStyle w:val="PlainText"/>
-        <w:jc w:val="both"/>
-        <w:rPr>
-          <w:rFonts w:ascii="Times New Roman" w:hAnsi="Times New Roman" w:cs="Times New Roman"/>
-          <w:sz w:val="24"/>
-          <w:szCs w:val="28"/>
-          <w:u w:val="single"/>
-        </w:rPr>
-      </w:pPr>
-    </w:p>
-    <w:p>
-      <w:pPr>
-        <w:pStyle w:val="PlainText"/>
-        <w:jc w:val="both"/>
-        <w:rPr>
-          <w:rFonts w:ascii="Times New Roman" w:hAnsi="Times New Roman" w:cs="Times New Roman"/>
-          <w:sz w:val="24"/>
-          <w:szCs w:val="28"/>
-          <w:u w:val="single"/>
-        </w:rPr>
-      </w:pPr>
-    </w:p>
-    <w:p>
-      <w:pPr>
-        <w:pStyle w:val="PlainText"/>
-        <w:jc w:val="both"/>
-        <w:rPr>
-          <w:rFonts w:ascii="Times New Roman" w:hAnsi="Times New Roman" w:cs="Times New Roman"/>
-          <w:sz w:val="24"/>
-          <w:szCs w:val="28"/>
-          <w:u w:val="single"/>
-        </w:rPr>
-      </w:pPr>
-    </w:p>
-    <w:p>
-      <w:pPr>
-        <w:pStyle w:val="PlainText"/>
-        <w:jc w:val="both"/>
-        <w:rPr>
-          <w:rFonts w:ascii="Times New Roman" w:hAnsi="Times New Roman" w:cs="Times New Roman"/>
-          <w:sz w:val="24"/>
-          <w:szCs w:val="28"/>
-          <w:u w:val="single"/>
-        </w:rPr>
-      </w:pPr>
-    </w:p>
-    <w:p>
-      <w:pPr>
-        <w:pStyle w:val="PlainText"/>
-        <w:jc w:val="both"/>
-        <w:rPr>
-          <w:rFonts w:ascii="Times New Roman" w:hAnsi="Times New Roman" w:cs="Times New Roman"/>
-          <w:sz w:val="24"/>
-          <w:szCs w:val="28"/>
-          <w:u w:val="single"/>
-        </w:rPr>
-      </w:pPr>
-    </w:p>
-    <w:p>
-      <w:pPr>
-        <w:pStyle w:val="PlainText"/>
-        <w:jc w:val="both"/>
-        <w:rPr>
-          <w:rFonts w:ascii="Times New Roman" w:hAnsi="Times New Roman" w:cs="Times New Roman"/>
-          <w:sz w:val="24"/>
-          <w:szCs w:val="28"/>
-          <w:u w:val="single"/>
-        </w:rPr>
-      </w:pPr>
-    </w:p>
-    <w:p>
-      <w:pPr>
-        <w:pStyle w:val="PlainText"/>
-        <w:jc w:val="both"/>
-        <w:rPr>
-          <w:rFonts w:ascii="Times New Roman" w:hAnsi="Times New Roman" w:cs="Times New Roman"/>
-          <w:sz w:val="24"/>
-          <w:szCs w:val="28"/>
-          <w:u w:val="single"/>
-        </w:rPr>
-      </w:pPr>
-    </w:p>
-    <w:p>
-      <w:pPr>
-        <w:pStyle w:val="PlainText"/>
-        <w:jc w:val="both"/>
-        <w:rPr>
-          <w:rFonts w:ascii="Times New Roman" w:hAnsi="Times New Roman" w:cs="Times New Roman"/>
-          <w:sz w:val="24"/>
-          <w:szCs w:val="28"/>
-          <w:u w:val="single"/>
-        </w:rPr>
-      </w:pPr>
-    </w:p>
-    <w:p>
-      <w:pPr>
-        <w:pStyle w:val="PlainText"/>
-        <w:jc w:val="both"/>
-        <w:rPr>
-          <w:rFonts w:ascii="Times New Roman" w:hAnsi="Times New Roman" w:cs="Times New Roman"/>
-          <w:sz w:val="24"/>
-          <w:szCs w:val="28"/>
-          <w:u w:val="single"/>
-        </w:rPr>
-      </w:pPr>
-    </w:p>
-    <w:p>
-      <w:pPr>
-        <w:pStyle w:val="PlainText"/>
-        <w:jc w:val="both"/>
-        <w:rPr>
-          <w:rFonts w:ascii="Times New Roman" w:hAnsi="Times New Roman" w:cs="Times New Roman"/>
-          <w:sz w:val="24"/>
-          <w:szCs w:val="28"/>
-          <w:u w:val="single"/>
-        </w:rPr>
-      </w:pPr>
-    </w:p>
-    <w:p>
-      <w:pPr>
-        <w:pStyle w:val="PlainText"/>
-        <w:jc w:val="both"/>
-        <w:rPr>
-          <w:rFonts w:ascii="Times New Roman" w:hAnsi="Times New Roman" w:cs="Times New Roman"/>
-          <w:sz w:val="24"/>
-          <w:szCs w:val="28"/>
-          <w:u w:val="single"/>
-        </w:rPr>
-      </w:pPr>
-      <w:r>
-        <w:rPr>
-          <w:rFonts w:ascii="Times New Roman" w:hAnsi="Times New Roman" w:cs="Times New Roman"/>
-          <w:sz w:val="24"/>
-          <w:szCs w:val="28"/>
-          <w:u w:val="single"/>
-        </w:rPr>
+        </w:rPr>
+      </w:pPr>
+      <w:r>
+        <w:rPr>
+          <w:rFonts w:ascii="Times New Roman" w:hAnsi="Times New Roman" w:cs="Times New Roman"/>
+          <w:sz w:val="24"/>
+          <w:szCs w:val="28"/>
+          <w:u w:val="single"/>
+        </w:rPr>
+        <w:t>Final Thoughts:</w:t>
+      </w:r>
+    </w:p>
+    <w:p>
+      <w:pPr>
+        <w:pStyle w:val="PlainText"/>
+        <w:jc w:val="both"/>
+        <w:rPr>
+          <w:rFonts w:ascii="Times New Roman" w:hAnsi="Times New Roman" w:cs="Times New Roman"/>
+          <w:sz w:val="24"/>
+          <w:szCs w:val="28"/>
+          <w:u w:val="single"/>
+        </w:rPr>
+      </w:pPr>
+    </w:p>
+    <w:p>
+      <w:pPr>
+        <w:pStyle w:val="PlainText"/>
+        <w:jc w:val="both"/>
+        <w:rPr>
+          <w:rFonts w:ascii="Times New Roman" w:hAnsi="Times New Roman" w:cs="Times New Roman"/>
+          <w:sz w:val="24"/>
+          <w:szCs w:val="28"/>
+          <w:u w:val="single"/>
+        </w:rPr>
+      </w:pPr>
+    </w:p>
+    <w:p>
+      <w:pPr>
+        <w:pStyle w:val="PlainText"/>
+        <w:jc w:val="both"/>
+        <w:rPr>
+          <w:rFonts w:ascii="Times New Roman" w:hAnsi="Times New Roman" w:cs="Times New Roman"/>
+          <w:sz w:val="24"/>
+          <w:szCs w:val="28"/>
+          <w:u w:val="single"/>
+        </w:rPr>
+      </w:pPr>
+    </w:p>
+    <w:p>
+      <w:pPr>
+        <w:pStyle w:val="PlainText"/>
+        <w:jc w:val="both"/>
+        <w:rPr>
+          <w:rFonts w:ascii="Times New Roman" w:hAnsi="Times New Roman" w:cs="Times New Roman"/>
+          <w:sz w:val="24"/>
+          <w:szCs w:val="28"/>
+          <w:u w:val="single"/>
+        </w:rPr>
+      </w:pPr>
+    </w:p>
+    <w:p>
+      <w:pPr>
+        <w:pStyle w:val="PlainText"/>
+        <w:jc w:val="both"/>
+        <w:rPr>
+          <w:rFonts w:ascii="Times New Roman" w:hAnsi="Times New Roman" w:cs="Times New Roman"/>
+          <w:sz w:val="24"/>
+          <w:szCs w:val="28"/>
+          <w:u w:val="single"/>
+        </w:rPr>
+      </w:pPr>
+    </w:p>
+    <w:p>
+      <w:pPr>
+        <w:pStyle w:val="PlainText"/>
+        <w:jc w:val="both"/>
+        <w:rPr>
+          <w:rFonts w:ascii="Times New Roman" w:hAnsi="Times New Roman" w:cs="Times New Roman"/>
+          <w:sz w:val="24"/>
+          <w:szCs w:val="28"/>
+          <w:u w:val="single"/>
+        </w:rPr>
+      </w:pPr>
+    </w:p>
+    <w:p>
+      <w:pPr>
+        <w:pStyle w:val="PlainText"/>
+        <w:jc w:val="both"/>
+        <w:rPr>
+          <w:rFonts w:ascii="Times New Roman" w:hAnsi="Times New Roman" w:cs="Times New Roman"/>
+          <w:sz w:val="24"/>
+          <w:szCs w:val="28"/>
+          <w:u w:val="single"/>
+        </w:rPr>
+      </w:pPr>
+    </w:p>
+    <w:p>
+      <w:pPr>
+        <w:pStyle w:val="PlainText"/>
+        <w:jc w:val="both"/>
+        <w:rPr>
+          <w:rFonts w:ascii="Times New Roman" w:hAnsi="Times New Roman" w:cs="Times New Roman"/>
+          <w:sz w:val="24"/>
+          <w:szCs w:val="28"/>
+          <w:u w:val="single"/>
+        </w:rPr>
+      </w:pPr>
+    </w:p>
+    <w:p>
+      <w:pPr>
+        <w:pStyle w:val="PlainText"/>
+        <w:jc w:val="both"/>
+        <w:rPr>
+          <w:rFonts w:ascii="Times New Roman" w:hAnsi="Times New Roman" w:cs="Times New Roman"/>
+          <w:sz w:val="24"/>
+          <w:szCs w:val="28"/>
+          <w:u w:val="single"/>
+        </w:rPr>
+      </w:pPr>
+    </w:p>
+    <w:p>
+      <w:pPr>
+        <w:pStyle w:val="PlainText"/>
+        <w:jc w:val="both"/>
+        <w:rPr>
+          <w:rFonts w:ascii="Times New Roman" w:hAnsi="Times New Roman" w:cs="Times New Roman"/>
+          <w:sz w:val="24"/>
+          <w:szCs w:val="28"/>
+          <w:u w:val="single"/>
+        </w:rPr>
+      </w:pPr>
+    </w:p>
+    <w:p>
+      <w:pPr>
+        <w:pStyle w:val="PlainText"/>
+        <w:jc w:val="both"/>
+        <w:rPr>
+          <w:rFonts w:ascii="Times New Roman" w:hAnsi="Times New Roman" w:cs="Times New Roman"/>
+          <w:sz w:val="24"/>
+          <w:szCs w:val="28"/>
+          <w:u w:val="single"/>
+        </w:rPr>
+      </w:pPr>
+    </w:p>
+    <w:p>
+      <w:pPr>
+        <w:pStyle w:val="PlainText"/>
+        <w:jc w:val="both"/>
+        <w:rPr>
+          <w:rFonts w:ascii="Times New Roman" w:hAnsi="Times New Roman" w:cs="Times New Roman"/>
+          <w:sz w:val="24"/>
+          <w:szCs w:val="28"/>
+          <w:u w:val="single"/>
+        </w:rPr>
+      </w:pPr>
+    </w:p>
+    <w:p>
+      <w:pPr>
+        <w:pStyle w:val="PlainText"/>
+        <w:jc w:val="both"/>
+        <w:rPr>
+          <w:rFonts w:ascii="Times New Roman" w:hAnsi="Times New Roman" w:cs="Times New Roman"/>
+          <w:sz w:val="24"/>
+          <w:szCs w:val="28"/>
+          <w:u w:val="single"/>
+        </w:rPr>
+      </w:pPr>
+    </w:p>
+    <w:p>
+      <w:pPr>
+        <w:pStyle w:val="PlainText"/>
+        <w:jc w:val="both"/>
+        <w:rPr>
+          <w:rFonts w:ascii="Times New Roman" w:hAnsi="Times New Roman" w:cs="Times New Roman"/>
+          <w:sz w:val="24"/>
+          <w:szCs w:val="28"/>
+          <w:u w:val="single"/>
+        </w:rPr>
+      </w:pPr>
+    </w:p>
+    <w:p>
+      <w:pPr>
+        <w:pStyle w:val="PlainText"/>
+        <w:jc w:val="both"/>
+        <w:rPr>
+          <w:rFonts w:ascii="Times New Roman" w:hAnsi="Times New Roman" w:cs="Times New Roman"/>
+          <w:sz w:val="24"/>
+          <w:szCs w:val="28"/>
+          <w:u w:val="single"/>
+        </w:rPr>
+      </w:pPr>
+    </w:p>
+    <w:p>
+      <w:pPr>
+        <w:pStyle w:val="PlainText"/>
+        <w:jc w:val="both"/>
+        <w:rPr>
+          <w:rFonts w:ascii="Times New Roman" w:hAnsi="Times New Roman" w:cs="Times New Roman"/>
+          <w:sz w:val="24"/>
+          <w:szCs w:val="28"/>
+          <w:u w:val="single"/>
+        </w:rPr>
+      </w:pPr>
+      <w:r>
+        <w:rPr>
+          <w:rFonts w:ascii="Times New Roman" w:hAnsi="Times New Roman" w:cs="Times New Roman"/>
+          <w:sz w:val="24"/>
+          <w:szCs w:val="28"/>
+          <w:u w:val="single"/>
+        </w:rPr>
+        <w:lastRenderedPageBreak/>
         <w:t xml:space="preserve">Burndown: </w:t>
       </w:r>
     </w:p>
@@ -861,7 +2443,7 @@
           <w:noProof/>
           <w:sz w:val="24"/>
           <w:szCs w:val="28"/>
-          <w:lang w:val="en-US"/>
+          <w:lang w:eastAsia="en-IE"/>
         </w:rPr>
         <w:drawing>
           <wp:inline distT="0" distB="0" distL="0" distR="0" wp14:anchorId="5A67B65D" wp14:editId="57CC0166">
@@ -1173,6 +2755,7 @@
           <w:szCs w:val="28"/>
           <w:u w:val="single"/>
         </w:rPr>
+        <w:lastRenderedPageBreak/>
         <w:t>Sprint</w:t>
       </w:r>
       <w:r>
@@ -1459,7 +3042,7 @@
           <w:noProof/>
           <w:sz w:val="24"/>
           <w:szCs w:val="24"/>
-          <w:lang w:val="en-US"/>
+          <w:lang w:eastAsia="en-IE"/>
         </w:rPr>
         <w:drawing>
           <wp:inline distT="0" distB="0" distL="0" distR="0">
@@ -2450,6 +4033,7 @@
                 <w:sz w:val="24"/>
                 <w:szCs w:val="24"/>
               </w:rPr>
+              <w:lastRenderedPageBreak/>
               <w:t>Research Flask</w:t>
             </w:r>
           </w:p>
@@ -2627,7 +4211,6 @@
                 <w:sz w:val="24"/>
                 <w:szCs w:val="24"/>
               </w:rPr>
-              <w:lastRenderedPageBreak/>
               <w:t>Organise Trello &amp; burndowns</w:t>
             </w:r>
           </w:p>
@@ -2874,18 +4457,8 @@
                 <w:sz w:val="24"/>
                 <w:szCs w:val="24"/>
               </w:rPr>
-              <w:t xml:space="preserve">Plan </w:t>
+              <w:t>Plan Standups</w:t>
             </w:r>
-            <w:proofErr w:type="spellStart"/>
-            <w:r>
-              <w:rPr>
-                <w:rFonts w:ascii="Times New Roman" w:hAnsi="Times New Roman" w:cs="Times New Roman"/>
-                <w:sz w:val="24"/>
-                <w:szCs w:val="24"/>
-              </w:rPr>
-              <w:t>Standups</w:t>
-            </w:r>
-            <w:proofErr w:type="spellEnd"/>
           </w:p>
         </w:tc>
         <w:tc>
@@ -3672,7 +5245,6 @@
           <w:u w:val="single"/>
         </w:rPr>
       </w:pPr>
-      <w:proofErr w:type="spellStart"/>
       <w:r>
         <w:rPr>
           <w:rFonts w:ascii="Times New Roman" w:hAnsi="Times New Roman" w:cs="Times New Roman"/>
@@ -3680,17 +5252,7 @@
           <w:szCs w:val="28"/>
           <w:u w:val="single"/>
         </w:rPr>
-        <w:t>Standup</w:t>
-      </w:r>
-      <w:proofErr w:type="spellEnd"/>
-      <w:r>
-        <w:rPr>
-          <w:rFonts w:ascii="Times New Roman" w:hAnsi="Times New Roman" w:cs="Times New Roman"/>
-          <w:sz w:val="28"/>
-          <w:szCs w:val="28"/>
-          <w:u w:val="single"/>
-        </w:rPr>
-        <w:t xml:space="preserve"> Meeting</w:t>
+        <w:t>Standup Meeting</w:t>
       </w:r>
       <w:r>
         <w:rPr>
@@ -4179,6 +5741,7 @@
           <w:sz w:val="24"/>
           <w:szCs w:val="28"/>
         </w:rPr>
+        <w:lastRenderedPageBreak/>
         <w:t xml:space="preserve">Not Blocked.  </w:t>
       </w:r>
     </w:p>
@@ -4211,7 +5774,6 @@
           <w:szCs w:val="28"/>
           <w:u w:val="single"/>
         </w:rPr>
-        <w:lastRenderedPageBreak/>
         <w:t xml:space="preserve">Emma: </w:t>
       </w:r>
     </w:p>
@@ -4258,25 +5820,7 @@
           <w:sz w:val="24"/>
           <w:szCs w:val="28"/>
         </w:rPr>
-        <w:t xml:space="preserve">Looked at scraping the API and using </w:t>
-      </w:r>
-      <w:proofErr w:type="spellStart"/>
-      <w:r>
-        <w:rPr>
-          <w:rFonts w:ascii="Times New Roman" w:hAnsi="Times New Roman" w:cs="Times New Roman"/>
-          <w:sz w:val="24"/>
-          <w:szCs w:val="28"/>
-        </w:rPr>
-        <w:t>javascript</w:t>
-      </w:r>
-      <w:proofErr w:type="spellEnd"/>
-      <w:r>
-        <w:rPr>
-          <w:rFonts w:ascii="Times New Roman" w:hAnsi="Times New Roman" w:cs="Times New Roman"/>
-          <w:sz w:val="24"/>
-          <w:szCs w:val="28"/>
-        </w:rPr>
-        <w:t xml:space="preserve"> to access information. </w:t>
+        <w:t xml:space="preserve">Looked at scraping the API and using javascript to access information. </w:t>
       </w:r>
     </w:p>
     <w:p>
@@ -5012,7 +6556,6 @@
           <w:u w:val="single"/>
         </w:rPr>
       </w:pPr>
-      <w:proofErr w:type="spellStart"/>
       <w:r>
         <w:rPr>
           <w:rFonts w:ascii="Times New Roman" w:hAnsi="Times New Roman" w:cs="Times New Roman"/>
@@ -5020,17 +6563,7 @@
           <w:szCs w:val="28"/>
           <w:u w:val="single"/>
         </w:rPr>
-        <w:t>Standup</w:t>
-      </w:r>
-      <w:proofErr w:type="spellEnd"/>
-      <w:r>
-        <w:rPr>
-          <w:rFonts w:ascii="Times New Roman" w:hAnsi="Times New Roman" w:cs="Times New Roman"/>
-          <w:sz w:val="28"/>
-          <w:szCs w:val="28"/>
-          <w:u w:val="single"/>
-        </w:rPr>
-        <w:t xml:space="preserve"> Meeting</w:t>
+        <w:t>Standup Meeting</w:t>
       </w:r>
       <w:r>
         <w:rPr>
@@ -5651,7 +7184,6 @@
           <w:szCs w:val="28"/>
           <w:u w:val="single"/>
         </w:rPr>
-        <w:lastRenderedPageBreak/>
         <w:t>Tasks From Now Until Next Meeting:</w:t>
       </w:r>
     </w:p>
@@ -6394,7 +7926,6 @@
           <w:u w:val="single"/>
         </w:rPr>
       </w:pPr>
-      <w:proofErr w:type="spellStart"/>
       <w:r>
         <w:rPr>
           <w:rFonts w:ascii="Times New Roman" w:hAnsi="Times New Roman" w:cs="Times New Roman"/>
@@ -6411,17 +7942,7 @@
           <w:szCs w:val="28"/>
           <w:u w:val="single"/>
         </w:rPr>
-        <w:t>tandup</w:t>
-      </w:r>
-      <w:proofErr w:type="spellEnd"/>
-      <w:r>
-        <w:rPr>
-          <w:rFonts w:ascii="Times New Roman" w:hAnsi="Times New Roman" w:cs="Times New Roman"/>
-          <w:sz w:val="28"/>
-          <w:szCs w:val="28"/>
-          <w:u w:val="single"/>
-        </w:rPr>
-        <w:t xml:space="preserve"> Meeting:</w:t>
+        <w:t>tandup Meeting:</w:t>
       </w:r>
       <w:r>
         <w:rPr>
@@ -6683,25 +8204,7 @@
           <w:sz w:val="24"/>
           <w:szCs w:val="28"/>
         </w:rPr>
-        <w:t xml:space="preserve">Got </w:t>
-      </w:r>
-      <w:proofErr w:type="spellStart"/>
-      <w:r>
-        <w:rPr>
-          <w:rFonts w:ascii="Times New Roman" w:hAnsi="Times New Roman" w:cs="Times New Roman"/>
-          <w:sz w:val="24"/>
-          <w:szCs w:val="28"/>
-        </w:rPr>
-        <w:t>sidetracked</w:t>
-      </w:r>
-      <w:proofErr w:type="spellEnd"/>
-      <w:r>
-        <w:rPr>
-          <w:rFonts w:ascii="Times New Roman" w:hAnsi="Times New Roman" w:cs="Times New Roman"/>
-          <w:sz w:val="24"/>
-          <w:szCs w:val="28"/>
-        </w:rPr>
-        <w:t xml:space="preserve"> by some git and eclipse errors which needed to be resolved before moving forward. </w:t>
+        <w:t xml:space="preserve">Got sidetracked by some git and eclipse errors which needed to be resolved before moving forward. </w:t>
       </w:r>
     </w:p>
     <w:p>
@@ -6805,25 +8308,7 @@
           <w:sz w:val="24"/>
           <w:szCs w:val="28"/>
         </w:rPr>
-        <w:t xml:space="preserve">The map and first marker </w:t>
-      </w:r>
-      <w:proofErr w:type="spellStart"/>
-      <w:r>
-        <w:rPr>
-          <w:rFonts w:ascii="Times New Roman" w:hAnsi="Times New Roman" w:cs="Times New Roman"/>
-          <w:sz w:val="24"/>
-          <w:szCs w:val="28"/>
-        </w:rPr>
-        <w:t>marker</w:t>
-      </w:r>
-      <w:proofErr w:type="spellEnd"/>
-      <w:r>
-        <w:rPr>
-          <w:rFonts w:ascii="Times New Roman" w:hAnsi="Times New Roman" w:cs="Times New Roman"/>
-          <w:sz w:val="24"/>
-          <w:szCs w:val="28"/>
-        </w:rPr>
-        <w:t xml:space="preserve"> are set up. </w:t>
+        <w:t xml:space="preserve">The map and first marker marker are set up. </w:t>
       </w:r>
     </w:p>
     <w:p>
@@ -7388,25 +8873,7 @@
                 <w:sz w:val="24"/>
                 <w:szCs w:val="24"/>
               </w:rPr>
-              <w:t xml:space="preserve">Set up </w:t>
-            </w:r>
-            <w:proofErr w:type="spellStart"/>
-            <w:r>
-              <w:rPr>
-                <w:rFonts w:ascii="Times New Roman" w:hAnsi="Times New Roman" w:cs="Times New Roman"/>
-                <w:sz w:val="24"/>
-                <w:szCs w:val="24"/>
-              </w:rPr>
-              <w:t>onclick</w:t>
-            </w:r>
-            <w:proofErr w:type="spellEnd"/>
-            <w:r>
-              <w:rPr>
-                <w:rFonts w:ascii="Times New Roman" w:hAnsi="Times New Roman" w:cs="Times New Roman"/>
-                <w:sz w:val="24"/>
-                <w:szCs w:val="24"/>
-              </w:rPr>
-              <w:t xml:space="preserve"> info windows for markers on map</w:t>
+              <w:t>Set up onclick info windows for markers on map</w:t>
             </w:r>
           </w:p>
         </w:tc>
@@ -7913,25 +9380,7 @@
           <w:sz w:val="24"/>
           <w:szCs w:val="28"/>
         </w:rPr>
-        <w:t xml:space="preserve">Bikes API and storing it locally on EC2 (and backed up on local machine </w:t>
-      </w:r>
-      <w:proofErr w:type="spellStart"/>
-      <w:r>
-        <w:rPr>
-          <w:rFonts w:ascii="Times New Roman" w:hAnsi="Times New Roman" w:cs="Times New Roman"/>
-          <w:sz w:val="24"/>
-          <w:szCs w:val="28"/>
-        </w:rPr>
-        <w:t>aswell</w:t>
-      </w:r>
-      <w:proofErr w:type="spellEnd"/>
-      <w:r>
-        <w:rPr>
-          <w:rFonts w:ascii="Times New Roman" w:hAnsi="Times New Roman" w:cs="Times New Roman"/>
-          <w:sz w:val="24"/>
-          <w:szCs w:val="28"/>
-        </w:rPr>
-        <w:t>) in text files. The scraper</w:t>
+        <w:t>Bikes API and storing it locally on EC2 (and backed up on local machine aswell) in text files. The scraper</w:t>
       </w:r>
       <w:r>
         <w:rPr>
@@ -8075,25 +9524,7 @@
           <w:sz w:val="24"/>
           <w:szCs w:val="28"/>
         </w:rPr>
-        <w:t xml:space="preserve"> by the scraper. The </w:t>
-      </w:r>
-      <w:proofErr w:type="spellStart"/>
-      <w:r>
-        <w:rPr>
-          <w:rFonts w:ascii="Times New Roman" w:hAnsi="Times New Roman" w:cs="Times New Roman"/>
-          <w:sz w:val="24"/>
-          <w:szCs w:val="28"/>
-        </w:rPr>
-        <w:t>json</w:t>
-      </w:r>
-      <w:proofErr w:type="spellEnd"/>
-      <w:r>
-        <w:rPr>
-          <w:rFonts w:ascii="Times New Roman" w:hAnsi="Times New Roman" w:cs="Times New Roman"/>
-          <w:sz w:val="24"/>
-          <w:szCs w:val="28"/>
-        </w:rPr>
-        <w:t xml:space="preserve"> dump is producing additional unwanted forwar</w:t>
+        <w:t xml:space="preserve"> by the scraper. The json dump is producing additional unwanted forwar</w:t>
       </w:r>
       <w:r>
         <w:rPr>
@@ -8180,7 +9611,16 @@
           <w:sz w:val="24"/>
           <w:szCs w:val="28"/>
         </w:rPr>
-        <w:t xml:space="preserve">and deleted some of the files. I </w:t>
+        <w:t xml:space="preserve">and </w:t>
+      </w:r>
+      <w:r>
+        <w:rPr>
+          <w:rFonts w:ascii="Times New Roman" w:hAnsi="Times New Roman" w:cs="Times New Roman"/>
+          <w:sz w:val="24"/>
+          <w:szCs w:val="28"/>
+        </w:rPr>
+        <w:lastRenderedPageBreak/>
+        <w:t xml:space="preserve">deleted some of the files. I </w:t>
       </w:r>
       <w:r>
         <w:rPr>
@@ -9087,21 +10527,7 @@
         <w:rPr>
           <w:rFonts w:ascii="Times New Roman" w:hAnsi="Times New Roman" w:cs="Times New Roman"/>
         </w:rPr>
-        <w:t xml:space="preserve"> deleting, creating, and populating databases on </w:t>
-      </w:r>
-      <w:proofErr w:type="spellStart"/>
-      <w:r>
-        <w:rPr>
-          <w:rFonts w:ascii="Times New Roman" w:hAnsi="Times New Roman" w:cs="Times New Roman"/>
-        </w:rPr>
-        <w:t>rds</w:t>
-      </w:r>
-      <w:proofErr w:type="spellEnd"/>
-      <w:r>
-        <w:rPr>
-          <w:rFonts w:ascii="Times New Roman" w:hAnsi="Times New Roman" w:cs="Times New Roman"/>
-        </w:rPr>
-        <w:t xml:space="preserve"> via python code. creating tables and adding and deleting rows via code.  Accessing APIs, working with APIs, reading JSON, interpreting and taking specific data from a JSON file and putting that in a table. Building a scraper with python, attaching code to databases and APIs, securely accessing APIs via code. Debugging.</w:t>
+        <w:t xml:space="preserve"> deleting, creating, and populating databases on rds via python code. creating tables and adding and deleting rows via code.  Accessing APIs, working with APIs, reading JSON, interpreting and taking specific data from a JSON file and putting that in a table. Building a scraper with python, attaching code to databases and APIs, securely accessing APIs via code. Debugging.</w:t>
       </w:r>
     </w:p>
     <w:p>
@@ -9133,63 +10559,7 @@
         <w:rPr>
           <w:rFonts w:ascii="Times New Roman" w:hAnsi="Times New Roman" w:cs="Times New Roman"/>
         </w:rPr>
-        <w:t>Regarding python packages learning how to work with pip and working around libraries not installing properly (</w:t>
-      </w:r>
-      <w:proofErr w:type="spellStart"/>
-      <w:r>
-        <w:rPr>
-          <w:rFonts w:ascii="Times New Roman" w:hAnsi="Times New Roman" w:cs="Times New Roman"/>
-        </w:rPr>
-        <w:t>ie</w:t>
-      </w:r>
-      <w:proofErr w:type="spellEnd"/>
-      <w:r>
-        <w:rPr>
-          <w:rFonts w:ascii="Times New Roman" w:hAnsi="Times New Roman" w:cs="Times New Roman"/>
-        </w:rPr>
-        <w:t xml:space="preserve">. </w:t>
-      </w:r>
-      <w:proofErr w:type="spellStart"/>
-      <w:r>
-        <w:rPr>
-          <w:rFonts w:ascii="Times New Roman" w:hAnsi="Times New Roman" w:cs="Times New Roman"/>
-        </w:rPr>
-        <w:t>pymysql</w:t>
-      </w:r>
-      <w:proofErr w:type="spellEnd"/>
-      <w:r>
-        <w:rPr>
-          <w:rFonts w:ascii="Times New Roman" w:hAnsi="Times New Roman" w:cs="Times New Roman"/>
-        </w:rPr>
-        <w:t xml:space="preserve">) Learning how to access and scrape APIs via python and use that data to populate a </w:t>
-      </w:r>
-      <w:proofErr w:type="spellStart"/>
-      <w:r>
-        <w:rPr>
-          <w:rFonts w:ascii="Times New Roman" w:hAnsi="Times New Roman" w:cs="Times New Roman"/>
-        </w:rPr>
-        <w:t>db.vLearning</w:t>
-      </w:r>
-      <w:proofErr w:type="spellEnd"/>
-      <w:r>
-        <w:rPr>
-          <w:rFonts w:ascii="Times New Roman" w:hAnsi="Times New Roman" w:cs="Times New Roman"/>
-        </w:rPr>
-        <w:t xml:space="preserve"> how </w:t>
-      </w:r>
-      <w:proofErr w:type="spellStart"/>
-      <w:r>
-        <w:rPr>
-          <w:rFonts w:ascii="Times New Roman" w:hAnsi="Times New Roman" w:cs="Times New Roman"/>
-        </w:rPr>
-        <w:t>sql</w:t>
-      </w:r>
-      <w:proofErr w:type="spellEnd"/>
-      <w:r>
-        <w:rPr>
-          <w:rFonts w:ascii="Times New Roman" w:hAnsi="Times New Roman" w:cs="Times New Roman"/>
-        </w:rPr>
-        <w:t xml:space="preserve"> alchemy reasons JSON files.</w:t>
+        <w:t>Regarding python packages learning how to work with pip and working around libraries not installing properly (ie. pymysql) Learning how to access and scrape APIs via python and use that data to populate a db.vLearning how sql alchemy reasons JSON files.</w:t>
       </w:r>
     </w:p>
     <w:p>
@@ -9209,21 +10579,7 @@
         <w:rPr>
           <w:rFonts w:ascii="Times New Roman" w:hAnsi="Times New Roman" w:cs="Times New Roman"/>
         </w:rPr>
-        <w:t xml:space="preserve"> Join the weather and bikes databases via code, create a live weather display on the website, create </w:t>
-      </w:r>
-      <w:proofErr w:type="spellStart"/>
-      <w:r>
-        <w:rPr>
-          <w:rFonts w:ascii="Times New Roman" w:hAnsi="Times New Roman" w:cs="Times New Roman"/>
-        </w:rPr>
-        <w:t>sql</w:t>
-      </w:r>
-      <w:proofErr w:type="spellEnd"/>
-      <w:r>
-        <w:rPr>
-          <w:rFonts w:ascii="Times New Roman" w:hAnsi="Times New Roman" w:cs="Times New Roman"/>
-        </w:rPr>
-        <w:t xml:space="preserve"> queries for dynamic data/predictive analysis and connect that with flask</w:t>
+        <w:t xml:space="preserve"> Join the weather and bikes databases via code, create a live weather display on the website, create sql queries for dynamic data/predictive analysis and connect that with flask</w:t>
       </w:r>
     </w:p>
     <w:p>
@@ -9483,7 +10839,7 @@
           <w:noProof/>
           <w:sz w:val="24"/>
           <w:szCs w:val="28"/>
-          <w:lang w:val="en-US"/>
+          <w:lang w:eastAsia="en-IE"/>
         </w:rPr>
         <w:lastRenderedPageBreak/>
         <w:drawing>
@@ -9810,25 +11166,7 @@
           <w:sz w:val="24"/>
           <w:szCs w:val="28"/>
         </w:rPr>
-        <w:t xml:space="preserve"> advice given by Devin, we are going to implement the </w:t>
-      </w:r>
-      <w:proofErr w:type="spellStart"/>
-      <w:r>
-        <w:rPr>
-          <w:rFonts w:ascii="Times New Roman" w:hAnsi="Times New Roman" w:cs="Times New Roman"/>
-          <w:sz w:val="24"/>
-          <w:szCs w:val="28"/>
-        </w:rPr>
-        <w:t>db</w:t>
-      </w:r>
-      <w:proofErr w:type="spellEnd"/>
-      <w:r>
-        <w:rPr>
-          <w:rFonts w:ascii="Times New Roman" w:hAnsi="Times New Roman" w:cs="Times New Roman"/>
-          <w:sz w:val="24"/>
-          <w:szCs w:val="28"/>
-        </w:rPr>
-        <w:t xml:space="preserve"> through python instead</w:t>
+        <w:t xml:space="preserve"> advice given by Devin, we are going to implement the db through python instead</w:t>
       </w:r>
       <w:r>
         <w:rPr>
@@ -9903,25 +11241,7 @@
           <w:sz w:val="24"/>
           <w:szCs w:val="28"/>
         </w:rPr>
-        <w:t xml:space="preserve">r writing to the database, using SQL alchemy and/or </w:t>
-      </w:r>
-      <w:proofErr w:type="spellStart"/>
-      <w:r>
-        <w:rPr>
-          <w:rFonts w:ascii="Times New Roman" w:hAnsi="Times New Roman" w:cs="Times New Roman"/>
-          <w:sz w:val="24"/>
-          <w:szCs w:val="28"/>
-        </w:rPr>
-        <w:t>pymysql</w:t>
-      </w:r>
-      <w:proofErr w:type="spellEnd"/>
-      <w:r>
-        <w:rPr>
-          <w:rFonts w:ascii="Times New Roman" w:hAnsi="Times New Roman" w:cs="Times New Roman"/>
-          <w:sz w:val="24"/>
-          <w:szCs w:val="28"/>
-        </w:rPr>
-        <w:t xml:space="preserve">. </w:t>
+        <w:t xml:space="preserve">r writing to the database, using SQL alchemy and/or pymysql. </w:t>
       </w:r>
     </w:p>
     <w:p>
@@ -10067,7 +11387,6 @@
           <w:u w:val="single"/>
         </w:rPr>
       </w:pPr>
-      <w:proofErr w:type="spellStart"/>
       <w:r>
         <w:rPr>
           <w:rFonts w:ascii="Times New Roman" w:hAnsi="Times New Roman" w:cs="Times New Roman"/>
@@ -10075,17 +11394,7 @@
           <w:szCs w:val="28"/>
           <w:u w:val="single"/>
         </w:rPr>
-        <w:t>Standup</w:t>
-      </w:r>
-      <w:proofErr w:type="spellEnd"/>
-      <w:r>
-        <w:rPr>
-          <w:rFonts w:ascii="Times New Roman" w:hAnsi="Times New Roman" w:cs="Times New Roman"/>
-          <w:sz w:val="28"/>
-          <w:szCs w:val="28"/>
-          <w:u w:val="single"/>
-        </w:rPr>
-        <w:t xml:space="preserve"> Meeting: 31st March 2017: </w:t>
+        <w:t xml:space="preserve">Standup Meeting: 31st March 2017: </w:t>
       </w:r>
     </w:p>
     <w:p>
@@ -10260,23 +11569,13 @@
         </w:rPr>
         <w:t xml:space="preserve">nstalled flask, </w:t>
       </w:r>
-      <w:proofErr w:type="spellStart"/>
-      <w:r>
-        <w:rPr>
-          <w:rFonts w:ascii="Times New Roman" w:hAnsi="Times New Roman" w:cs="Times New Roman"/>
-          <w:sz w:val="24"/>
-          <w:szCs w:val="28"/>
-        </w:rPr>
-        <w:t>sqlalchemy</w:t>
-      </w:r>
-      <w:proofErr w:type="spellEnd"/>
-      <w:r>
-        <w:rPr>
-          <w:rFonts w:ascii="Times New Roman" w:hAnsi="Times New Roman" w:cs="Times New Roman"/>
-          <w:sz w:val="24"/>
-          <w:szCs w:val="28"/>
-        </w:rPr>
-        <w:t>, and other packages in preparation for next step</w:t>
+      <w:r>
+        <w:rPr>
+          <w:rFonts w:ascii="Times New Roman" w:hAnsi="Times New Roman" w:cs="Times New Roman"/>
+          <w:sz w:val="24"/>
+          <w:szCs w:val="28"/>
+        </w:rPr>
+        <w:t>sqlalchemy, and other packages in preparation for next step</w:t>
       </w:r>
     </w:p>
     <w:p>
@@ -10409,25 +11708,7 @@
           <w:sz w:val="24"/>
           <w:szCs w:val="28"/>
         </w:rPr>
-        <w:t xml:space="preserve">Helped debug the </w:t>
-      </w:r>
-      <w:proofErr w:type="spellStart"/>
-      <w:r>
-        <w:rPr>
-          <w:rFonts w:ascii="Times New Roman" w:hAnsi="Times New Roman" w:cs="Times New Roman"/>
-          <w:sz w:val="24"/>
-          <w:szCs w:val="28"/>
-        </w:rPr>
-        <w:t>db</w:t>
-      </w:r>
-      <w:proofErr w:type="spellEnd"/>
-      <w:r>
-        <w:rPr>
-          <w:rFonts w:ascii="Times New Roman" w:hAnsi="Times New Roman" w:cs="Times New Roman"/>
-          <w:sz w:val="24"/>
-          <w:szCs w:val="28"/>
-        </w:rPr>
-        <w:t xml:space="preserve"> script</w:t>
+        <w:t>Helped debug the db script</w:t>
       </w:r>
       <w:r>
         <w:rPr>
@@ -10682,7 +11963,7 @@
           <w:noProof/>
           <w:sz w:val="24"/>
           <w:szCs w:val="28"/>
-          <w:lang w:val="en-US"/>
+          <w:lang w:eastAsia="en-IE"/>
         </w:rPr>
         <w:lastRenderedPageBreak/>
         <w:drawing>
@@ -10750,7 +12031,6 @@
           <w:u w:val="single"/>
         </w:rPr>
       </w:pPr>
-      <w:proofErr w:type="spellStart"/>
       <w:r>
         <w:rPr>
           <w:rFonts w:ascii="Times New Roman" w:hAnsi="Times New Roman" w:cs="Times New Roman"/>
@@ -10758,17 +12038,7 @@
           <w:szCs w:val="28"/>
           <w:u w:val="single"/>
         </w:rPr>
-        <w:t>Standup</w:t>
-      </w:r>
-      <w:proofErr w:type="spellEnd"/>
-      <w:r>
-        <w:rPr>
-          <w:rFonts w:ascii="Times New Roman" w:hAnsi="Times New Roman" w:cs="Times New Roman"/>
-          <w:sz w:val="28"/>
-          <w:szCs w:val="28"/>
-          <w:u w:val="single"/>
-        </w:rPr>
-        <w:t xml:space="preserve"> Meeting: 5th April 2017: </w:t>
+        <w:t xml:space="preserve">Standup Meeting: 5th April 2017: </w:t>
       </w:r>
     </w:p>
     <w:p>
@@ -11266,7 +12536,7 @@
           <w:noProof/>
           <w:sz w:val="24"/>
           <w:szCs w:val="28"/>
-          <w:lang w:val="en-US"/>
+          <w:lang w:eastAsia="en-IE"/>
         </w:rPr>
         <w:lastRenderedPageBreak/>
         <w:drawing>
@@ -11379,7 +12649,7 @@
           <w:noProof/>
           <w:sz w:val="24"/>
           <w:szCs w:val="28"/>
-          <w:lang w:val="en-US"/>
+          <w:lang w:eastAsia="en-IE"/>
         </w:rPr>
         <w:drawing>
           <wp:inline distT="0" distB="0" distL="0" distR="0">
@@ -11502,7 +12772,7 @@
           <w:noProof/>
           <w:sz w:val="24"/>
           <w:szCs w:val="28"/>
-          <w:lang w:val="en-US"/>
+          <w:lang w:eastAsia="en-IE"/>
         </w:rPr>
         <w:lastRenderedPageBreak/>
         <w:drawing>
@@ -12116,61 +13386,7 @@
           <w:sz w:val="24"/>
           <w:szCs w:val="28"/>
         </w:rPr>
-        <w:t xml:space="preserve">last updated column which continuously noted that there were duplicate values, which should not have been the case (it was a composite key with </w:t>
-      </w:r>
-      <w:proofErr w:type="spellStart"/>
-      <w:r>
-        <w:rPr>
-          <w:rFonts w:ascii="Times New Roman" w:hAnsi="Times New Roman" w:cs="Times New Roman"/>
-          <w:sz w:val="24"/>
-          <w:szCs w:val="28"/>
-        </w:rPr>
-        <w:t>station_number</w:t>
-      </w:r>
-      <w:proofErr w:type="spellEnd"/>
-      <w:r>
-        <w:rPr>
-          <w:rFonts w:ascii="Times New Roman" w:hAnsi="Times New Roman" w:cs="Times New Roman"/>
-          <w:sz w:val="24"/>
-          <w:szCs w:val="28"/>
-        </w:rPr>
-        <w:t xml:space="preserve">.  Setting up the table in such a way should have, theoretically, made duplicate values impossible). After several hours of research, rewriting code, and checking the database, it was discovered that the data type given for </w:t>
-      </w:r>
-      <w:proofErr w:type="spellStart"/>
-      <w:r>
-        <w:rPr>
-          <w:rFonts w:ascii="Times New Roman" w:hAnsi="Times New Roman" w:cs="Times New Roman"/>
-          <w:sz w:val="24"/>
-          <w:szCs w:val="28"/>
-        </w:rPr>
-        <w:t>last_updated</w:t>
-      </w:r>
-      <w:proofErr w:type="spellEnd"/>
-      <w:r>
-        <w:rPr>
-          <w:rFonts w:ascii="Times New Roman" w:hAnsi="Times New Roman" w:cs="Times New Roman"/>
-          <w:sz w:val="24"/>
-          <w:szCs w:val="28"/>
-        </w:rPr>
-        <w:t xml:space="preserve">, date time, was too small to contain the number it was receiving.  The database attempted to execute the code despite this issue by plugging in the largest possible integer it could handle, in this case an integer known as the Mercian Prime. Because each entry was the Mercian Prime, there were obviously several duplicates. This problem which caused a lot of grief had a straightforward and quick fix and was solved by simply changing the data type for that column to </w:t>
-      </w:r>
-      <w:proofErr w:type="spellStart"/>
-      <w:r>
-        <w:rPr>
-          <w:rFonts w:ascii="Times New Roman" w:hAnsi="Times New Roman" w:cs="Times New Roman"/>
-          <w:sz w:val="24"/>
-          <w:szCs w:val="28"/>
-        </w:rPr>
-        <w:t>BigInt</w:t>
-      </w:r>
-      <w:proofErr w:type="spellEnd"/>
-      <w:r>
-        <w:rPr>
-          <w:rFonts w:ascii="Times New Roman" w:hAnsi="Times New Roman" w:cs="Times New Roman"/>
-          <w:sz w:val="24"/>
-          <w:szCs w:val="28"/>
-        </w:rPr>
-        <w:t>.</w:t>
+        <w:t>last updated column which continuously noted that there were duplicate values, which should not have been the case (it was a composite key with station_number.  Setting up the table in such a way should have, theoretically, made duplicate values impossible). After several hours of research, rewriting code, and checking the database, it was discovered that the data type given for last_updated, date time, was too small to contain the number it was receiving.  The database attempted to execute the code despite this issue by plugging in the largest possible integer it could handle, in this case an integer known as the Mercian Prime. Because each entry was the Mercian Prime, there were obviously several duplicates. This problem which caused a lot of grief had a straightforward and quick fix and was solved by simply changing the data type for that column to BigInt.</w:t>
       </w:r>
     </w:p>
     <w:p>
@@ -12290,25 +13506,7 @@
           <w:sz w:val="24"/>
           <w:szCs w:val="28"/>
         </w:rPr>
-        <w:t xml:space="preserve">There is apparently an issue with windows 7 pip installing the correct version of </w:t>
-      </w:r>
-      <w:proofErr w:type="spellStart"/>
-      <w:r>
-        <w:rPr>
-          <w:rFonts w:ascii="Times New Roman" w:hAnsi="Times New Roman" w:cs="Times New Roman"/>
-          <w:sz w:val="24"/>
-          <w:szCs w:val="28"/>
-        </w:rPr>
-        <w:t>pymysql</w:t>
-      </w:r>
-      <w:proofErr w:type="spellEnd"/>
-      <w:r>
-        <w:rPr>
-          <w:rFonts w:ascii="Times New Roman" w:hAnsi="Times New Roman" w:cs="Times New Roman"/>
-          <w:sz w:val="24"/>
-          <w:szCs w:val="28"/>
-        </w:rPr>
-        <w:t>.  The first thought was that pip3 could resolve the issue, however</w:t>
+        <w:t>There is apparently an issue with windows 7 pip installing the correct version of pymysql.  The first thought was that pip3 could resolve the issue, however</w:t>
       </w:r>
       <w:r>
         <w:rPr>
@@ -12340,25 +13538,7 @@
           <w:sz w:val="24"/>
           <w:szCs w:val="28"/>
         </w:rPr>
-        <w:t xml:space="preserve">run any code requiring </w:t>
-      </w:r>
-      <w:proofErr w:type="spellStart"/>
-      <w:r>
-        <w:rPr>
-          <w:rFonts w:ascii="Times New Roman" w:hAnsi="Times New Roman" w:cs="Times New Roman"/>
-          <w:sz w:val="24"/>
-          <w:szCs w:val="28"/>
-        </w:rPr>
-        <w:t>pymysql</w:t>
-      </w:r>
-      <w:proofErr w:type="spellEnd"/>
-      <w:r>
-        <w:rPr>
-          <w:rFonts w:ascii="Times New Roman" w:hAnsi="Times New Roman" w:cs="Times New Roman"/>
-          <w:sz w:val="24"/>
-          <w:szCs w:val="28"/>
-        </w:rPr>
-        <w:t>.  Work arounds were developed so that if such a code written by her needed to be tested, it would be pushed to git, run, and any errors would be reported back to her.</w:t>
+        <w:t>run any code requiring pymysql.  Work arounds were developed so that if such a code written by her needed to be tested, it would be pushed to git, run, and any errors would be reported back to her.</w:t>
       </w:r>
     </w:p>
     <w:p>
@@ -12690,107 +13870,105 @@
           <w:sz w:val="24"/>
           <w:szCs w:val="24"/>
         </w:rPr>
-        <w:t xml:space="preserve">Skills Practised: Writing python code copying a table from one </w:t>
-      </w:r>
-      <w:proofErr w:type="spellStart"/>
-      <w:r>
+        <w:t>Skills Practised: Writing python code copying a table from one db into another using sql alchemy.</w:t>
+      </w:r>
+    </w:p>
+    <w:p>
+      <w:pPr>
+        <w:pStyle w:val="PlainText"/>
+        <w:jc w:val="both"/>
         <w:rPr>
           <w:rFonts w:ascii="Times New Roman" w:hAnsi="Times New Roman" w:cs="Times New Roman"/>
           <w:sz w:val="24"/>
           <w:szCs w:val="24"/>
         </w:rPr>
-        <w:t>db</w:t>
-      </w:r>
-      <w:proofErr w:type="spellEnd"/>
+      </w:pPr>
       <w:r>
         <w:rPr>
           <w:rFonts w:ascii="Times New Roman" w:hAnsi="Times New Roman" w:cs="Times New Roman"/>
           <w:sz w:val="24"/>
           <w:szCs w:val="24"/>
         </w:rPr>
-        <w:t xml:space="preserve"> into another using </w:t>
-      </w:r>
-      <w:proofErr w:type="spellStart"/>
+        <w:lastRenderedPageBreak/>
+        <w:t>Dumping data import/export with mysql, working with dynamic flask appli</w:t>
+      </w:r>
       <w:r>
         <w:rPr>
           <w:rFonts w:ascii="Times New Roman" w:hAnsi="Times New Roman" w:cs="Times New Roman"/>
           <w:sz w:val="24"/>
           <w:szCs w:val="24"/>
         </w:rPr>
-        <w:t>sql</w:t>
-      </w:r>
-      <w:proofErr w:type="spellEnd"/>
+        <w:t xml:space="preserve">cations, Queries in sql alchemy. </w:t>
+      </w:r>
       <w:r>
         <w:rPr>
           <w:rFonts w:ascii="Times New Roman" w:hAnsi="Times New Roman" w:cs="Times New Roman"/>
           <w:sz w:val="24"/>
           <w:szCs w:val="24"/>
         </w:rPr>
-        <w:t xml:space="preserve"> alchemy.</w:t>
-      </w:r>
-    </w:p>
-    <w:p>
-      <w:pPr>
-        <w:pStyle w:val="PlainText"/>
-        <w:jc w:val="both"/>
+        <w:t xml:space="preserve">JavaScript, </w:t>
+      </w:r>
+      <w:r>
         <w:rPr>
           <w:rFonts w:ascii="Times New Roman" w:hAnsi="Times New Roman" w:cs="Times New Roman"/>
           <w:sz w:val="24"/>
           <w:szCs w:val="24"/>
         </w:rPr>
-      </w:pPr>
+        <w:t>HTML, JQuery, JQ</w:t>
+      </w:r>
       <w:r>
         <w:rPr>
           <w:rFonts w:ascii="Times New Roman" w:hAnsi="Times New Roman" w:cs="Times New Roman"/>
           <w:sz w:val="24"/>
           <w:szCs w:val="24"/>
         </w:rPr>
-        <w:lastRenderedPageBreak/>
-        <w:t xml:space="preserve">Dumping data import/export with </w:t>
-      </w:r>
-      <w:proofErr w:type="spellStart"/>
+        <w:t>uery uses connecting with HTML, connecting and reading JSON from</w:t>
+      </w:r>
       <w:r>
         <w:rPr>
           <w:rFonts w:ascii="Times New Roman" w:hAnsi="Times New Roman" w:cs="Times New Roman"/>
           <w:sz w:val="24"/>
           <w:szCs w:val="24"/>
         </w:rPr>
-        <w:t>mysql</w:t>
-      </w:r>
-      <w:proofErr w:type="spellEnd"/>
+        <w:t xml:space="preserve"> Openweathermap API, writing SRS</w:t>
+      </w:r>
       <w:r>
         <w:rPr>
           <w:rFonts w:ascii="Times New Roman" w:hAnsi="Times New Roman" w:cs="Times New Roman"/>
           <w:sz w:val="24"/>
           <w:szCs w:val="24"/>
         </w:rPr>
-        <w:t>, working with dynamic flask appli</w:t>
-      </w:r>
-      <w:r>
+        <w:t xml:space="preserve">. </w:t>
+      </w:r>
+    </w:p>
+    <w:p>
+      <w:pPr>
+        <w:pStyle w:val="PlainText"/>
+        <w:jc w:val="both"/>
         <w:rPr>
           <w:rFonts w:ascii="Times New Roman" w:hAnsi="Times New Roman" w:cs="Times New Roman"/>
           <w:sz w:val="24"/>
           <w:szCs w:val="24"/>
         </w:rPr>
-        <w:t xml:space="preserve">cations, Queries in </w:t>
-      </w:r>
-      <w:proofErr w:type="spellStart"/>
-      <w:r>
+      </w:pPr>
+    </w:p>
+    <w:p>
+      <w:pPr>
+        <w:pStyle w:val="PlainText"/>
+        <w:jc w:val="both"/>
         <w:rPr>
           <w:rFonts w:ascii="Times New Roman" w:hAnsi="Times New Roman" w:cs="Times New Roman"/>
           <w:sz w:val="24"/>
           <w:szCs w:val="24"/>
         </w:rPr>
-        <w:t>sql</w:t>
-      </w:r>
-      <w:proofErr w:type="spellEnd"/>
+      </w:pPr>
       <w:r>
         <w:rPr>
           <w:rFonts w:ascii="Times New Roman" w:hAnsi="Times New Roman" w:cs="Times New Roman"/>
           <w:sz w:val="24"/>
           <w:szCs w:val="24"/>
         </w:rPr>
-        <w:t xml:space="preserve"> alchemy. </w:t>
+        <w:t>Learning Done: 3 ways to copy a table from one db to another - using dumps</w:t>
       </w:r>
       <w:r>
         <w:rPr>
@@ -12798,7 +13976,7 @@
           <w:sz w:val="24"/>
           <w:szCs w:val="24"/>
         </w:rPr>
-        <w:t xml:space="preserve">JavaScript, </w:t>
+        <w:t xml:space="preserve">, CREATE TABLE..LIKE db1.table; </w:t>
       </w:r>
       <w:r>
         <w:rPr>
@@ -12806,34 +13984,31 @@
           <w:sz w:val="24"/>
           <w:szCs w:val="24"/>
         </w:rPr>
-        <w:t xml:space="preserve">HTML, </w:t>
-      </w:r>
-      <w:proofErr w:type="spellStart"/>
+        <w:t>INSERT INTO db2  SELECT * FROM db1.table, and via python using alchemy, 2 engines and metadata. Copying said t</w:t>
+      </w:r>
       <w:r>
         <w:rPr>
           <w:rFonts w:ascii="Times New Roman" w:hAnsi="Times New Roman" w:cs="Times New Roman"/>
           <w:sz w:val="24"/>
           <w:szCs w:val="24"/>
         </w:rPr>
-        <w:t>JQuery</w:t>
-      </w:r>
-      <w:proofErr w:type="spellEnd"/>
+        <w:t xml:space="preserve">able and data with python code. </w:t>
+      </w:r>
       <w:r>
         <w:rPr>
           <w:rFonts w:ascii="Times New Roman" w:hAnsi="Times New Roman" w:cs="Times New Roman"/>
           <w:sz w:val="24"/>
           <w:szCs w:val="24"/>
         </w:rPr>
-        <w:t xml:space="preserve">, </w:t>
-      </w:r>
-      <w:proofErr w:type="spellStart"/>
+        <w:t>Learned that rds allows tables to be copied but not data. Must</w:t>
+      </w:r>
       <w:r>
         <w:rPr>
           <w:rFonts w:ascii="Times New Roman" w:hAnsi="Times New Roman" w:cs="Times New Roman"/>
           <w:sz w:val="24"/>
           <w:szCs w:val="24"/>
         </w:rPr>
-        <w:t>JQ</w:t>
+        <w:t xml:space="preserve"> use charged migration service. Learned JQuery. L</w:t>
       </w:r>
       <w:r>
         <w:rPr>
@@ -12841,16 +14016,15 @@
           <w:sz w:val="24"/>
           <w:szCs w:val="24"/>
         </w:rPr>
-        <w:t>uery</w:t>
-      </w:r>
-      <w:proofErr w:type="spellEnd"/>
+        <w:t>earned how to use JQuery with APIs and html. Learned how to write sql queries, select only the most updating e</w:t>
+      </w:r>
       <w:r>
         <w:rPr>
           <w:rFonts w:ascii="Times New Roman" w:hAnsi="Times New Roman" w:cs="Times New Roman"/>
           <w:sz w:val="24"/>
           <w:szCs w:val="24"/>
         </w:rPr>
-        <w:t xml:space="preserve"> uses connecting with HTML, connecting and reading JSON from</w:t>
+        <w:t xml:space="preserve">ntries. </w:t>
       </w:r>
       <w:r>
         <w:rPr>
@@ -12858,269 +14032,23 @@
           <w:sz w:val="24"/>
           <w:szCs w:val="24"/>
         </w:rPr>
-        <w:t xml:space="preserve"> </w:t>
-      </w:r>
-      <w:proofErr w:type="spellStart"/>
+        <w:t>Learned how to</w:t>
+      </w:r>
       <w:r>
         <w:rPr>
           <w:rFonts w:ascii="Times New Roman" w:hAnsi="Times New Roman" w:cs="Times New Roman"/>
           <w:sz w:val="24"/>
           <w:szCs w:val="24"/>
         </w:rPr>
-        <w:t>Openweathermap</w:t>
-      </w:r>
-      <w:proofErr w:type="spellEnd"/>
+        <w:t xml:space="preserve"> work around the previous pymysq</w:t>
+      </w:r>
       <w:r>
         <w:rPr>
           <w:rFonts w:ascii="Times New Roman" w:hAnsi="Times New Roman" w:cs="Times New Roman"/>
           <w:sz w:val="24"/>
           <w:szCs w:val="24"/>
         </w:rPr>
-        <w:t xml:space="preserve"> API, writing SRS</w:t>
-      </w:r>
-      <w:r>
-        <w:rPr>
-          <w:rFonts w:ascii="Times New Roman" w:hAnsi="Times New Roman" w:cs="Times New Roman"/>
-          <w:sz w:val="24"/>
-          <w:szCs w:val="24"/>
-        </w:rPr>
-        <w:t xml:space="preserve">. </w:t>
-      </w:r>
-    </w:p>
-    <w:p>
-      <w:pPr>
-        <w:pStyle w:val="PlainText"/>
-        <w:jc w:val="both"/>
-        <w:rPr>
-          <w:rFonts w:ascii="Times New Roman" w:hAnsi="Times New Roman" w:cs="Times New Roman"/>
-          <w:sz w:val="24"/>
-          <w:szCs w:val="24"/>
-        </w:rPr>
-      </w:pPr>
-    </w:p>
-    <w:p>
-      <w:pPr>
-        <w:pStyle w:val="PlainText"/>
-        <w:jc w:val="both"/>
-        <w:rPr>
-          <w:rFonts w:ascii="Times New Roman" w:hAnsi="Times New Roman" w:cs="Times New Roman"/>
-          <w:sz w:val="24"/>
-          <w:szCs w:val="24"/>
-        </w:rPr>
-      </w:pPr>
-      <w:r>
-        <w:rPr>
-          <w:rFonts w:ascii="Times New Roman" w:hAnsi="Times New Roman" w:cs="Times New Roman"/>
-          <w:sz w:val="24"/>
-          <w:szCs w:val="24"/>
-        </w:rPr>
-        <w:t xml:space="preserve">Learning Done: 3 ways to copy a table from one </w:t>
-      </w:r>
-      <w:proofErr w:type="spellStart"/>
-      <w:r>
-        <w:rPr>
-          <w:rFonts w:ascii="Times New Roman" w:hAnsi="Times New Roman" w:cs="Times New Roman"/>
-          <w:sz w:val="24"/>
-          <w:szCs w:val="24"/>
-        </w:rPr>
-        <w:t>db</w:t>
-      </w:r>
-      <w:proofErr w:type="spellEnd"/>
-      <w:r>
-        <w:rPr>
-          <w:rFonts w:ascii="Times New Roman" w:hAnsi="Times New Roman" w:cs="Times New Roman"/>
-          <w:sz w:val="24"/>
-          <w:szCs w:val="24"/>
-        </w:rPr>
-        <w:t xml:space="preserve"> to another - using dumps</w:t>
-      </w:r>
-      <w:r>
-        <w:rPr>
-          <w:rFonts w:ascii="Times New Roman" w:hAnsi="Times New Roman" w:cs="Times New Roman"/>
-          <w:sz w:val="24"/>
-          <w:szCs w:val="24"/>
-        </w:rPr>
-        <w:t xml:space="preserve">, CREATE TABLE..LIKE db1.table; </w:t>
-      </w:r>
-      <w:r>
-        <w:rPr>
-          <w:rFonts w:ascii="Times New Roman" w:hAnsi="Times New Roman" w:cs="Times New Roman"/>
-          <w:sz w:val="24"/>
-          <w:szCs w:val="24"/>
-        </w:rPr>
-        <w:t>INSERT INTO db2  SELECT * FROM db1.table, and via python using alchemy, 2 engines and metadata. Copying said t</w:t>
-      </w:r>
-      <w:r>
-        <w:rPr>
-          <w:rFonts w:ascii="Times New Roman" w:hAnsi="Times New Roman" w:cs="Times New Roman"/>
-          <w:sz w:val="24"/>
-          <w:szCs w:val="24"/>
-        </w:rPr>
-        <w:t xml:space="preserve">able and data with python code. </w:t>
-      </w:r>
-      <w:r>
-        <w:rPr>
-          <w:rFonts w:ascii="Times New Roman" w:hAnsi="Times New Roman" w:cs="Times New Roman"/>
-          <w:sz w:val="24"/>
-          <w:szCs w:val="24"/>
-        </w:rPr>
-        <w:t xml:space="preserve">Learned that </w:t>
-      </w:r>
-      <w:proofErr w:type="spellStart"/>
-      <w:r>
-        <w:rPr>
-          <w:rFonts w:ascii="Times New Roman" w:hAnsi="Times New Roman" w:cs="Times New Roman"/>
-          <w:sz w:val="24"/>
-          <w:szCs w:val="24"/>
-        </w:rPr>
-        <w:t>rds</w:t>
-      </w:r>
-      <w:proofErr w:type="spellEnd"/>
-      <w:r>
-        <w:rPr>
-          <w:rFonts w:ascii="Times New Roman" w:hAnsi="Times New Roman" w:cs="Times New Roman"/>
-          <w:sz w:val="24"/>
-          <w:szCs w:val="24"/>
-        </w:rPr>
-        <w:t xml:space="preserve"> allows tables to be copied but not data. Must</w:t>
-      </w:r>
-      <w:r>
-        <w:rPr>
-          <w:rFonts w:ascii="Times New Roman" w:hAnsi="Times New Roman" w:cs="Times New Roman"/>
-          <w:sz w:val="24"/>
-          <w:szCs w:val="24"/>
-        </w:rPr>
-        <w:t xml:space="preserve"> use charged migration service. Learned </w:t>
-      </w:r>
-      <w:proofErr w:type="spellStart"/>
-      <w:r>
-        <w:rPr>
-          <w:rFonts w:ascii="Times New Roman" w:hAnsi="Times New Roman" w:cs="Times New Roman"/>
-          <w:sz w:val="24"/>
-          <w:szCs w:val="24"/>
-        </w:rPr>
-        <w:t>JQuery</w:t>
-      </w:r>
-      <w:proofErr w:type="spellEnd"/>
-      <w:r>
-        <w:rPr>
-          <w:rFonts w:ascii="Times New Roman" w:hAnsi="Times New Roman" w:cs="Times New Roman"/>
-          <w:sz w:val="24"/>
-          <w:szCs w:val="24"/>
-        </w:rPr>
-        <w:t>. L</w:t>
-      </w:r>
-      <w:r>
-        <w:rPr>
-          <w:rFonts w:ascii="Times New Roman" w:hAnsi="Times New Roman" w:cs="Times New Roman"/>
-          <w:sz w:val="24"/>
-          <w:szCs w:val="24"/>
-        </w:rPr>
-        <w:t xml:space="preserve">earned how to use </w:t>
-      </w:r>
-      <w:proofErr w:type="spellStart"/>
-      <w:r>
-        <w:rPr>
-          <w:rFonts w:ascii="Times New Roman" w:hAnsi="Times New Roman" w:cs="Times New Roman"/>
-          <w:sz w:val="24"/>
-          <w:szCs w:val="24"/>
-        </w:rPr>
-        <w:t>JQuery</w:t>
-      </w:r>
-      <w:proofErr w:type="spellEnd"/>
-      <w:r>
-        <w:rPr>
-          <w:rFonts w:ascii="Times New Roman" w:hAnsi="Times New Roman" w:cs="Times New Roman"/>
-          <w:sz w:val="24"/>
-          <w:szCs w:val="24"/>
-        </w:rPr>
-        <w:t xml:space="preserve"> with APIs and html. Learned how to write </w:t>
-      </w:r>
-      <w:proofErr w:type="spellStart"/>
-      <w:r>
-        <w:rPr>
-          <w:rFonts w:ascii="Times New Roman" w:hAnsi="Times New Roman" w:cs="Times New Roman"/>
-          <w:sz w:val="24"/>
-          <w:szCs w:val="24"/>
-        </w:rPr>
-        <w:t>sql</w:t>
-      </w:r>
-      <w:proofErr w:type="spellEnd"/>
-      <w:r>
-        <w:rPr>
-          <w:rFonts w:ascii="Times New Roman" w:hAnsi="Times New Roman" w:cs="Times New Roman"/>
-          <w:sz w:val="24"/>
-          <w:szCs w:val="24"/>
-        </w:rPr>
-        <w:t xml:space="preserve"> queries, select only the most updating e</w:t>
-      </w:r>
-      <w:r>
-        <w:rPr>
-          <w:rFonts w:ascii="Times New Roman" w:hAnsi="Times New Roman" w:cs="Times New Roman"/>
-          <w:sz w:val="24"/>
-          <w:szCs w:val="24"/>
-        </w:rPr>
-        <w:t xml:space="preserve">ntries. </w:t>
-      </w:r>
-      <w:r>
-        <w:rPr>
-          <w:rFonts w:ascii="Times New Roman" w:hAnsi="Times New Roman" w:cs="Times New Roman"/>
-          <w:sz w:val="24"/>
-          <w:szCs w:val="24"/>
-        </w:rPr>
-        <w:t>Learned how to</w:t>
-      </w:r>
-      <w:r>
-        <w:rPr>
-          <w:rFonts w:ascii="Times New Roman" w:hAnsi="Times New Roman" w:cs="Times New Roman"/>
-          <w:sz w:val="24"/>
-          <w:szCs w:val="24"/>
-        </w:rPr>
-        <w:t xml:space="preserve"> work around the previous </w:t>
-      </w:r>
-      <w:proofErr w:type="spellStart"/>
-      <w:r>
-        <w:rPr>
-          <w:rFonts w:ascii="Times New Roman" w:hAnsi="Times New Roman" w:cs="Times New Roman"/>
-          <w:sz w:val="24"/>
-          <w:szCs w:val="24"/>
-        </w:rPr>
-        <w:t>pymysq</w:t>
-      </w:r>
-      <w:r>
-        <w:rPr>
-          <w:rFonts w:ascii="Times New Roman" w:hAnsi="Times New Roman" w:cs="Times New Roman"/>
-          <w:sz w:val="24"/>
-          <w:szCs w:val="24"/>
-        </w:rPr>
-        <w:t>l</w:t>
-      </w:r>
-      <w:proofErr w:type="spellEnd"/>
-      <w:r>
-        <w:rPr>
-          <w:rFonts w:ascii="Times New Roman" w:hAnsi="Times New Roman" w:cs="Times New Roman"/>
-          <w:sz w:val="24"/>
-          <w:szCs w:val="24"/>
-        </w:rPr>
-        <w:t xml:space="preserve"> issue with </w:t>
-      </w:r>
-      <w:proofErr w:type="spellStart"/>
-      <w:r>
-        <w:rPr>
-          <w:rFonts w:ascii="Times New Roman" w:hAnsi="Times New Roman" w:cs="Times New Roman"/>
-          <w:sz w:val="24"/>
-          <w:szCs w:val="24"/>
-        </w:rPr>
-        <w:t>mysqldb</w:t>
-      </w:r>
-      <w:proofErr w:type="spellEnd"/>
-      <w:r>
-        <w:rPr>
-          <w:rFonts w:ascii="Times New Roman" w:hAnsi="Times New Roman" w:cs="Times New Roman"/>
-          <w:sz w:val="24"/>
-          <w:szCs w:val="24"/>
-        </w:rPr>
-        <w:t>.</w:t>
+        <w:t>l issue with mysqldb.</w:t>
       </w:r>
     </w:p>
     <w:p>
@@ -14347,25 +15275,7 @@
           <w:sz w:val="24"/>
           <w:szCs w:val="28"/>
         </w:rPr>
-        <w:t xml:space="preserve"> </w:t>
-      </w:r>
-      <w:proofErr w:type="spellStart"/>
-      <w:r>
-        <w:rPr>
-          <w:rFonts w:ascii="Times New Roman" w:hAnsi="Times New Roman" w:cs="Times New Roman"/>
-          <w:sz w:val="24"/>
-          <w:szCs w:val="28"/>
-        </w:rPr>
-        <w:t>sql</w:t>
-      </w:r>
-      <w:proofErr w:type="spellEnd"/>
-      <w:r>
-        <w:rPr>
-          <w:rFonts w:ascii="Times New Roman" w:hAnsi="Times New Roman" w:cs="Times New Roman"/>
-          <w:sz w:val="24"/>
-          <w:szCs w:val="28"/>
-        </w:rPr>
-        <w:t xml:space="preserve"> queries for querying dynamic</w:t>
+        <w:t xml:space="preserve"> sql queries for querying dynamic</w:t>
       </w:r>
       <w:r>
         <w:rPr>
@@ -14459,23 +15369,7 @@
           <w:sz w:val="24"/>
           <w:szCs w:val="28"/>
         </w:rPr>
-        <w:t xml:space="preserve">and </w:t>
-      </w:r>
-      <w:r>
-        <w:rPr>
-          <w:rFonts w:ascii="Times New Roman" w:hAnsi="Times New Roman" w:cs="Times New Roman"/>
-          <w:sz w:val="24"/>
-          <w:szCs w:val="28"/>
-        </w:rPr>
-        <w:t>Emma</w:t>
-      </w:r>
-      <w:r>
-        <w:rPr>
-          <w:rFonts w:ascii="Times New Roman" w:hAnsi="Times New Roman" w:cs="Times New Roman"/>
-          <w:sz w:val="24"/>
-          <w:szCs w:val="28"/>
-        </w:rPr>
-        <w:t xml:space="preserve"> </w:t>
+        <w:t xml:space="preserve">and Emma </w:t>
       </w:r>
       <w:r>
         <w:rPr>
@@ -14697,18 +15591,8 @@
           <w:sz w:val="24"/>
           <w:szCs w:val="28"/>
         </w:rPr>
-        <w:t xml:space="preserve">Got the map with markers up and running via the flask app and </w:t>
-      </w:r>
-      <w:proofErr w:type="spellStart"/>
-      <w:r>
-        <w:rPr>
-          <w:rFonts w:ascii="Times New Roman" w:hAnsi="Times New Roman" w:cs="Times New Roman"/>
-          <w:sz w:val="24"/>
-          <w:szCs w:val="28"/>
-        </w:rPr>
-        <w:t>javaScript</w:t>
-      </w:r>
-      <w:proofErr w:type="spellEnd"/>
+        <w:t>Got the map with markers up and running via the flask app and javaScript</w:t>
+      </w:r>
     </w:p>
     <w:p>
       <w:pPr>
@@ -14784,25 +15668,7 @@
           <w:sz w:val="24"/>
           <w:szCs w:val="28"/>
         </w:rPr>
-        <w:t xml:space="preserve">Linking everything to the front end – linking the weather information, google charts and other necessary information to the </w:t>
-      </w:r>
-      <w:proofErr w:type="spellStart"/>
-      <w:r>
-        <w:rPr>
-          <w:rFonts w:ascii="Times New Roman" w:hAnsi="Times New Roman" w:cs="Times New Roman"/>
-          <w:sz w:val="24"/>
-          <w:szCs w:val="28"/>
-        </w:rPr>
-        <w:t>javaScript</w:t>
-      </w:r>
-      <w:proofErr w:type="spellEnd"/>
-      <w:r>
-        <w:rPr>
-          <w:rFonts w:ascii="Times New Roman" w:hAnsi="Times New Roman" w:cs="Times New Roman"/>
-          <w:sz w:val="24"/>
-          <w:szCs w:val="28"/>
-        </w:rPr>
-        <w:t xml:space="preserve"> and HTML</w:t>
+        <w:t>Linking everything to the front end – linking the weather information, google charts and other necessary information to the javaScript and HTML</w:t>
       </w:r>
     </w:p>
     <w:p>
@@ -15078,25 +15944,7 @@
           <w:sz w:val="24"/>
           <w:szCs w:val="28"/>
         </w:rPr>
-        <w:t xml:space="preserve">Started working on the </w:t>
-      </w:r>
-      <w:proofErr w:type="spellStart"/>
-      <w:r>
-        <w:rPr>
-          <w:rFonts w:ascii="Times New Roman" w:hAnsi="Times New Roman" w:cs="Times New Roman"/>
-          <w:sz w:val="24"/>
-          <w:szCs w:val="28"/>
-        </w:rPr>
-        <w:t>sql</w:t>
-      </w:r>
-      <w:proofErr w:type="spellEnd"/>
-      <w:r>
-        <w:rPr>
-          <w:rFonts w:ascii="Times New Roman" w:hAnsi="Times New Roman" w:cs="Times New Roman"/>
-          <w:sz w:val="24"/>
-          <w:szCs w:val="28"/>
-        </w:rPr>
-        <w:t xml:space="preserve"> queries for hourly/daily dynamic data</w:t>
+        <w:t>Started working on the sql queries for hourly/daily dynamic data</w:t>
       </w:r>
     </w:p>
     <w:p>
@@ -15421,25 +16269,7 @@
           <w:sz w:val="24"/>
           <w:szCs w:val="28"/>
         </w:rPr>
-        <w:t xml:space="preserve">Researched how to connect flask to </w:t>
-      </w:r>
-      <w:proofErr w:type="spellStart"/>
-      <w:r>
-        <w:rPr>
-          <w:rFonts w:ascii="Times New Roman" w:hAnsi="Times New Roman" w:cs="Times New Roman"/>
-          <w:sz w:val="24"/>
-          <w:szCs w:val="28"/>
-        </w:rPr>
-        <w:t>javaScript</w:t>
-      </w:r>
-      <w:proofErr w:type="spellEnd"/>
-      <w:r>
-        <w:rPr>
-          <w:rFonts w:ascii="Times New Roman" w:hAnsi="Times New Roman" w:cs="Times New Roman"/>
-          <w:sz w:val="24"/>
-          <w:szCs w:val="28"/>
-        </w:rPr>
-        <w:t xml:space="preserve"> and back again – get and post methods</w:t>
+        <w:t>Researched how to connect flask to javaScript and back again – get and post methods</w:t>
       </w:r>
     </w:p>
     <w:p>
@@ -15973,25 +16803,7 @@
           <w:sz w:val="24"/>
           <w:szCs w:val="28"/>
         </w:rPr>
-        <w:t xml:space="preserve">Next step: Create a div in the HTML page and create a </w:t>
-      </w:r>
-      <w:proofErr w:type="spellStart"/>
-      <w:r>
-        <w:rPr>
-          <w:rFonts w:ascii="Times New Roman" w:hAnsi="Times New Roman" w:cs="Times New Roman"/>
-          <w:sz w:val="24"/>
-          <w:szCs w:val="28"/>
-        </w:rPr>
-        <w:t>javaScript</w:t>
-      </w:r>
-      <w:proofErr w:type="spellEnd"/>
-      <w:r>
-        <w:rPr>
-          <w:rFonts w:ascii="Times New Roman" w:hAnsi="Times New Roman" w:cs="Times New Roman"/>
-          <w:sz w:val="24"/>
-          <w:szCs w:val="28"/>
-        </w:rPr>
-        <w:t xml:space="preserve"> function to display live weather stats in that div</w:t>
+        <w:t>Next step: Create a div in the HTML page and create a javaScript function to display live weather stats in that div</w:t>
       </w:r>
     </w:p>
     <w:p>
@@ -16085,51 +16897,15 @@
           <w:sz w:val="24"/>
           <w:szCs w:val="28"/>
         </w:rPr>
-        <w:t xml:space="preserve">Worked on passing the station number for a specific station into a </w:t>
-      </w:r>
-      <w:proofErr w:type="spellStart"/>
-      <w:r>
-        <w:rPr>
-          <w:rFonts w:ascii="Times New Roman" w:hAnsi="Times New Roman" w:cs="Times New Roman"/>
-          <w:sz w:val="24"/>
-          <w:szCs w:val="28"/>
-        </w:rPr>
-        <w:t>sql</w:t>
-      </w:r>
-      <w:proofErr w:type="spellEnd"/>
-      <w:r>
-        <w:rPr>
-          <w:rFonts w:ascii="Times New Roman" w:hAnsi="Times New Roman" w:cs="Times New Roman"/>
-          <w:sz w:val="24"/>
-          <w:szCs w:val="28"/>
-        </w:rPr>
-        <w:t xml:space="preserve"> query – pair programming with Pam</w:t>
-      </w:r>
-      <w:r>
-        <w:rPr>
-          <w:rFonts w:ascii="Times New Roman" w:hAnsi="Times New Roman" w:cs="Times New Roman"/>
-          <w:sz w:val="24"/>
-          <w:szCs w:val="28"/>
-        </w:rPr>
-        <w:t xml:space="preserve"> – for now this value is only passed into a </w:t>
-      </w:r>
-      <w:proofErr w:type="spellStart"/>
-      <w:r>
-        <w:rPr>
-          <w:rFonts w:ascii="Times New Roman" w:hAnsi="Times New Roman" w:cs="Times New Roman"/>
-          <w:sz w:val="24"/>
-          <w:szCs w:val="28"/>
-        </w:rPr>
-        <w:t>javaScript</w:t>
-      </w:r>
-      <w:proofErr w:type="spellEnd"/>
-      <w:r>
-        <w:rPr>
-          <w:rFonts w:ascii="Times New Roman" w:hAnsi="Times New Roman" w:cs="Times New Roman"/>
-          <w:sz w:val="24"/>
-          <w:szCs w:val="28"/>
-        </w:rPr>
-        <w:t xml:space="preserve"> function</w:t>
+        <w:t>Worked on passing the station number for a specific station into a sql query – pair programming with Pam</w:t>
+      </w:r>
+      <w:r>
+        <w:rPr>
+          <w:rFonts w:ascii="Times New Roman" w:hAnsi="Times New Roman" w:cs="Times New Roman"/>
+          <w:sz w:val="24"/>
+          <w:szCs w:val="28"/>
+        </w:rPr>
+        <w:t xml:space="preserve"> – for now this value is only passed into a javaScript function</w:t>
       </w:r>
     </w:p>
     <w:p>
@@ -16177,25 +16953,7 @@
           <w:sz w:val="24"/>
           <w:szCs w:val="28"/>
         </w:rPr>
-        <w:t xml:space="preserve">Made small changes to the CSS, HTML and </w:t>
-      </w:r>
-      <w:proofErr w:type="spellStart"/>
-      <w:r>
-        <w:rPr>
-          <w:rFonts w:ascii="Times New Roman" w:hAnsi="Times New Roman" w:cs="Times New Roman"/>
-          <w:sz w:val="24"/>
-          <w:szCs w:val="28"/>
-        </w:rPr>
-        <w:t>javaScript</w:t>
-      </w:r>
-      <w:proofErr w:type="spellEnd"/>
-      <w:r>
-        <w:rPr>
-          <w:rFonts w:ascii="Times New Roman" w:hAnsi="Times New Roman" w:cs="Times New Roman"/>
-          <w:sz w:val="24"/>
-          <w:szCs w:val="28"/>
-        </w:rPr>
-        <w:t xml:space="preserve"> files</w:t>
+        <w:t>Made small changes to the CSS, HTML and javaScript files</w:t>
       </w:r>
     </w:p>
     <w:p>
@@ -16227,25 +16985,7 @@
           <w:sz w:val="24"/>
           <w:szCs w:val="28"/>
         </w:rPr>
-        <w:t xml:space="preserve">Get the station number for a station to pass into a </w:t>
-      </w:r>
-      <w:proofErr w:type="spellStart"/>
-      <w:r>
-        <w:rPr>
-          <w:rFonts w:ascii="Times New Roman" w:hAnsi="Times New Roman" w:cs="Times New Roman"/>
-          <w:sz w:val="24"/>
-          <w:szCs w:val="28"/>
-        </w:rPr>
-        <w:t>sql</w:t>
-      </w:r>
-      <w:proofErr w:type="spellEnd"/>
-      <w:r>
-        <w:rPr>
-          <w:rFonts w:ascii="Times New Roman" w:hAnsi="Times New Roman" w:cs="Times New Roman"/>
-          <w:sz w:val="24"/>
-          <w:szCs w:val="28"/>
-        </w:rPr>
-        <w:t xml:space="preserve"> query to get the occupancy information for a specific station</w:t>
+        <w:t>Get the station number for a station to pass into a sql query to get the occupancy information for a specific station</w:t>
       </w:r>
     </w:p>
     <w:p>
@@ -16275,7 +17015,7 @@
           <w:noProof/>
           <w:sz w:val="24"/>
           <w:szCs w:val="28"/>
-          <w:lang w:val="en-US"/>
+          <w:lang w:eastAsia="en-IE"/>
         </w:rPr>
         <w:drawing>
           <wp:inline distT="0" distB="0" distL="0" distR="0">
@@ -20875,7 +21615,7 @@
 </file>
 
 <file path=customXml/itemProps1.xml><?xml version="1.0" encoding="utf-8"?>
-<ds:datastoreItem xmlns:ds="http://schemas.openxmlformats.org/officeDocument/2006/customXml" ds:itemID="{F1E7DF75-622C-428A-A4FB-C1976AFF3F6B}">
+<ds:datastoreItem xmlns:ds="http://schemas.openxmlformats.org/officeDocument/2006/customXml" ds:itemID="{49D0FD9A-2399-4BA0-9737-23F2437DC106}">
   <ds:schemaRefs>
     <ds:schemaRef ds:uri="http://schemas.openxmlformats.org/officeDocument/2006/bibliography"/>
   </ds:schemaRefs>

</xml_diff>

<commit_message>
reordered with figures resized and organized - scrum 3 added
</commit_message>
<xml_diff>
--- a/src/docs/group_report.docx
+++ b/src/docs/group_report.docx
@@ -16181,27 +16181,27 @@
           <w:szCs w:val="28"/>
         </w:rPr>
       </w:pPr>
+      <w:r>
+        <w:rPr>
+          <w:rFonts w:asciiTheme="minorHAnsi" w:hAnsiTheme="minorHAnsi" w:cstheme="minorHAnsi"/>
+          <w:sz w:val="24"/>
+          <w:szCs w:val="28"/>
+        </w:rPr>
+        <w:t>Fig. X: The remaining backlog on the final day</w:t>
+      </w:r>
+    </w:p>
+    <w:p>
+      <w:pPr>
+        <w:pStyle w:val="PlainText"/>
+        <w:jc w:val="both"/>
+        <w:rPr>
+          <w:rFonts w:asciiTheme="minorHAnsi" w:hAnsiTheme="minorHAnsi" w:cstheme="minorHAnsi"/>
+          <w:sz w:val="28"/>
+          <w:szCs w:val="28"/>
+        </w:rPr>
+      </w:pPr>
       <w:bookmarkStart w:id="1" w:name="_GoBack"/>
       <w:bookmarkEnd w:id="1"/>
-      <w:r>
-        <w:rPr>
-          <w:rFonts w:asciiTheme="minorHAnsi" w:hAnsiTheme="minorHAnsi" w:cstheme="minorHAnsi"/>
-          <w:sz w:val="24"/>
-          <w:szCs w:val="28"/>
-        </w:rPr>
-        <w:t>Fig. X: The remaining backlog on the final day</w:t>
-      </w:r>
-    </w:p>
-    <w:p>
-      <w:pPr>
-        <w:pStyle w:val="PlainText"/>
-        <w:jc w:val="both"/>
-        <w:rPr>
-          <w:rFonts w:asciiTheme="minorHAnsi" w:hAnsiTheme="minorHAnsi" w:cstheme="minorHAnsi"/>
-          <w:sz w:val="24"/>
-          <w:szCs w:val="28"/>
-        </w:rPr>
-      </w:pPr>
     </w:p>
     <w:p>
       <w:pPr>
@@ -16213,25 +16213,25 @@
           <w:szCs w:val="28"/>
         </w:rPr>
       </w:pPr>
-    </w:p>
-    <w:p>
-      <w:pPr>
-        <w:pStyle w:val="PlainText"/>
-        <w:jc w:val="both"/>
+      <w:r>
         <w:rPr>
           <w:rFonts w:asciiTheme="minorHAnsi" w:hAnsiTheme="minorHAnsi" w:cstheme="minorHAnsi"/>
           <w:sz w:val="28"/>
           <w:szCs w:val="28"/>
         </w:rPr>
-      </w:pPr>
-      <w:r>
+        <w:t>Sprint 3 Overview</w:t>
+      </w:r>
+    </w:p>
+    <w:p>
+      <w:pPr>
+        <w:pStyle w:val="PlainText"/>
+        <w:jc w:val="both"/>
         <w:rPr>
           <w:rFonts w:asciiTheme="minorHAnsi" w:hAnsiTheme="minorHAnsi" w:cstheme="minorHAnsi"/>
           <w:sz w:val="28"/>
           <w:szCs w:val="28"/>
         </w:rPr>
-        <w:t>Sprint 3 Overview</w:t>
-      </w:r>
+      </w:pPr>
     </w:p>
     <w:p>
       <w:pPr>
@@ -16241,28 +16241,16 @@
           <w:rFonts w:asciiTheme="minorHAnsi" w:hAnsiTheme="minorHAnsi" w:cstheme="minorHAnsi"/>
           <w:sz w:val="28"/>
           <w:szCs w:val="28"/>
-        </w:rPr>
-      </w:pPr>
-    </w:p>
-    <w:p>
-      <w:pPr>
-        <w:pStyle w:val="PlainText"/>
-        <w:jc w:val="both"/>
+          <w:u w:val="single"/>
+        </w:rPr>
+      </w:pPr>
+      <w:r>
         <w:rPr>
           <w:rFonts w:asciiTheme="minorHAnsi" w:hAnsiTheme="minorHAnsi" w:cstheme="minorHAnsi"/>
           <w:sz w:val="28"/>
           <w:szCs w:val="28"/>
           <w:u w:val="single"/>
         </w:rPr>
-      </w:pPr>
-      <w:r>
-        <w:rPr>
-          <w:rFonts w:asciiTheme="minorHAnsi" w:hAnsiTheme="minorHAnsi" w:cstheme="minorHAnsi"/>
-          <w:sz w:val="28"/>
-          <w:szCs w:val="28"/>
-          <w:u w:val="single"/>
-        </w:rPr>
-        <w:lastRenderedPageBreak/>
         <w:t xml:space="preserve">Sprint 3: </w:t>
       </w:r>
     </w:p>
@@ -16887,7 +16875,6 @@
           <w:szCs w:val="28"/>
           <w:u w:val="single"/>
         </w:rPr>
-        <w:lastRenderedPageBreak/>
         <w:t>Goals:</w:t>
       </w:r>
     </w:p>
@@ -22113,7 +22100,7 @@
 </file>
 
 <file path=customXml/itemProps1.xml><?xml version="1.0" encoding="utf-8"?>
-<ds:datastoreItem xmlns:ds="http://schemas.openxmlformats.org/officeDocument/2006/customXml" ds:itemID="{C9929737-AD11-4D09-BD23-227AC7E4F447}">
+<ds:datastoreItem xmlns:ds="http://schemas.openxmlformats.org/officeDocument/2006/customXml" ds:itemID="{60AADC1F-1478-4D96-AB42-6A3974B8FAA2}">
   <ds:schemaRefs>
     <ds:schemaRef ds:uri="http://schemas.openxmlformats.org/officeDocument/2006/bibliography"/>
   </ds:schemaRefs>

</xml_diff>

<commit_message>
clean up and appendix
</commit_message>
<xml_diff>
--- a/src/docs/group_report.docx
+++ b/src/docs/group_report.docx
@@ -98,7 +98,25 @@
           <w:sz w:val="24"/>
           <w:szCs w:val="28"/>
         </w:rPr>
-        <w:t xml:space="preserve">ely into the graphs on github.  </w:t>
+        <w:t xml:space="preserve">ely into the graphs on </w:t>
+      </w:r>
+      <w:proofErr w:type="spellStart"/>
+      <w:r>
+        <w:rPr>
+          <w:rFonts w:asciiTheme="minorHAnsi" w:hAnsiTheme="minorHAnsi" w:cstheme="minorHAnsi"/>
+          <w:sz w:val="24"/>
+          <w:szCs w:val="28"/>
+        </w:rPr>
+        <w:t>github</w:t>
+      </w:r>
+      <w:proofErr w:type="spellEnd"/>
+      <w:r>
+        <w:rPr>
+          <w:rFonts w:asciiTheme="minorHAnsi" w:hAnsiTheme="minorHAnsi" w:cstheme="minorHAnsi"/>
+          <w:sz w:val="24"/>
+          <w:szCs w:val="28"/>
+        </w:rPr>
+        <w:t xml:space="preserve">.  </w:t>
       </w:r>
       <w:r>
         <w:rPr>
@@ -122,7 +140,25 @@
           <w:sz w:val="24"/>
           <w:szCs w:val="28"/>
         </w:rPr>
-        <w:t xml:space="preserve"> contribution graphs on github, but</w:t>
+        <w:t xml:space="preserve"> contribution graphs on </w:t>
+      </w:r>
+      <w:proofErr w:type="spellStart"/>
+      <w:r>
+        <w:rPr>
+          <w:rFonts w:asciiTheme="minorHAnsi" w:hAnsiTheme="minorHAnsi" w:cstheme="minorHAnsi"/>
+          <w:sz w:val="24"/>
+          <w:szCs w:val="28"/>
+        </w:rPr>
+        <w:t>github</w:t>
+      </w:r>
+      <w:proofErr w:type="spellEnd"/>
+      <w:r>
+        <w:rPr>
+          <w:rFonts w:asciiTheme="minorHAnsi" w:hAnsiTheme="minorHAnsi" w:cstheme="minorHAnsi"/>
+          <w:sz w:val="24"/>
+          <w:szCs w:val="28"/>
+        </w:rPr>
+        <w:t>, but</w:t>
       </w:r>
       <w:r>
         <w:rPr>
@@ -468,7 +504,15 @@
                               <w:jc w:val="center"/>
                             </w:pPr>
                             <w:r>
-                              <w:t>Current weather data comes directly from the OpenWeatherAPI into the flask app</w:t>
+                              <w:t xml:space="preserve">Current weather data comes directly from the </w:t>
+                            </w:r>
+                            <w:proofErr w:type="spellStart"/>
+                            <w:r>
+                              <w:t>OpenWeatherAPI</w:t>
+                            </w:r>
+                            <w:proofErr w:type="spellEnd"/>
+                            <w:r>
+                              <w:t xml:space="preserve"> into the flask app</w:t>
                             </w:r>
                           </w:p>
                         </w:txbxContent>
@@ -505,7 +549,15 @@
                         <w:jc w:val="center"/>
                       </w:pPr>
                       <w:r>
-                        <w:t>Current weather data comes directly from the OpenWeatherAPI into the flask app</w:t>
+                        <w:t xml:space="preserve">Current weather data comes directly from the </w:t>
+                      </w:r>
+                      <w:proofErr w:type="spellStart"/>
+                      <w:r>
+                        <w:t>OpenWeatherAPI</w:t>
+                      </w:r>
+                      <w:proofErr w:type="spellEnd"/>
+                      <w:r>
+                        <w:t xml:space="preserve"> into the flask app</w:t>
                       </w:r>
                     </w:p>
                   </w:txbxContent>
@@ -1411,7 +1463,25 @@
           <w:sz w:val="24"/>
           <w:szCs w:val="28"/>
         </w:rPr>
-        <w:t xml:space="preserve">Looked at scraping the API and using javascript to access information. </w:t>
+        <w:t xml:space="preserve">Looked at scraping the API and using </w:t>
+      </w:r>
+      <w:proofErr w:type="spellStart"/>
+      <w:r>
+        <w:rPr>
+          <w:rFonts w:asciiTheme="minorHAnsi" w:hAnsiTheme="minorHAnsi" w:cstheme="minorHAnsi"/>
+          <w:sz w:val="24"/>
+          <w:szCs w:val="28"/>
+        </w:rPr>
+        <w:t>javascript</w:t>
+      </w:r>
+      <w:proofErr w:type="spellEnd"/>
+      <w:r>
+        <w:rPr>
+          <w:rFonts w:asciiTheme="minorHAnsi" w:hAnsiTheme="minorHAnsi" w:cstheme="minorHAnsi"/>
+          <w:sz w:val="24"/>
+          <w:szCs w:val="28"/>
+        </w:rPr>
+        <w:t xml:space="preserve"> to access information. </w:t>
       </w:r>
     </w:p>
     <w:p>
@@ -4506,7 +4576,25 @@
                 <w:sz w:val="24"/>
                 <w:szCs w:val="24"/>
               </w:rPr>
-              <w:t>Set up onclick info windows for markers on map</w:t>
+              <w:t xml:space="preserve">Set up </w:t>
+            </w:r>
+            <w:proofErr w:type="spellStart"/>
+            <w:r>
+              <w:rPr>
+                <w:rFonts w:asciiTheme="minorHAnsi" w:hAnsiTheme="minorHAnsi" w:cstheme="minorHAnsi"/>
+                <w:sz w:val="24"/>
+                <w:szCs w:val="24"/>
+              </w:rPr>
+              <w:t>onclick</w:t>
+            </w:r>
+            <w:proofErr w:type="spellEnd"/>
+            <w:r>
+              <w:rPr>
+                <w:rFonts w:asciiTheme="minorHAnsi" w:hAnsiTheme="minorHAnsi" w:cstheme="minorHAnsi"/>
+                <w:sz w:val="24"/>
+                <w:szCs w:val="24"/>
+              </w:rPr>
+              <w:t xml:space="preserve"> info windows for markers on map</w:t>
             </w:r>
           </w:p>
         </w:tc>
@@ -5156,7 +5244,25 @@
           <w:sz w:val="24"/>
           <w:szCs w:val="28"/>
         </w:rPr>
-        <w:t xml:space="preserve"> by the scraper. The json dump is producing additional unwanted forwar</w:t>
+        <w:t xml:space="preserve"> by the scraper. The </w:t>
+      </w:r>
+      <w:proofErr w:type="spellStart"/>
+      <w:r>
+        <w:rPr>
+          <w:rFonts w:asciiTheme="minorHAnsi" w:hAnsiTheme="minorHAnsi" w:cstheme="minorHAnsi"/>
+          <w:sz w:val="24"/>
+          <w:szCs w:val="28"/>
+        </w:rPr>
+        <w:t>json</w:t>
+      </w:r>
+      <w:proofErr w:type="spellEnd"/>
+      <w:r>
+        <w:rPr>
+          <w:rFonts w:asciiTheme="minorHAnsi" w:hAnsiTheme="minorHAnsi" w:cstheme="minorHAnsi"/>
+          <w:sz w:val="24"/>
+          <w:szCs w:val="28"/>
+        </w:rPr>
+        <w:t xml:space="preserve"> dump is producing additional unwanted forwar</w:t>
       </w:r>
       <w:r>
         <w:rPr>
@@ -6063,7 +6169,25 @@
           <w:sz w:val="24"/>
           <w:szCs w:val="28"/>
         </w:rPr>
-        <w:t xml:space="preserve">Have the script written up to write to the database. Test and ensure this is working once database is set up and transfer data already collection from files to database. Learn how to use SQLAlchemy and more about Object Relational Mapping. </w:t>
+        <w:t xml:space="preserve">Have the script written up to write to the database. Test and ensure this is working once database is set up and transfer data already collection from files to database. Learn how to use </w:t>
+      </w:r>
+      <w:proofErr w:type="spellStart"/>
+      <w:r>
+        <w:rPr>
+          <w:rFonts w:asciiTheme="minorHAnsi" w:hAnsiTheme="minorHAnsi" w:cstheme="minorHAnsi"/>
+          <w:sz w:val="24"/>
+          <w:szCs w:val="28"/>
+        </w:rPr>
+        <w:t>SQLAlchemy</w:t>
+      </w:r>
+      <w:proofErr w:type="spellEnd"/>
+      <w:r>
+        <w:rPr>
+          <w:rFonts w:asciiTheme="minorHAnsi" w:hAnsiTheme="minorHAnsi" w:cstheme="minorHAnsi"/>
+          <w:sz w:val="24"/>
+          <w:szCs w:val="28"/>
+        </w:rPr>
+        <w:t xml:space="preserve"> and more about Object Relational Mapping. </w:t>
       </w:r>
     </w:p>
     <w:p>
@@ -6544,7 +6668,25 @@
           <w:sz w:val="24"/>
           <w:szCs w:val="28"/>
         </w:rPr>
-        <w:t xml:space="preserve">r writing to the database, using SQL alchemy and/or pymysql. </w:t>
+        <w:t xml:space="preserve">r writing to the database, using SQL alchemy and/or </w:t>
+      </w:r>
+      <w:proofErr w:type="spellStart"/>
+      <w:r>
+        <w:rPr>
+          <w:rFonts w:asciiTheme="minorHAnsi" w:hAnsiTheme="minorHAnsi" w:cstheme="minorHAnsi"/>
+          <w:sz w:val="24"/>
+          <w:szCs w:val="28"/>
+        </w:rPr>
+        <w:t>pymysql</w:t>
+      </w:r>
+      <w:proofErr w:type="spellEnd"/>
+      <w:r>
+        <w:rPr>
+          <w:rFonts w:asciiTheme="minorHAnsi" w:hAnsiTheme="minorHAnsi" w:cstheme="minorHAnsi"/>
+          <w:sz w:val="24"/>
+          <w:szCs w:val="28"/>
+        </w:rPr>
+        <w:t xml:space="preserve">. </w:t>
       </w:r>
     </w:p>
     <w:p>
@@ -7036,13 +7178,23 @@
         </w:rPr>
         <w:t xml:space="preserve">nstalled flask, </w:t>
       </w:r>
-      <w:r>
-        <w:rPr>
-          <w:rFonts w:asciiTheme="minorHAnsi" w:hAnsiTheme="minorHAnsi" w:cstheme="minorHAnsi"/>
-          <w:sz w:val="24"/>
-          <w:szCs w:val="28"/>
-        </w:rPr>
-        <w:t>sqlalchemy, and other packages in preparation for next step</w:t>
+      <w:proofErr w:type="spellStart"/>
+      <w:r>
+        <w:rPr>
+          <w:rFonts w:asciiTheme="minorHAnsi" w:hAnsiTheme="minorHAnsi" w:cstheme="minorHAnsi"/>
+          <w:sz w:val="24"/>
+          <w:szCs w:val="28"/>
+        </w:rPr>
+        <w:t>sqlalchemy</w:t>
+      </w:r>
+      <w:proofErr w:type="spellEnd"/>
+      <w:r>
+        <w:rPr>
+          <w:rFonts w:asciiTheme="minorHAnsi" w:hAnsiTheme="minorHAnsi" w:cstheme="minorHAnsi"/>
+          <w:sz w:val="24"/>
+          <w:szCs w:val="28"/>
+        </w:rPr>
+        <w:t>, and other packages in preparation for next step</w:t>
       </w:r>
     </w:p>
     <w:p>
@@ -7540,7 +7692,25 @@
           <w:sz w:val="18"/>
           <w:szCs w:val="18"/>
         </w:rPr>
-        <w:t>Figure 1: A screen shot of the group trello board showing a few key sections</w:t>
+        <w:t xml:space="preserve">Figure 1: A screen shot of the group </w:t>
+      </w:r>
+      <w:proofErr w:type="spellStart"/>
+      <w:r>
+        <w:rPr>
+          <w:rFonts w:asciiTheme="minorHAnsi" w:hAnsiTheme="minorHAnsi" w:cstheme="minorHAnsi"/>
+          <w:sz w:val="18"/>
+          <w:szCs w:val="18"/>
+        </w:rPr>
+        <w:t>trello</w:t>
+      </w:r>
+      <w:proofErr w:type="spellEnd"/>
+      <w:r>
+        <w:rPr>
+          <w:rFonts w:asciiTheme="minorHAnsi" w:hAnsiTheme="minorHAnsi" w:cstheme="minorHAnsi"/>
+          <w:sz w:val="18"/>
+          <w:szCs w:val="18"/>
+        </w:rPr>
+        <w:t xml:space="preserve"> board showing a few key sections</w:t>
       </w:r>
       <w:r>
         <w:rPr>
@@ -7794,7 +7964,25 @@
           <w:sz w:val="24"/>
           <w:szCs w:val="28"/>
         </w:rPr>
-        <w:t>Formatted API responses to feed into write to db function (pair program with Pamela)</w:t>
+        <w:t xml:space="preserve">Formatted API responses to feed into write to </w:t>
+      </w:r>
+      <w:proofErr w:type="spellStart"/>
+      <w:r>
+        <w:rPr>
+          <w:rFonts w:asciiTheme="minorHAnsi" w:hAnsiTheme="minorHAnsi" w:cstheme="minorHAnsi"/>
+          <w:sz w:val="24"/>
+          <w:szCs w:val="28"/>
+        </w:rPr>
+        <w:t>db</w:t>
+      </w:r>
+      <w:proofErr w:type="spellEnd"/>
+      <w:r>
+        <w:rPr>
+          <w:rFonts w:asciiTheme="minorHAnsi" w:hAnsiTheme="minorHAnsi" w:cstheme="minorHAnsi"/>
+          <w:sz w:val="24"/>
+          <w:szCs w:val="28"/>
+        </w:rPr>
+        <w:t xml:space="preserve"> function (pair program with Pamela)</w:t>
       </w:r>
     </w:p>
     <w:p>
@@ -8292,7 +8480,25 @@
           <w:sz w:val="18"/>
           <w:szCs w:val="18"/>
         </w:rPr>
-        <w:t xml:space="preserve">Figure 2: A screen shot of the group trello board showing a few key sections on the </w:t>
+        <w:t xml:space="preserve">Figure 2: A screen shot of the group </w:t>
+      </w:r>
+      <w:proofErr w:type="spellStart"/>
+      <w:r>
+        <w:rPr>
+          <w:rFonts w:asciiTheme="minorHAnsi" w:hAnsiTheme="minorHAnsi" w:cstheme="minorHAnsi"/>
+          <w:sz w:val="18"/>
+          <w:szCs w:val="18"/>
+        </w:rPr>
+        <w:t>trello</w:t>
+      </w:r>
+      <w:proofErr w:type="spellEnd"/>
+      <w:r>
+        <w:rPr>
+          <w:rFonts w:asciiTheme="minorHAnsi" w:hAnsiTheme="minorHAnsi" w:cstheme="minorHAnsi"/>
+          <w:sz w:val="18"/>
+          <w:szCs w:val="18"/>
+        </w:rPr>
+        <w:t xml:space="preserve"> board showing a few key sections on the </w:t>
       </w:r>
       <w:r>
         <w:rPr>
@@ -8432,7 +8638,25 @@
           <w:sz w:val="18"/>
           <w:szCs w:val="18"/>
         </w:rPr>
-        <w:t xml:space="preserve">: A screen shot of the group trello board showing a few key sections on the </w:t>
+        <w:t xml:space="preserve">: A screen shot of the group </w:t>
+      </w:r>
+      <w:proofErr w:type="spellStart"/>
+      <w:r>
+        <w:rPr>
+          <w:rFonts w:asciiTheme="minorHAnsi" w:hAnsiTheme="minorHAnsi" w:cstheme="minorHAnsi"/>
+          <w:sz w:val="18"/>
+          <w:szCs w:val="18"/>
+        </w:rPr>
+        <w:t>trello</w:t>
+      </w:r>
+      <w:proofErr w:type="spellEnd"/>
+      <w:r>
+        <w:rPr>
+          <w:rFonts w:asciiTheme="minorHAnsi" w:hAnsiTheme="minorHAnsi" w:cstheme="minorHAnsi"/>
+          <w:sz w:val="18"/>
+          <w:szCs w:val="18"/>
+        </w:rPr>
+        <w:t xml:space="preserve"> board showing a few key sections on the </w:t>
       </w:r>
       <w:r>
         <w:rPr>
@@ -8548,7 +8772,25 @@
           <w:sz w:val="18"/>
           <w:szCs w:val="18"/>
         </w:rPr>
-        <w:t xml:space="preserve">: A screen shot of the group trello board showing a few key sections on the </w:t>
+        <w:t xml:space="preserve">: A screen shot of the group </w:t>
+      </w:r>
+      <w:proofErr w:type="spellStart"/>
+      <w:r>
+        <w:rPr>
+          <w:rFonts w:asciiTheme="minorHAnsi" w:hAnsiTheme="minorHAnsi" w:cstheme="minorHAnsi"/>
+          <w:sz w:val="18"/>
+          <w:szCs w:val="18"/>
+        </w:rPr>
+        <w:t>trello</w:t>
+      </w:r>
+      <w:proofErr w:type="spellEnd"/>
+      <w:r>
+        <w:rPr>
+          <w:rFonts w:asciiTheme="minorHAnsi" w:hAnsiTheme="minorHAnsi" w:cstheme="minorHAnsi"/>
+          <w:sz w:val="18"/>
+          <w:szCs w:val="18"/>
+        </w:rPr>
+        <w:t xml:space="preserve"> board showing a few key sections on the </w:t>
       </w:r>
       <w:r>
         <w:rPr>
@@ -9065,7 +9307,61 @@
           <w:sz w:val="24"/>
           <w:szCs w:val="28"/>
         </w:rPr>
-        <w:t>last updated column which continuously noted that there were duplicate values, which should not have been the case (it was a composite key with station_number.  Setting up the table in such a way should have, theoretically, made duplicate values impossible). After several hours of research, rewriting code, and checking the database, it was discovered that the data type given for last_updated, date time, was too small to contain the number it was receiving.  The database attempted to execute the code despite this issue by plugging in the largest possible integer it could handle, in this case an integer known as the Mercian Prime. Because each entry was the Mercian Prime, there were obviously several duplicates. This problem which caused a lot of grief had a straightforward and quick fix and was solved by simply changing the data type for that column to BigInt.</w:t>
+        <w:t xml:space="preserve">last updated column which continuously noted that there were duplicate values, which should not have been the case (it was a composite key with </w:t>
+      </w:r>
+      <w:proofErr w:type="spellStart"/>
+      <w:r>
+        <w:rPr>
+          <w:rFonts w:asciiTheme="minorHAnsi" w:hAnsiTheme="minorHAnsi" w:cstheme="minorHAnsi"/>
+          <w:sz w:val="24"/>
+          <w:szCs w:val="28"/>
+        </w:rPr>
+        <w:t>station_number</w:t>
+      </w:r>
+      <w:proofErr w:type="spellEnd"/>
+      <w:r>
+        <w:rPr>
+          <w:rFonts w:asciiTheme="minorHAnsi" w:hAnsiTheme="minorHAnsi" w:cstheme="minorHAnsi"/>
+          <w:sz w:val="24"/>
+          <w:szCs w:val="28"/>
+        </w:rPr>
+        <w:t xml:space="preserve">.  Setting up the table in such a way should have, theoretically, made duplicate values impossible). After several hours of research, rewriting code, and checking the database, it was discovered that the data type given for </w:t>
+      </w:r>
+      <w:proofErr w:type="spellStart"/>
+      <w:r>
+        <w:rPr>
+          <w:rFonts w:asciiTheme="minorHAnsi" w:hAnsiTheme="minorHAnsi" w:cstheme="minorHAnsi"/>
+          <w:sz w:val="24"/>
+          <w:szCs w:val="28"/>
+        </w:rPr>
+        <w:t>last_updated</w:t>
+      </w:r>
+      <w:proofErr w:type="spellEnd"/>
+      <w:r>
+        <w:rPr>
+          <w:rFonts w:asciiTheme="minorHAnsi" w:hAnsiTheme="minorHAnsi" w:cstheme="minorHAnsi"/>
+          <w:sz w:val="24"/>
+          <w:szCs w:val="28"/>
+        </w:rPr>
+        <w:t xml:space="preserve">, date time, was too small to contain the number it was receiving.  The database attempted to execute the code despite this issue by plugging in the largest possible integer it could handle, in this case an integer known as the Mercian Prime. Because each entry was the Mercian Prime, there were obviously several duplicates. This problem which caused a lot of grief had a straightforward and quick fix and was solved by simply changing the data type for that column to </w:t>
+      </w:r>
+      <w:proofErr w:type="spellStart"/>
+      <w:r>
+        <w:rPr>
+          <w:rFonts w:asciiTheme="minorHAnsi" w:hAnsiTheme="minorHAnsi" w:cstheme="minorHAnsi"/>
+          <w:sz w:val="24"/>
+          <w:szCs w:val="28"/>
+        </w:rPr>
+        <w:t>BigInt</w:t>
+      </w:r>
+      <w:proofErr w:type="spellEnd"/>
+      <w:r>
+        <w:rPr>
+          <w:rFonts w:asciiTheme="minorHAnsi" w:hAnsiTheme="minorHAnsi" w:cstheme="minorHAnsi"/>
+          <w:sz w:val="24"/>
+          <w:szCs w:val="28"/>
+        </w:rPr>
+        <w:t>.</w:t>
       </w:r>
     </w:p>
     <w:p>
@@ -9185,7 +9481,25 @@
           <w:sz w:val="24"/>
           <w:szCs w:val="28"/>
         </w:rPr>
-        <w:t>There is apparently an issue with windows 7 pip installing the correct version of pymysql.  The first thought was that pip3 could resolve the issue, however</w:t>
+        <w:t xml:space="preserve">There is apparently an issue with windows 7 pip installing the correct version of </w:t>
+      </w:r>
+      <w:proofErr w:type="spellStart"/>
+      <w:r>
+        <w:rPr>
+          <w:rFonts w:asciiTheme="minorHAnsi" w:hAnsiTheme="minorHAnsi" w:cstheme="minorHAnsi"/>
+          <w:sz w:val="24"/>
+          <w:szCs w:val="28"/>
+        </w:rPr>
+        <w:t>pymysql</w:t>
+      </w:r>
+      <w:proofErr w:type="spellEnd"/>
+      <w:r>
+        <w:rPr>
+          <w:rFonts w:asciiTheme="minorHAnsi" w:hAnsiTheme="minorHAnsi" w:cstheme="minorHAnsi"/>
+          <w:sz w:val="24"/>
+          <w:szCs w:val="28"/>
+        </w:rPr>
+        <w:t>.  The first thought was that pip3 could resolve the issue, however</w:t>
       </w:r>
       <w:r>
         <w:rPr>
@@ -9217,7 +9531,25 @@
           <w:sz w:val="24"/>
           <w:szCs w:val="28"/>
         </w:rPr>
-        <w:t>run any code requiring pymysql.  Work arounds were developed so that if such a code written by her needed to be tested, it would be pushed to git, run, and any errors would be reported back to her.</w:t>
+        <w:t xml:space="preserve">run any code requiring </w:t>
+      </w:r>
+      <w:proofErr w:type="spellStart"/>
+      <w:r>
+        <w:rPr>
+          <w:rFonts w:asciiTheme="minorHAnsi" w:hAnsiTheme="minorHAnsi" w:cstheme="minorHAnsi"/>
+          <w:sz w:val="24"/>
+          <w:szCs w:val="28"/>
+        </w:rPr>
+        <w:t>pymysql</w:t>
+      </w:r>
+      <w:proofErr w:type="spellEnd"/>
+      <w:r>
+        <w:rPr>
+          <w:rFonts w:asciiTheme="minorHAnsi" w:hAnsiTheme="minorHAnsi" w:cstheme="minorHAnsi"/>
+          <w:sz w:val="24"/>
+          <w:szCs w:val="28"/>
+        </w:rPr>
+        <w:t>.  Work arounds were developed so that if such a code written by her needed to be tested, it would be pushed to git, run, and any errors would be reported back to her.</w:t>
       </w:r>
     </w:p>
     <w:p>
@@ -9554,7 +9886,21 @@
         <w:rPr>
           <w:rFonts w:cstheme="minorHAnsi"/>
         </w:rPr>
-        <w:t xml:space="preserve"> deleting, creating, and populating databases on rds via python code. creating tables and adding and deleting rows via code.  Accessing APIs, working with APIs, reading JSON, interpreting and taking specific data from a JSON file and putting that in a table. Building a scraper with python, attaching code to databases and APIs, securely accessing APIs via code. Debugging.</w:t>
+        <w:t xml:space="preserve"> deleting, creating, and populating databases on </w:t>
+      </w:r>
+      <w:proofErr w:type="spellStart"/>
+      <w:r>
+        <w:rPr>
+          <w:rFonts w:cstheme="minorHAnsi"/>
+        </w:rPr>
+        <w:t>rds</w:t>
+      </w:r>
+      <w:proofErr w:type="spellEnd"/>
+      <w:r>
+        <w:rPr>
+          <w:rFonts w:cstheme="minorHAnsi"/>
+        </w:rPr>
+        <w:t xml:space="preserve"> via python code. creating tables and adding and deleting rows via code.  Accessing APIs, working with APIs, reading JSON, interpreting and taking specific data from a JSON file and putting that in a table. Building a scraper with python, attaching code to databases and APIs, securely accessing APIs via code. Debugging.</w:t>
       </w:r>
     </w:p>
     <w:p>
@@ -9574,7 +9920,63 @@
         <w:rPr>
           <w:rFonts w:cstheme="minorHAnsi"/>
         </w:rPr>
-        <w:t xml:space="preserve"> Security on Amazon RDS and workarounds - learning to set everything to open access. how to work and manipulate tables with python and python packages.  Learned how to make code accessing DBs secure. Regarding python packages learning how to work with pip and working around libraries not installing properly (ie. pymysql) Learning how to access and scrape APIs via python and use that data to populate a db.vLearning how sql alchemy reasons JSON files.</w:t>
+        <w:t xml:space="preserve"> Security on Amazon RDS and workarounds - learning to set everything to open access. how to work and manipulate tables with python and python packages.  Learned how to make code accessing DBs secure. Regarding python packages learning how to work with pip and working around libraries not installing properly (</w:t>
+      </w:r>
+      <w:proofErr w:type="spellStart"/>
+      <w:r>
+        <w:rPr>
+          <w:rFonts w:cstheme="minorHAnsi"/>
+        </w:rPr>
+        <w:t>ie</w:t>
+      </w:r>
+      <w:proofErr w:type="spellEnd"/>
+      <w:r>
+        <w:rPr>
+          <w:rFonts w:cstheme="minorHAnsi"/>
+        </w:rPr>
+        <w:t xml:space="preserve">. </w:t>
+      </w:r>
+      <w:proofErr w:type="spellStart"/>
+      <w:r>
+        <w:rPr>
+          <w:rFonts w:cstheme="minorHAnsi"/>
+        </w:rPr>
+        <w:t>pymysql</w:t>
+      </w:r>
+      <w:proofErr w:type="spellEnd"/>
+      <w:r>
+        <w:rPr>
+          <w:rFonts w:cstheme="minorHAnsi"/>
+        </w:rPr>
+        <w:t xml:space="preserve">) Learning how to access and scrape APIs via python and use that data to populate a </w:t>
+      </w:r>
+      <w:proofErr w:type="spellStart"/>
+      <w:r>
+        <w:rPr>
+          <w:rFonts w:cstheme="minorHAnsi"/>
+        </w:rPr>
+        <w:t>db.vLearning</w:t>
+      </w:r>
+      <w:proofErr w:type="spellEnd"/>
+      <w:r>
+        <w:rPr>
+          <w:rFonts w:cstheme="minorHAnsi"/>
+        </w:rPr>
+        <w:t xml:space="preserve"> how </w:t>
+      </w:r>
+      <w:proofErr w:type="spellStart"/>
+      <w:r>
+        <w:rPr>
+          <w:rFonts w:cstheme="minorHAnsi"/>
+        </w:rPr>
+        <w:t>sql</w:t>
+      </w:r>
+      <w:proofErr w:type="spellEnd"/>
+      <w:r>
+        <w:rPr>
+          <w:rFonts w:cstheme="minorHAnsi"/>
+        </w:rPr>
+        <w:t xml:space="preserve"> alchemy reasons JSON files.</w:t>
       </w:r>
     </w:p>
     <w:p>
@@ -9596,7 +9998,21 @@
         <w:rPr>
           <w:rFonts w:cstheme="minorHAnsi"/>
         </w:rPr>
-        <w:t xml:space="preserve"> Join the weather and bikes databases via code, create a live weather display on the website, create sql queries for dynamic data/predictive analysis and connect that with flask</w:t>
+        <w:t xml:space="preserve"> Join the weather and bikes databases via code, create a live weather display on the website, create </w:t>
+      </w:r>
+      <w:proofErr w:type="spellStart"/>
+      <w:r>
+        <w:rPr>
+          <w:rFonts w:cstheme="minorHAnsi"/>
+        </w:rPr>
+        <w:t>sql</w:t>
+      </w:r>
+      <w:proofErr w:type="spellEnd"/>
+      <w:r>
+        <w:rPr>
+          <w:rFonts w:cstheme="minorHAnsi"/>
+        </w:rPr>
+        <w:t xml:space="preserve"> queries for dynamic data/predictive analysis and connect that with flask</w:t>
       </w:r>
       <w:r>
         <w:rPr>
@@ -9751,7 +10167,25 @@
           <w:sz w:val="24"/>
           <w:szCs w:val="24"/>
         </w:rPr>
-        <w:t xml:space="preserve">Use of SQLAlchemy and object relational mapping. Python programming –writing to remote databases (from API requests and files), helper functions. Pair programming. Hosting web applications on remote compute instances. </w:t>
+        <w:t xml:space="preserve">Use of </w:t>
+      </w:r>
+      <w:proofErr w:type="spellStart"/>
+      <w:r>
+        <w:rPr>
+          <w:rFonts w:asciiTheme="minorHAnsi" w:hAnsiTheme="minorHAnsi" w:cstheme="minorHAnsi"/>
+          <w:sz w:val="24"/>
+          <w:szCs w:val="24"/>
+        </w:rPr>
+        <w:t>SQLAlchemy</w:t>
+      </w:r>
+      <w:proofErr w:type="spellEnd"/>
+      <w:r>
+        <w:rPr>
+          <w:rFonts w:asciiTheme="minorHAnsi" w:hAnsiTheme="minorHAnsi" w:cstheme="minorHAnsi"/>
+          <w:sz w:val="24"/>
+          <w:szCs w:val="24"/>
+        </w:rPr>
+        <w:t xml:space="preserve"> and object relational mapping. Python programming –writing to remote databases (from API requests and files), helper functions. Pair programming. Hosting web applications on remote compute instances. </w:t>
       </w:r>
     </w:p>
     <w:p>
@@ -9791,7 +10225,25 @@
           <w:sz w:val="24"/>
           <w:szCs w:val="24"/>
         </w:rPr>
-        <w:t xml:space="preserve">Learned how to use SQLAlchemy and ORM. Learned about constraints with data types for databases – Mercian Prime Issue. Learned about hosting on EC2 using Apache. </w:t>
+        <w:t xml:space="preserve">Learned how to use </w:t>
+      </w:r>
+      <w:proofErr w:type="spellStart"/>
+      <w:r>
+        <w:rPr>
+          <w:rFonts w:asciiTheme="minorHAnsi" w:hAnsiTheme="minorHAnsi" w:cstheme="minorHAnsi"/>
+          <w:sz w:val="24"/>
+          <w:szCs w:val="24"/>
+        </w:rPr>
+        <w:t>SQLAlchemy</w:t>
+      </w:r>
+      <w:proofErr w:type="spellEnd"/>
+      <w:r>
+        <w:rPr>
+          <w:rFonts w:asciiTheme="minorHAnsi" w:hAnsiTheme="minorHAnsi" w:cstheme="minorHAnsi"/>
+          <w:sz w:val="24"/>
+          <w:szCs w:val="24"/>
+        </w:rPr>
+        <w:t xml:space="preserve"> and ORM. Learned about constraints with data types for databases – Mercian Prime Issue. Learned about hosting on EC2 using Apache. </w:t>
       </w:r>
     </w:p>
     <w:p>
@@ -10896,7 +11348,25 @@
           <w:sz w:val="22"/>
           <w:szCs w:val="22"/>
         </w:rPr>
-        <w:t xml:space="preserve"> sql queries for querying dynamic</w:t>
+        <w:t xml:space="preserve"> </w:t>
+      </w:r>
+      <w:proofErr w:type="spellStart"/>
+      <w:r>
+        <w:rPr>
+          <w:rFonts w:asciiTheme="minorHAnsi" w:hAnsiTheme="minorHAnsi" w:cstheme="minorHAnsi"/>
+          <w:sz w:val="22"/>
+          <w:szCs w:val="22"/>
+        </w:rPr>
+        <w:t>sql</w:t>
+      </w:r>
+      <w:proofErr w:type="spellEnd"/>
+      <w:r>
+        <w:rPr>
+          <w:rFonts w:asciiTheme="minorHAnsi" w:hAnsiTheme="minorHAnsi" w:cstheme="minorHAnsi"/>
+          <w:sz w:val="22"/>
+          <w:szCs w:val="22"/>
+        </w:rPr>
+        <w:t xml:space="preserve"> queries for querying dynamic</w:t>
       </w:r>
       <w:r>
         <w:rPr>
@@ -11153,8 +11623,18 @@
           <w:sz w:val="22"/>
           <w:szCs w:val="22"/>
         </w:rPr>
-        <w:t>Got the map with markers up and running via the flask app and javaScript</w:t>
-      </w:r>
+        <w:t xml:space="preserve">Got the map with markers up and running via the flask app and </w:t>
+      </w:r>
+      <w:proofErr w:type="spellStart"/>
+      <w:r>
+        <w:rPr>
+          <w:rFonts w:asciiTheme="minorHAnsi" w:hAnsiTheme="minorHAnsi" w:cstheme="minorHAnsi"/>
+          <w:sz w:val="22"/>
+          <w:szCs w:val="22"/>
+        </w:rPr>
+        <w:t>javaScript</w:t>
+      </w:r>
+      <w:proofErr w:type="spellEnd"/>
     </w:p>
     <w:p>
       <w:pPr>
@@ -11230,7 +11710,25 @@
           <w:sz w:val="22"/>
           <w:szCs w:val="22"/>
         </w:rPr>
-        <w:t>Linking everything to the front end – linking the weather information, google charts and other necessary information to the javaScript and HTML</w:t>
+        <w:t xml:space="preserve">Linking everything to the front end – linking the weather information, google charts and other necessary information to the </w:t>
+      </w:r>
+      <w:proofErr w:type="spellStart"/>
+      <w:r>
+        <w:rPr>
+          <w:rFonts w:asciiTheme="minorHAnsi" w:hAnsiTheme="minorHAnsi" w:cstheme="minorHAnsi"/>
+          <w:sz w:val="22"/>
+          <w:szCs w:val="22"/>
+        </w:rPr>
+        <w:t>javaScript</w:t>
+      </w:r>
+      <w:proofErr w:type="spellEnd"/>
+      <w:r>
+        <w:rPr>
+          <w:rFonts w:asciiTheme="minorHAnsi" w:hAnsiTheme="minorHAnsi" w:cstheme="minorHAnsi"/>
+          <w:sz w:val="22"/>
+          <w:szCs w:val="22"/>
+        </w:rPr>
+        <w:t xml:space="preserve"> and HTML</w:t>
       </w:r>
     </w:p>
     <w:p>
@@ -11573,7 +12071,25 @@
           <w:sz w:val="24"/>
           <w:szCs w:val="28"/>
         </w:rPr>
-        <w:t>Started working on the sql queries for hourly/daily dynamic data</w:t>
+        <w:t xml:space="preserve">Started working on the </w:t>
+      </w:r>
+      <w:proofErr w:type="spellStart"/>
+      <w:r>
+        <w:rPr>
+          <w:rFonts w:asciiTheme="minorHAnsi" w:hAnsiTheme="minorHAnsi" w:cstheme="minorHAnsi"/>
+          <w:sz w:val="24"/>
+          <w:szCs w:val="28"/>
+        </w:rPr>
+        <w:t>sql</w:t>
+      </w:r>
+      <w:proofErr w:type="spellEnd"/>
+      <w:r>
+        <w:rPr>
+          <w:rFonts w:asciiTheme="minorHAnsi" w:hAnsiTheme="minorHAnsi" w:cstheme="minorHAnsi"/>
+          <w:sz w:val="24"/>
+          <w:szCs w:val="28"/>
+        </w:rPr>
+        <w:t xml:space="preserve"> queries for hourly/daily dynamic data</w:t>
       </w:r>
     </w:p>
     <w:p>
@@ -11862,7 +12378,25 @@
           <w:sz w:val="24"/>
           <w:szCs w:val="28"/>
         </w:rPr>
-        <w:t>Researched how to connect flask to javaScript and back again – get and post methods</w:t>
+        <w:t xml:space="preserve">Researched how to connect flask to </w:t>
+      </w:r>
+      <w:proofErr w:type="spellStart"/>
+      <w:r>
+        <w:rPr>
+          <w:rFonts w:asciiTheme="minorHAnsi" w:hAnsiTheme="minorHAnsi" w:cstheme="minorHAnsi"/>
+          <w:sz w:val="24"/>
+          <w:szCs w:val="28"/>
+        </w:rPr>
+        <w:t>javaScript</w:t>
+      </w:r>
+      <w:proofErr w:type="spellEnd"/>
+      <w:r>
+        <w:rPr>
+          <w:rFonts w:asciiTheme="minorHAnsi" w:hAnsiTheme="minorHAnsi" w:cstheme="minorHAnsi"/>
+          <w:sz w:val="24"/>
+          <w:szCs w:val="28"/>
+        </w:rPr>
+        <w:t xml:space="preserve"> and back again – get and post methods</w:t>
       </w:r>
     </w:p>
     <w:p>
@@ -12414,7 +12948,25 @@
           <w:sz w:val="24"/>
           <w:szCs w:val="28"/>
         </w:rPr>
-        <w:t>Next step: Create a div in the HTML page and create a javaScript function to display live weather stats in that div</w:t>
+        <w:t xml:space="preserve">Next step: Create a div in the HTML page and create a </w:t>
+      </w:r>
+      <w:proofErr w:type="spellStart"/>
+      <w:r>
+        <w:rPr>
+          <w:rFonts w:asciiTheme="minorHAnsi" w:hAnsiTheme="minorHAnsi" w:cstheme="minorHAnsi"/>
+          <w:sz w:val="24"/>
+          <w:szCs w:val="28"/>
+        </w:rPr>
+        <w:t>javaScript</w:t>
+      </w:r>
+      <w:proofErr w:type="spellEnd"/>
+      <w:r>
+        <w:rPr>
+          <w:rFonts w:asciiTheme="minorHAnsi" w:hAnsiTheme="minorHAnsi" w:cstheme="minorHAnsi"/>
+          <w:sz w:val="24"/>
+          <w:szCs w:val="28"/>
+        </w:rPr>
+        <w:t xml:space="preserve"> function to display live weather stats in that div</w:t>
       </w:r>
     </w:p>
     <w:p>
@@ -12483,15 +13035,51 @@
           <w:sz w:val="24"/>
           <w:szCs w:val="28"/>
         </w:rPr>
-        <w:t>Worked on passing the station number for a specific station into a sql query – pair programming with Pam</w:t>
-      </w:r>
-      <w:r>
-        <w:rPr>
-          <w:rFonts w:asciiTheme="minorHAnsi" w:hAnsiTheme="minorHAnsi" w:cstheme="minorHAnsi"/>
-          <w:sz w:val="24"/>
-          <w:szCs w:val="28"/>
-        </w:rPr>
-        <w:t xml:space="preserve"> – for now this value is only passed into a javaScript function</w:t>
+        <w:t xml:space="preserve">Worked on passing the station number for a specific station into a </w:t>
+      </w:r>
+      <w:proofErr w:type="spellStart"/>
+      <w:r>
+        <w:rPr>
+          <w:rFonts w:asciiTheme="minorHAnsi" w:hAnsiTheme="minorHAnsi" w:cstheme="minorHAnsi"/>
+          <w:sz w:val="24"/>
+          <w:szCs w:val="28"/>
+        </w:rPr>
+        <w:t>sql</w:t>
+      </w:r>
+      <w:proofErr w:type="spellEnd"/>
+      <w:r>
+        <w:rPr>
+          <w:rFonts w:asciiTheme="minorHAnsi" w:hAnsiTheme="minorHAnsi" w:cstheme="minorHAnsi"/>
+          <w:sz w:val="24"/>
+          <w:szCs w:val="28"/>
+        </w:rPr>
+        <w:t xml:space="preserve"> query – pair programming with Pam</w:t>
+      </w:r>
+      <w:r>
+        <w:rPr>
+          <w:rFonts w:asciiTheme="minorHAnsi" w:hAnsiTheme="minorHAnsi" w:cstheme="minorHAnsi"/>
+          <w:sz w:val="24"/>
+          <w:szCs w:val="28"/>
+        </w:rPr>
+        <w:t xml:space="preserve"> – for now this value is only passed into a </w:t>
+      </w:r>
+      <w:proofErr w:type="spellStart"/>
+      <w:r>
+        <w:rPr>
+          <w:rFonts w:asciiTheme="minorHAnsi" w:hAnsiTheme="minorHAnsi" w:cstheme="minorHAnsi"/>
+          <w:sz w:val="24"/>
+          <w:szCs w:val="28"/>
+        </w:rPr>
+        <w:t>javaScript</w:t>
+      </w:r>
+      <w:proofErr w:type="spellEnd"/>
+      <w:r>
+        <w:rPr>
+          <w:rFonts w:asciiTheme="minorHAnsi" w:hAnsiTheme="minorHAnsi" w:cstheme="minorHAnsi"/>
+          <w:sz w:val="24"/>
+          <w:szCs w:val="28"/>
+        </w:rPr>
+        <w:t xml:space="preserve"> function</w:t>
       </w:r>
     </w:p>
     <w:p>
@@ -12539,7 +13127,25 @@
           <w:sz w:val="24"/>
           <w:szCs w:val="28"/>
         </w:rPr>
-        <w:t>Made small changes to the CSS, HTML and javaScript files</w:t>
+        <w:t xml:space="preserve">Made small changes to the CSS, HTML and </w:t>
+      </w:r>
+      <w:proofErr w:type="spellStart"/>
+      <w:r>
+        <w:rPr>
+          <w:rFonts w:asciiTheme="minorHAnsi" w:hAnsiTheme="minorHAnsi" w:cstheme="minorHAnsi"/>
+          <w:sz w:val="24"/>
+          <w:szCs w:val="28"/>
+        </w:rPr>
+        <w:t>javaScript</w:t>
+      </w:r>
+      <w:proofErr w:type="spellEnd"/>
+      <w:r>
+        <w:rPr>
+          <w:rFonts w:asciiTheme="minorHAnsi" w:hAnsiTheme="minorHAnsi" w:cstheme="minorHAnsi"/>
+          <w:sz w:val="24"/>
+          <w:szCs w:val="28"/>
+        </w:rPr>
+        <w:t xml:space="preserve"> files</w:t>
       </w:r>
     </w:p>
     <w:p>
@@ -12571,7 +13177,25 @@
           <w:sz w:val="24"/>
           <w:szCs w:val="28"/>
         </w:rPr>
-        <w:t>Get the station number for a station to pass into a sql query to get the occupancy information for a specific station</w:t>
+        <w:t xml:space="preserve">Get the station number for a station to pass into a </w:t>
+      </w:r>
+      <w:proofErr w:type="spellStart"/>
+      <w:r>
+        <w:rPr>
+          <w:rFonts w:asciiTheme="minorHAnsi" w:hAnsiTheme="minorHAnsi" w:cstheme="minorHAnsi"/>
+          <w:sz w:val="24"/>
+          <w:szCs w:val="28"/>
+        </w:rPr>
+        <w:t>sql</w:t>
+      </w:r>
+      <w:proofErr w:type="spellEnd"/>
+      <w:r>
+        <w:rPr>
+          <w:rFonts w:asciiTheme="minorHAnsi" w:hAnsiTheme="minorHAnsi" w:cstheme="minorHAnsi"/>
+          <w:sz w:val="24"/>
+          <w:szCs w:val="28"/>
+        </w:rPr>
+        <w:t xml:space="preserve"> query to get the occupancy information for a specific station</w:t>
       </w:r>
     </w:p>
     <w:p>
@@ -12670,7 +13294,25 @@
           <w:sz w:val="18"/>
           <w:szCs w:val="18"/>
         </w:rPr>
-        <w:t>: A screen shot of the group trello board showing a few key sections on the</w:t>
+        <w:t xml:space="preserve">: A screen shot of the group </w:t>
+      </w:r>
+      <w:proofErr w:type="spellStart"/>
+      <w:r>
+        <w:rPr>
+          <w:rFonts w:asciiTheme="minorHAnsi" w:hAnsiTheme="minorHAnsi" w:cstheme="minorHAnsi"/>
+          <w:sz w:val="18"/>
+          <w:szCs w:val="18"/>
+        </w:rPr>
+        <w:t>trello</w:t>
+      </w:r>
+      <w:proofErr w:type="spellEnd"/>
+      <w:r>
+        <w:rPr>
+          <w:rFonts w:asciiTheme="minorHAnsi" w:hAnsiTheme="minorHAnsi" w:cstheme="minorHAnsi"/>
+          <w:sz w:val="18"/>
+          <w:szCs w:val="18"/>
+        </w:rPr>
+        <w:t xml:space="preserve"> board showing a few key sections on the</w:t>
       </w:r>
       <w:r>
         <w:rPr>
@@ -13071,8 +13713,18 @@
           <w:sz w:val="24"/>
           <w:szCs w:val="28"/>
         </w:rPr>
-        <w:t xml:space="preserve"> via JavaScript and JQuery</w:t>
-      </w:r>
+        <w:t xml:space="preserve"> via JavaScript and </w:t>
+      </w:r>
+      <w:proofErr w:type="spellStart"/>
+      <w:r>
+        <w:rPr>
+          <w:rFonts w:asciiTheme="minorHAnsi" w:hAnsiTheme="minorHAnsi" w:cstheme="minorHAnsi"/>
+          <w:sz w:val="24"/>
+          <w:szCs w:val="28"/>
+        </w:rPr>
+        <w:t>JQuery</w:t>
+      </w:r>
+      <w:proofErr w:type="spellEnd"/>
       <w:r>
         <w:rPr>
           <w:rFonts w:asciiTheme="minorHAnsi" w:hAnsiTheme="minorHAnsi" w:cstheme="minorHAnsi"/>
@@ -13669,7 +14321,25 @@
           <w:sz w:val="24"/>
           <w:szCs w:val="28"/>
         </w:rPr>
-        <w:t>There were many issues when hosting the app on ec2. There were numerous import issues with python 3 modules which meant that we couldn’t use the wsgi system. The solution to this was setting up port forwarding so that the site running on the local host was redirected to the public IP for the ec2.</w:t>
+        <w:t xml:space="preserve">There were many issues when hosting the app on ec2. There were numerous import issues with python 3 modules which meant that we couldn’t use the </w:t>
+      </w:r>
+      <w:proofErr w:type="spellStart"/>
+      <w:r>
+        <w:rPr>
+          <w:rFonts w:asciiTheme="minorHAnsi" w:hAnsiTheme="minorHAnsi" w:cstheme="minorHAnsi"/>
+          <w:sz w:val="24"/>
+          <w:szCs w:val="28"/>
+        </w:rPr>
+        <w:t>wsgi</w:t>
+      </w:r>
+      <w:proofErr w:type="spellEnd"/>
+      <w:r>
+        <w:rPr>
+          <w:rFonts w:asciiTheme="minorHAnsi" w:hAnsiTheme="minorHAnsi" w:cstheme="minorHAnsi"/>
+          <w:sz w:val="24"/>
+          <w:szCs w:val="28"/>
+        </w:rPr>
+        <w:t xml:space="preserve"> system. The solution to this was setting up port forwarding so that the site running on the local host was redirected to the public IP for the ec2.</w:t>
       </w:r>
     </w:p>
     <w:p>
@@ -13693,7 +14363,43 @@
           <w:sz w:val="24"/>
           <w:szCs w:val="28"/>
         </w:rPr>
-        <w:t>There were several JavaScript issues when trying to send parameters to the url and then passing that information into a sql query in the flask app. Solution: Emma and Pamela utilised pair programming to create an on-click function which is called within the loop when creating the markers so that the on-click was dynamic and specific for that station. This enabled the correct occupancy information to be displayed for whichever station was selected.</w:t>
+        <w:t xml:space="preserve">There were several JavaScript issues when trying to send parameters to the </w:t>
+      </w:r>
+      <w:proofErr w:type="spellStart"/>
+      <w:r>
+        <w:rPr>
+          <w:rFonts w:asciiTheme="minorHAnsi" w:hAnsiTheme="minorHAnsi" w:cstheme="minorHAnsi"/>
+          <w:sz w:val="24"/>
+          <w:szCs w:val="28"/>
+        </w:rPr>
+        <w:t>url</w:t>
+      </w:r>
+      <w:proofErr w:type="spellEnd"/>
+      <w:r>
+        <w:rPr>
+          <w:rFonts w:asciiTheme="minorHAnsi" w:hAnsiTheme="minorHAnsi" w:cstheme="minorHAnsi"/>
+          <w:sz w:val="24"/>
+          <w:szCs w:val="28"/>
+        </w:rPr>
+        <w:t xml:space="preserve"> and then passing that information into a </w:t>
+      </w:r>
+      <w:proofErr w:type="spellStart"/>
+      <w:r>
+        <w:rPr>
+          <w:rFonts w:asciiTheme="minorHAnsi" w:hAnsiTheme="minorHAnsi" w:cstheme="minorHAnsi"/>
+          <w:sz w:val="24"/>
+          <w:szCs w:val="28"/>
+        </w:rPr>
+        <w:t>sql</w:t>
+      </w:r>
+      <w:proofErr w:type="spellEnd"/>
+      <w:r>
+        <w:rPr>
+          <w:rFonts w:asciiTheme="minorHAnsi" w:hAnsiTheme="minorHAnsi" w:cstheme="minorHAnsi"/>
+          <w:sz w:val="24"/>
+          <w:szCs w:val="28"/>
+        </w:rPr>
+        <w:t xml:space="preserve"> query in the flask app. Solution: Emma and Pamela utilised pair programming to create an on-click function which is called within the loop when creating the markers so that the on-click was dynamic and specific for that station. This enabled the correct occupancy information to be displayed for whichever station was selected.</w:t>
       </w:r>
     </w:p>
     <w:p>
@@ -13717,7 +14423,25 @@
           <w:sz w:val="24"/>
           <w:szCs w:val="28"/>
         </w:rPr>
-        <w:t>Several issues occurred when trying to merge databases – the weather and bike databases via sql alchemy. Other issues encountered included copying the data from one database to another. The solution to this would have been to use the Amazon migration functionality but because this is a paid service, it was decided that the tables would not be merged.</w:t>
+        <w:t xml:space="preserve">Several issues occurred when trying to merge databases – the weather and bike databases via </w:t>
+      </w:r>
+      <w:proofErr w:type="spellStart"/>
+      <w:r>
+        <w:rPr>
+          <w:rFonts w:asciiTheme="minorHAnsi" w:hAnsiTheme="minorHAnsi" w:cstheme="minorHAnsi"/>
+          <w:sz w:val="24"/>
+          <w:szCs w:val="28"/>
+        </w:rPr>
+        <w:t>sql</w:t>
+      </w:r>
+      <w:proofErr w:type="spellEnd"/>
+      <w:r>
+        <w:rPr>
+          <w:rFonts w:asciiTheme="minorHAnsi" w:hAnsiTheme="minorHAnsi" w:cstheme="minorHAnsi"/>
+          <w:sz w:val="24"/>
+          <w:szCs w:val="28"/>
+        </w:rPr>
+        <w:t xml:space="preserve"> alchemy. Other issues encountered included copying the data from one database to another. The solution to this would have been to use the Amazon migration functionality but because this is a paid service, it was decided that the tables would not be merged.</w:t>
       </w:r>
     </w:p>
     <w:p>
@@ -13741,7 +14465,25 @@
           <w:sz w:val="24"/>
           <w:szCs w:val="28"/>
         </w:rPr>
-        <w:t xml:space="preserve">Other challenges included getting the live weather data to display on the front end using jquery but this ended up being because of the order in which it was being called on the front end. </w:t>
+        <w:t xml:space="preserve">Other challenges included getting the live weather data to display on the front end using </w:t>
+      </w:r>
+      <w:proofErr w:type="spellStart"/>
+      <w:r>
+        <w:rPr>
+          <w:rFonts w:asciiTheme="minorHAnsi" w:hAnsiTheme="minorHAnsi" w:cstheme="minorHAnsi"/>
+          <w:sz w:val="24"/>
+          <w:szCs w:val="28"/>
+        </w:rPr>
+        <w:t>jquery</w:t>
+      </w:r>
+      <w:proofErr w:type="spellEnd"/>
+      <w:r>
+        <w:rPr>
+          <w:rFonts w:asciiTheme="minorHAnsi" w:hAnsiTheme="minorHAnsi" w:cstheme="minorHAnsi"/>
+          <w:sz w:val="24"/>
+          <w:szCs w:val="28"/>
+        </w:rPr>
+        <w:t xml:space="preserve"> but this ended up being because of the order in which it was being called on the front end. </w:t>
       </w:r>
     </w:p>
     <w:p>
@@ -14718,8 +15460,914 @@
         <w:tab/>
         <w:t xml:space="preserve">Date: </w:t>
       </w:r>
+    </w:p>
+    <w:p>
+      <w:pPr>
+        <w:pStyle w:val="PlainText"/>
+        <w:jc w:val="both"/>
+        <w:rPr>
+          <w:rFonts w:asciiTheme="minorHAnsi" w:hAnsiTheme="minorHAnsi" w:cstheme="minorHAnsi"/>
+          <w:sz w:val="24"/>
+          <w:szCs w:val="28"/>
+        </w:rPr>
+      </w:pPr>
+      <w:r>
+        <w:rPr>
+          <w:rFonts w:asciiTheme="minorHAnsi" w:hAnsiTheme="minorHAnsi" w:cstheme="minorHAnsi"/>
+          <w:b/>
+          <w:sz w:val="24"/>
+          <w:szCs w:val="28"/>
+        </w:rPr>
+        <w:t>Percentage of Group Submission:</w:t>
+      </w:r>
+      <w:r>
+        <w:rPr>
+          <w:rFonts w:asciiTheme="minorHAnsi" w:hAnsiTheme="minorHAnsi" w:cstheme="minorHAnsi"/>
+          <w:sz w:val="24"/>
+          <w:szCs w:val="28"/>
+        </w:rPr>
+        <w:t xml:space="preserve"> 33%</w:t>
+      </w:r>
+    </w:p>
+    <w:p>
+      <w:pPr>
+        <w:pStyle w:val="PlainText"/>
+        <w:jc w:val="both"/>
+        <w:rPr>
+          <w:rFonts w:asciiTheme="minorHAnsi" w:hAnsiTheme="minorHAnsi" w:cstheme="minorHAnsi"/>
+          <w:sz w:val="24"/>
+          <w:szCs w:val="28"/>
+        </w:rPr>
+      </w:pPr>
+    </w:p>
+    <w:p>
+      <w:pPr>
+        <w:pStyle w:val="PlainText"/>
+        <w:jc w:val="both"/>
+        <w:rPr>
+          <w:rFonts w:asciiTheme="minorHAnsi" w:hAnsiTheme="minorHAnsi" w:cstheme="minorHAnsi"/>
+          <w:sz w:val="24"/>
+          <w:szCs w:val="28"/>
+        </w:rPr>
+      </w:pPr>
+      <w:r>
+        <w:rPr>
+          <w:rFonts w:asciiTheme="minorHAnsi" w:hAnsiTheme="minorHAnsi" w:cstheme="minorHAnsi"/>
+          <w:b/>
+          <w:sz w:val="24"/>
+          <w:szCs w:val="28"/>
+        </w:rPr>
+        <w:t>Skills Practised:</w:t>
+      </w:r>
+      <w:r>
+        <w:rPr>
+          <w:rFonts w:asciiTheme="minorHAnsi" w:hAnsiTheme="minorHAnsi" w:cstheme="minorHAnsi"/>
+          <w:sz w:val="24"/>
+          <w:szCs w:val="28"/>
+        </w:rPr>
+        <w:t xml:space="preserve"> HTML, JavaScript, CSS, Flask, Python</w:t>
+      </w:r>
+    </w:p>
+    <w:p>
+      <w:pPr>
+        <w:pStyle w:val="PlainText"/>
+        <w:jc w:val="both"/>
+        <w:rPr>
+          <w:rFonts w:asciiTheme="minorHAnsi" w:hAnsiTheme="minorHAnsi" w:cstheme="minorHAnsi"/>
+          <w:sz w:val="24"/>
+          <w:szCs w:val="28"/>
+        </w:rPr>
+      </w:pPr>
+    </w:p>
+    <w:p>
+      <w:pPr>
+        <w:pStyle w:val="PlainText"/>
+        <w:jc w:val="both"/>
+        <w:rPr>
+          <w:rFonts w:asciiTheme="minorHAnsi" w:hAnsiTheme="minorHAnsi" w:cstheme="minorHAnsi"/>
+          <w:sz w:val="24"/>
+          <w:szCs w:val="28"/>
+        </w:rPr>
+      </w:pPr>
+      <w:r>
+        <w:rPr>
+          <w:rFonts w:asciiTheme="minorHAnsi" w:hAnsiTheme="minorHAnsi" w:cstheme="minorHAnsi"/>
+          <w:b/>
+          <w:sz w:val="24"/>
+          <w:szCs w:val="28"/>
+        </w:rPr>
+        <w:t>Learning Done:</w:t>
+      </w:r>
+      <w:r>
+        <w:rPr>
+          <w:rFonts w:asciiTheme="minorHAnsi" w:hAnsiTheme="minorHAnsi" w:cstheme="minorHAnsi"/>
+          <w:sz w:val="24"/>
+          <w:szCs w:val="28"/>
+        </w:rPr>
+        <w:t xml:space="preserve"> Passed JavaScript variable to Flask to query the database about occupancy information for a specific station – peer programming with Pamela</w:t>
+      </w:r>
+    </w:p>
+    <w:p>
+      <w:pPr>
+        <w:pStyle w:val="PlainText"/>
+        <w:jc w:val="both"/>
+        <w:rPr>
+          <w:rFonts w:asciiTheme="minorHAnsi" w:hAnsiTheme="minorHAnsi" w:cstheme="minorHAnsi"/>
+          <w:sz w:val="24"/>
+          <w:szCs w:val="28"/>
+        </w:rPr>
+      </w:pPr>
+    </w:p>
+    <w:p>
+      <w:pPr>
+        <w:pStyle w:val="PlainText"/>
+        <w:jc w:val="both"/>
+        <w:rPr>
+          <w:rFonts w:asciiTheme="minorHAnsi" w:hAnsiTheme="minorHAnsi" w:cstheme="minorHAnsi"/>
+          <w:sz w:val="24"/>
+          <w:szCs w:val="28"/>
+        </w:rPr>
+      </w:pPr>
+      <w:r>
+        <w:rPr>
+          <w:rFonts w:asciiTheme="minorHAnsi" w:hAnsiTheme="minorHAnsi" w:cstheme="minorHAnsi"/>
+          <w:b/>
+          <w:sz w:val="24"/>
+          <w:szCs w:val="28"/>
+        </w:rPr>
+        <w:t>Final Thoughts:</w:t>
+      </w:r>
+      <w:r>
+        <w:rPr>
+          <w:rFonts w:asciiTheme="minorHAnsi" w:hAnsiTheme="minorHAnsi" w:cstheme="minorHAnsi"/>
+          <w:sz w:val="24"/>
+          <w:szCs w:val="28"/>
+        </w:rPr>
+        <w:t xml:space="preserve"> Successful project, set out what we wanted to achieve. Given more time some of the features in the backlog could have been incorporated.</w:t>
+      </w:r>
+    </w:p>
+    <w:p>
+      <w:pPr>
+        <w:pStyle w:val="PlainText"/>
+        <w:jc w:val="both"/>
+        <w:rPr>
+          <w:rFonts w:asciiTheme="minorHAnsi" w:hAnsiTheme="minorHAnsi" w:cstheme="minorHAnsi"/>
+          <w:sz w:val="24"/>
+          <w:szCs w:val="28"/>
+          <w:u w:val="single"/>
+        </w:rPr>
+      </w:pPr>
+    </w:p>
+    <w:p>
+      <w:pPr>
+        <w:pStyle w:val="Heading3"/>
+      </w:pPr>
+      <w:r>
+        <w:t>3.8.2. Katherine</w:t>
+      </w:r>
+    </w:p>
+    <w:p>
+      <w:pPr>
+        <w:pStyle w:val="PlainText"/>
+        <w:jc w:val="both"/>
+        <w:rPr>
+          <w:rFonts w:asciiTheme="minorHAnsi" w:hAnsiTheme="minorHAnsi" w:cstheme="minorHAnsi"/>
+          <w:sz w:val="28"/>
+          <w:szCs w:val="28"/>
+          <w:u w:val="single"/>
+        </w:rPr>
+      </w:pPr>
+      <w:r>
+        <w:rPr>
+          <w:rFonts w:asciiTheme="minorHAnsi" w:hAnsiTheme="minorHAnsi" w:cstheme="minorHAnsi"/>
+          <w:sz w:val="28"/>
+          <w:szCs w:val="28"/>
+          <w:u w:val="single"/>
+        </w:rPr>
+        <w:t>Name: Katherine Campbell</w:t>
+      </w:r>
+      <w:r>
+        <w:rPr>
+          <w:rFonts w:asciiTheme="minorHAnsi" w:hAnsiTheme="minorHAnsi" w:cstheme="minorHAnsi"/>
+          <w:sz w:val="28"/>
+          <w:szCs w:val="28"/>
+          <w:u w:val="single"/>
+        </w:rPr>
+        <w:tab/>
+        <w:t>Group: 7</w:t>
+      </w:r>
+      <w:r>
+        <w:rPr>
+          <w:rFonts w:asciiTheme="minorHAnsi" w:hAnsiTheme="minorHAnsi" w:cstheme="minorHAnsi"/>
+          <w:sz w:val="28"/>
+          <w:szCs w:val="28"/>
+          <w:u w:val="single"/>
+        </w:rPr>
+        <w:tab/>
+        <w:t>Sprint# 3</w:t>
+      </w:r>
+      <w:r>
+        <w:rPr>
+          <w:rFonts w:asciiTheme="minorHAnsi" w:hAnsiTheme="minorHAnsi" w:cstheme="minorHAnsi"/>
+          <w:sz w:val="28"/>
+          <w:szCs w:val="28"/>
+          <w:u w:val="single"/>
+        </w:rPr>
+        <w:tab/>
+        <w:t>Date:</w:t>
+      </w:r>
+    </w:p>
+    <w:p>
+      <w:pPr>
+        <w:pStyle w:val="PlainText"/>
+        <w:jc w:val="both"/>
+        <w:rPr>
+          <w:rFonts w:asciiTheme="minorHAnsi" w:hAnsiTheme="minorHAnsi" w:cstheme="minorHAnsi"/>
+          <w:sz w:val="24"/>
+          <w:szCs w:val="24"/>
+        </w:rPr>
+      </w:pPr>
+      <w:r>
+        <w:rPr>
+          <w:rFonts w:asciiTheme="minorHAnsi" w:hAnsiTheme="minorHAnsi" w:cstheme="minorHAnsi"/>
+          <w:b/>
+          <w:sz w:val="24"/>
+          <w:szCs w:val="24"/>
+        </w:rPr>
+        <w:t>Percentage of Group Submission:</w:t>
+      </w:r>
+      <w:r>
+        <w:rPr>
+          <w:rFonts w:asciiTheme="minorHAnsi" w:hAnsiTheme="minorHAnsi" w:cstheme="minorHAnsi"/>
+          <w:sz w:val="24"/>
+          <w:szCs w:val="24"/>
+        </w:rPr>
+        <w:t xml:space="preserve"> 33%</w:t>
+      </w:r>
+    </w:p>
+    <w:p>
+      <w:pPr>
+        <w:pStyle w:val="PlainText"/>
+        <w:jc w:val="both"/>
+        <w:rPr>
+          <w:rFonts w:asciiTheme="minorHAnsi" w:hAnsiTheme="minorHAnsi" w:cstheme="minorHAnsi"/>
+          <w:sz w:val="24"/>
+          <w:szCs w:val="24"/>
+        </w:rPr>
+      </w:pPr>
+    </w:p>
+    <w:p>
+      <w:pPr>
+        <w:pStyle w:val="PlainText"/>
+        <w:jc w:val="both"/>
+        <w:rPr>
+          <w:rFonts w:asciiTheme="minorHAnsi" w:hAnsiTheme="minorHAnsi" w:cstheme="minorHAnsi"/>
+          <w:sz w:val="24"/>
+          <w:szCs w:val="24"/>
+        </w:rPr>
+      </w:pPr>
+      <w:r>
+        <w:rPr>
+          <w:rFonts w:asciiTheme="minorHAnsi" w:hAnsiTheme="minorHAnsi" w:cstheme="minorHAnsi"/>
+          <w:b/>
+          <w:sz w:val="24"/>
+          <w:szCs w:val="24"/>
+        </w:rPr>
+        <w:t>Skills Practised:</w:t>
+      </w:r>
+      <w:r>
+        <w:rPr>
+          <w:rFonts w:asciiTheme="minorHAnsi" w:hAnsiTheme="minorHAnsi" w:cstheme="minorHAnsi"/>
+          <w:sz w:val="24"/>
+          <w:szCs w:val="24"/>
+        </w:rPr>
+        <w:t xml:space="preserve"> Writing python code copying a table from one </w:t>
+      </w:r>
+      <w:proofErr w:type="spellStart"/>
+      <w:r>
+        <w:rPr>
+          <w:rFonts w:asciiTheme="minorHAnsi" w:hAnsiTheme="minorHAnsi" w:cstheme="minorHAnsi"/>
+          <w:sz w:val="24"/>
+          <w:szCs w:val="24"/>
+        </w:rPr>
+        <w:t>db</w:t>
+      </w:r>
+      <w:proofErr w:type="spellEnd"/>
+      <w:r>
+        <w:rPr>
+          <w:rFonts w:asciiTheme="minorHAnsi" w:hAnsiTheme="minorHAnsi" w:cstheme="minorHAnsi"/>
+          <w:sz w:val="24"/>
+          <w:szCs w:val="24"/>
+        </w:rPr>
+        <w:t xml:space="preserve"> into another using </w:t>
+      </w:r>
+      <w:proofErr w:type="spellStart"/>
+      <w:r>
+        <w:rPr>
+          <w:rFonts w:asciiTheme="minorHAnsi" w:hAnsiTheme="minorHAnsi" w:cstheme="minorHAnsi"/>
+          <w:sz w:val="24"/>
+          <w:szCs w:val="24"/>
+        </w:rPr>
+        <w:t>sql</w:t>
+      </w:r>
+      <w:proofErr w:type="spellEnd"/>
+      <w:r>
+        <w:rPr>
+          <w:rFonts w:asciiTheme="minorHAnsi" w:hAnsiTheme="minorHAnsi" w:cstheme="minorHAnsi"/>
+          <w:sz w:val="24"/>
+          <w:szCs w:val="24"/>
+        </w:rPr>
+        <w:t xml:space="preserve"> alchemy. Dumping data import/export with </w:t>
+      </w:r>
+      <w:proofErr w:type="spellStart"/>
+      <w:r>
+        <w:rPr>
+          <w:rFonts w:asciiTheme="minorHAnsi" w:hAnsiTheme="minorHAnsi" w:cstheme="minorHAnsi"/>
+          <w:sz w:val="24"/>
+          <w:szCs w:val="24"/>
+        </w:rPr>
+        <w:t>mysql</w:t>
+      </w:r>
+      <w:proofErr w:type="spellEnd"/>
+      <w:r>
+        <w:rPr>
+          <w:rFonts w:asciiTheme="minorHAnsi" w:hAnsiTheme="minorHAnsi" w:cstheme="minorHAnsi"/>
+          <w:sz w:val="24"/>
+          <w:szCs w:val="24"/>
+        </w:rPr>
+        <w:t xml:space="preserve">, working with dynamic flask applications, Queries in </w:t>
+      </w:r>
+      <w:proofErr w:type="spellStart"/>
+      <w:r>
+        <w:rPr>
+          <w:rFonts w:asciiTheme="minorHAnsi" w:hAnsiTheme="minorHAnsi" w:cstheme="minorHAnsi"/>
+          <w:sz w:val="24"/>
+          <w:szCs w:val="24"/>
+        </w:rPr>
+        <w:t>sql</w:t>
+      </w:r>
+      <w:proofErr w:type="spellEnd"/>
+      <w:r>
+        <w:rPr>
+          <w:rFonts w:asciiTheme="minorHAnsi" w:hAnsiTheme="minorHAnsi" w:cstheme="minorHAnsi"/>
+          <w:sz w:val="24"/>
+          <w:szCs w:val="24"/>
+        </w:rPr>
+        <w:t xml:space="preserve"> alchemy. JavaScript, HTML, </w:t>
+      </w:r>
+      <w:proofErr w:type="spellStart"/>
+      <w:r>
+        <w:rPr>
+          <w:rFonts w:asciiTheme="minorHAnsi" w:hAnsiTheme="minorHAnsi" w:cstheme="minorHAnsi"/>
+          <w:sz w:val="24"/>
+          <w:szCs w:val="24"/>
+        </w:rPr>
+        <w:t>JQuery</w:t>
+      </w:r>
+      <w:proofErr w:type="spellEnd"/>
+      <w:r>
+        <w:rPr>
+          <w:rFonts w:asciiTheme="minorHAnsi" w:hAnsiTheme="minorHAnsi" w:cstheme="minorHAnsi"/>
+          <w:sz w:val="24"/>
+          <w:szCs w:val="24"/>
+        </w:rPr>
+        <w:t xml:space="preserve">, </w:t>
+      </w:r>
+      <w:proofErr w:type="spellStart"/>
+      <w:r>
+        <w:rPr>
+          <w:rFonts w:asciiTheme="minorHAnsi" w:hAnsiTheme="minorHAnsi" w:cstheme="minorHAnsi"/>
+          <w:sz w:val="24"/>
+          <w:szCs w:val="24"/>
+        </w:rPr>
+        <w:t>JQuery</w:t>
+      </w:r>
+      <w:proofErr w:type="spellEnd"/>
+      <w:r>
+        <w:rPr>
+          <w:rFonts w:asciiTheme="minorHAnsi" w:hAnsiTheme="minorHAnsi" w:cstheme="minorHAnsi"/>
+          <w:sz w:val="24"/>
+          <w:szCs w:val="24"/>
+        </w:rPr>
+        <w:t xml:space="preserve"> uses connecting with HTML, connecting and reading JSON from </w:t>
+      </w:r>
+      <w:proofErr w:type="spellStart"/>
+      <w:r>
+        <w:rPr>
+          <w:rFonts w:asciiTheme="minorHAnsi" w:hAnsiTheme="minorHAnsi" w:cstheme="minorHAnsi"/>
+          <w:sz w:val="24"/>
+          <w:szCs w:val="24"/>
+        </w:rPr>
+        <w:t>Openweathermap</w:t>
+      </w:r>
+      <w:proofErr w:type="spellEnd"/>
+      <w:r>
+        <w:rPr>
+          <w:rFonts w:asciiTheme="minorHAnsi" w:hAnsiTheme="minorHAnsi" w:cstheme="minorHAnsi"/>
+          <w:sz w:val="24"/>
+          <w:szCs w:val="24"/>
+        </w:rPr>
+        <w:t xml:space="preserve"> API, writing SRS. </w:t>
+      </w:r>
+    </w:p>
+    <w:p>
+      <w:pPr>
+        <w:pStyle w:val="PlainText"/>
+        <w:jc w:val="both"/>
+        <w:rPr>
+          <w:rFonts w:asciiTheme="minorHAnsi" w:hAnsiTheme="minorHAnsi" w:cstheme="minorHAnsi"/>
+          <w:sz w:val="24"/>
+          <w:szCs w:val="24"/>
+        </w:rPr>
+      </w:pPr>
+    </w:p>
+    <w:p>
+      <w:pPr>
+        <w:pStyle w:val="PlainText"/>
+        <w:jc w:val="both"/>
+        <w:rPr>
+          <w:rFonts w:asciiTheme="minorHAnsi" w:hAnsiTheme="minorHAnsi" w:cstheme="minorHAnsi"/>
+          <w:sz w:val="24"/>
+          <w:szCs w:val="24"/>
+        </w:rPr>
+      </w:pPr>
+      <w:r>
+        <w:rPr>
+          <w:rFonts w:asciiTheme="minorHAnsi" w:hAnsiTheme="minorHAnsi" w:cstheme="minorHAnsi"/>
+          <w:b/>
+          <w:sz w:val="24"/>
+          <w:szCs w:val="24"/>
+        </w:rPr>
+        <w:t>Learning Done:</w:t>
+      </w:r>
+      <w:r>
+        <w:rPr>
+          <w:rFonts w:asciiTheme="minorHAnsi" w:hAnsiTheme="minorHAnsi" w:cstheme="minorHAnsi"/>
+          <w:sz w:val="24"/>
+          <w:szCs w:val="24"/>
+        </w:rPr>
+        <w:t xml:space="preserve"> Learned three ways to copy a table from one </w:t>
+      </w:r>
+      <w:r>
+        <w:rPr>
+          <w:rFonts w:asciiTheme="minorHAnsi" w:hAnsiTheme="minorHAnsi" w:cstheme="minorHAnsi"/>
+          <w:sz w:val="24"/>
+          <w:szCs w:val="24"/>
+        </w:rPr>
+        <w:t>data base</w:t>
+      </w:r>
+      <w:r>
+        <w:rPr>
+          <w:rFonts w:asciiTheme="minorHAnsi" w:hAnsiTheme="minorHAnsi" w:cstheme="minorHAnsi"/>
+          <w:sz w:val="24"/>
+          <w:szCs w:val="24"/>
+        </w:rPr>
+        <w:t xml:space="preserve"> to another - using dumps, CREATE TABLE..LIKE db1.table; INSERT INTO db2  SELECT * FROM db1.table, and via python using alchemy, 2 engines and metadata. Copying said table and data with python code. Learned that </w:t>
+      </w:r>
+      <w:proofErr w:type="spellStart"/>
+      <w:r>
+        <w:rPr>
+          <w:rFonts w:asciiTheme="minorHAnsi" w:hAnsiTheme="minorHAnsi" w:cstheme="minorHAnsi"/>
+          <w:sz w:val="24"/>
+          <w:szCs w:val="24"/>
+        </w:rPr>
+        <w:t>rds</w:t>
+      </w:r>
+      <w:proofErr w:type="spellEnd"/>
+      <w:r>
+        <w:rPr>
+          <w:rFonts w:asciiTheme="minorHAnsi" w:hAnsiTheme="minorHAnsi" w:cstheme="minorHAnsi"/>
+          <w:sz w:val="24"/>
+          <w:szCs w:val="24"/>
+        </w:rPr>
+        <w:t xml:space="preserve"> allows tables to be copied but not data. Must use charged migration service. Learned </w:t>
+      </w:r>
+      <w:proofErr w:type="spellStart"/>
+      <w:r>
+        <w:rPr>
+          <w:rFonts w:asciiTheme="minorHAnsi" w:hAnsiTheme="minorHAnsi" w:cstheme="minorHAnsi"/>
+          <w:sz w:val="24"/>
+          <w:szCs w:val="24"/>
+        </w:rPr>
+        <w:t>JQuery</w:t>
+      </w:r>
+      <w:proofErr w:type="spellEnd"/>
+      <w:r>
+        <w:rPr>
+          <w:rFonts w:asciiTheme="minorHAnsi" w:hAnsiTheme="minorHAnsi" w:cstheme="minorHAnsi"/>
+          <w:sz w:val="24"/>
+          <w:szCs w:val="24"/>
+        </w:rPr>
+        <w:t xml:space="preserve">. Learned how to use </w:t>
+      </w:r>
+      <w:proofErr w:type="spellStart"/>
+      <w:r>
+        <w:rPr>
+          <w:rFonts w:asciiTheme="minorHAnsi" w:hAnsiTheme="minorHAnsi" w:cstheme="minorHAnsi"/>
+          <w:sz w:val="24"/>
+          <w:szCs w:val="24"/>
+        </w:rPr>
+        <w:t>JQuery</w:t>
+      </w:r>
+      <w:proofErr w:type="spellEnd"/>
+      <w:r>
+        <w:rPr>
+          <w:rFonts w:asciiTheme="minorHAnsi" w:hAnsiTheme="minorHAnsi" w:cstheme="minorHAnsi"/>
+          <w:sz w:val="24"/>
+          <w:szCs w:val="24"/>
+        </w:rPr>
+        <w:t xml:space="preserve"> with APIs and html. Learned how to write </w:t>
+      </w:r>
+      <w:proofErr w:type="spellStart"/>
+      <w:r>
+        <w:rPr>
+          <w:rFonts w:asciiTheme="minorHAnsi" w:hAnsiTheme="minorHAnsi" w:cstheme="minorHAnsi"/>
+          <w:sz w:val="24"/>
+          <w:szCs w:val="24"/>
+        </w:rPr>
+        <w:t>sql</w:t>
+      </w:r>
+      <w:proofErr w:type="spellEnd"/>
+      <w:r>
+        <w:rPr>
+          <w:rFonts w:asciiTheme="minorHAnsi" w:hAnsiTheme="minorHAnsi" w:cstheme="minorHAnsi"/>
+          <w:sz w:val="24"/>
+          <w:szCs w:val="24"/>
+        </w:rPr>
+        <w:t xml:space="preserve"> queries, select only the most updating entries. Learned how to work around the previous </w:t>
+      </w:r>
+      <w:proofErr w:type="spellStart"/>
+      <w:r>
+        <w:rPr>
+          <w:rFonts w:asciiTheme="minorHAnsi" w:hAnsiTheme="minorHAnsi" w:cstheme="minorHAnsi"/>
+          <w:sz w:val="24"/>
+          <w:szCs w:val="24"/>
+        </w:rPr>
+        <w:t>pymysql</w:t>
+      </w:r>
+      <w:proofErr w:type="spellEnd"/>
+      <w:r>
+        <w:rPr>
+          <w:rFonts w:asciiTheme="minorHAnsi" w:hAnsiTheme="minorHAnsi" w:cstheme="minorHAnsi"/>
+          <w:sz w:val="24"/>
+          <w:szCs w:val="24"/>
+        </w:rPr>
+        <w:t xml:space="preserve"> issue with </w:t>
+      </w:r>
+      <w:proofErr w:type="spellStart"/>
+      <w:r>
+        <w:rPr>
+          <w:rFonts w:asciiTheme="minorHAnsi" w:hAnsiTheme="minorHAnsi" w:cstheme="minorHAnsi"/>
+          <w:sz w:val="24"/>
+          <w:szCs w:val="24"/>
+        </w:rPr>
+        <w:t>mysqldb</w:t>
+      </w:r>
+      <w:proofErr w:type="spellEnd"/>
+      <w:r>
+        <w:rPr>
+          <w:rFonts w:asciiTheme="minorHAnsi" w:hAnsiTheme="minorHAnsi" w:cstheme="minorHAnsi"/>
+          <w:sz w:val="24"/>
+          <w:szCs w:val="24"/>
+        </w:rPr>
+        <w:t>. Learned how to work with predictive data, and tie said data into a dynamic flask app to get it to the front end.</w:t>
+      </w:r>
+    </w:p>
+    <w:p>
+      <w:pPr>
+        <w:pStyle w:val="PlainText"/>
+        <w:jc w:val="both"/>
+        <w:rPr>
+          <w:rFonts w:asciiTheme="minorHAnsi" w:hAnsiTheme="minorHAnsi" w:cstheme="minorHAnsi"/>
+          <w:sz w:val="28"/>
+          <w:szCs w:val="28"/>
+          <w:u w:val="single"/>
+        </w:rPr>
+      </w:pPr>
+    </w:p>
+    <w:p>
+      <w:pPr>
+        <w:pStyle w:val="PlainText"/>
+        <w:jc w:val="both"/>
+        <w:rPr>
+          <w:rFonts w:asciiTheme="minorHAnsi" w:hAnsiTheme="minorHAnsi" w:cstheme="minorHAnsi"/>
+          <w:sz w:val="24"/>
+          <w:szCs w:val="24"/>
+        </w:rPr>
+      </w:pPr>
+      <w:r>
+        <w:rPr>
+          <w:rFonts w:asciiTheme="minorHAnsi" w:hAnsiTheme="minorHAnsi" w:cstheme="minorHAnsi"/>
+          <w:b/>
+          <w:sz w:val="24"/>
+          <w:szCs w:val="24"/>
+        </w:rPr>
+        <w:t xml:space="preserve">Final Thoughts: </w:t>
+      </w:r>
+      <w:r>
+        <w:rPr>
+          <w:rFonts w:asciiTheme="minorHAnsi" w:hAnsiTheme="minorHAnsi" w:cstheme="minorHAnsi"/>
+          <w:sz w:val="24"/>
+          <w:szCs w:val="24"/>
+        </w:rPr>
+        <w:t xml:space="preserve">Overall a successful project – ensured a very steep learning curve to gain a lot of valuable experience. Now much more comfortable with </w:t>
+      </w:r>
+      <w:proofErr w:type="spellStart"/>
+      <w:r>
+        <w:rPr>
+          <w:rFonts w:asciiTheme="minorHAnsi" w:hAnsiTheme="minorHAnsi" w:cstheme="minorHAnsi"/>
+          <w:sz w:val="24"/>
+          <w:szCs w:val="24"/>
+        </w:rPr>
+        <w:t>sql</w:t>
+      </w:r>
+      <w:proofErr w:type="spellEnd"/>
+      <w:r>
+        <w:rPr>
+          <w:rFonts w:asciiTheme="minorHAnsi" w:hAnsiTheme="minorHAnsi" w:cstheme="minorHAnsi"/>
+          <w:sz w:val="24"/>
+          <w:szCs w:val="24"/>
+        </w:rPr>
+        <w:t xml:space="preserve">, and have learned something about Flask and </w:t>
+      </w:r>
+      <w:proofErr w:type="spellStart"/>
+      <w:r>
+        <w:rPr>
+          <w:rFonts w:asciiTheme="minorHAnsi" w:hAnsiTheme="minorHAnsi" w:cstheme="minorHAnsi"/>
+          <w:sz w:val="24"/>
+          <w:szCs w:val="24"/>
+        </w:rPr>
+        <w:t>JQuery</w:t>
+      </w:r>
+      <w:proofErr w:type="spellEnd"/>
+      <w:r>
+        <w:rPr>
+          <w:rFonts w:asciiTheme="minorHAnsi" w:hAnsiTheme="minorHAnsi" w:cstheme="minorHAnsi"/>
+          <w:sz w:val="24"/>
+          <w:szCs w:val="24"/>
+        </w:rPr>
+        <w:t>. We were so close to incorporating predictive weather data and had we stored in the same data base that wouldn’t have been an issue. Would have liked more time to focus only on this project – many cool items in the backlog would have been nice to incorporate (e.g. heatmap, search bar, predictive weather data, etc.). Otherwise, very pleased.</w:t>
+      </w:r>
+    </w:p>
+    <w:p>
+      <w:pPr>
+        <w:pStyle w:val="PlainText"/>
+        <w:jc w:val="both"/>
+        <w:rPr>
+          <w:rFonts w:asciiTheme="minorHAnsi" w:hAnsiTheme="minorHAnsi" w:cstheme="minorHAnsi"/>
+          <w:sz w:val="24"/>
+          <w:szCs w:val="28"/>
+          <w:u w:val="single"/>
+        </w:rPr>
+      </w:pPr>
+    </w:p>
+    <w:p>
+      <w:pPr>
+        <w:pStyle w:val="Heading3"/>
+      </w:pPr>
+      <w:r>
+        <w:t>3.8.3. Pamela</w:t>
+      </w:r>
+    </w:p>
+    <w:p>
+      <w:pPr>
+        <w:pStyle w:val="PlainText"/>
+        <w:jc w:val="both"/>
+        <w:rPr>
+          <w:rFonts w:asciiTheme="minorHAnsi" w:hAnsiTheme="minorHAnsi" w:cstheme="minorHAnsi"/>
+          <w:sz w:val="28"/>
+          <w:szCs w:val="28"/>
+          <w:u w:val="single"/>
+        </w:rPr>
+      </w:pPr>
+      <w:r>
+        <w:rPr>
+          <w:rFonts w:asciiTheme="minorHAnsi" w:hAnsiTheme="minorHAnsi" w:cstheme="minorHAnsi"/>
+          <w:sz w:val="28"/>
+          <w:szCs w:val="28"/>
+          <w:u w:val="single"/>
+        </w:rPr>
+        <w:t xml:space="preserve">Name: Pamela </w:t>
+      </w:r>
+      <w:r>
+        <w:rPr>
+          <w:rFonts w:asciiTheme="minorHAnsi" w:hAnsiTheme="minorHAnsi" w:cstheme="minorHAnsi"/>
+          <w:sz w:val="28"/>
+          <w:szCs w:val="28"/>
+          <w:u w:val="single"/>
+        </w:rPr>
+        <w:t>Kelly</w:t>
+      </w:r>
+      <w:r>
+        <w:rPr>
+          <w:rFonts w:asciiTheme="minorHAnsi" w:hAnsiTheme="minorHAnsi" w:cstheme="minorHAnsi"/>
+          <w:sz w:val="28"/>
+          <w:szCs w:val="28"/>
+          <w:u w:val="single"/>
+        </w:rPr>
+        <w:tab/>
+        <w:t>Group: 7</w:t>
+      </w:r>
+      <w:r>
+        <w:rPr>
+          <w:rFonts w:asciiTheme="minorHAnsi" w:hAnsiTheme="minorHAnsi" w:cstheme="minorHAnsi"/>
+          <w:sz w:val="28"/>
+          <w:szCs w:val="28"/>
+          <w:u w:val="single"/>
+        </w:rPr>
+        <w:tab/>
+        <w:t>Sprint# 3</w:t>
+      </w:r>
+      <w:r>
+        <w:rPr>
+          <w:rFonts w:asciiTheme="minorHAnsi" w:hAnsiTheme="minorHAnsi" w:cstheme="minorHAnsi"/>
+          <w:sz w:val="28"/>
+          <w:szCs w:val="28"/>
+          <w:u w:val="single"/>
+        </w:rPr>
+        <w:tab/>
+        <w:t xml:space="preserve">Date: </w:t>
+      </w:r>
+    </w:p>
+    <w:p>
+      <w:pPr>
+        <w:pStyle w:val="PlainText"/>
+        <w:jc w:val="both"/>
+        <w:rPr>
+          <w:rFonts w:asciiTheme="minorHAnsi" w:hAnsiTheme="minorHAnsi" w:cstheme="minorHAnsi"/>
+          <w:sz w:val="24"/>
+          <w:szCs w:val="28"/>
+        </w:rPr>
+      </w:pPr>
+      <w:r>
+        <w:rPr>
+          <w:rFonts w:asciiTheme="minorHAnsi" w:hAnsiTheme="minorHAnsi" w:cstheme="minorHAnsi"/>
+          <w:b/>
+          <w:sz w:val="24"/>
+          <w:szCs w:val="28"/>
+        </w:rPr>
+        <w:t>Percentage of Group Submission:</w:t>
+      </w:r>
+      <w:r>
+        <w:rPr>
+          <w:rFonts w:asciiTheme="minorHAnsi" w:hAnsiTheme="minorHAnsi" w:cstheme="minorHAnsi"/>
+          <w:sz w:val="24"/>
+          <w:szCs w:val="28"/>
+          <w:u w:val="single"/>
+        </w:rPr>
+        <w:t xml:space="preserve"> </w:t>
+      </w:r>
+      <w:r>
+        <w:rPr>
+          <w:rFonts w:asciiTheme="minorHAnsi" w:hAnsiTheme="minorHAnsi" w:cstheme="minorHAnsi"/>
+          <w:sz w:val="24"/>
+          <w:szCs w:val="28"/>
+        </w:rPr>
+        <w:t>33%</w:t>
+      </w:r>
+    </w:p>
+    <w:p>
+      <w:pPr>
+        <w:pStyle w:val="PlainText"/>
+        <w:jc w:val="both"/>
+        <w:rPr>
+          <w:rFonts w:asciiTheme="minorHAnsi" w:hAnsiTheme="minorHAnsi" w:cstheme="minorHAnsi"/>
+          <w:sz w:val="24"/>
+          <w:szCs w:val="28"/>
+          <w:u w:val="single"/>
+        </w:rPr>
+      </w:pPr>
+    </w:p>
+    <w:p>
+      <w:pPr>
+        <w:pStyle w:val="PlainText"/>
+        <w:jc w:val="both"/>
+        <w:rPr>
+          <w:rFonts w:asciiTheme="minorHAnsi" w:hAnsiTheme="minorHAnsi" w:cstheme="minorHAnsi"/>
+          <w:sz w:val="24"/>
+          <w:szCs w:val="28"/>
+        </w:rPr>
+      </w:pPr>
+      <w:r>
+        <w:rPr>
+          <w:rFonts w:asciiTheme="minorHAnsi" w:hAnsiTheme="minorHAnsi" w:cstheme="minorHAnsi"/>
+          <w:b/>
+          <w:sz w:val="24"/>
+          <w:szCs w:val="28"/>
+        </w:rPr>
+        <w:t>Skills Practised:</w:t>
+      </w:r>
+      <w:r>
+        <w:rPr>
+          <w:rFonts w:asciiTheme="minorHAnsi" w:hAnsiTheme="minorHAnsi" w:cstheme="minorHAnsi"/>
+          <w:sz w:val="24"/>
+          <w:szCs w:val="28"/>
+          <w:u w:val="single"/>
+        </w:rPr>
+        <w:t xml:space="preserve"> </w:t>
+      </w:r>
+      <w:r>
+        <w:rPr>
+          <w:rFonts w:asciiTheme="minorHAnsi" w:hAnsiTheme="minorHAnsi" w:cstheme="minorHAnsi"/>
+          <w:sz w:val="24"/>
+          <w:szCs w:val="28"/>
+        </w:rPr>
+        <w:t xml:space="preserve">Hosting on EC2 with Apache via </w:t>
+      </w:r>
+      <w:proofErr w:type="spellStart"/>
+      <w:r>
+        <w:rPr>
+          <w:rFonts w:asciiTheme="minorHAnsi" w:hAnsiTheme="minorHAnsi" w:cstheme="minorHAnsi"/>
+          <w:sz w:val="24"/>
+          <w:szCs w:val="28"/>
+        </w:rPr>
+        <w:t>wsgi</w:t>
+      </w:r>
+      <w:proofErr w:type="spellEnd"/>
+      <w:r>
+        <w:rPr>
+          <w:rFonts w:asciiTheme="minorHAnsi" w:hAnsiTheme="minorHAnsi" w:cstheme="minorHAnsi"/>
+          <w:sz w:val="24"/>
+          <w:szCs w:val="28"/>
+        </w:rPr>
+        <w:t xml:space="preserve"> module, and then subsequently via port forwarding. Writing </w:t>
+      </w:r>
+      <w:proofErr w:type="spellStart"/>
+      <w:r>
+        <w:rPr>
+          <w:rFonts w:asciiTheme="minorHAnsi" w:hAnsiTheme="minorHAnsi" w:cstheme="minorHAnsi"/>
+          <w:sz w:val="24"/>
+          <w:szCs w:val="28"/>
+        </w:rPr>
+        <w:t>mysql</w:t>
+      </w:r>
+      <w:proofErr w:type="spellEnd"/>
+      <w:r>
+        <w:rPr>
+          <w:rFonts w:asciiTheme="minorHAnsi" w:hAnsiTheme="minorHAnsi" w:cstheme="minorHAnsi"/>
+          <w:sz w:val="24"/>
+          <w:szCs w:val="28"/>
+        </w:rPr>
+        <w:t xml:space="preserve"> queries to calculate statistical data. </w:t>
+      </w:r>
+      <w:proofErr w:type="spellStart"/>
+      <w:r>
+        <w:rPr>
+          <w:rFonts w:asciiTheme="minorHAnsi" w:hAnsiTheme="minorHAnsi" w:cstheme="minorHAnsi"/>
+          <w:sz w:val="24"/>
+          <w:szCs w:val="28"/>
+        </w:rPr>
+        <w:t>Javascript</w:t>
+      </w:r>
+      <w:proofErr w:type="spellEnd"/>
+      <w:r>
+        <w:rPr>
+          <w:rFonts w:asciiTheme="minorHAnsi" w:hAnsiTheme="minorHAnsi" w:cstheme="minorHAnsi"/>
+          <w:sz w:val="24"/>
+          <w:szCs w:val="28"/>
+        </w:rPr>
+        <w:t xml:space="preserve"> – Google Charts and connecting results of statistical queries to front end. Flask – connecting queries to </w:t>
+      </w:r>
+      <w:proofErr w:type="spellStart"/>
+      <w:r>
+        <w:rPr>
+          <w:rFonts w:asciiTheme="minorHAnsi" w:hAnsiTheme="minorHAnsi" w:cstheme="minorHAnsi"/>
+          <w:sz w:val="24"/>
+          <w:szCs w:val="28"/>
+        </w:rPr>
+        <w:t>javascript</w:t>
+      </w:r>
+      <w:proofErr w:type="spellEnd"/>
+      <w:r>
+        <w:rPr>
+          <w:rFonts w:asciiTheme="minorHAnsi" w:hAnsiTheme="minorHAnsi" w:cstheme="minorHAnsi"/>
+          <w:sz w:val="24"/>
+          <w:szCs w:val="28"/>
+        </w:rPr>
+        <w:t>. Refactoring co</w:t>
+      </w:r>
       <w:bookmarkStart w:id="0" w:name="_GoBack"/>
       <w:bookmarkEnd w:id="0"/>
+      <w:r>
+        <w:rPr>
+          <w:rFonts w:asciiTheme="minorHAnsi" w:hAnsiTheme="minorHAnsi" w:cstheme="minorHAnsi"/>
+          <w:sz w:val="24"/>
+          <w:szCs w:val="28"/>
+        </w:rPr>
+        <w:t xml:space="preserve">de. </w:t>
+      </w:r>
+    </w:p>
+    <w:p>
+      <w:pPr>
+        <w:pStyle w:val="PlainText"/>
+        <w:jc w:val="both"/>
+        <w:rPr>
+          <w:rFonts w:asciiTheme="minorHAnsi" w:hAnsiTheme="minorHAnsi" w:cstheme="minorHAnsi"/>
+          <w:sz w:val="24"/>
+          <w:szCs w:val="28"/>
+          <w:u w:val="single"/>
+        </w:rPr>
+      </w:pPr>
     </w:p>
     <w:p>
       <w:pPr>
@@ -14738,84 +16386,6 @@
           <w:sz w:val="24"/>
           <w:szCs w:val="28"/>
         </w:rPr>
-        <w:t>Percentage of Group Submission:</w:t>
-      </w:r>
-      <w:r>
-        <w:rPr>
-          <w:rFonts w:asciiTheme="minorHAnsi" w:hAnsiTheme="minorHAnsi" w:cstheme="minorHAnsi"/>
-          <w:sz w:val="24"/>
-          <w:szCs w:val="28"/>
-        </w:rPr>
-        <w:t xml:space="preserve"> 33%</w:t>
-      </w:r>
-    </w:p>
-    <w:p>
-      <w:pPr>
-        <w:pStyle w:val="PlainText"/>
-        <w:jc w:val="both"/>
-        <w:rPr>
-          <w:rFonts w:asciiTheme="minorHAnsi" w:hAnsiTheme="minorHAnsi" w:cstheme="minorHAnsi"/>
-          <w:sz w:val="24"/>
-          <w:szCs w:val="28"/>
-        </w:rPr>
-      </w:pPr>
-    </w:p>
-    <w:p>
-      <w:pPr>
-        <w:pStyle w:val="PlainText"/>
-        <w:jc w:val="both"/>
-        <w:rPr>
-          <w:rFonts w:asciiTheme="minorHAnsi" w:hAnsiTheme="minorHAnsi" w:cstheme="minorHAnsi"/>
-          <w:sz w:val="24"/>
-          <w:szCs w:val="28"/>
-        </w:rPr>
-      </w:pPr>
-      <w:r>
-        <w:rPr>
-          <w:rFonts w:asciiTheme="minorHAnsi" w:hAnsiTheme="minorHAnsi" w:cstheme="minorHAnsi"/>
-          <w:b/>
-          <w:sz w:val="24"/>
-          <w:szCs w:val="28"/>
-        </w:rPr>
-        <w:t>Skills Practised:</w:t>
-      </w:r>
-      <w:r>
-        <w:rPr>
-          <w:rFonts w:asciiTheme="minorHAnsi" w:hAnsiTheme="minorHAnsi" w:cstheme="minorHAnsi"/>
-          <w:sz w:val="24"/>
-          <w:szCs w:val="28"/>
-        </w:rPr>
-        <w:t xml:space="preserve"> HTML, JavaScript, CSS, Flask, Python</w:t>
-      </w:r>
-    </w:p>
-    <w:p>
-      <w:pPr>
-        <w:pStyle w:val="PlainText"/>
-        <w:jc w:val="both"/>
-        <w:rPr>
-          <w:rFonts w:asciiTheme="minorHAnsi" w:hAnsiTheme="minorHAnsi" w:cstheme="minorHAnsi"/>
-          <w:sz w:val="24"/>
-          <w:szCs w:val="28"/>
-        </w:rPr>
-      </w:pPr>
-    </w:p>
-    <w:p>
-      <w:pPr>
-        <w:pStyle w:val="PlainText"/>
-        <w:jc w:val="both"/>
-        <w:rPr>
-          <w:rFonts w:asciiTheme="minorHAnsi" w:hAnsiTheme="minorHAnsi" w:cstheme="minorHAnsi"/>
-          <w:sz w:val="24"/>
-          <w:szCs w:val="28"/>
-        </w:rPr>
-      </w:pPr>
-      <w:r>
-        <w:rPr>
-          <w:rFonts w:asciiTheme="minorHAnsi" w:hAnsiTheme="minorHAnsi" w:cstheme="minorHAnsi"/>
-          <w:b/>
-          <w:sz w:val="24"/>
-          <w:szCs w:val="28"/>
-        </w:rPr>
         <w:t>Learning Done:</w:t>
       </w:r>
       <w:r>
@@ -14823,426 +16393,6 @@
           <w:rFonts w:asciiTheme="minorHAnsi" w:hAnsiTheme="minorHAnsi" w:cstheme="minorHAnsi"/>
           <w:sz w:val="24"/>
           <w:szCs w:val="28"/>
-        </w:rPr>
-        <w:t xml:space="preserve"> Passed JavaScript variable to Flask to query the database about occupancy information for a specific station – peer programming with Pamela</w:t>
-      </w:r>
-    </w:p>
-    <w:p>
-      <w:pPr>
-        <w:pStyle w:val="PlainText"/>
-        <w:jc w:val="both"/>
-        <w:rPr>
-          <w:rFonts w:asciiTheme="minorHAnsi" w:hAnsiTheme="minorHAnsi" w:cstheme="minorHAnsi"/>
-          <w:sz w:val="24"/>
-          <w:szCs w:val="28"/>
-        </w:rPr>
-      </w:pPr>
-    </w:p>
-    <w:p>
-      <w:pPr>
-        <w:pStyle w:val="PlainText"/>
-        <w:jc w:val="both"/>
-        <w:rPr>
-          <w:rFonts w:asciiTheme="minorHAnsi" w:hAnsiTheme="minorHAnsi" w:cstheme="minorHAnsi"/>
-          <w:sz w:val="24"/>
-          <w:szCs w:val="28"/>
-        </w:rPr>
-      </w:pPr>
-      <w:r>
-        <w:rPr>
-          <w:rFonts w:asciiTheme="minorHAnsi" w:hAnsiTheme="minorHAnsi" w:cstheme="minorHAnsi"/>
-          <w:b/>
-          <w:sz w:val="24"/>
-          <w:szCs w:val="28"/>
-        </w:rPr>
-        <w:t>Final Thoughts:</w:t>
-      </w:r>
-      <w:r>
-        <w:rPr>
-          <w:rFonts w:asciiTheme="minorHAnsi" w:hAnsiTheme="minorHAnsi" w:cstheme="minorHAnsi"/>
-          <w:sz w:val="24"/>
-          <w:szCs w:val="28"/>
-        </w:rPr>
-        <w:t xml:space="preserve"> Successful project, set out what we wanted to achieve. Given more time some of the features in the backlog could have been incorporated.</w:t>
-      </w:r>
-    </w:p>
-    <w:p>
-      <w:pPr>
-        <w:pStyle w:val="PlainText"/>
-        <w:jc w:val="both"/>
-        <w:rPr>
-          <w:rFonts w:asciiTheme="minorHAnsi" w:hAnsiTheme="minorHAnsi" w:cstheme="minorHAnsi"/>
-          <w:sz w:val="24"/>
-          <w:szCs w:val="28"/>
-          <w:u w:val="single"/>
-        </w:rPr>
-      </w:pPr>
-    </w:p>
-    <w:p>
-      <w:pPr>
-        <w:pStyle w:val="Heading3"/>
-      </w:pPr>
-      <w:r>
-        <w:t>3.8.2. Katherine</w:t>
-      </w:r>
-    </w:p>
-    <w:p>
-      <w:pPr>
-        <w:pStyle w:val="PlainText"/>
-        <w:jc w:val="both"/>
-        <w:rPr>
-          <w:rFonts w:asciiTheme="minorHAnsi" w:hAnsiTheme="minorHAnsi" w:cstheme="minorHAnsi"/>
-          <w:sz w:val="28"/>
-          <w:szCs w:val="28"/>
-          <w:u w:val="single"/>
-        </w:rPr>
-      </w:pPr>
-      <w:r>
-        <w:rPr>
-          <w:rFonts w:asciiTheme="minorHAnsi" w:hAnsiTheme="minorHAnsi" w:cstheme="minorHAnsi"/>
-          <w:sz w:val="28"/>
-          <w:szCs w:val="28"/>
-          <w:u w:val="single"/>
-        </w:rPr>
-        <w:t>Name: Katherine Campbell</w:t>
-      </w:r>
-      <w:r>
-        <w:rPr>
-          <w:rFonts w:asciiTheme="minorHAnsi" w:hAnsiTheme="minorHAnsi" w:cstheme="minorHAnsi"/>
-          <w:sz w:val="28"/>
-          <w:szCs w:val="28"/>
-          <w:u w:val="single"/>
-        </w:rPr>
-        <w:tab/>
-        <w:t>Group: 7</w:t>
-      </w:r>
-      <w:r>
-        <w:rPr>
-          <w:rFonts w:asciiTheme="minorHAnsi" w:hAnsiTheme="minorHAnsi" w:cstheme="minorHAnsi"/>
-          <w:sz w:val="28"/>
-          <w:szCs w:val="28"/>
-          <w:u w:val="single"/>
-        </w:rPr>
-        <w:tab/>
-        <w:t>Sprint# 3</w:t>
-      </w:r>
-      <w:r>
-        <w:rPr>
-          <w:rFonts w:asciiTheme="minorHAnsi" w:hAnsiTheme="minorHAnsi" w:cstheme="minorHAnsi"/>
-          <w:sz w:val="28"/>
-          <w:szCs w:val="28"/>
-          <w:u w:val="single"/>
-        </w:rPr>
-        <w:tab/>
-        <w:t>Date:</w:t>
-      </w:r>
-    </w:p>
-    <w:p>
-      <w:pPr>
-        <w:pStyle w:val="PlainText"/>
-        <w:jc w:val="both"/>
-        <w:rPr>
-          <w:rFonts w:asciiTheme="minorHAnsi" w:hAnsiTheme="minorHAnsi" w:cstheme="minorHAnsi"/>
-          <w:sz w:val="24"/>
-          <w:szCs w:val="24"/>
-        </w:rPr>
-      </w:pPr>
-      <w:r>
-        <w:rPr>
-          <w:rFonts w:asciiTheme="minorHAnsi" w:hAnsiTheme="minorHAnsi" w:cstheme="minorHAnsi"/>
-          <w:b/>
-          <w:sz w:val="24"/>
-          <w:szCs w:val="24"/>
-        </w:rPr>
-        <w:t>Percentage of Group Submission:</w:t>
-      </w:r>
-      <w:r>
-        <w:rPr>
-          <w:rFonts w:asciiTheme="minorHAnsi" w:hAnsiTheme="minorHAnsi" w:cstheme="minorHAnsi"/>
-          <w:sz w:val="24"/>
-          <w:szCs w:val="24"/>
-        </w:rPr>
-        <w:t xml:space="preserve"> 33%</w:t>
-      </w:r>
-    </w:p>
-    <w:p>
-      <w:pPr>
-        <w:pStyle w:val="PlainText"/>
-        <w:jc w:val="both"/>
-        <w:rPr>
-          <w:rFonts w:asciiTheme="minorHAnsi" w:hAnsiTheme="minorHAnsi" w:cstheme="minorHAnsi"/>
-          <w:sz w:val="24"/>
-          <w:szCs w:val="24"/>
-        </w:rPr>
-      </w:pPr>
-    </w:p>
-    <w:p>
-      <w:pPr>
-        <w:pStyle w:val="PlainText"/>
-        <w:jc w:val="both"/>
-        <w:rPr>
-          <w:rFonts w:asciiTheme="minorHAnsi" w:hAnsiTheme="minorHAnsi" w:cstheme="minorHAnsi"/>
-          <w:sz w:val="24"/>
-          <w:szCs w:val="24"/>
-        </w:rPr>
-      </w:pPr>
-      <w:r>
-        <w:rPr>
-          <w:rFonts w:asciiTheme="minorHAnsi" w:hAnsiTheme="minorHAnsi" w:cstheme="minorHAnsi"/>
-          <w:b/>
-          <w:sz w:val="24"/>
-          <w:szCs w:val="24"/>
-        </w:rPr>
-        <w:t>Skills Practised:</w:t>
-      </w:r>
-      <w:r>
-        <w:rPr>
-          <w:rFonts w:asciiTheme="minorHAnsi" w:hAnsiTheme="minorHAnsi" w:cstheme="minorHAnsi"/>
-          <w:sz w:val="24"/>
-          <w:szCs w:val="24"/>
-        </w:rPr>
-        <w:t xml:space="preserve"> Writing python code copying a table from one db into another using sql alchemy. Dumping data import/export with mysql, working with dynamic flask applications, Queries in sql alchemy. JavaScript, HTML, JQuery, JQuery uses connecting with HTML, connecting and reading JSON from Openweathermap API, writing SRS. </w:t>
-      </w:r>
-    </w:p>
-    <w:p>
-      <w:pPr>
-        <w:pStyle w:val="PlainText"/>
-        <w:jc w:val="both"/>
-        <w:rPr>
-          <w:rFonts w:asciiTheme="minorHAnsi" w:hAnsiTheme="minorHAnsi" w:cstheme="minorHAnsi"/>
-          <w:sz w:val="24"/>
-          <w:szCs w:val="24"/>
-        </w:rPr>
-      </w:pPr>
-    </w:p>
-    <w:p>
-      <w:pPr>
-        <w:pStyle w:val="PlainText"/>
-        <w:jc w:val="both"/>
-        <w:rPr>
-          <w:rFonts w:asciiTheme="minorHAnsi" w:hAnsiTheme="minorHAnsi" w:cstheme="minorHAnsi"/>
-          <w:sz w:val="24"/>
-          <w:szCs w:val="24"/>
-        </w:rPr>
-      </w:pPr>
-      <w:r>
-        <w:rPr>
-          <w:rFonts w:asciiTheme="minorHAnsi" w:hAnsiTheme="minorHAnsi" w:cstheme="minorHAnsi"/>
-          <w:b/>
-          <w:sz w:val="24"/>
-          <w:szCs w:val="24"/>
-        </w:rPr>
-        <w:t>Learning Done:</w:t>
-      </w:r>
-      <w:r>
-        <w:rPr>
-          <w:rFonts w:asciiTheme="minorHAnsi" w:hAnsiTheme="minorHAnsi" w:cstheme="minorHAnsi"/>
-          <w:sz w:val="24"/>
-          <w:szCs w:val="24"/>
-        </w:rPr>
-        <w:t xml:space="preserve"> Learned three ways to copy a table from one </w:t>
-      </w:r>
-      <w:r>
-        <w:rPr>
-          <w:rFonts w:asciiTheme="minorHAnsi" w:hAnsiTheme="minorHAnsi" w:cstheme="minorHAnsi"/>
-          <w:sz w:val="24"/>
-          <w:szCs w:val="24"/>
-        </w:rPr>
-        <w:t>data base</w:t>
-      </w:r>
-      <w:r>
-        <w:rPr>
-          <w:rFonts w:asciiTheme="minorHAnsi" w:hAnsiTheme="minorHAnsi" w:cstheme="minorHAnsi"/>
-          <w:sz w:val="24"/>
-          <w:szCs w:val="24"/>
-        </w:rPr>
-        <w:t xml:space="preserve"> to another - using dumps, CREATE TABLE..LIKE db1.table; INSERT INTO db2  SELECT * FROM db1.table, and via python using alchemy, 2 engines and metadata. Copying said table and data with python code. Learned that rds allows tables to be copied but not data. Must use charged migration service. Learned JQuery. Learned how to use JQuery with APIs and html. Learned how to write sql queries, select only the most updating entries. Learned how to work around the previous pymysql issue with mysqldb. Learned how to work with predictive data, and tie said data into a dynamic flask app to get it to the front end.</w:t>
-      </w:r>
-    </w:p>
-    <w:p>
-      <w:pPr>
-        <w:pStyle w:val="PlainText"/>
-        <w:jc w:val="both"/>
-        <w:rPr>
-          <w:rFonts w:asciiTheme="minorHAnsi" w:hAnsiTheme="minorHAnsi" w:cstheme="minorHAnsi"/>
-          <w:sz w:val="28"/>
-          <w:szCs w:val="28"/>
-          <w:u w:val="single"/>
-        </w:rPr>
-      </w:pPr>
-    </w:p>
-    <w:p>
-      <w:pPr>
-        <w:pStyle w:val="PlainText"/>
-        <w:jc w:val="both"/>
-        <w:rPr>
-          <w:rFonts w:asciiTheme="minorHAnsi" w:hAnsiTheme="minorHAnsi" w:cstheme="minorHAnsi"/>
-          <w:sz w:val="24"/>
-          <w:szCs w:val="24"/>
-        </w:rPr>
-      </w:pPr>
-      <w:r>
-        <w:rPr>
-          <w:rFonts w:asciiTheme="minorHAnsi" w:hAnsiTheme="minorHAnsi" w:cstheme="minorHAnsi"/>
-          <w:b/>
-          <w:sz w:val="24"/>
-          <w:szCs w:val="24"/>
-        </w:rPr>
-        <w:t xml:space="preserve">Final Thoughts: </w:t>
-      </w:r>
-      <w:r>
-        <w:rPr>
-          <w:rFonts w:asciiTheme="minorHAnsi" w:hAnsiTheme="minorHAnsi" w:cstheme="minorHAnsi"/>
-          <w:sz w:val="24"/>
-          <w:szCs w:val="24"/>
-        </w:rPr>
-        <w:t>Overall a successful project – ensured a very steep learning curve to gain a lot of valuable experience. Now much more comfortable with sql, and have learned something about Flask and JQuery. We were so close to incorporating predictive weather data and had we stored in the same data base that wouldn’t have been an issue. Would have liked more time to focus only on this project – many cool items in the backlog would have been nice to incorporate (e.g. heatmap, search bar, predictive weather data, etc.). Otherwise, very pleased.</w:t>
-      </w:r>
-    </w:p>
-    <w:p>
-      <w:pPr>
-        <w:pStyle w:val="PlainText"/>
-        <w:jc w:val="both"/>
-        <w:rPr>
-          <w:rFonts w:asciiTheme="minorHAnsi" w:hAnsiTheme="minorHAnsi" w:cstheme="minorHAnsi"/>
-          <w:sz w:val="24"/>
-          <w:szCs w:val="28"/>
-          <w:u w:val="single"/>
-        </w:rPr>
-      </w:pPr>
-    </w:p>
-    <w:p>
-      <w:pPr>
-        <w:pStyle w:val="Heading3"/>
-      </w:pPr>
-      <w:r>
-        <w:t>3.8.3. Pamela</w:t>
-      </w:r>
-    </w:p>
-    <w:p>
-      <w:pPr>
-        <w:pStyle w:val="PlainText"/>
-        <w:jc w:val="both"/>
-        <w:rPr>
-          <w:rFonts w:asciiTheme="minorHAnsi" w:hAnsiTheme="minorHAnsi" w:cstheme="minorHAnsi"/>
-          <w:sz w:val="28"/>
-          <w:szCs w:val="28"/>
-          <w:u w:val="single"/>
-        </w:rPr>
-      </w:pPr>
-      <w:r>
-        <w:rPr>
-          <w:rFonts w:asciiTheme="minorHAnsi" w:hAnsiTheme="minorHAnsi" w:cstheme="minorHAnsi"/>
-          <w:sz w:val="28"/>
-          <w:szCs w:val="28"/>
-          <w:u w:val="single"/>
-        </w:rPr>
-        <w:t xml:space="preserve">Name: Pamela </w:t>
-      </w:r>
-      <w:r>
-        <w:rPr>
-          <w:rFonts w:asciiTheme="minorHAnsi" w:hAnsiTheme="minorHAnsi" w:cstheme="minorHAnsi"/>
-          <w:sz w:val="28"/>
-          <w:szCs w:val="28"/>
-          <w:u w:val="single"/>
-        </w:rPr>
-        <w:t>Kelly</w:t>
-      </w:r>
-      <w:r>
-        <w:rPr>
-          <w:rFonts w:asciiTheme="minorHAnsi" w:hAnsiTheme="minorHAnsi" w:cstheme="minorHAnsi"/>
-          <w:sz w:val="28"/>
-          <w:szCs w:val="28"/>
-          <w:u w:val="single"/>
-        </w:rPr>
-        <w:tab/>
-        <w:t>Group: 7</w:t>
-      </w:r>
-      <w:r>
-        <w:rPr>
-          <w:rFonts w:asciiTheme="minorHAnsi" w:hAnsiTheme="minorHAnsi" w:cstheme="minorHAnsi"/>
-          <w:sz w:val="28"/>
-          <w:szCs w:val="28"/>
-          <w:u w:val="single"/>
-        </w:rPr>
-        <w:tab/>
-        <w:t>Sprint# 3</w:t>
-      </w:r>
-      <w:r>
-        <w:rPr>
-          <w:rFonts w:asciiTheme="minorHAnsi" w:hAnsiTheme="minorHAnsi" w:cstheme="minorHAnsi"/>
-          <w:sz w:val="28"/>
-          <w:szCs w:val="28"/>
-          <w:u w:val="single"/>
-        </w:rPr>
-        <w:tab/>
-        <w:t xml:space="preserve">Date: </w:t>
-      </w:r>
-    </w:p>
-    <w:p>
-      <w:pPr>
-        <w:pStyle w:val="PlainText"/>
-        <w:jc w:val="both"/>
-        <w:rPr>
-          <w:rFonts w:asciiTheme="minorHAnsi" w:hAnsiTheme="minorHAnsi" w:cstheme="minorHAnsi"/>
-          <w:sz w:val="24"/>
-          <w:szCs w:val="28"/>
-        </w:rPr>
-      </w:pPr>
-      <w:r>
-        <w:rPr>
-          <w:rFonts w:asciiTheme="minorHAnsi" w:hAnsiTheme="minorHAnsi" w:cstheme="minorHAnsi"/>
-          <w:sz w:val="24"/>
-          <w:szCs w:val="28"/>
-          <w:u w:val="single"/>
-        </w:rPr>
-        <w:t xml:space="preserve">Percentage of Group Submission: </w:t>
-      </w:r>
-      <w:r>
-        <w:rPr>
-          <w:rFonts w:asciiTheme="minorHAnsi" w:hAnsiTheme="minorHAnsi" w:cstheme="minorHAnsi"/>
-          <w:sz w:val="24"/>
-          <w:szCs w:val="28"/>
-        </w:rPr>
-        <w:t>33%</w:t>
-      </w:r>
-    </w:p>
-    <w:p>
-      <w:pPr>
-        <w:pStyle w:val="PlainText"/>
-        <w:jc w:val="both"/>
-        <w:rPr>
-          <w:rFonts w:asciiTheme="minorHAnsi" w:hAnsiTheme="minorHAnsi" w:cstheme="minorHAnsi"/>
-          <w:sz w:val="24"/>
-          <w:szCs w:val="28"/>
-          <w:u w:val="single"/>
-        </w:rPr>
-      </w:pPr>
-    </w:p>
-    <w:p>
-      <w:pPr>
-        <w:pStyle w:val="PlainText"/>
-        <w:jc w:val="both"/>
-        <w:rPr>
-          <w:rFonts w:asciiTheme="minorHAnsi" w:hAnsiTheme="minorHAnsi" w:cstheme="minorHAnsi"/>
-          <w:sz w:val="24"/>
-          <w:szCs w:val="28"/>
-        </w:rPr>
-      </w:pPr>
-      <w:r>
-        <w:rPr>
-          <w:rFonts w:asciiTheme="minorHAnsi" w:hAnsiTheme="minorHAnsi" w:cstheme="minorHAnsi"/>
-          <w:b/>
-          <w:sz w:val="24"/>
-          <w:szCs w:val="28"/>
-        </w:rPr>
-        <w:t>Skills Practised:</w:t>
-      </w:r>
-      <w:r>
-        <w:rPr>
-          <w:rFonts w:asciiTheme="minorHAnsi" w:hAnsiTheme="minorHAnsi" w:cstheme="minorHAnsi"/>
-          <w:sz w:val="24"/>
-          <w:szCs w:val="28"/>
           <w:u w:val="single"/>
         </w:rPr>
         <w:t xml:space="preserve"> </w:t>
@@ -15253,56 +16403,25 @@
           <w:sz w:val="24"/>
           <w:szCs w:val="28"/>
         </w:rPr>
-        <w:t xml:space="preserve">Hosting on EC2 with Apache via wsgi module, and then subsequently via port forwarding. Writing mysql queries to calculate statistical data. Javascript – Google Charts and connecting results of statistical queries to front end. Flask – connecting queries to javascript. Refactoring code. </w:t>
-      </w:r>
-    </w:p>
-    <w:p>
-      <w:pPr>
-        <w:pStyle w:val="PlainText"/>
-        <w:jc w:val="both"/>
-        <w:rPr>
-          <w:rFonts w:asciiTheme="minorHAnsi" w:hAnsiTheme="minorHAnsi" w:cstheme="minorHAnsi"/>
-          <w:sz w:val="24"/>
-          <w:szCs w:val="28"/>
-          <w:u w:val="single"/>
-        </w:rPr>
-      </w:pPr>
-    </w:p>
-    <w:p>
-      <w:pPr>
-        <w:pStyle w:val="PlainText"/>
-        <w:jc w:val="both"/>
-        <w:rPr>
-          <w:rFonts w:asciiTheme="minorHAnsi" w:hAnsiTheme="minorHAnsi" w:cstheme="minorHAnsi"/>
-          <w:sz w:val="24"/>
-          <w:szCs w:val="28"/>
-        </w:rPr>
-      </w:pPr>
-      <w:r>
-        <w:rPr>
-          <w:rFonts w:asciiTheme="minorHAnsi" w:hAnsiTheme="minorHAnsi" w:cstheme="minorHAnsi"/>
-          <w:b/>
-          <w:sz w:val="24"/>
-          <w:szCs w:val="28"/>
-        </w:rPr>
-        <w:t>Learning Done:</w:t>
-      </w:r>
-      <w:r>
-        <w:rPr>
-          <w:rFonts w:asciiTheme="minorHAnsi" w:hAnsiTheme="minorHAnsi" w:cstheme="minorHAnsi"/>
-          <w:sz w:val="24"/>
-          <w:szCs w:val="28"/>
-          <w:u w:val="single"/>
-        </w:rPr>
-        <w:t xml:space="preserve"> </w:t>
-      </w:r>
-      <w:r>
-        <w:rPr>
-          <w:rFonts w:asciiTheme="minorHAnsi" w:hAnsiTheme="minorHAnsi" w:cstheme="minorHAnsi"/>
-          <w:sz w:val="24"/>
-          <w:szCs w:val="28"/>
-        </w:rPr>
-        <w:t xml:space="preserve">Learned how to use Apache to host web applications on remote instances. Learned that it is difficult to write efficient sql queries – would have preferred if the Google Charts appeared more quickly – currently taking 20-30 seconds. Learned how to use Flask in further detail. </w:t>
+        <w:t xml:space="preserve">Learned how to use Apache to host web applications on remote instances. Learned that it is difficult to write efficient </w:t>
+      </w:r>
+      <w:proofErr w:type="spellStart"/>
+      <w:r>
+        <w:rPr>
+          <w:rFonts w:asciiTheme="minorHAnsi" w:hAnsiTheme="minorHAnsi" w:cstheme="minorHAnsi"/>
+          <w:sz w:val="24"/>
+          <w:szCs w:val="28"/>
+        </w:rPr>
+        <w:t>sql</w:t>
+      </w:r>
+      <w:proofErr w:type="spellEnd"/>
+      <w:r>
+        <w:rPr>
+          <w:rFonts w:asciiTheme="minorHAnsi" w:hAnsiTheme="minorHAnsi" w:cstheme="minorHAnsi"/>
+          <w:sz w:val="24"/>
+          <w:szCs w:val="28"/>
+        </w:rPr>
+        <w:t xml:space="preserve"> queries – would have preferred if the Google Charts appeared more quickly – currently taking 20-30 seconds. Learned how to use Flask in further detail. </w:t>
       </w:r>
     </w:p>
     <w:p>
@@ -18776,8 +19895,36 @@
                 <w:sz w:val="24"/>
                 <w:szCs w:val="24"/>
               </w:rPr>
-              <w:t>Change from pymysql to SQLAlchemy</w:t>
-            </w:r>
+              <w:t xml:space="preserve">Change from </w:t>
+            </w:r>
+            <w:proofErr w:type="spellStart"/>
+            <w:r>
+              <w:rPr>
+                <w:rFonts w:asciiTheme="minorHAnsi" w:hAnsiTheme="minorHAnsi" w:cstheme="minorHAnsi"/>
+                <w:sz w:val="24"/>
+                <w:szCs w:val="24"/>
+              </w:rPr>
+              <w:t>pymysql</w:t>
+            </w:r>
+            <w:proofErr w:type="spellEnd"/>
+            <w:r>
+              <w:rPr>
+                <w:rFonts w:asciiTheme="minorHAnsi" w:hAnsiTheme="minorHAnsi" w:cstheme="minorHAnsi"/>
+                <w:sz w:val="24"/>
+                <w:szCs w:val="24"/>
+              </w:rPr>
+              <w:t xml:space="preserve"> to </w:t>
+            </w:r>
+            <w:proofErr w:type="spellStart"/>
+            <w:r>
+              <w:rPr>
+                <w:rFonts w:asciiTheme="minorHAnsi" w:hAnsiTheme="minorHAnsi" w:cstheme="minorHAnsi"/>
+                <w:sz w:val="24"/>
+                <w:szCs w:val="24"/>
+              </w:rPr>
+              <w:t>SQLAlchemy</w:t>
+            </w:r>
+            <w:proofErr w:type="spellEnd"/>
           </w:p>
         </w:tc>
         <w:tc>
@@ -19469,7 +20616,25 @@
                 <w:sz w:val="24"/>
                 <w:szCs w:val="24"/>
               </w:rPr>
-              <w:t>Create Scraper for OpenWeather API</w:t>
+              <w:t xml:space="preserve">Create Scraper for </w:t>
+            </w:r>
+            <w:proofErr w:type="spellStart"/>
+            <w:r>
+              <w:rPr>
+                <w:rFonts w:asciiTheme="minorHAnsi" w:hAnsiTheme="minorHAnsi" w:cstheme="minorHAnsi"/>
+                <w:sz w:val="24"/>
+                <w:szCs w:val="24"/>
+              </w:rPr>
+              <w:t>OpenWeather</w:t>
+            </w:r>
+            <w:proofErr w:type="spellEnd"/>
+            <w:r>
+              <w:rPr>
+                <w:rFonts w:asciiTheme="minorHAnsi" w:hAnsiTheme="minorHAnsi" w:cstheme="minorHAnsi"/>
+                <w:sz w:val="24"/>
+                <w:szCs w:val="24"/>
+              </w:rPr>
+              <w:t xml:space="preserve"> API</w:t>
             </w:r>
           </w:p>
         </w:tc>
@@ -25886,7 +27051,7 @@
 </file>
 
 <file path=customXml/itemProps1.xml><?xml version="1.0" encoding="utf-8"?>
-<ds:datastoreItem xmlns:ds="http://schemas.openxmlformats.org/officeDocument/2006/customXml" ds:itemID="{AD910FAB-F26C-468D-8598-651DA46BE7CE}">
+<ds:datastoreItem xmlns:ds="http://schemas.openxmlformats.org/officeDocument/2006/customXml" ds:itemID="{67B3DEF1-4AE3-4212-B1FC-470DBD3C5546}">
   <ds:schemaRefs>
     <ds:schemaRef ds:uri="http://schemas.openxmlformats.org/officeDocument/2006/bibliography"/>
   </ds:schemaRefs>

</xml_diff>